<commit_message>
Doku: Vision hinzugefügt, erste Ergänzung zum Filesystem
</commit_message>
<xml_diff>
--- a/M120_Projektdokumentation.docx
+++ b/M120_Projektdokumentation.docx
@@ -193,9 +193,8 @@
                                         <w:rPr>
                                           <w:caps/>
                                           <w:color w:val="FFFFFF" w:themeColor="background1"/>
-                                          <w:lang w:val="de-DE"/>
                                         </w:rPr>
-                                        <w:t>[Firmenname]</w:t>
+                                        <w:t xml:space="preserve">     </w:t>
                                       </w:r>
                                     </w:sdtContent>
                                   </w:sdt>
@@ -223,9 +222,8 @@
                                       <w:r>
                                         <w:rPr>
                                           <w:color w:val="FFFFFF" w:themeColor="background1"/>
-                                          <w:lang w:val="de-DE"/>
                                         </w:rPr>
-                                        <w:t>[Firmenadresse]</w:t>
+                                        <w:t xml:space="preserve">     </w:t>
                                       </w:r>
                                     </w:sdtContent>
                                   </w:sdt>
@@ -309,7 +307,7 @@
                                           <w:sz w:val="72"/>
                                           <w:szCs w:val="72"/>
                                         </w:rPr>
-                                        <w:t>Travelblog</w:t>
+                                        <w:t>Starbucks Manager</w:t>
                                       </w:r>
                                     </w:sdtContent>
                                   </w:sdt>
@@ -340,7 +338,31 @@
                                       <w:sz w:val="30"/>
                                       <w:szCs w:val="30"/>
                                     </w:rPr>
-                                    <w:t>M133 – Webapplikation realisieren</w:t>
+                                    <w:t>M1</w:t>
+                                  </w:r>
+                                  <w:r>
+                                    <w:rPr>
+                                      <w:color w:val="404040" w:themeColor="text1" w:themeTint="BF"/>
+                                      <w:sz w:val="30"/>
+                                      <w:szCs w:val="30"/>
+                                    </w:rPr>
+                                    <w:t>20</w:t>
+                                  </w:r>
+                                  <w:r>
+                                    <w:rPr>
+                                      <w:color w:val="404040" w:themeColor="text1" w:themeTint="BF"/>
+                                      <w:sz w:val="30"/>
+                                      <w:szCs w:val="30"/>
+                                    </w:rPr>
+                                    <w:t xml:space="preserve"> – </w:t>
+                                  </w:r>
+                                  <w:r>
+                                    <w:rPr>
+                                      <w:color w:val="404040" w:themeColor="text1" w:themeTint="BF"/>
+                                      <w:sz w:val="30"/>
+                                      <w:szCs w:val="30"/>
+                                    </w:rPr>
+                                    <w:t>Benutzerschnittstelle entwickeln</w:t>
                                   </w:r>
                                 </w:p>
                               </w:txbxContent>
@@ -439,9 +461,8 @@
                                   <w:rPr>
                                     <w:caps/>
                                     <w:color w:val="FFFFFF" w:themeColor="background1"/>
-                                    <w:lang w:val="de-DE"/>
                                   </w:rPr>
-                                  <w:t>[Firmenname]</w:t>
+                                  <w:t xml:space="preserve">     </w:t>
                                 </w:r>
                               </w:sdtContent>
                             </w:sdt>
@@ -469,9 +490,8 @@
                                 <w:r>
                                   <w:rPr>
                                     <w:color w:val="FFFFFF" w:themeColor="background1"/>
-                                    <w:lang w:val="de-DE"/>
                                   </w:rPr>
-                                  <w:t>[Firmenadresse]</w:t>
+                                  <w:t xml:space="preserve">     </w:t>
                                 </w:r>
                               </w:sdtContent>
                             </w:sdt>
@@ -521,7 +541,7 @@
                                     <w:sz w:val="72"/>
                                     <w:szCs w:val="72"/>
                                   </w:rPr>
-                                  <w:t>Travelblog</w:t>
+                                  <w:t>Starbucks Manager</w:t>
                                 </w:r>
                               </w:sdtContent>
                             </w:sdt>
@@ -552,7 +572,31 @@
                                 <w:sz w:val="30"/>
                                 <w:szCs w:val="30"/>
                               </w:rPr>
-                              <w:t>M133 – Webapplikation realisieren</w:t>
+                              <w:t>M1</w:t>
+                            </w:r>
+                            <w:r>
+                              <w:rPr>
+                                <w:color w:val="404040" w:themeColor="text1" w:themeTint="BF"/>
+                                <w:sz w:val="30"/>
+                                <w:szCs w:val="30"/>
+                              </w:rPr>
+                              <w:t>20</w:t>
+                            </w:r>
+                            <w:r>
+                              <w:rPr>
+                                <w:color w:val="404040" w:themeColor="text1" w:themeTint="BF"/>
+                                <w:sz w:val="30"/>
+                                <w:szCs w:val="30"/>
+                              </w:rPr>
+                              <w:t xml:space="preserve"> – </w:t>
+                            </w:r>
+                            <w:r>
+                              <w:rPr>
+                                <w:color w:val="404040" w:themeColor="text1" w:themeTint="BF"/>
+                                <w:sz w:val="30"/>
+                                <w:szCs w:val="30"/>
+                              </w:rPr>
+                              <w:t>Benutzerschnittstelle entwickeln</w:t>
                             </w:r>
                           </w:p>
                         </w:txbxContent>
@@ -598,7 +642,7 @@
         <w:pStyle w:val="berschrift1"/>
       </w:pPr>
       <w:bookmarkStart w:id="0" w:name="_Toc488820837"/>
-      <w:bookmarkStart w:id="1" w:name="_Toc493083026"/>
+      <w:bookmarkStart w:id="1" w:name="_Toc494206374"/>
       <w:r>
         <w:lastRenderedPageBreak/>
         <w:t>Einleitung</w:t>
@@ -611,7 +655,7 @@
       <w:pPr>
         <w:pStyle w:val="berschrift2"/>
       </w:pPr>
-      <w:bookmarkStart w:id="2" w:name="_Toc493083027"/>
+      <w:bookmarkStart w:id="2" w:name="_Toc494206375"/>
       <w:r>
         <w:t>Systemanforderungen</w:t>
       </w:r>
@@ -622,7 +666,7 @@
       <w:pPr>
         <w:pStyle w:val="berschrift2"/>
       </w:pPr>
-      <w:bookmarkStart w:id="3" w:name="_Toc493083028"/>
+      <w:bookmarkStart w:id="3" w:name="_Toc494206376"/>
       <w:r>
         <w:t>Vorwissen</w:t>
       </w:r>
@@ -633,7 +677,7 @@
       <w:pPr>
         <w:pStyle w:val="berschrift2"/>
       </w:pPr>
-      <w:bookmarkStart w:id="4" w:name="_Toc493083029"/>
+      <w:bookmarkStart w:id="4" w:name="_Toc494206377"/>
       <w:r>
         <w:t>Dokument</w:t>
       </w:r>
@@ -643,7 +687,7 @@
       <w:pPr>
         <w:pStyle w:val="berschrift3"/>
       </w:pPr>
-      <w:bookmarkStart w:id="5" w:name="_Toc493083030"/>
+      <w:bookmarkStart w:id="5" w:name="_Toc494206378"/>
       <w:r>
         <w:t>Grund</w:t>
       </w:r>
@@ -654,7 +698,7 @@
       <w:pPr>
         <w:pStyle w:val="berschrift3"/>
       </w:pPr>
-      <w:bookmarkStart w:id="6" w:name="_Toc493083031"/>
+      <w:bookmarkStart w:id="6" w:name="_Toc494206379"/>
       <w:r>
         <w:t>Aufbau</w:t>
       </w:r>
@@ -879,7 +923,7 @@
       <w:r>
         <w:fldChar w:fldCharType="separate"/>
       </w:r>
-      <w:hyperlink w:anchor="_Toc493083026" w:history="1">
+      <w:hyperlink w:anchor="_Toc494206374" w:history="1">
         <w:r>
           <w:rPr>
             <w:rStyle w:val="Hyperlink"/>
@@ -902,7 +946,7 @@
           <w:rPr>
             <w:webHidden/>
           </w:rPr>
-          <w:instrText xml:space="preserve"> PAGEREF _Toc493083026 \h </w:instrText>
+          <w:instrText xml:space="preserve"> PAGEREF _Toc494206374 \h </w:instrText>
         </w:r>
         <w:r>
           <w:rPr>
@@ -939,7 +983,7 @@
           <w:lang w:eastAsia="de-CH"/>
         </w:rPr>
       </w:pPr>
-      <w:hyperlink w:anchor="_Toc493083027" w:history="1">
+      <w:hyperlink w:anchor="_Toc494206375" w:history="1">
         <w:r>
           <w:rPr>
             <w:rStyle w:val="Hyperlink"/>
@@ -962,7 +1006,7 @@
           <w:rPr>
             <w:webHidden/>
           </w:rPr>
-          <w:instrText xml:space="preserve"> PAGEREF _Toc493083027 \h </w:instrText>
+          <w:instrText xml:space="preserve"> PAGEREF _Toc494206375 \h </w:instrText>
         </w:r>
         <w:r>
           <w:rPr>
@@ -999,7 +1043,7 @@
           <w:lang w:eastAsia="de-CH"/>
         </w:rPr>
       </w:pPr>
-      <w:hyperlink w:anchor="_Toc493083028" w:history="1">
+      <w:hyperlink w:anchor="_Toc494206376" w:history="1">
         <w:r>
           <w:rPr>
             <w:rStyle w:val="Hyperlink"/>
@@ -1022,7 +1066,7 @@
           <w:rPr>
             <w:webHidden/>
           </w:rPr>
-          <w:instrText xml:space="preserve"> PAGEREF _Toc493083028 \h </w:instrText>
+          <w:instrText xml:space="preserve"> PAGEREF _Toc494206376 \h </w:instrText>
         </w:r>
         <w:r>
           <w:rPr>
@@ -1059,7 +1103,7 @@
           <w:lang w:eastAsia="de-CH"/>
         </w:rPr>
       </w:pPr>
-      <w:hyperlink w:anchor="_Toc493083029" w:history="1">
+      <w:hyperlink w:anchor="_Toc494206377" w:history="1">
         <w:r>
           <w:rPr>
             <w:rStyle w:val="Hyperlink"/>
@@ -1082,7 +1126,7 @@
           <w:rPr>
             <w:webHidden/>
           </w:rPr>
-          <w:instrText xml:space="preserve"> PAGEREF _Toc493083029 \h </w:instrText>
+          <w:instrText xml:space="preserve"> PAGEREF _Toc494206377 \h </w:instrText>
         </w:r>
         <w:r>
           <w:rPr>
@@ -1124,7 +1168,7 @@
           <w:lang w:eastAsia="de-CH"/>
         </w:rPr>
       </w:pPr>
-      <w:hyperlink w:anchor="_Toc493083030" w:history="1">
+      <w:hyperlink w:anchor="_Toc494206378" w:history="1">
         <w:r>
           <w:rPr>
             <w:rStyle w:val="Hyperlink"/>
@@ -1151,7 +1195,7 @@
             <w:noProof/>
             <w:webHidden/>
           </w:rPr>
-          <w:instrText xml:space="preserve"> PAGEREF _Toc493083030 \h </w:instrText>
+          <w:instrText xml:space="preserve"> PAGEREF _Toc494206378 \h </w:instrText>
         </w:r>
         <w:r>
           <w:rPr>
@@ -1197,7 +1241,7 @@
           <w:lang w:eastAsia="de-CH"/>
         </w:rPr>
       </w:pPr>
-      <w:hyperlink w:anchor="_Toc493083031" w:history="1">
+      <w:hyperlink w:anchor="_Toc494206379" w:history="1">
         <w:r>
           <w:rPr>
             <w:rStyle w:val="Hyperlink"/>
@@ -1224,7 +1268,7 @@
             <w:noProof/>
             <w:webHidden/>
           </w:rPr>
-          <w:instrText xml:space="preserve"> PAGEREF _Toc493083031 \h </w:instrText>
+          <w:instrText xml:space="preserve"> PAGEREF _Toc494206379 \h </w:instrText>
         </w:r>
         <w:r>
           <w:rPr>
@@ -1266,7 +1310,7 @@
           <w:lang w:eastAsia="de-CH"/>
         </w:rPr>
       </w:pPr>
-      <w:hyperlink w:anchor="_Toc493083032" w:history="1">
+      <w:hyperlink w:anchor="_Toc494206380" w:history="1">
         <w:r>
           <w:rPr>
             <w:rStyle w:val="Hyperlink"/>
@@ -1289,7 +1333,68 @@
           <w:rPr>
             <w:webHidden/>
           </w:rPr>
-          <w:instrText xml:space="preserve"> PAGEREF _Toc493083032 \h </w:instrText>
+          <w:instrText xml:space="preserve"> PAGEREF _Toc494206380 \h </w:instrText>
+        </w:r>
+        <w:r>
+          <w:rPr>
+            <w:webHidden/>
+          </w:rPr>
+        </w:r>
+        <w:r>
+          <w:rPr>
+            <w:webHidden/>
+          </w:rPr>
+          <w:fldChar w:fldCharType="separate"/>
+        </w:r>
+        <w:r>
+          <w:rPr>
+            <w:webHidden/>
+          </w:rPr>
+          <w:t>3</w:t>
+        </w:r>
+        <w:r>
+          <w:rPr>
+            <w:webHidden/>
+          </w:rPr>
+          <w:fldChar w:fldCharType="end"/>
+        </w:r>
+      </w:hyperlink>
+    </w:p>
+    <w:p>
+      <w:pPr>
+        <w:pStyle w:val="Verzeichnis1"/>
+        <w:rPr>
+          <w:rFonts w:asciiTheme="minorHAnsi" w:eastAsiaTheme="minorEastAsia" w:hAnsiTheme="minorHAnsi" w:cstheme="minorBidi"/>
+          <w:color w:val="auto"/>
+          <w:sz w:val="22"/>
+          <w:szCs w:val="22"/>
+          <w:lang w:eastAsia="de-CH"/>
+        </w:rPr>
+      </w:pPr>
+      <w:hyperlink w:anchor="_Toc494206381" w:history="1">
+        <w:r>
+          <w:rPr>
+            <w:rStyle w:val="Hyperlink"/>
+          </w:rPr>
+          <w:t>Analyse</w:t>
+        </w:r>
+        <w:r>
+          <w:rPr>
+            <w:webHidden/>
+          </w:rPr>
+          <w:tab/>
+        </w:r>
+        <w:r>
+          <w:rPr>
+            <w:webHidden/>
+          </w:rPr>
+          <w:fldChar w:fldCharType="begin"/>
+        </w:r>
+        <w:r>
+          <w:rPr>
+            <w:webHidden/>
+          </w:rPr>
+          <w:instrText xml:space="preserve"> PAGEREF _Toc494206381 \h </w:instrText>
         </w:r>
         <w:r>
           <w:rPr>
@@ -1326,12 +1431,12 @@
           <w:lang w:eastAsia="de-CH"/>
         </w:rPr>
       </w:pPr>
-      <w:hyperlink w:anchor="_Toc493083033" w:history="1">
+      <w:hyperlink w:anchor="_Toc494206382" w:history="1">
         <w:r>
           <w:rPr>
             <w:rStyle w:val="Hyperlink"/>
           </w:rPr>
-          <w:t>Beschrieb</w:t>
+          <w:t>Anforderungen</w:t>
         </w:r>
         <w:r>
           <w:rPr>
@@ -1349,67 +1454,7 @@
           <w:rPr>
             <w:webHidden/>
           </w:rPr>
-          <w:instrText xml:space="preserve"> PAGEREF _Toc493083033 \h </w:instrText>
-        </w:r>
-        <w:r>
-          <w:rPr>
-            <w:webHidden/>
-          </w:rPr>
-        </w:r>
-        <w:r>
-          <w:rPr>
-            <w:webHidden/>
-          </w:rPr>
-          <w:fldChar w:fldCharType="separate"/>
-        </w:r>
-        <w:r>
-          <w:rPr>
-            <w:webHidden/>
-          </w:rPr>
-          <w:t>3</w:t>
-        </w:r>
-        <w:r>
-          <w:rPr>
-            <w:webHidden/>
-          </w:rPr>
-          <w:fldChar w:fldCharType="end"/>
-        </w:r>
-      </w:hyperlink>
-    </w:p>
-    <w:p>
-      <w:pPr>
-        <w:pStyle w:val="Verzeichnis2"/>
-        <w:rPr>
-          <w:rFonts w:asciiTheme="minorHAnsi" w:eastAsiaTheme="minorEastAsia" w:hAnsiTheme="minorHAnsi" w:cstheme="minorBidi"/>
-          <w:color w:val="auto"/>
-          <w:szCs w:val="22"/>
-          <w:lang w:eastAsia="de-CH"/>
-        </w:rPr>
-      </w:pPr>
-      <w:hyperlink w:anchor="_Toc493083034" w:history="1">
-        <w:r>
-          <w:rPr>
-            <w:rStyle w:val="Hyperlink"/>
-          </w:rPr>
-          <w:t>Detailliert</w:t>
-        </w:r>
-        <w:r>
-          <w:rPr>
-            <w:webHidden/>
-          </w:rPr>
-          <w:tab/>
-        </w:r>
-        <w:r>
-          <w:rPr>
-            <w:webHidden/>
-          </w:rPr>
-          <w:fldChar w:fldCharType="begin"/>
-        </w:r>
-        <w:r>
-          <w:rPr>
-            <w:webHidden/>
-          </w:rPr>
-          <w:instrText xml:space="preserve"> PAGEREF _Toc493083034 \h </w:instrText>
+          <w:instrText xml:space="preserve"> PAGEREF _Toc494206382 \h </w:instrText>
         </w:r>
         <w:r>
           <w:rPr>
@@ -1451,13 +1496,13 @@
           <w:lang w:eastAsia="de-CH"/>
         </w:rPr>
       </w:pPr>
-      <w:hyperlink w:anchor="_Toc493083035" w:history="1">
+      <w:hyperlink w:anchor="_Toc494206383" w:history="1">
         <w:r>
           <w:rPr>
             <w:rStyle w:val="Hyperlink"/>
             <w:noProof/>
           </w:rPr>
-          <w:t>Konten</w:t>
+          <w:t>Muss-Kriterien</w:t>
         </w:r>
         <w:r>
           <w:rPr>
@@ -1478,7 +1523,7 @@
             <w:noProof/>
             <w:webHidden/>
           </w:rPr>
-          <w:instrText xml:space="preserve"> PAGEREF _Toc493083035 \h </w:instrText>
+          <w:instrText xml:space="preserve"> PAGEREF _Toc494206383 \h </w:instrText>
         </w:r>
         <w:r>
           <w:rPr>
@@ -1503,127 +1548,6 @@
         <w:r>
           <w:rPr>
             <w:noProof/>
-            <w:webHidden/>
-          </w:rPr>
-          <w:fldChar w:fldCharType="end"/>
-        </w:r>
-      </w:hyperlink>
-    </w:p>
-    <w:p>
-      <w:pPr>
-        <w:pStyle w:val="Verzeichnis1"/>
-        <w:rPr>
-          <w:rFonts w:asciiTheme="minorHAnsi" w:eastAsiaTheme="minorEastAsia" w:hAnsiTheme="minorHAnsi" w:cstheme="minorBidi"/>
-          <w:color w:val="auto"/>
-          <w:sz w:val="22"/>
-          <w:szCs w:val="22"/>
-          <w:lang w:eastAsia="de-CH"/>
-        </w:rPr>
-      </w:pPr>
-      <w:hyperlink w:anchor="_Toc493083036" w:history="1">
-        <w:r>
-          <w:rPr>
-            <w:rStyle w:val="Hyperlink"/>
-          </w:rPr>
-          <w:t>Analyse</w:t>
-        </w:r>
-        <w:r>
-          <w:rPr>
-            <w:webHidden/>
-          </w:rPr>
-          <w:tab/>
-        </w:r>
-        <w:r>
-          <w:rPr>
-            <w:webHidden/>
-          </w:rPr>
-          <w:fldChar w:fldCharType="begin"/>
-        </w:r>
-        <w:r>
-          <w:rPr>
-            <w:webHidden/>
-          </w:rPr>
-          <w:instrText xml:space="preserve"> PAGEREF _Toc493083036 \h </w:instrText>
-        </w:r>
-        <w:r>
-          <w:rPr>
-            <w:webHidden/>
-          </w:rPr>
-        </w:r>
-        <w:r>
-          <w:rPr>
-            <w:webHidden/>
-          </w:rPr>
-          <w:fldChar w:fldCharType="separate"/>
-        </w:r>
-        <w:r>
-          <w:rPr>
-            <w:webHidden/>
-          </w:rPr>
-          <w:t>3</w:t>
-        </w:r>
-        <w:r>
-          <w:rPr>
-            <w:webHidden/>
-          </w:rPr>
-          <w:fldChar w:fldCharType="end"/>
-        </w:r>
-      </w:hyperlink>
-    </w:p>
-    <w:p>
-      <w:pPr>
-        <w:pStyle w:val="Verzeichnis2"/>
-        <w:rPr>
-          <w:rFonts w:asciiTheme="minorHAnsi" w:eastAsiaTheme="minorEastAsia" w:hAnsiTheme="minorHAnsi" w:cstheme="minorBidi"/>
-          <w:color w:val="auto"/>
-          <w:szCs w:val="22"/>
-          <w:lang w:eastAsia="de-CH"/>
-        </w:rPr>
-      </w:pPr>
-      <w:hyperlink w:anchor="_Toc493083037" w:history="1">
-        <w:r>
-          <w:rPr>
-            <w:rStyle w:val="Hyperlink"/>
-          </w:rPr>
-          <w:t>Anforderungen</w:t>
-        </w:r>
-        <w:r>
-          <w:rPr>
-            <w:webHidden/>
-          </w:rPr>
-          <w:tab/>
-        </w:r>
-        <w:r>
-          <w:rPr>
-            <w:webHidden/>
-          </w:rPr>
-          <w:fldChar w:fldCharType="begin"/>
-        </w:r>
-        <w:r>
-          <w:rPr>
-            <w:webHidden/>
-          </w:rPr>
-          <w:instrText xml:space="preserve"> PAGEREF _Toc493083037 \h </w:instrText>
-        </w:r>
-        <w:r>
-          <w:rPr>
-            <w:webHidden/>
-          </w:rPr>
-        </w:r>
-        <w:r>
-          <w:rPr>
-            <w:webHidden/>
-          </w:rPr>
-          <w:fldChar w:fldCharType="separate"/>
-        </w:r>
-        <w:r>
-          <w:rPr>
-            <w:webHidden/>
-          </w:rPr>
-          <w:t>3</w:t>
-        </w:r>
-        <w:r>
-          <w:rPr>
             <w:webHidden/>
           </w:rPr>
           <w:fldChar w:fldCharType="end"/>
@@ -1645,13 +1569,13 @@
           <w:lang w:eastAsia="de-CH"/>
         </w:rPr>
       </w:pPr>
-      <w:hyperlink w:anchor="_Toc493083038" w:history="1">
+      <w:hyperlink w:anchor="_Toc494206384" w:history="1">
         <w:r>
           <w:rPr>
             <w:rStyle w:val="Hyperlink"/>
             <w:noProof/>
           </w:rPr>
-          <w:t>Muss-Kriterien</w:t>
+          <w:t>Kann-Kriterien</w:t>
         </w:r>
         <w:r>
           <w:rPr>
@@ -1672,7 +1596,7 @@
             <w:noProof/>
             <w:webHidden/>
           </w:rPr>
-          <w:instrText xml:space="preserve"> PAGEREF _Toc493083038 \h </w:instrText>
+          <w:instrText xml:space="preserve"> PAGEREF _Toc494206384 \h </w:instrText>
         </w:r>
         <w:r>
           <w:rPr>
@@ -1697,6 +1621,248 @@
         <w:r>
           <w:rPr>
             <w:noProof/>
+            <w:webHidden/>
+          </w:rPr>
+          <w:fldChar w:fldCharType="end"/>
+        </w:r>
+      </w:hyperlink>
+    </w:p>
+    <w:p>
+      <w:pPr>
+        <w:pStyle w:val="Verzeichnis2"/>
+        <w:rPr>
+          <w:rFonts w:asciiTheme="minorHAnsi" w:eastAsiaTheme="minorEastAsia" w:hAnsiTheme="minorHAnsi" w:cstheme="minorBidi"/>
+          <w:color w:val="auto"/>
+          <w:szCs w:val="22"/>
+          <w:lang w:eastAsia="de-CH"/>
+        </w:rPr>
+      </w:pPr>
+      <w:hyperlink w:anchor="_Toc494206385" w:history="1">
+        <w:r>
+          <w:rPr>
+            <w:rStyle w:val="Hyperlink"/>
+          </w:rPr>
+          <w:t>Use Cases</w:t>
+        </w:r>
+        <w:r>
+          <w:rPr>
+            <w:webHidden/>
+          </w:rPr>
+          <w:tab/>
+        </w:r>
+        <w:r>
+          <w:rPr>
+            <w:webHidden/>
+          </w:rPr>
+          <w:fldChar w:fldCharType="begin"/>
+        </w:r>
+        <w:r>
+          <w:rPr>
+            <w:webHidden/>
+          </w:rPr>
+          <w:instrText xml:space="preserve"> PAGEREF _Toc494206385 \h </w:instrText>
+        </w:r>
+        <w:r>
+          <w:rPr>
+            <w:webHidden/>
+          </w:rPr>
+        </w:r>
+        <w:r>
+          <w:rPr>
+            <w:webHidden/>
+          </w:rPr>
+          <w:fldChar w:fldCharType="separate"/>
+        </w:r>
+        <w:r>
+          <w:rPr>
+            <w:webHidden/>
+          </w:rPr>
+          <w:t>3</w:t>
+        </w:r>
+        <w:r>
+          <w:rPr>
+            <w:webHidden/>
+          </w:rPr>
+          <w:fldChar w:fldCharType="end"/>
+        </w:r>
+      </w:hyperlink>
+    </w:p>
+    <w:p>
+      <w:pPr>
+        <w:pStyle w:val="Verzeichnis1"/>
+        <w:rPr>
+          <w:rFonts w:asciiTheme="minorHAnsi" w:eastAsiaTheme="minorEastAsia" w:hAnsiTheme="minorHAnsi" w:cstheme="minorBidi"/>
+          <w:color w:val="auto"/>
+          <w:sz w:val="22"/>
+          <w:szCs w:val="22"/>
+          <w:lang w:eastAsia="de-CH"/>
+        </w:rPr>
+      </w:pPr>
+      <w:hyperlink w:anchor="_Toc494206386" w:history="1">
+        <w:r>
+          <w:rPr>
+            <w:rStyle w:val="Hyperlink"/>
+          </w:rPr>
+          <w:t>Vorgehensplan</w:t>
+        </w:r>
+        <w:r>
+          <w:rPr>
+            <w:webHidden/>
+          </w:rPr>
+          <w:tab/>
+        </w:r>
+        <w:r>
+          <w:rPr>
+            <w:webHidden/>
+          </w:rPr>
+          <w:fldChar w:fldCharType="begin"/>
+        </w:r>
+        <w:r>
+          <w:rPr>
+            <w:webHidden/>
+          </w:rPr>
+          <w:instrText xml:space="preserve"> PAGEREF _Toc494206386 \h </w:instrText>
+        </w:r>
+        <w:r>
+          <w:rPr>
+            <w:webHidden/>
+          </w:rPr>
+        </w:r>
+        <w:r>
+          <w:rPr>
+            <w:webHidden/>
+          </w:rPr>
+          <w:fldChar w:fldCharType="separate"/>
+        </w:r>
+        <w:r>
+          <w:rPr>
+            <w:webHidden/>
+          </w:rPr>
+          <w:t>4</w:t>
+        </w:r>
+        <w:r>
+          <w:rPr>
+            <w:webHidden/>
+          </w:rPr>
+          <w:fldChar w:fldCharType="end"/>
+        </w:r>
+      </w:hyperlink>
+    </w:p>
+    <w:p>
+      <w:pPr>
+        <w:pStyle w:val="Verzeichnis1"/>
+        <w:rPr>
+          <w:rFonts w:asciiTheme="minorHAnsi" w:eastAsiaTheme="minorEastAsia" w:hAnsiTheme="minorHAnsi" w:cstheme="minorBidi"/>
+          <w:color w:val="auto"/>
+          <w:sz w:val="22"/>
+          <w:szCs w:val="22"/>
+          <w:lang w:eastAsia="de-CH"/>
+        </w:rPr>
+      </w:pPr>
+      <w:hyperlink w:anchor="_Toc494206387" w:history="1">
+        <w:r>
+          <w:rPr>
+            <w:rStyle w:val="Hyperlink"/>
+          </w:rPr>
+          <w:t>Design</w:t>
+        </w:r>
+        <w:r>
+          <w:rPr>
+            <w:webHidden/>
+          </w:rPr>
+          <w:tab/>
+        </w:r>
+        <w:r>
+          <w:rPr>
+            <w:webHidden/>
+          </w:rPr>
+          <w:fldChar w:fldCharType="begin"/>
+        </w:r>
+        <w:r>
+          <w:rPr>
+            <w:webHidden/>
+          </w:rPr>
+          <w:instrText xml:space="preserve"> PAGEREF _Toc494206387 \h </w:instrText>
+        </w:r>
+        <w:r>
+          <w:rPr>
+            <w:webHidden/>
+          </w:rPr>
+        </w:r>
+        <w:r>
+          <w:rPr>
+            <w:webHidden/>
+          </w:rPr>
+          <w:fldChar w:fldCharType="separate"/>
+        </w:r>
+        <w:r>
+          <w:rPr>
+            <w:webHidden/>
+          </w:rPr>
+          <w:t>5</w:t>
+        </w:r>
+        <w:r>
+          <w:rPr>
+            <w:webHidden/>
+          </w:rPr>
+          <w:fldChar w:fldCharType="end"/>
+        </w:r>
+      </w:hyperlink>
+    </w:p>
+    <w:p>
+      <w:pPr>
+        <w:pStyle w:val="Verzeichnis2"/>
+        <w:rPr>
+          <w:rFonts w:asciiTheme="minorHAnsi" w:eastAsiaTheme="minorEastAsia" w:hAnsiTheme="minorHAnsi" w:cstheme="minorBidi"/>
+          <w:color w:val="auto"/>
+          <w:szCs w:val="22"/>
+          <w:lang w:eastAsia="de-CH"/>
+        </w:rPr>
+      </w:pPr>
+      <w:hyperlink w:anchor="_Toc494206388" w:history="1">
+        <w:r>
+          <w:rPr>
+            <w:rStyle w:val="Hyperlink"/>
+          </w:rPr>
+          <w:t>DB</w:t>
+        </w:r>
+        <w:r>
+          <w:rPr>
+            <w:webHidden/>
+          </w:rPr>
+          <w:tab/>
+        </w:r>
+        <w:r>
+          <w:rPr>
+            <w:webHidden/>
+          </w:rPr>
+          <w:fldChar w:fldCharType="begin"/>
+        </w:r>
+        <w:r>
+          <w:rPr>
+            <w:webHidden/>
+          </w:rPr>
+          <w:instrText xml:space="preserve"> PAGEREF _Toc494206388 \h </w:instrText>
+        </w:r>
+        <w:r>
+          <w:rPr>
+            <w:webHidden/>
+          </w:rPr>
+        </w:r>
+        <w:r>
+          <w:rPr>
+            <w:webHidden/>
+          </w:rPr>
+          <w:fldChar w:fldCharType="separate"/>
+        </w:r>
+        <w:r>
+          <w:rPr>
+            <w:webHidden/>
+          </w:rPr>
+          <w:t>5</w:t>
+        </w:r>
+        <w:r>
+          <w:rPr>
             <w:webHidden/>
           </w:rPr>
           <w:fldChar w:fldCharType="end"/>
@@ -1718,13 +1884,13 @@
           <w:lang w:eastAsia="de-CH"/>
         </w:rPr>
       </w:pPr>
-      <w:hyperlink w:anchor="_Toc493083039" w:history="1">
+      <w:hyperlink w:anchor="_Toc494206389" w:history="1">
         <w:r>
           <w:rPr>
             <w:rStyle w:val="Hyperlink"/>
             <w:noProof/>
           </w:rPr>
-          <w:t>Kann-Kriterien</w:t>
+          <w:t>Tabellen</w:t>
         </w:r>
         <w:r>
           <w:rPr>
@@ -1745,7 +1911,7 @@
             <w:noProof/>
             <w:webHidden/>
           </w:rPr>
-          <w:instrText xml:space="preserve"> PAGEREF _Toc493083039 \h </w:instrText>
+          <w:instrText xml:space="preserve"> PAGEREF _Toc494206389 \h </w:instrText>
         </w:r>
         <w:r>
           <w:rPr>
@@ -1765,7 +1931,7 @@
             <w:noProof/>
             <w:webHidden/>
           </w:rPr>
-          <w:t>3</w:t>
+          <w:t>5</w:t>
         </w:r>
         <w:r>
           <w:rPr>
@@ -1778,119 +1944,70 @@
     </w:p>
     <w:p>
       <w:pPr>
-        <w:pStyle w:val="Verzeichnis2"/>
+        <w:pStyle w:val="Verzeichnis4"/>
+        <w:tabs>
+          <w:tab w:val="right" w:pos="9062"/>
+        </w:tabs>
         <w:rPr>
           <w:rFonts w:asciiTheme="minorHAnsi" w:eastAsiaTheme="minorEastAsia" w:hAnsiTheme="minorHAnsi" w:cstheme="minorBidi"/>
-          <w:color w:val="auto"/>
-          <w:szCs w:val="22"/>
-          <w:lang w:eastAsia="de-CH"/>
-        </w:rPr>
-      </w:pPr>
-      <w:hyperlink w:anchor="_Toc493083040" w:history="1">
-        <w:r>
-          <w:rPr>
-            <w:rStyle w:val="Hyperlink"/>
-          </w:rPr>
-          <w:t>Use Cases</w:t>
-        </w:r>
-        <w:r>
-          <w:rPr>
-            <w:webHidden/>
-          </w:rPr>
-          <w:tab/>
-        </w:r>
-        <w:r>
-          <w:rPr>
-            <w:webHidden/>
-          </w:rPr>
-          <w:fldChar w:fldCharType="begin"/>
-        </w:r>
-        <w:r>
-          <w:rPr>
-            <w:webHidden/>
-          </w:rPr>
-          <w:instrText xml:space="preserve"> PAGEREF _Toc493083040 \h </w:instrText>
-        </w:r>
-        <w:r>
-          <w:rPr>
-            <w:webHidden/>
-          </w:rPr>
-        </w:r>
-        <w:r>
-          <w:rPr>
-            <w:webHidden/>
-          </w:rPr>
-          <w:fldChar w:fldCharType="separate"/>
-        </w:r>
-        <w:r>
-          <w:rPr>
-            <w:webHidden/>
-          </w:rPr>
-          <w:t>3</w:t>
-        </w:r>
-        <w:r>
-          <w:rPr>
-            <w:webHidden/>
-          </w:rPr>
-          <w:fldChar w:fldCharType="end"/>
-        </w:r>
-      </w:hyperlink>
-    </w:p>
-    <w:p>
-      <w:pPr>
-        <w:pStyle w:val="Verzeichnis1"/>
-        <w:rPr>
-          <w:rFonts w:asciiTheme="minorHAnsi" w:eastAsiaTheme="minorEastAsia" w:hAnsiTheme="minorHAnsi" w:cstheme="minorBidi"/>
-          <w:color w:val="auto"/>
+          <w:noProof/>
           <w:sz w:val="22"/>
           <w:szCs w:val="22"/>
           <w:lang w:eastAsia="de-CH"/>
         </w:rPr>
       </w:pPr>
-      <w:hyperlink w:anchor="_Toc493083041" w:history="1">
+      <w:hyperlink w:anchor="_Toc494206390" w:history="1">
         <w:r>
           <w:rPr>
             <w:rStyle w:val="Hyperlink"/>
-          </w:rPr>
-          <w:t>Vorgehensplan</w:t>
-        </w:r>
-        <w:r>
-          <w:rPr>
+            <w:noProof/>
+          </w:rPr>
+          <w:t>User</w:t>
+        </w:r>
+        <w:r>
+          <w:rPr>
+            <w:noProof/>
             <w:webHidden/>
           </w:rPr>
           <w:tab/>
         </w:r>
         <w:r>
           <w:rPr>
+            <w:noProof/>
             <w:webHidden/>
           </w:rPr>
           <w:fldChar w:fldCharType="begin"/>
         </w:r>
         <w:r>
           <w:rPr>
-            <w:webHidden/>
-          </w:rPr>
-          <w:instrText xml:space="preserve"> PAGEREF _Toc493083041 \h </w:instrText>
-        </w:r>
-        <w:r>
-          <w:rPr>
-            <w:webHidden/>
-          </w:rPr>
-        </w:r>
-        <w:r>
-          <w:rPr>
+            <w:noProof/>
+            <w:webHidden/>
+          </w:rPr>
+          <w:instrText xml:space="preserve"> PAGEREF _Toc494206390 \h </w:instrText>
+        </w:r>
+        <w:r>
+          <w:rPr>
+            <w:noProof/>
+            <w:webHidden/>
+          </w:rPr>
+        </w:r>
+        <w:r>
+          <w:rPr>
+            <w:noProof/>
             <w:webHidden/>
           </w:rPr>
           <w:fldChar w:fldCharType="separate"/>
         </w:r>
         <w:r>
           <w:rPr>
-            <w:webHidden/>
-          </w:rPr>
-          <w:t>4</w:t>
-        </w:r>
-        <w:r>
-          <w:rPr>
+            <w:noProof/>
+            <w:webHidden/>
+          </w:rPr>
+          <w:t>5</w:t>
+        </w:r>
+        <w:r>
+          <w:rPr>
+            <w:noProof/>
             <w:webHidden/>
           </w:rPr>
           <w:fldChar w:fldCharType="end"/>
@@ -1899,119 +2016,70 @@
     </w:p>
     <w:p>
       <w:pPr>
-        <w:pStyle w:val="Verzeichnis1"/>
+        <w:pStyle w:val="Verzeichnis4"/>
+        <w:tabs>
+          <w:tab w:val="right" w:pos="9062"/>
+        </w:tabs>
         <w:rPr>
           <w:rFonts w:asciiTheme="minorHAnsi" w:eastAsiaTheme="minorEastAsia" w:hAnsiTheme="minorHAnsi" w:cstheme="minorBidi"/>
-          <w:color w:val="auto"/>
+          <w:noProof/>
           <w:sz w:val="22"/>
           <w:szCs w:val="22"/>
           <w:lang w:eastAsia="de-CH"/>
         </w:rPr>
       </w:pPr>
-      <w:hyperlink w:anchor="_Toc493083042" w:history="1">
+      <w:hyperlink w:anchor="_Toc494206391" w:history="1">
         <w:r>
           <w:rPr>
             <w:rStyle w:val="Hyperlink"/>
-          </w:rPr>
-          <w:t>Design</w:t>
-        </w:r>
-        <w:r>
-          <w:rPr>
+            <w:noProof/>
+          </w:rPr>
+          <w:t>Location</w:t>
+        </w:r>
+        <w:r>
+          <w:rPr>
+            <w:noProof/>
             <w:webHidden/>
           </w:rPr>
           <w:tab/>
         </w:r>
         <w:r>
           <w:rPr>
+            <w:noProof/>
             <w:webHidden/>
           </w:rPr>
           <w:fldChar w:fldCharType="begin"/>
         </w:r>
         <w:r>
           <w:rPr>
-            <w:webHidden/>
-          </w:rPr>
-          <w:instrText xml:space="preserve"> PAGEREF _Toc493083042 \h </w:instrText>
-        </w:r>
-        <w:r>
-          <w:rPr>
-            <w:webHidden/>
-          </w:rPr>
-        </w:r>
-        <w:r>
-          <w:rPr>
+            <w:noProof/>
+            <w:webHidden/>
+          </w:rPr>
+          <w:instrText xml:space="preserve"> PAGEREF _Toc494206391 \h </w:instrText>
+        </w:r>
+        <w:r>
+          <w:rPr>
+            <w:noProof/>
+            <w:webHidden/>
+          </w:rPr>
+        </w:r>
+        <w:r>
+          <w:rPr>
+            <w:noProof/>
             <w:webHidden/>
           </w:rPr>
           <w:fldChar w:fldCharType="separate"/>
         </w:r>
         <w:r>
           <w:rPr>
+            <w:noProof/>
             <w:webHidden/>
           </w:rPr>
           <w:t>5</w:t>
         </w:r>
         <w:r>
           <w:rPr>
-            <w:webHidden/>
-          </w:rPr>
-          <w:fldChar w:fldCharType="end"/>
-        </w:r>
-      </w:hyperlink>
-    </w:p>
-    <w:p>
-      <w:pPr>
-        <w:pStyle w:val="Verzeichnis2"/>
-        <w:rPr>
-          <w:rFonts w:asciiTheme="minorHAnsi" w:eastAsiaTheme="minorEastAsia" w:hAnsiTheme="minorHAnsi" w:cstheme="minorBidi"/>
-          <w:color w:val="auto"/>
-          <w:szCs w:val="22"/>
-          <w:lang w:eastAsia="de-CH"/>
-        </w:rPr>
-      </w:pPr>
-      <w:hyperlink w:anchor="_Toc493083043" w:history="1">
-        <w:r>
-          <w:rPr>
-            <w:rStyle w:val="Hyperlink"/>
-          </w:rPr>
-          <w:t>DB</w:t>
-        </w:r>
-        <w:r>
-          <w:rPr>
-            <w:webHidden/>
-          </w:rPr>
-          <w:tab/>
-        </w:r>
-        <w:r>
-          <w:rPr>
-            <w:webHidden/>
-          </w:rPr>
-          <w:fldChar w:fldCharType="begin"/>
-        </w:r>
-        <w:r>
-          <w:rPr>
-            <w:webHidden/>
-          </w:rPr>
-          <w:instrText xml:space="preserve"> PAGEREF _Toc493083043 \h </w:instrText>
-        </w:r>
-        <w:r>
-          <w:rPr>
-            <w:webHidden/>
-          </w:rPr>
-        </w:r>
-        <w:r>
-          <w:rPr>
-            <w:webHidden/>
-          </w:rPr>
-          <w:fldChar w:fldCharType="separate"/>
-        </w:r>
-        <w:r>
-          <w:rPr>
-            <w:webHidden/>
-          </w:rPr>
-          <w:t>5</w:t>
-        </w:r>
-        <w:r>
-          <w:rPr>
+            <w:noProof/>
             <w:webHidden/>
           </w:rPr>
           <w:fldChar w:fldCharType="end"/>
@@ -2033,13 +2101,13 @@
           <w:lang w:eastAsia="de-CH"/>
         </w:rPr>
       </w:pPr>
-      <w:hyperlink w:anchor="_Toc493083044" w:history="1">
+      <w:hyperlink w:anchor="_Toc494206392" w:history="1">
         <w:r>
           <w:rPr>
             <w:rStyle w:val="Hyperlink"/>
             <w:noProof/>
           </w:rPr>
-          <w:t>Tabellen</w:t>
+          <w:t>Designanpassungen</w:t>
         </w:r>
         <w:r>
           <w:rPr>
@@ -2060,7 +2128,7 @@
             <w:noProof/>
             <w:webHidden/>
           </w:rPr>
-          <w:instrText xml:space="preserve"> PAGEREF _Toc493083044 \h </w:instrText>
+          <w:instrText xml:space="preserve"> PAGEREF _Toc494206392 \h </w:instrText>
         </w:r>
         <w:r>
           <w:rPr>
@@ -2093,156 +2161,58 @@
     </w:p>
     <w:p>
       <w:pPr>
-        <w:pStyle w:val="Verzeichnis4"/>
-        <w:tabs>
-          <w:tab w:val="right" w:pos="9062"/>
-        </w:tabs>
+        <w:pStyle w:val="Verzeichnis2"/>
         <w:rPr>
           <w:rFonts w:asciiTheme="minorHAnsi" w:eastAsiaTheme="minorEastAsia" w:hAnsiTheme="minorHAnsi" w:cstheme="minorBidi"/>
-          <w:noProof/>
-          <w:sz w:val="22"/>
+          <w:color w:val="auto"/>
           <w:szCs w:val="22"/>
           <w:lang w:eastAsia="de-CH"/>
         </w:rPr>
       </w:pPr>
-      <w:hyperlink w:anchor="_Toc493083045" w:history="1">
+      <w:hyperlink w:anchor="_Toc494206393" w:history="1">
         <w:r>
           <w:rPr>
             <w:rStyle w:val="Hyperlink"/>
-            <w:noProof/>
-          </w:rPr>
-          <w:t>User</w:t>
-        </w:r>
-        <w:r>
-          <w:rPr>
-            <w:noProof/>
+          </w:rPr>
+          <w:t>Programm</w:t>
+        </w:r>
+        <w:r>
+          <w:rPr>
             <w:webHidden/>
           </w:rPr>
           <w:tab/>
         </w:r>
         <w:r>
           <w:rPr>
-            <w:noProof/>
             <w:webHidden/>
           </w:rPr>
           <w:fldChar w:fldCharType="begin"/>
         </w:r>
         <w:r>
           <w:rPr>
-            <w:noProof/>
-            <w:webHidden/>
-          </w:rPr>
-          <w:instrText xml:space="preserve"> PAGEREF _Toc493083045 \h </w:instrText>
-        </w:r>
-        <w:r>
-          <w:rPr>
-            <w:noProof/>
-            <w:webHidden/>
-          </w:rPr>
-        </w:r>
-        <w:r>
-          <w:rPr>
-            <w:noProof/>
+            <w:webHidden/>
+          </w:rPr>
+          <w:instrText xml:space="preserve"> PAGEREF _Toc494206393 \h </w:instrText>
+        </w:r>
+        <w:r>
+          <w:rPr>
+            <w:webHidden/>
+          </w:rPr>
+        </w:r>
+        <w:r>
+          <w:rPr>
             <w:webHidden/>
           </w:rPr>
           <w:fldChar w:fldCharType="separate"/>
         </w:r>
         <w:r>
           <w:rPr>
-            <w:noProof/>
             <w:webHidden/>
           </w:rPr>
           <w:t>5</w:t>
         </w:r>
         <w:r>
           <w:rPr>
-            <w:noProof/>
-            <w:webHidden/>
-          </w:rPr>
-          <w:fldChar w:fldCharType="end"/>
-        </w:r>
-      </w:hyperlink>
-    </w:p>
-    <w:p>
-      <w:pPr>
-        <w:pStyle w:val="Verzeichnis4"/>
-        <w:tabs>
-          <w:tab w:val="right" w:pos="9062"/>
-        </w:tabs>
-        <w:rPr>
-          <w:rFonts w:asciiTheme="minorHAnsi" w:eastAsiaTheme="minorEastAsia" w:hAnsiTheme="minorHAnsi" w:cstheme="minorBidi"/>
-          <w:noProof/>
-          <w:sz w:val="22"/>
-          <w:szCs w:val="22"/>
-          <w:lang w:eastAsia="de-CH"/>
-        </w:rPr>
-      </w:pPr>
-      <w:hyperlink w:anchor="_Toc493083046" w:history="1">
-        <w:r>
-          <w:rPr>
-            <w:rStyle w:val="Hyperlink"/>
-            <w:noProof/>
-          </w:rPr>
-          <w:t>Loca</w:t>
-        </w:r>
-        <w:r>
-          <w:rPr>
-            <w:rStyle w:val="Hyperlink"/>
-            <w:noProof/>
-          </w:rPr>
-          <w:t>t</w:t>
-        </w:r>
-        <w:r>
-          <w:rPr>
-            <w:rStyle w:val="Hyperlink"/>
-            <w:noProof/>
-          </w:rPr>
-          <w:t>ion</w:t>
-        </w:r>
-        <w:r>
-          <w:rPr>
-            <w:noProof/>
-            <w:webHidden/>
-          </w:rPr>
-          <w:tab/>
-        </w:r>
-        <w:r>
-          <w:rPr>
-            <w:noProof/>
-            <w:webHidden/>
-          </w:rPr>
-          <w:fldChar w:fldCharType="begin"/>
-        </w:r>
-        <w:r>
-          <w:rPr>
-            <w:noProof/>
-            <w:webHidden/>
-          </w:rPr>
-          <w:instrText xml:space="preserve"> PAGEREF _Toc493083046 \h </w:instrText>
-        </w:r>
-        <w:r>
-          <w:rPr>
-            <w:noProof/>
-            <w:webHidden/>
-          </w:rPr>
-        </w:r>
-        <w:r>
-          <w:rPr>
-            <w:noProof/>
-            <w:webHidden/>
-          </w:rPr>
-          <w:fldChar w:fldCharType="separate"/>
-        </w:r>
-        <w:r>
-          <w:rPr>
-            <w:noProof/>
-            <w:webHidden/>
-          </w:rPr>
-          <w:t>5</w:t>
-        </w:r>
-        <w:r>
-          <w:rPr>
-            <w:noProof/>
             <w:webHidden/>
           </w:rPr>
           <w:fldChar w:fldCharType="end"/>
@@ -2264,13 +2234,13 @@
           <w:lang w:eastAsia="de-CH"/>
         </w:rPr>
       </w:pPr>
-      <w:hyperlink w:anchor="_Toc493083047" w:history="1">
+      <w:hyperlink w:anchor="_Toc494206394" w:history="1">
         <w:r>
           <w:rPr>
             <w:rStyle w:val="Hyperlink"/>
             <w:noProof/>
           </w:rPr>
-          <w:t>Designanpassungen</w:t>
+          <w:t>Model</w:t>
         </w:r>
         <w:r>
           <w:rPr>
@@ -2291,7 +2261,7 @@
             <w:noProof/>
             <w:webHidden/>
           </w:rPr>
-          <w:instrText xml:space="preserve"> PAGEREF _Toc493083047 \h </w:instrText>
+          <w:instrText xml:space="preserve"> PAGEREF _Toc494206394 \h </w:instrText>
         </w:r>
         <w:r>
           <w:rPr>
@@ -2316,66 +2286,6 @@
         <w:r>
           <w:rPr>
             <w:noProof/>
-            <w:webHidden/>
-          </w:rPr>
-          <w:fldChar w:fldCharType="end"/>
-        </w:r>
-      </w:hyperlink>
-    </w:p>
-    <w:p>
-      <w:pPr>
-        <w:pStyle w:val="Verzeichnis2"/>
-        <w:rPr>
-          <w:rFonts w:asciiTheme="minorHAnsi" w:eastAsiaTheme="minorEastAsia" w:hAnsiTheme="minorHAnsi" w:cstheme="minorBidi"/>
-          <w:color w:val="auto"/>
-          <w:szCs w:val="22"/>
-          <w:lang w:eastAsia="de-CH"/>
-        </w:rPr>
-      </w:pPr>
-      <w:hyperlink w:anchor="_Toc493083048" w:history="1">
-        <w:r>
-          <w:rPr>
-            <w:rStyle w:val="Hyperlink"/>
-          </w:rPr>
-          <w:t>Programm</w:t>
-        </w:r>
-        <w:r>
-          <w:rPr>
-            <w:webHidden/>
-          </w:rPr>
-          <w:tab/>
-        </w:r>
-        <w:r>
-          <w:rPr>
-            <w:webHidden/>
-          </w:rPr>
-          <w:fldChar w:fldCharType="begin"/>
-        </w:r>
-        <w:r>
-          <w:rPr>
-            <w:webHidden/>
-          </w:rPr>
-          <w:instrText xml:space="preserve"> PAGEREF _Toc493083048 \h </w:instrText>
-        </w:r>
-        <w:r>
-          <w:rPr>
-            <w:webHidden/>
-          </w:rPr>
-        </w:r>
-        <w:r>
-          <w:rPr>
-            <w:webHidden/>
-          </w:rPr>
-          <w:fldChar w:fldCharType="separate"/>
-        </w:r>
-        <w:r>
-          <w:rPr>
-            <w:webHidden/>
-          </w:rPr>
-          <w:t>5</w:t>
-        </w:r>
-        <w:r>
-          <w:rPr>
             <w:webHidden/>
           </w:rPr>
           <w:fldChar w:fldCharType="end"/>
@@ -2397,13 +2307,13 @@
           <w:lang w:eastAsia="de-CH"/>
         </w:rPr>
       </w:pPr>
-      <w:hyperlink w:anchor="_Toc493083049" w:history="1">
+      <w:hyperlink w:anchor="_Toc494206395" w:history="1">
         <w:r>
           <w:rPr>
             <w:rStyle w:val="Hyperlink"/>
             <w:noProof/>
           </w:rPr>
-          <w:t>Model</w:t>
+          <w:t>View</w:t>
         </w:r>
         <w:r>
           <w:rPr>
@@ -2424,7 +2334,7 @@
             <w:noProof/>
             <w:webHidden/>
           </w:rPr>
-          <w:instrText xml:space="preserve"> PAGEREF _Toc493083049 \h </w:instrText>
+          <w:instrText xml:space="preserve"> PAGEREF _Toc494206395 \h </w:instrText>
         </w:r>
         <w:r>
           <w:rPr>
@@ -2470,13 +2380,13 @@
           <w:lang w:eastAsia="de-CH"/>
         </w:rPr>
       </w:pPr>
-      <w:hyperlink w:anchor="_Toc493083050" w:history="1">
+      <w:hyperlink w:anchor="_Toc494206396" w:history="1">
         <w:r>
           <w:rPr>
             <w:rStyle w:val="Hyperlink"/>
             <w:noProof/>
           </w:rPr>
-          <w:t>View</w:t>
+          <w:t>Controller</w:t>
         </w:r>
         <w:r>
           <w:rPr>
@@ -2497,7 +2407,7 @@
             <w:noProof/>
             <w:webHidden/>
           </w:rPr>
-          <w:instrText xml:space="preserve"> PAGEREF _Toc493083050 \h </w:instrText>
+          <w:instrText xml:space="preserve"> PAGEREF _Toc494206396 \h </w:instrText>
         </w:r>
         <w:r>
           <w:rPr>
@@ -2543,13 +2453,13 @@
           <w:lang w:eastAsia="de-CH"/>
         </w:rPr>
       </w:pPr>
-      <w:hyperlink w:anchor="_Toc493083051" w:history="1">
+      <w:hyperlink w:anchor="_Toc494206397" w:history="1">
         <w:r>
           <w:rPr>
             <w:rStyle w:val="Hyperlink"/>
             <w:noProof/>
           </w:rPr>
-          <w:t>Controller</w:t>
+          <w:t>Designanpassungen</w:t>
         </w:r>
         <w:r>
           <w:rPr>
@@ -2570,80 +2480,7 @@
             <w:noProof/>
             <w:webHidden/>
           </w:rPr>
-          <w:instrText xml:space="preserve"> PAGEREF _Toc493083051 \h </w:instrText>
-        </w:r>
-        <w:r>
-          <w:rPr>
-            <w:noProof/>
-            <w:webHidden/>
-          </w:rPr>
-        </w:r>
-        <w:r>
-          <w:rPr>
-            <w:noProof/>
-            <w:webHidden/>
-          </w:rPr>
-          <w:fldChar w:fldCharType="separate"/>
-        </w:r>
-        <w:r>
-          <w:rPr>
-            <w:noProof/>
-            <w:webHidden/>
-          </w:rPr>
-          <w:t>5</w:t>
-        </w:r>
-        <w:r>
-          <w:rPr>
-            <w:noProof/>
-            <w:webHidden/>
-          </w:rPr>
-          <w:fldChar w:fldCharType="end"/>
-        </w:r>
-      </w:hyperlink>
-    </w:p>
-    <w:p>
-      <w:pPr>
-        <w:pStyle w:val="Verzeichnis3"/>
-        <w:tabs>
-          <w:tab w:val="right" w:pos="9062"/>
-        </w:tabs>
-        <w:rPr>
-          <w:rFonts w:asciiTheme="minorHAnsi" w:eastAsiaTheme="minorEastAsia" w:hAnsiTheme="minorHAnsi" w:cstheme="minorBidi"/>
-          <w:noProof/>
-          <w:color w:val="auto"/>
-          <w:sz w:val="22"/>
-          <w:szCs w:val="22"/>
-          <w:lang w:eastAsia="de-CH"/>
-        </w:rPr>
-      </w:pPr>
-      <w:hyperlink w:anchor="_Toc493083052" w:history="1">
-        <w:r>
-          <w:rPr>
-            <w:rStyle w:val="Hyperlink"/>
-            <w:noProof/>
-          </w:rPr>
-          <w:t>Designanpassungen</w:t>
-        </w:r>
-        <w:r>
-          <w:rPr>
-            <w:noProof/>
-            <w:webHidden/>
-          </w:rPr>
-          <w:tab/>
-        </w:r>
-        <w:r>
-          <w:rPr>
-            <w:noProof/>
-            <w:webHidden/>
-          </w:rPr>
-          <w:fldChar w:fldCharType="begin"/>
-        </w:r>
-        <w:r>
-          <w:rPr>
-            <w:noProof/>
-            <w:webHidden/>
-          </w:rPr>
-          <w:instrText xml:space="preserve"> PAGEREF _Toc493083052 \h </w:instrText>
+          <w:instrText xml:space="preserve"> PAGEREF _Toc494206397 \h </w:instrText>
         </w:r>
         <w:r>
           <w:rPr>
@@ -2685,7 +2522,7 @@
           <w:lang w:eastAsia="de-CH"/>
         </w:rPr>
       </w:pPr>
-      <w:hyperlink w:anchor="_Toc493083053" w:history="1">
+      <w:hyperlink w:anchor="_Toc494206398" w:history="1">
         <w:r>
           <w:rPr>
             <w:rStyle w:val="Hyperlink"/>
@@ -2708,7 +2545,7 @@
           <w:rPr>
             <w:webHidden/>
           </w:rPr>
-          <w:instrText xml:space="preserve"> PAGEREF _Toc493083053 \h </w:instrText>
+          <w:instrText xml:space="preserve"> PAGEREF _Toc494206398 \h </w:instrText>
         </w:r>
         <w:r>
           <w:rPr>
@@ -2745,7 +2582,7 @@
           <w:lang w:eastAsia="de-CH"/>
         </w:rPr>
       </w:pPr>
-      <w:hyperlink w:anchor="_Toc493083054" w:history="1">
+      <w:hyperlink w:anchor="_Toc494206399" w:history="1">
         <w:r>
           <w:rPr>
             <w:rStyle w:val="Hyperlink"/>
@@ -2768,7 +2605,7 @@
           <w:rPr>
             <w:webHidden/>
           </w:rPr>
-          <w:instrText xml:space="preserve"> PAGEREF _Toc493083054 \h </w:instrText>
+          <w:instrText xml:space="preserve"> PAGEREF _Toc494206399 \h </w:instrText>
         </w:r>
         <w:r>
           <w:rPr>
@@ -2806,7 +2643,7 @@
           <w:lang w:eastAsia="de-CH"/>
         </w:rPr>
       </w:pPr>
-      <w:hyperlink w:anchor="_Toc493083055" w:history="1">
+      <w:hyperlink w:anchor="_Toc494206400" w:history="1">
         <w:r>
           <w:rPr>
             <w:rStyle w:val="Hyperlink"/>
@@ -2829,7 +2666,7 @@
           <w:rPr>
             <w:webHidden/>
           </w:rPr>
-          <w:instrText xml:space="preserve"> PAGEREF _Toc493083055 \h </w:instrText>
+          <w:instrText xml:space="preserve"> PAGEREF _Toc494206400 \h </w:instrText>
         </w:r>
         <w:r>
           <w:rPr>
@@ -2870,7 +2707,7 @@
       <w:pPr>
         <w:pStyle w:val="berschrift1"/>
       </w:pPr>
-      <w:bookmarkStart w:id="7" w:name="_Toc493083032"/>
+      <w:bookmarkStart w:id="7" w:name="_Toc494206380"/>
       <w:r>
         <w:lastRenderedPageBreak/>
         <w:t>Vision</w:t>
@@ -2880,13 +2717,7 @@
     <w:p>
       <w:bookmarkStart w:id="8" w:name="_Hlk489596970"/>
       <w:r>
-        <w:t xml:space="preserve">Im Modul 326 haben wir ein Starbucks-Menümanager </w:t>
-      </w:r>
-      <w:r>
-        <w:t>mit Java</w:t>
-      </w:r>
-      <w:r>
-        <w:t xml:space="preserve"> erstellt. Bisher konnte der jedoch nur textbasiert verwendet werden (mittels Konsole).</w:t>
+        <w:t>Im Modul 326 haben wir ein Starbucks-Menümanager mit Java erstellt. Bisher konnte der jedoch nur textbasiert verwendet werden (mittels Konsole).</w:t>
       </w:r>
     </w:p>
     <w:p>
@@ -2961,42 +2792,40 @@
       <w:r>
         <w:t>Weiter möchten wir eine Login- sowie Logoutfunktion einbauen, um die Sicherheit der Daten zu gewährleisten.</w:t>
       </w:r>
-      <w:bookmarkStart w:id="9" w:name="_GoBack"/>
+    </w:p>
+    <w:p/>
+    <w:p>
+      <w:pPr>
+        <w:pStyle w:val="berschrift1"/>
+      </w:pPr>
+      <w:bookmarkStart w:id="9" w:name="_Toc494206381"/>
+      <w:bookmarkEnd w:id="8"/>
+      <w:r>
+        <w:t>Analyse</w:t>
+      </w:r>
       <w:bookmarkEnd w:id="9"/>
     </w:p>
-    <w:p/>
-    <w:p>
-      <w:pPr>
-        <w:pStyle w:val="berschrift1"/>
-      </w:pPr>
-      <w:bookmarkStart w:id="10" w:name="_Toc493083036"/>
-      <w:bookmarkEnd w:id="8"/>
-      <w:r>
-        <w:t>Analyse</w:t>
+    <w:p>
+      <w:pPr>
+        <w:pStyle w:val="berschrift2"/>
+      </w:pPr>
+      <w:bookmarkStart w:id="10" w:name="_Toc494206382"/>
+      <w:r>
+        <w:t>Anforderungen</w:t>
       </w:r>
       <w:bookmarkEnd w:id="10"/>
     </w:p>
     <w:p>
       <w:pPr>
-        <w:pStyle w:val="berschrift2"/>
-      </w:pPr>
-      <w:bookmarkStart w:id="11" w:name="_Toc493083037"/>
-      <w:r>
-        <w:t>Anforderungen</w:t>
+        <w:pStyle w:val="berschrift3"/>
+      </w:pPr>
+      <w:bookmarkStart w:id="11" w:name="_Toc487807341"/>
+      <w:bookmarkStart w:id="12" w:name="_Toc494206383"/>
+      <w:r>
+        <w:t>Muss-Kriterien</w:t>
       </w:r>
       <w:bookmarkEnd w:id="11"/>
-    </w:p>
-    <w:p>
-      <w:pPr>
-        <w:pStyle w:val="berschrift3"/>
-      </w:pPr>
-      <w:bookmarkStart w:id="12" w:name="_Toc487807341"/>
-      <w:bookmarkStart w:id="13" w:name="_Toc493083038"/>
-      <w:r>
-        <w:t>Muss-Kriterien</w:t>
-      </w:r>
       <w:bookmarkEnd w:id="12"/>
-      <w:bookmarkEnd w:id="13"/>
     </w:p>
     <w:p>
       <w:pPr>
@@ -3005,11 +2834,8 @@
           <w:ilvl w:val="0"/>
           <w:numId w:val="4"/>
         </w:numPr>
-        <w:rPr>
-          <w:lang w:val="de-DE"/>
-        </w:rPr>
-      </w:pPr>
-      <w:bookmarkStart w:id="14" w:name="_Toc487807342"/>
+      </w:pPr>
+      <w:bookmarkStart w:id="13" w:name="_Toc487807342"/>
     </w:p>
     <w:p>
       <w:pPr>
@@ -3019,15 +2845,14 @@
           <w:color w:val="auto"/>
           <w:sz w:val="21"/>
           <w:szCs w:val="21"/>
-          <w:lang w:val="de-DE"/>
-        </w:rPr>
-      </w:pPr>
-      <w:bookmarkStart w:id="15" w:name="_Toc493083039"/>
+        </w:rPr>
+      </w:pPr>
+      <w:bookmarkStart w:id="14" w:name="_Toc494206384"/>
       <w:r>
         <w:t>Kann-Kriterien</w:t>
       </w:r>
+      <w:bookmarkEnd w:id="13"/>
       <w:bookmarkEnd w:id="14"/>
-      <w:bookmarkEnd w:id="15"/>
     </w:p>
     <w:p>
       <w:pPr>
@@ -3036,9 +2861,6 @@
           <w:ilvl w:val="0"/>
           <w:numId w:val="4"/>
         </w:numPr>
-        <w:rPr>
-          <w:lang w:val="de-DE"/>
-        </w:rPr>
       </w:pPr>
     </w:p>
     <w:p/>
@@ -3046,11 +2868,11 @@
       <w:pPr>
         <w:pStyle w:val="berschrift2"/>
       </w:pPr>
-      <w:bookmarkStart w:id="16" w:name="_Toc493083040"/>
+      <w:bookmarkStart w:id="15" w:name="_Toc494206385"/>
       <w:r>
         <w:t>Use Cases</w:t>
       </w:r>
-      <w:bookmarkEnd w:id="16"/>
+      <w:bookmarkEnd w:id="15"/>
     </w:p>
     <w:p/>
     <w:p/>
@@ -3063,187 +2885,194 @@
       <w:pPr>
         <w:pStyle w:val="berschrift1"/>
       </w:pPr>
-      <w:bookmarkStart w:id="17" w:name="_Toc493083041"/>
-      <w:r>
-        <w:lastRenderedPageBreak/>
-        <w:t>Vorgehensplan</w:t>
-      </w:r>
-      <w:bookmarkEnd w:id="17"/>
-    </w:p>
-    <w:p/>
-    <w:p>
-      <w:r>
-        <w:br w:type="page"/>
-      </w:r>
-    </w:p>
-    <w:p>
-      <w:pPr>
-        <w:pStyle w:val="berschrift1"/>
-      </w:pPr>
-      <w:bookmarkStart w:id="18" w:name="_Toc493083042"/>
+      <w:bookmarkStart w:id="16" w:name="_Toc494206387"/>
       <w:r>
         <w:lastRenderedPageBreak/>
         <w:t>Design</w:t>
       </w:r>
+      <w:bookmarkEnd w:id="16"/>
+    </w:p>
+    <w:p>
+      <w:pPr>
+        <w:pStyle w:val="berschrift2"/>
+      </w:pPr>
+      <w:r>
+        <w:t>Filestruktur</w:t>
+      </w:r>
+    </w:p>
+    <w:p>
+      <w:r>
+        <w:t>Der bisherige Starbucksmanager hat keine Datenbank, welche er verwaltet. Die Daten werden in einem einfachen File abgespeichert. Dennoch ist die Struktur des Files natürlich extrem wichtig für die Datenverarbeitung, weshalb sie hier kurz deklariert ist.</w:t>
+      </w:r>
+    </w:p>
+    <w:p>
+      <w:r>
+        <w:t>Jede Zeile steht für ein Menü-Eintrag, der in einzelne Komponenten unterteilt ist. Je nach dem, welche Attribute der Eintrag mitführt, wird er in eine andere Kategorie unterteilt.</w:t>
+      </w:r>
+    </w:p>
+    <w:p>
+      <w:pPr>
+        <w:spacing w:after="0"/>
+        <w:ind w:left="1843" w:hanging="1843"/>
+        <w:rPr>
+          <w:b/>
+        </w:rPr>
+      </w:pPr>
+      <w:r>
+        <w:rPr>
+          <w:b/>
+        </w:rPr>
+        <w:t>Kategorie</w:t>
+      </w:r>
+      <w:r>
+        <w:rPr>
+          <w:b/>
+        </w:rPr>
+        <w:tab/>
+        <w:t>Recordstruktur</w:t>
+      </w:r>
+    </w:p>
+    <w:p>
+      <w:pPr>
+        <w:spacing w:after="0"/>
+        <w:ind w:left="1843" w:hanging="1843"/>
+      </w:pPr>
+      <w:r>
+        <w:t>Beverage</w:t>
+      </w:r>
+      <w:r>
+        <w:tab/>
+      </w:r>
+    </w:p>
+    <w:p>
+      <w:pPr>
+        <w:spacing w:after="0"/>
+        <w:ind w:left="1843" w:hanging="1843"/>
+      </w:pPr>
+      <w:r>
+        <w:t>Coffee</w:t>
+      </w:r>
+      <w:r>
+        <w:tab/>
+      </w:r>
+    </w:p>
+    <w:p>
+      <w:pPr>
+        <w:spacing w:after="0"/>
+        <w:ind w:left="1843" w:hanging="1843"/>
+      </w:pPr>
+      <w:r>
+        <w:t>Extra</w:t>
+      </w:r>
+      <w:r>
+        <w:tab/>
+      </w:r>
+    </w:p>
+    <w:p>
+      <w:pPr>
+        <w:ind w:left="1843" w:hanging="1843"/>
+      </w:pPr>
+      <w:r>
+        <w:t>Food</w:t>
+      </w:r>
+      <w:r>
+        <w:tab/>
+      </w:r>
+    </w:p>
+    <w:p/>
+    <w:p>
+      <w:pPr>
+        <w:pStyle w:val="berschrift2"/>
+      </w:pPr>
+      <w:bookmarkStart w:id="17" w:name="_Toc494206393"/>
+      <w:r>
+        <w:t>Programm</w:t>
+      </w:r>
+      <w:bookmarkEnd w:id="17"/>
+    </w:p>
+    <w:p>
+      <w:pPr>
+        <w:pStyle w:val="berschrift3"/>
+      </w:pPr>
+      <w:bookmarkStart w:id="18" w:name="_Toc494206394"/>
+      <w:r>
+        <w:t>Model</w:t>
+      </w:r>
       <w:bookmarkEnd w:id="18"/>
     </w:p>
     <w:p>
+      <w:r>
+        <w:t>Wie bereits erwähnt werden die Daten in einem einzigen File gehandhabt. Das File und sein Handling besteht bereits.</w:t>
+      </w:r>
+    </w:p>
+    <w:p>
+      <w:pPr>
+        <w:pStyle w:val="berschrift3"/>
+      </w:pPr>
+      <w:bookmarkStart w:id="19" w:name="_Toc494206395"/>
+      <w:r>
+        <w:t>View</w:t>
+      </w:r>
+      <w:bookmarkEnd w:id="19"/>
+    </w:p>
+    <w:p>
+      <w:r>
+        <w:t>Das GUI ist komplett neu umzusetzen. Bisher waren nur Kommandozeileneingaben zur Steuerung des Programmes da. Dies soll neu über ein GUI geregelt werden, um den Mitarbeitern einen leichteren Einstieg zu ermöglichen.</w:t>
+      </w:r>
+    </w:p>
+    <w:p>
+      <w:r>
+        <w:t>So stellen wir uns das Ergebnis des GUIs vor:</w:t>
+      </w:r>
+    </w:p>
+    <w:p/>
+    <w:p>
+      <w:pPr>
+        <w:pStyle w:val="berschrift3"/>
+      </w:pPr>
+      <w:bookmarkStart w:id="20" w:name="_Toc494206396"/>
+      <w:r>
+        <w:t>Controller</w:t>
+      </w:r>
+      <w:bookmarkEnd w:id="20"/>
+    </w:p>
+    <w:p>
+      <w:r>
+        <w:t>Die Controller bestehen teilweise, da bereits Usereingaben verarbeitet wurden. Dennoch müssen sie an das GUI angepasst werden.</w:t>
+      </w:r>
+      <w:bookmarkStart w:id="21" w:name="_GoBack"/>
+      <w:bookmarkEnd w:id="21"/>
+    </w:p>
+    <w:p/>
+    <w:p>
+      <w:r>
+        <w:br w:type="page"/>
+      </w:r>
+    </w:p>
+    <w:p>
+      <w:pPr>
+        <w:pStyle w:val="berschrift1"/>
+      </w:pPr>
+      <w:bookmarkStart w:id="22" w:name="_Toc494206398"/>
+      <w:r>
+        <w:lastRenderedPageBreak/>
+        <w:t>Implementation</w:t>
+      </w:r>
+      <w:bookmarkEnd w:id="22"/>
+    </w:p>
+    <w:p>
       <w:pPr>
         <w:pStyle w:val="berschrift2"/>
       </w:pPr>
-      <w:bookmarkStart w:id="19" w:name="_Toc493083043"/>
-      <w:r>
-        <w:t>DB</w:t>
-      </w:r>
-      <w:bookmarkEnd w:id="19"/>
+      <w:bookmarkStart w:id="23" w:name="_Toc494206399"/>
+      <w:r>
+        <w:t>Implementierung</w:t>
+      </w:r>
+      <w:bookmarkEnd w:id="23"/>
     </w:p>
     <w:p/>
     <w:p/>
     <w:p>
-      <w:pPr>
-        <w:pStyle w:val="berschrift3"/>
-      </w:pPr>
-      <w:bookmarkStart w:id="20" w:name="_Toc493083044"/>
-      <w:r>
-        <w:t>Tabellen</w:t>
-      </w:r>
-      <w:bookmarkEnd w:id="20"/>
-    </w:p>
-    <w:p>
-      <w:pPr>
-        <w:pStyle w:val="berschrift4"/>
-      </w:pPr>
-      <w:bookmarkStart w:id="21" w:name="_Toc493083045"/>
-      <w:r>
-        <w:t>User</w:t>
-      </w:r>
-      <w:bookmarkEnd w:id="21"/>
-    </w:p>
-    <w:p>
-      <w:r>
-        <w:t>Der User braucht einen Usernamen sowie das Passwort. Der Username ist unique definiert.</w:t>
-      </w:r>
-      <w:r>
-        <w:t xml:space="preserve"> Das Passwort ist mittels BCrypt verschlüsselt – das heisst, es benötigt eine Länge von CHAR(60).</w:t>
-      </w:r>
-      <w:r>
-        <w:t xml:space="preserve"> Ausserdem wird der Salt abgespeichert, er besteht aus einer Zahl.</w:t>
-      </w:r>
-    </w:p>
-    <w:p>
-      <w:pPr>
-        <w:pStyle w:val="berschrift4"/>
-      </w:pPr>
-      <w:bookmarkStart w:id="22" w:name="_Toc493083046"/>
-      <w:r>
-        <w:t>Location</w:t>
-      </w:r>
-      <w:bookmarkEnd w:id="22"/>
-    </w:p>
-    <w:p>
-      <w:r>
-        <w:t>Hier werden die besuchten Orte abgespeichert. Wir speichern den Namen der Stadt, sowie die Längen- und Breitengrade in dieser Tabelle ab, da Google Maps die Nadeln mittels der Koordinaten setzt.</w:t>
-      </w:r>
-    </w:p>
-    <w:p>
-      <w:pPr>
-        <w:rPr>
-          <w:lang w:val="fr-CH"/>
-        </w:rPr>
-      </w:pPr>
-      <w:r>
-        <w:rPr>
-          <w:lang w:val="fr-CH"/>
-        </w:rPr>
-        <w:t>Index:</w:t>
-      </w:r>
-      <w:r>
-        <w:rPr>
-          <w:lang w:val="fr-CH"/>
-        </w:rPr>
-        <w:tab/>
-        <w:t>Unique über Longitude und Latitude</w:t>
-      </w:r>
-      <w:r>
-        <w:rPr>
-          <w:lang w:val="fr-CH"/>
-        </w:rPr>
-        <w:t>.</w:t>
-      </w:r>
-    </w:p>
-    <w:p>
-      <w:pPr>
-        <w:rPr>
-          <w:lang w:val="fr-CH"/>
-        </w:rPr>
-      </w:pPr>
-    </w:p>
-    <w:p>
-      <w:pPr>
-        <w:pStyle w:val="berschrift3"/>
-      </w:pPr>
-      <w:bookmarkStart w:id="23" w:name="_Toc493083047"/>
-      <w:r>
-        <w:t>Designanpassungen</w:t>
-      </w:r>
-      <w:bookmarkEnd w:id="23"/>
-    </w:p>
-    <w:p/>
-    <w:p>
-      <w:pPr>
-        <w:pStyle w:val="berschrift2"/>
-      </w:pPr>
-      <w:bookmarkStart w:id="24" w:name="_Toc493083048"/>
-      <w:r>
-        <w:t>Programm</w:t>
-      </w:r>
-      <w:bookmarkEnd w:id="24"/>
-    </w:p>
-    <w:p>
-      <w:pPr>
-        <w:pStyle w:val="berschrift3"/>
-      </w:pPr>
-      <w:bookmarkStart w:id="25" w:name="_Toc493083049"/>
-      <w:r>
-        <w:t>Model</w:t>
-      </w:r>
-      <w:bookmarkEnd w:id="25"/>
-    </w:p>
-    <w:p/>
-    <w:p>
-      <w:pPr>
-        <w:pStyle w:val="berschrift3"/>
-      </w:pPr>
-      <w:bookmarkStart w:id="26" w:name="_Toc493083050"/>
-      <w:r>
-        <w:t>View</w:t>
-      </w:r>
-      <w:bookmarkEnd w:id="26"/>
-    </w:p>
-    <w:p/>
-    <w:p>
-      <w:pPr>
-        <w:pStyle w:val="berschrift3"/>
-      </w:pPr>
-      <w:bookmarkStart w:id="27" w:name="_Toc493083051"/>
-      <w:r>
-        <w:t>Controller</w:t>
-      </w:r>
-      <w:bookmarkEnd w:id="27"/>
-    </w:p>
-    <w:p/>
-    <w:p>
-      <w:pPr>
-        <w:pStyle w:val="berschrift3"/>
-      </w:pPr>
-      <w:bookmarkStart w:id="28" w:name="_Toc493083052"/>
-      <w:r>
-        <w:t>Designanpassungen</w:t>
-      </w:r>
-      <w:bookmarkEnd w:id="28"/>
-    </w:p>
-    <w:p/>
-    <w:p>
       <w:r>
         <w:br w:type="page"/>
       </w:r>
@@ -3252,40 +3081,12 @@
       <w:pPr>
         <w:pStyle w:val="berschrift1"/>
       </w:pPr>
-      <w:bookmarkStart w:id="29" w:name="_Toc493083053"/>
-      <w:r>
-        <w:lastRenderedPageBreak/>
-        <w:t>Implementation</w:t>
-      </w:r>
-      <w:bookmarkEnd w:id="29"/>
-    </w:p>
-    <w:p>
-      <w:pPr>
-        <w:pStyle w:val="berschrift2"/>
-      </w:pPr>
-      <w:bookmarkStart w:id="30" w:name="_Toc493083054"/>
-      <w:r>
-        <w:t>Implementierung</w:t>
-      </w:r>
-      <w:bookmarkEnd w:id="30"/>
-    </w:p>
-    <w:p/>
-    <w:p/>
-    <w:p>
-      <w:r>
-        <w:br w:type="page"/>
-      </w:r>
-    </w:p>
-    <w:p>
-      <w:pPr>
-        <w:pStyle w:val="berschrift1"/>
-      </w:pPr>
-      <w:bookmarkStart w:id="31" w:name="_Toc493083055"/>
+      <w:bookmarkStart w:id="24" w:name="_Toc494206400"/>
       <w:r>
         <w:lastRenderedPageBreak/>
         <w:t>Testing</w:t>
       </w:r>
-      <w:bookmarkEnd w:id="31"/>
+      <w:bookmarkEnd w:id="24"/>
     </w:p>
     <w:p/>
     <w:p/>
@@ -5749,7 +5550,7 @@
 </file>
 
 <file path=customXml/itemProps1.xml><?xml version="1.0" encoding="utf-8"?>
-<ds:datastoreItem xmlns:ds="http://schemas.openxmlformats.org/officeDocument/2006/customXml" ds:itemID="{3137219E-FE07-4A62-BA7B-F22C9A9708D4}">
+<ds:datastoreItem xmlns:ds="http://schemas.openxmlformats.org/officeDocument/2006/customXml" ds:itemID="{B1D778E3-5FA0-4D59-9312-FF1F3148FE7B}">
   <ds:schemaRefs>
     <ds:schemaRef ds:uri="http://schemas.openxmlformats.org/officeDocument/2006/bibliography"/>
   </ds:schemaRefs>

</xml_diff>

<commit_message>
Doku Kriterien und Einleitung
</commit_message>
<xml_diff>
--- a/M120_Projektdokumentation.docx
+++ b/M120_Projektdokumentation.docx
@@ -642,7 +642,7 @@
         <w:pStyle w:val="berschrift1"/>
       </w:pPr>
       <w:bookmarkStart w:id="0" w:name="_Toc488820837"/>
-      <w:bookmarkStart w:id="1" w:name="_Toc494206374"/>
+      <w:bookmarkStart w:id="1" w:name="_Toc496595033"/>
       <w:r>
         <w:lastRenderedPageBreak/>
         <w:t>Einleitung</w:t>
@@ -650,59 +650,40 @@
       <w:bookmarkEnd w:id="0"/>
       <w:bookmarkEnd w:id="1"/>
     </w:p>
-    <w:p/>
+    <w:p>
+      <w:r>
+        <w:t>In einem vorherigen Projekt haben wir für Starbucks ein Menümanager geschrieben. Die Mitarbeiter können Produkte zum Menu hinzufügen, bearbeiten und wieder löschen. Weiter wird das Menü natürlich auch für die Kunden angezeigt.</w:t>
+      </w:r>
+    </w:p>
+    <w:p>
+      <w:r>
+        <w:t>Bisher wurde kein GUI eingesetzt, weshalb für die Klienten von Starbucks ein eher unschönes Menü angezeigt wurde. Weiter konnte das Programm nur über die Konsole bearbeitet werden, sodass eine spezielle Mitarbeiterschulung für den Gebrauch des Starbucksmanagers nötig war.</w:t>
+      </w:r>
+    </w:p>
+    <w:p>
+      <w:r>
+        <w:t>Dies wollen wir in diesem Folgeprojekt nun ändern.</w:t>
+      </w:r>
+    </w:p>
     <w:p>
       <w:pPr>
         <w:pStyle w:val="berschrift2"/>
       </w:pPr>
-      <w:bookmarkStart w:id="2" w:name="_Toc494206375"/>
-      <w:r>
-        <w:t>Systemanforderungen</w:t>
+      <w:bookmarkStart w:id="2" w:name="_Toc496595034"/>
+      <w:r>
+        <w:t>Dokument</w:t>
       </w:r>
       <w:bookmarkEnd w:id="2"/>
     </w:p>
-    <w:p/>
-    <w:p>
-      <w:pPr>
-        <w:pStyle w:val="berschrift2"/>
-      </w:pPr>
-      <w:bookmarkStart w:id="3" w:name="_Toc494206376"/>
-      <w:r>
-        <w:t>Vorwissen</w:t>
+    <w:p>
+      <w:pPr>
+        <w:pStyle w:val="berschrift3"/>
+      </w:pPr>
+      <w:bookmarkStart w:id="3" w:name="_Toc496595035"/>
+      <w:r>
+        <w:t>Aufbau</w:t>
       </w:r>
       <w:bookmarkEnd w:id="3"/>
-    </w:p>
-    <w:p/>
-    <w:p>
-      <w:pPr>
-        <w:pStyle w:val="berschrift2"/>
-      </w:pPr>
-      <w:bookmarkStart w:id="4" w:name="_Toc494206377"/>
-      <w:r>
-        <w:t>Dokument</w:t>
-      </w:r>
-      <w:bookmarkEnd w:id="4"/>
-    </w:p>
-    <w:p>
-      <w:pPr>
-        <w:pStyle w:val="berschrift3"/>
-      </w:pPr>
-      <w:bookmarkStart w:id="5" w:name="_Toc494206378"/>
-      <w:r>
-        <w:t>Grund</w:t>
-      </w:r>
-      <w:bookmarkEnd w:id="5"/>
-    </w:p>
-    <w:p/>
-    <w:p>
-      <w:pPr>
-        <w:pStyle w:val="berschrift3"/>
-      </w:pPr>
-      <w:bookmarkStart w:id="6" w:name="_Toc494206379"/>
-      <w:r>
-        <w:t>Aufbau</w:t>
-      </w:r>
-      <w:bookmarkEnd w:id="6"/>
     </w:p>
     <w:p>
       <w:pPr>
@@ -923,7 +904,7 @@
       <w:r>
         <w:fldChar w:fldCharType="separate"/>
       </w:r>
-      <w:hyperlink w:anchor="_Toc494206374" w:history="1">
+      <w:hyperlink w:anchor="_Toc496595033" w:history="1">
         <w:r>
           <w:rPr>
             <w:rStyle w:val="Hyperlink"/>
@@ -946,7 +927,7 @@
           <w:rPr>
             <w:webHidden/>
           </w:rPr>
-          <w:instrText xml:space="preserve"> PAGEREF _Toc494206374 \h </w:instrText>
+          <w:instrText xml:space="preserve"> PAGEREF _Toc496595033 \h </w:instrText>
         </w:r>
         <w:r>
           <w:rPr>
@@ -983,12 +964,12 @@
           <w:lang w:eastAsia="de-CH"/>
         </w:rPr>
       </w:pPr>
-      <w:hyperlink w:anchor="_Toc494206375" w:history="1">
+      <w:hyperlink w:anchor="_Toc496595034" w:history="1">
         <w:r>
           <w:rPr>
             <w:rStyle w:val="Hyperlink"/>
           </w:rPr>
-          <w:t>Systemanforderungen</w:t>
+          <w:t>Dokument</w:t>
         </w:r>
         <w:r>
           <w:rPr>
@@ -1006,127 +987,7 @@
           <w:rPr>
             <w:webHidden/>
           </w:rPr>
-          <w:instrText xml:space="preserve"> PAGEREF _Toc494206375 \h </w:instrText>
-        </w:r>
-        <w:r>
-          <w:rPr>
-            <w:webHidden/>
-          </w:rPr>
-        </w:r>
-        <w:r>
-          <w:rPr>
-            <w:webHidden/>
-          </w:rPr>
-          <w:fldChar w:fldCharType="separate"/>
-        </w:r>
-        <w:r>
-          <w:rPr>
-            <w:webHidden/>
-          </w:rPr>
-          <w:t>1</w:t>
-        </w:r>
-        <w:r>
-          <w:rPr>
-            <w:webHidden/>
-          </w:rPr>
-          <w:fldChar w:fldCharType="end"/>
-        </w:r>
-      </w:hyperlink>
-    </w:p>
-    <w:p>
-      <w:pPr>
-        <w:pStyle w:val="Verzeichnis2"/>
-        <w:rPr>
-          <w:rFonts w:asciiTheme="minorHAnsi" w:eastAsiaTheme="minorEastAsia" w:hAnsiTheme="minorHAnsi" w:cstheme="minorBidi"/>
-          <w:color w:val="auto"/>
-          <w:szCs w:val="22"/>
-          <w:lang w:eastAsia="de-CH"/>
-        </w:rPr>
-      </w:pPr>
-      <w:hyperlink w:anchor="_Toc494206376" w:history="1">
-        <w:r>
-          <w:rPr>
-            <w:rStyle w:val="Hyperlink"/>
-          </w:rPr>
-          <w:t>Vorwissen</w:t>
-        </w:r>
-        <w:r>
-          <w:rPr>
-            <w:webHidden/>
-          </w:rPr>
-          <w:tab/>
-        </w:r>
-        <w:r>
-          <w:rPr>
-            <w:webHidden/>
-          </w:rPr>
-          <w:fldChar w:fldCharType="begin"/>
-        </w:r>
-        <w:r>
-          <w:rPr>
-            <w:webHidden/>
-          </w:rPr>
-          <w:instrText xml:space="preserve"> PAGEREF _Toc494206376 \h </w:instrText>
-        </w:r>
-        <w:r>
-          <w:rPr>
-            <w:webHidden/>
-          </w:rPr>
-        </w:r>
-        <w:r>
-          <w:rPr>
-            <w:webHidden/>
-          </w:rPr>
-          <w:fldChar w:fldCharType="separate"/>
-        </w:r>
-        <w:r>
-          <w:rPr>
-            <w:webHidden/>
-          </w:rPr>
-          <w:t>1</w:t>
-        </w:r>
-        <w:r>
-          <w:rPr>
-            <w:webHidden/>
-          </w:rPr>
-          <w:fldChar w:fldCharType="end"/>
-        </w:r>
-      </w:hyperlink>
-    </w:p>
-    <w:p>
-      <w:pPr>
-        <w:pStyle w:val="Verzeichnis2"/>
-        <w:rPr>
-          <w:rFonts w:asciiTheme="minorHAnsi" w:eastAsiaTheme="minorEastAsia" w:hAnsiTheme="minorHAnsi" w:cstheme="minorBidi"/>
-          <w:color w:val="auto"/>
-          <w:szCs w:val="22"/>
-          <w:lang w:eastAsia="de-CH"/>
-        </w:rPr>
-      </w:pPr>
-      <w:hyperlink w:anchor="_Toc494206377" w:history="1">
-        <w:r>
-          <w:rPr>
-            <w:rStyle w:val="Hyperlink"/>
-          </w:rPr>
-          <w:t>Dokument</w:t>
-        </w:r>
-        <w:r>
-          <w:rPr>
-            <w:webHidden/>
-          </w:rPr>
-          <w:tab/>
-        </w:r>
-        <w:r>
-          <w:rPr>
-            <w:webHidden/>
-          </w:rPr>
-          <w:fldChar w:fldCharType="begin"/>
-        </w:r>
-        <w:r>
-          <w:rPr>
-            <w:webHidden/>
-          </w:rPr>
-          <w:instrText xml:space="preserve"> PAGEREF _Toc494206377 \h </w:instrText>
+          <w:instrText xml:space="preserve"> PAGEREF _Toc496595034 \h </w:instrText>
         </w:r>
         <w:r>
           <w:rPr>
@@ -1168,13 +1029,13 @@
           <w:lang w:eastAsia="de-CH"/>
         </w:rPr>
       </w:pPr>
-      <w:hyperlink w:anchor="_Toc494206378" w:history="1">
+      <w:hyperlink w:anchor="_Toc496595035" w:history="1">
         <w:r>
           <w:rPr>
             <w:rStyle w:val="Hyperlink"/>
             <w:noProof/>
           </w:rPr>
-          <w:t>Grund</w:t>
+          <w:t>Aufbau</w:t>
         </w:r>
         <w:r>
           <w:rPr>
@@ -1195,7 +1056,7 @@
             <w:noProof/>
             <w:webHidden/>
           </w:rPr>
-          <w:instrText xml:space="preserve"> PAGEREF _Toc494206378 \h </w:instrText>
+          <w:instrText xml:space="preserve"> PAGEREF _Toc496595035 \h </w:instrText>
         </w:r>
         <w:r>
           <w:rPr>
@@ -1220,6 +1081,188 @@
         <w:r>
           <w:rPr>
             <w:noProof/>
+            <w:webHidden/>
+          </w:rPr>
+          <w:fldChar w:fldCharType="end"/>
+        </w:r>
+      </w:hyperlink>
+    </w:p>
+    <w:p>
+      <w:pPr>
+        <w:pStyle w:val="Verzeichnis1"/>
+        <w:rPr>
+          <w:rFonts w:asciiTheme="minorHAnsi" w:eastAsiaTheme="minorEastAsia" w:hAnsiTheme="minorHAnsi" w:cstheme="minorBidi"/>
+          <w:color w:val="auto"/>
+          <w:sz w:val="22"/>
+          <w:szCs w:val="22"/>
+          <w:lang w:eastAsia="de-CH"/>
+        </w:rPr>
+      </w:pPr>
+      <w:hyperlink w:anchor="_Toc496595036" w:history="1">
+        <w:r>
+          <w:rPr>
+            <w:rStyle w:val="Hyperlink"/>
+          </w:rPr>
+          <w:t>Vision</w:t>
+        </w:r>
+        <w:r>
+          <w:rPr>
+            <w:webHidden/>
+          </w:rPr>
+          <w:tab/>
+        </w:r>
+        <w:r>
+          <w:rPr>
+            <w:webHidden/>
+          </w:rPr>
+          <w:fldChar w:fldCharType="begin"/>
+        </w:r>
+        <w:r>
+          <w:rPr>
+            <w:webHidden/>
+          </w:rPr>
+          <w:instrText xml:space="preserve"> PAGEREF _Toc496595036 \h </w:instrText>
+        </w:r>
+        <w:r>
+          <w:rPr>
+            <w:webHidden/>
+          </w:rPr>
+        </w:r>
+        <w:r>
+          <w:rPr>
+            <w:webHidden/>
+          </w:rPr>
+          <w:fldChar w:fldCharType="separate"/>
+        </w:r>
+        <w:r>
+          <w:rPr>
+            <w:webHidden/>
+          </w:rPr>
+          <w:t>3</w:t>
+        </w:r>
+        <w:r>
+          <w:rPr>
+            <w:webHidden/>
+          </w:rPr>
+          <w:fldChar w:fldCharType="end"/>
+        </w:r>
+      </w:hyperlink>
+    </w:p>
+    <w:p>
+      <w:pPr>
+        <w:pStyle w:val="Verzeichnis1"/>
+        <w:rPr>
+          <w:rFonts w:asciiTheme="minorHAnsi" w:eastAsiaTheme="minorEastAsia" w:hAnsiTheme="minorHAnsi" w:cstheme="minorBidi"/>
+          <w:color w:val="auto"/>
+          <w:sz w:val="22"/>
+          <w:szCs w:val="22"/>
+          <w:lang w:eastAsia="de-CH"/>
+        </w:rPr>
+      </w:pPr>
+      <w:hyperlink w:anchor="_Toc496595037" w:history="1">
+        <w:r>
+          <w:rPr>
+            <w:rStyle w:val="Hyperlink"/>
+          </w:rPr>
+          <w:t>Analyse</w:t>
+        </w:r>
+        <w:r>
+          <w:rPr>
+            <w:webHidden/>
+          </w:rPr>
+          <w:tab/>
+        </w:r>
+        <w:r>
+          <w:rPr>
+            <w:webHidden/>
+          </w:rPr>
+          <w:fldChar w:fldCharType="begin"/>
+        </w:r>
+        <w:r>
+          <w:rPr>
+            <w:webHidden/>
+          </w:rPr>
+          <w:instrText xml:space="preserve"> PAGEREF _Toc496595037 \h </w:instrText>
+        </w:r>
+        <w:r>
+          <w:rPr>
+            <w:webHidden/>
+          </w:rPr>
+        </w:r>
+        <w:r>
+          <w:rPr>
+            <w:webHidden/>
+          </w:rPr>
+          <w:fldChar w:fldCharType="separate"/>
+        </w:r>
+        <w:r>
+          <w:rPr>
+            <w:webHidden/>
+          </w:rPr>
+          <w:t>3</w:t>
+        </w:r>
+        <w:r>
+          <w:rPr>
+            <w:webHidden/>
+          </w:rPr>
+          <w:fldChar w:fldCharType="end"/>
+        </w:r>
+      </w:hyperlink>
+    </w:p>
+    <w:p>
+      <w:pPr>
+        <w:pStyle w:val="Verzeichnis2"/>
+        <w:rPr>
+          <w:rFonts w:asciiTheme="minorHAnsi" w:eastAsiaTheme="minorEastAsia" w:hAnsiTheme="minorHAnsi" w:cstheme="minorBidi"/>
+          <w:color w:val="auto"/>
+          <w:szCs w:val="22"/>
+          <w:lang w:eastAsia="de-CH"/>
+        </w:rPr>
+      </w:pPr>
+      <w:hyperlink w:anchor="_Toc496595038" w:history="1">
+        <w:r>
+          <w:rPr>
+            <w:rStyle w:val="Hyperlink"/>
+          </w:rPr>
+          <w:t>Anforderungen</w:t>
+        </w:r>
+        <w:r>
+          <w:rPr>
+            <w:webHidden/>
+          </w:rPr>
+          <w:tab/>
+        </w:r>
+        <w:r>
+          <w:rPr>
+            <w:webHidden/>
+          </w:rPr>
+          <w:fldChar w:fldCharType="begin"/>
+        </w:r>
+        <w:r>
+          <w:rPr>
+            <w:webHidden/>
+          </w:rPr>
+          <w:instrText xml:space="preserve"> PAGEREF _Toc496595038 \h </w:instrText>
+        </w:r>
+        <w:r>
+          <w:rPr>
+            <w:webHidden/>
+          </w:rPr>
+        </w:r>
+        <w:r>
+          <w:rPr>
+            <w:webHidden/>
+          </w:rPr>
+          <w:fldChar w:fldCharType="separate"/>
+        </w:r>
+        <w:r>
+          <w:rPr>
+            <w:webHidden/>
+          </w:rPr>
+          <w:t>3</w:t>
+        </w:r>
+        <w:r>
+          <w:rPr>
             <w:webHidden/>
           </w:rPr>
           <w:fldChar w:fldCharType="end"/>
@@ -1241,13 +1284,13 @@
           <w:lang w:eastAsia="de-CH"/>
         </w:rPr>
       </w:pPr>
-      <w:hyperlink w:anchor="_Toc494206379" w:history="1">
+      <w:hyperlink w:anchor="_Toc496595039" w:history="1">
         <w:r>
           <w:rPr>
             <w:rStyle w:val="Hyperlink"/>
             <w:noProof/>
           </w:rPr>
-          <w:t>Aufbau</w:t>
+          <w:t>Muss-Kriterien</w:t>
         </w:r>
         <w:r>
           <w:rPr>
@@ -1268,7 +1311,7 @@
             <w:noProof/>
             <w:webHidden/>
           </w:rPr>
-          <w:instrText xml:space="preserve"> PAGEREF _Toc494206379 \h </w:instrText>
+          <w:instrText xml:space="preserve"> PAGEREF _Toc496595039 \h </w:instrText>
         </w:r>
         <w:r>
           <w:rPr>
@@ -1288,193 +1331,11 @@
             <w:noProof/>
             <w:webHidden/>
           </w:rPr>
-          <w:t>1</w:t>
+          <w:t>3</w:t>
         </w:r>
         <w:r>
           <w:rPr>
             <w:noProof/>
-            <w:webHidden/>
-          </w:rPr>
-          <w:fldChar w:fldCharType="end"/>
-        </w:r>
-      </w:hyperlink>
-    </w:p>
-    <w:p>
-      <w:pPr>
-        <w:pStyle w:val="Verzeichnis1"/>
-        <w:rPr>
-          <w:rFonts w:asciiTheme="minorHAnsi" w:eastAsiaTheme="minorEastAsia" w:hAnsiTheme="minorHAnsi" w:cstheme="minorBidi"/>
-          <w:color w:val="auto"/>
-          <w:sz w:val="22"/>
-          <w:szCs w:val="22"/>
-          <w:lang w:eastAsia="de-CH"/>
-        </w:rPr>
-      </w:pPr>
-      <w:hyperlink w:anchor="_Toc494206380" w:history="1">
-        <w:r>
-          <w:rPr>
-            <w:rStyle w:val="Hyperlink"/>
-          </w:rPr>
-          <w:t>Vision</w:t>
-        </w:r>
-        <w:r>
-          <w:rPr>
-            <w:webHidden/>
-          </w:rPr>
-          <w:tab/>
-        </w:r>
-        <w:r>
-          <w:rPr>
-            <w:webHidden/>
-          </w:rPr>
-          <w:fldChar w:fldCharType="begin"/>
-        </w:r>
-        <w:r>
-          <w:rPr>
-            <w:webHidden/>
-          </w:rPr>
-          <w:instrText xml:space="preserve"> PAGEREF _Toc494206380 \h </w:instrText>
-        </w:r>
-        <w:r>
-          <w:rPr>
-            <w:webHidden/>
-          </w:rPr>
-        </w:r>
-        <w:r>
-          <w:rPr>
-            <w:webHidden/>
-          </w:rPr>
-          <w:fldChar w:fldCharType="separate"/>
-        </w:r>
-        <w:r>
-          <w:rPr>
-            <w:webHidden/>
-          </w:rPr>
-          <w:t>3</w:t>
-        </w:r>
-        <w:r>
-          <w:rPr>
-            <w:webHidden/>
-          </w:rPr>
-          <w:fldChar w:fldCharType="end"/>
-        </w:r>
-      </w:hyperlink>
-    </w:p>
-    <w:p>
-      <w:pPr>
-        <w:pStyle w:val="Verzeichnis1"/>
-        <w:rPr>
-          <w:rFonts w:asciiTheme="minorHAnsi" w:eastAsiaTheme="minorEastAsia" w:hAnsiTheme="minorHAnsi" w:cstheme="minorBidi"/>
-          <w:color w:val="auto"/>
-          <w:sz w:val="22"/>
-          <w:szCs w:val="22"/>
-          <w:lang w:eastAsia="de-CH"/>
-        </w:rPr>
-      </w:pPr>
-      <w:hyperlink w:anchor="_Toc494206381" w:history="1">
-        <w:r>
-          <w:rPr>
-            <w:rStyle w:val="Hyperlink"/>
-          </w:rPr>
-          <w:t>Analyse</w:t>
-        </w:r>
-        <w:r>
-          <w:rPr>
-            <w:webHidden/>
-          </w:rPr>
-          <w:tab/>
-        </w:r>
-        <w:r>
-          <w:rPr>
-            <w:webHidden/>
-          </w:rPr>
-          <w:fldChar w:fldCharType="begin"/>
-        </w:r>
-        <w:r>
-          <w:rPr>
-            <w:webHidden/>
-          </w:rPr>
-          <w:instrText xml:space="preserve"> PAGEREF _Toc494206381 \h </w:instrText>
-        </w:r>
-        <w:r>
-          <w:rPr>
-            <w:webHidden/>
-          </w:rPr>
-        </w:r>
-        <w:r>
-          <w:rPr>
-            <w:webHidden/>
-          </w:rPr>
-          <w:fldChar w:fldCharType="separate"/>
-        </w:r>
-        <w:r>
-          <w:rPr>
-            <w:webHidden/>
-          </w:rPr>
-          <w:t>3</w:t>
-        </w:r>
-        <w:r>
-          <w:rPr>
-            <w:webHidden/>
-          </w:rPr>
-          <w:fldChar w:fldCharType="end"/>
-        </w:r>
-      </w:hyperlink>
-    </w:p>
-    <w:p>
-      <w:pPr>
-        <w:pStyle w:val="Verzeichnis2"/>
-        <w:rPr>
-          <w:rFonts w:asciiTheme="minorHAnsi" w:eastAsiaTheme="minorEastAsia" w:hAnsiTheme="minorHAnsi" w:cstheme="minorBidi"/>
-          <w:color w:val="auto"/>
-          <w:szCs w:val="22"/>
-          <w:lang w:eastAsia="de-CH"/>
-        </w:rPr>
-      </w:pPr>
-      <w:hyperlink w:anchor="_Toc494206382" w:history="1">
-        <w:r>
-          <w:rPr>
-            <w:rStyle w:val="Hyperlink"/>
-          </w:rPr>
-          <w:t>Anforderungen</w:t>
-        </w:r>
-        <w:r>
-          <w:rPr>
-            <w:webHidden/>
-          </w:rPr>
-          <w:tab/>
-        </w:r>
-        <w:r>
-          <w:rPr>
-            <w:webHidden/>
-          </w:rPr>
-          <w:fldChar w:fldCharType="begin"/>
-        </w:r>
-        <w:r>
-          <w:rPr>
-            <w:webHidden/>
-          </w:rPr>
-          <w:instrText xml:space="preserve"> PAGEREF _Toc494206382 \h </w:instrText>
-        </w:r>
-        <w:r>
-          <w:rPr>
-            <w:webHidden/>
-          </w:rPr>
-        </w:r>
-        <w:r>
-          <w:rPr>
-            <w:webHidden/>
-          </w:rPr>
-          <w:fldChar w:fldCharType="separate"/>
-        </w:r>
-        <w:r>
-          <w:rPr>
-            <w:webHidden/>
-          </w:rPr>
-          <w:t>3</w:t>
-        </w:r>
-        <w:r>
-          <w:rPr>
             <w:webHidden/>
           </w:rPr>
           <w:fldChar w:fldCharType="end"/>
@@ -1496,13 +1357,13 @@
           <w:lang w:eastAsia="de-CH"/>
         </w:rPr>
       </w:pPr>
-      <w:hyperlink w:anchor="_Toc494206383" w:history="1">
+      <w:hyperlink w:anchor="_Toc496595040" w:history="1">
         <w:r>
           <w:rPr>
             <w:rStyle w:val="Hyperlink"/>
             <w:noProof/>
           </w:rPr>
-          <w:t>Muss-Kriterien</w:t>
+          <w:t>Kann-Kriterien</w:t>
         </w:r>
         <w:r>
           <w:rPr>
@@ -1523,7 +1384,7 @@
             <w:noProof/>
             <w:webHidden/>
           </w:rPr>
-          <w:instrText xml:space="preserve"> PAGEREF _Toc494206383 \h </w:instrText>
+          <w:instrText xml:space="preserve"> PAGEREF _Toc496595040 \h </w:instrText>
         </w:r>
         <w:r>
           <w:rPr>
@@ -1548,6 +1409,247 @@
         <w:r>
           <w:rPr>
             <w:noProof/>
+            <w:webHidden/>
+          </w:rPr>
+          <w:fldChar w:fldCharType="end"/>
+        </w:r>
+      </w:hyperlink>
+    </w:p>
+    <w:p>
+      <w:pPr>
+        <w:pStyle w:val="Verzeichnis2"/>
+        <w:rPr>
+          <w:rFonts w:asciiTheme="minorHAnsi" w:eastAsiaTheme="minorEastAsia" w:hAnsiTheme="minorHAnsi" w:cstheme="minorBidi"/>
+          <w:color w:val="auto"/>
+          <w:szCs w:val="22"/>
+          <w:lang w:eastAsia="de-CH"/>
+        </w:rPr>
+      </w:pPr>
+      <w:hyperlink w:anchor="_Toc496595041" w:history="1">
+        <w:r>
+          <w:rPr>
+            <w:rStyle w:val="Hyperlink"/>
+          </w:rPr>
+          <w:t>Use Cases</w:t>
+        </w:r>
+        <w:r>
+          <w:rPr>
+            <w:webHidden/>
+          </w:rPr>
+          <w:tab/>
+        </w:r>
+        <w:r>
+          <w:rPr>
+            <w:webHidden/>
+          </w:rPr>
+          <w:fldChar w:fldCharType="begin"/>
+        </w:r>
+        <w:r>
+          <w:rPr>
+            <w:webHidden/>
+          </w:rPr>
+          <w:instrText xml:space="preserve"> PAGEREF _Toc496595041 \h </w:instrText>
+        </w:r>
+        <w:r>
+          <w:rPr>
+            <w:webHidden/>
+          </w:rPr>
+        </w:r>
+        <w:r>
+          <w:rPr>
+            <w:webHidden/>
+          </w:rPr>
+          <w:fldChar w:fldCharType="separate"/>
+        </w:r>
+        <w:r>
+          <w:rPr>
+            <w:webHidden/>
+          </w:rPr>
+          <w:t>3</w:t>
+        </w:r>
+        <w:r>
+          <w:rPr>
+            <w:webHidden/>
+          </w:rPr>
+          <w:fldChar w:fldCharType="end"/>
+        </w:r>
+      </w:hyperlink>
+    </w:p>
+    <w:p>
+      <w:pPr>
+        <w:pStyle w:val="Verzeichnis1"/>
+        <w:rPr>
+          <w:rFonts w:asciiTheme="minorHAnsi" w:eastAsiaTheme="minorEastAsia" w:hAnsiTheme="minorHAnsi" w:cstheme="minorBidi"/>
+          <w:color w:val="auto"/>
+          <w:sz w:val="22"/>
+          <w:szCs w:val="22"/>
+          <w:lang w:eastAsia="de-CH"/>
+        </w:rPr>
+      </w:pPr>
+      <w:hyperlink w:anchor="_Toc496595042" w:history="1">
+        <w:r>
+          <w:rPr>
+            <w:rStyle w:val="Hyperlink"/>
+          </w:rPr>
+          <w:t>Design</w:t>
+        </w:r>
+        <w:r>
+          <w:rPr>
+            <w:webHidden/>
+          </w:rPr>
+          <w:tab/>
+        </w:r>
+        <w:r>
+          <w:rPr>
+            <w:webHidden/>
+          </w:rPr>
+          <w:fldChar w:fldCharType="begin"/>
+        </w:r>
+        <w:r>
+          <w:rPr>
+            <w:webHidden/>
+          </w:rPr>
+          <w:instrText xml:space="preserve"> PAGEREF _Toc496595042 \h </w:instrText>
+        </w:r>
+        <w:r>
+          <w:rPr>
+            <w:webHidden/>
+          </w:rPr>
+        </w:r>
+        <w:r>
+          <w:rPr>
+            <w:webHidden/>
+          </w:rPr>
+          <w:fldChar w:fldCharType="separate"/>
+        </w:r>
+        <w:r>
+          <w:rPr>
+            <w:webHidden/>
+          </w:rPr>
+          <w:t>4</w:t>
+        </w:r>
+        <w:r>
+          <w:rPr>
+            <w:webHidden/>
+          </w:rPr>
+          <w:fldChar w:fldCharType="end"/>
+        </w:r>
+      </w:hyperlink>
+    </w:p>
+    <w:p>
+      <w:pPr>
+        <w:pStyle w:val="Verzeichnis2"/>
+        <w:rPr>
+          <w:rFonts w:asciiTheme="minorHAnsi" w:eastAsiaTheme="minorEastAsia" w:hAnsiTheme="minorHAnsi" w:cstheme="minorBidi"/>
+          <w:color w:val="auto"/>
+          <w:szCs w:val="22"/>
+          <w:lang w:eastAsia="de-CH"/>
+        </w:rPr>
+      </w:pPr>
+      <w:hyperlink w:anchor="_Toc496595043" w:history="1">
+        <w:r>
+          <w:rPr>
+            <w:rStyle w:val="Hyperlink"/>
+          </w:rPr>
+          <w:t>Filestruktur</w:t>
+        </w:r>
+        <w:r>
+          <w:rPr>
+            <w:webHidden/>
+          </w:rPr>
+          <w:tab/>
+        </w:r>
+        <w:r>
+          <w:rPr>
+            <w:webHidden/>
+          </w:rPr>
+          <w:fldChar w:fldCharType="begin"/>
+        </w:r>
+        <w:r>
+          <w:rPr>
+            <w:webHidden/>
+          </w:rPr>
+          <w:instrText xml:space="preserve"> PAGEREF _Toc496595043 \h </w:instrText>
+        </w:r>
+        <w:r>
+          <w:rPr>
+            <w:webHidden/>
+          </w:rPr>
+        </w:r>
+        <w:r>
+          <w:rPr>
+            <w:webHidden/>
+          </w:rPr>
+          <w:fldChar w:fldCharType="separate"/>
+        </w:r>
+        <w:r>
+          <w:rPr>
+            <w:webHidden/>
+          </w:rPr>
+          <w:t>4</w:t>
+        </w:r>
+        <w:r>
+          <w:rPr>
+            <w:webHidden/>
+          </w:rPr>
+          <w:fldChar w:fldCharType="end"/>
+        </w:r>
+      </w:hyperlink>
+    </w:p>
+    <w:p>
+      <w:pPr>
+        <w:pStyle w:val="Verzeichnis2"/>
+        <w:rPr>
+          <w:rFonts w:asciiTheme="minorHAnsi" w:eastAsiaTheme="minorEastAsia" w:hAnsiTheme="minorHAnsi" w:cstheme="minorBidi"/>
+          <w:color w:val="auto"/>
+          <w:szCs w:val="22"/>
+          <w:lang w:eastAsia="de-CH"/>
+        </w:rPr>
+      </w:pPr>
+      <w:hyperlink w:anchor="_Toc496595044" w:history="1">
+        <w:r>
+          <w:rPr>
+            <w:rStyle w:val="Hyperlink"/>
+          </w:rPr>
+          <w:t>Programm</w:t>
+        </w:r>
+        <w:r>
+          <w:rPr>
+            <w:webHidden/>
+          </w:rPr>
+          <w:tab/>
+        </w:r>
+        <w:r>
+          <w:rPr>
+            <w:webHidden/>
+          </w:rPr>
+          <w:fldChar w:fldCharType="begin"/>
+        </w:r>
+        <w:r>
+          <w:rPr>
+            <w:webHidden/>
+          </w:rPr>
+          <w:instrText xml:space="preserve"> PAGEREF _Toc496595044 \h </w:instrText>
+        </w:r>
+        <w:r>
+          <w:rPr>
+            <w:webHidden/>
+          </w:rPr>
+        </w:r>
+        <w:r>
+          <w:rPr>
+            <w:webHidden/>
+          </w:rPr>
+          <w:fldChar w:fldCharType="separate"/>
+        </w:r>
+        <w:r>
+          <w:rPr>
+            <w:webHidden/>
+          </w:rPr>
+          <w:t>4</w:t>
+        </w:r>
+        <w:r>
+          <w:rPr>
             <w:webHidden/>
           </w:rPr>
           <w:fldChar w:fldCharType="end"/>
@@ -1569,13 +1671,13 @@
           <w:lang w:eastAsia="de-CH"/>
         </w:rPr>
       </w:pPr>
-      <w:hyperlink w:anchor="_Toc494206384" w:history="1">
+      <w:hyperlink w:anchor="_Toc496595045" w:history="1">
         <w:r>
           <w:rPr>
             <w:rStyle w:val="Hyperlink"/>
             <w:noProof/>
           </w:rPr>
-          <w:t>Kann-Kriterien</w:t>
+          <w:t>Model</w:t>
         </w:r>
         <w:r>
           <w:rPr>
@@ -1596,7 +1698,7 @@
             <w:noProof/>
             <w:webHidden/>
           </w:rPr>
-          <w:instrText xml:space="preserve"> PAGEREF _Toc494206384 \h </w:instrText>
+          <w:instrText xml:space="preserve"> PAGEREF _Toc496595045 \h </w:instrText>
         </w:r>
         <w:r>
           <w:rPr>
@@ -1616,253 +1718,11 @@
             <w:noProof/>
             <w:webHidden/>
           </w:rPr>
-          <w:t>3</w:t>
+          <w:t>4</w:t>
         </w:r>
         <w:r>
           <w:rPr>
             <w:noProof/>
-            <w:webHidden/>
-          </w:rPr>
-          <w:fldChar w:fldCharType="end"/>
-        </w:r>
-      </w:hyperlink>
-    </w:p>
-    <w:p>
-      <w:pPr>
-        <w:pStyle w:val="Verzeichnis2"/>
-        <w:rPr>
-          <w:rFonts w:asciiTheme="minorHAnsi" w:eastAsiaTheme="minorEastAsia" w:hAnsiTheme="minorHAnsi" w:cstheme="minorBidi"/>
-          <w:color w:val="auto"/>
-          <w:szCs w:val="22"/>
-          <w:lang w:eastAsia="de-CH"/>
-        </w:rPr>
-      </w:pPr>
-      <w:hyperlink w:anchor="_Toc494206385" w:history="1">
-        <w:r>
-          <w:rPr>
-            <w:rStyle w:val="Hyperlink"/>
-          </w:rPr>
-          <w:t>Use Cases</w:t>
-        </w:r>
-        <w:r>
-          <w:rPr>
-            <w:webHidden/>
-          </w:rPr>
-          <w:tab/>
-        </w:r>
-        <w:r>
-          <w:rPr>
-            <w:webHidden/>
-          </w:rPr>
-          <w:fldChar w:fldCharType="begin"/>
-        </w:r>
-        <w:r>
-          <w:rPr>
-            <w:webHidden/>
-          </w:rPr>
-          <w:instrText xml:space="preserve"> PAGEREF _Toc494206385 \h </w:instrText>
-        </w:r>
-        <w:r>
-          <w:rPr>
-            <w:webHidden/>
-          </w:rPr>
-        </w:r>
-        <w:r>
-          <w:rPr>
-            <w:webHidden/>
-          </w:rPr>
-          <w:fldChar w:fldCharType="separate"/>
-        </w:r>
-        <w:r>
-          <w:rPr>
-            <w:webHidden/>
-          </w:rPr>
-          <w:t>3</w:t>
-        </w:r>
-        <w:r>
-          <w:rPr>
-            <w:webHidden/>
-          </w:rPr>
-          <w:fldChar w:fldCharType="end"/>
-        </w:r>
-      </w:hyperlink>
-    </w:p>
-    <w:p>
-      <w:pPr>
-        <w:pStyle w:val="Verzeichnis1"/>
-        <w:rPr>
-          <w:rFonts w:asciiTheme="minorHAnsi" w:eastAsiaTheme="minorEastAsia" w:hAnsiTheme="minorHAnsi" w:cstheme="minorBidi"/>
-          <w:color w:val="auto"/>
-          <w:sz w:val="22"/>
-          <w:szCs w:val="22"/>
-          <w:lang w:eastAsia="de-CH"/>
-        </w:rPr>
-      </w:pPr>
-      <w:hyperlink w:anchor="_Toc494206386" w:history="1">
-        <w:r>
-          <w:rPr>
-            <w:rStyle w:val="Hyperlink"/>
-          </w:rPr>
-          <w:t>Vorgehensplan</w:t>
-        </w:r>
-        <w:r>
-          <w:rPr>
-            <w:webHidden/>
-          </w:rPr>
-          <w:tab/>
-        </w:r>
-        <w:r>
-          <w:rPr>
-            <w:webHidden/>
-          </w:rPr>
-          <w:fldChar w:fldCharType="begin"/>
-        </w:r>
-        <w:r>
-          <w:rPr>
-            <w:webHidden/>
-          </w:rPr>
-          <w:instrText xml:space="preserve"> PAGEREF _Toc494206386 \h </w:instrText>
-        </w:r>
-        <w:r>
-          <w:rPr>
-            <w:webHidden/>
-          </w:rPr>
-        </w:r>
-        <w:r>
-          <w:rPr>
-            <w:webHidden/>
-          </w:rPr>
-          <w:fldChar w:fldCharType="separate"/>
-        </w:r>
-        <w:r>
-          <w:rPr>
-            <w:webHidden/>
-          </w:rPr>
-          <w:t>4</w:t>
-        </w:r>
-        <w:r>
-          <w:rPr>
-            <w:webHidden/>
-          </w:rPr>
-          <w:fldChar w:fldCharType="end"/>
-        </w:r>
-      </w:hyperlink>
-    </w:p>
-    <w:p>
-      <w:pPr>
-        <w:pStyle w:val="Verzeichnis1"/>
-        <w:rPr>
-          <w:rFonts w:asciiTheme="minorHAnsi" w:eastAsiaTheme="minorEastAsia" w:hAnsiTheme="minorHAnsi" w:cstheme="minorBidi"/>
-          <w:color w:val="auto"/>
-          <w:sz w:val="22"/>
-          <w:szCs w:val="22"/>
-          <w:lang w:eastAsia="de-CH"/>
-        </w:rPr>
-      </w:pPr>
-      <w:hyperlink w:anchor="_Toc494206387" w:history="1">
-        <w:r>
-          <w:rPr>
-            <w:rStyle w:val="Hyperlink"/>
-          </w:rPr>
-          <w:t>Design</w:t>
-        </w:r>
-        <w:r>
-          <w:rPr>
-            <w:webHidden/>
-          </w:rPr>
-          <w:tab/>
-        </w:r>
-        <w:r>
-          <w:rPr>
-            <w:webHidden/>
-          </w:rPr>
-          <w:fldChar w:fldCharType="begin"/>
-        </w:r>
-        <w:r>
-          <w:rPr>
-            <w:webHidden/>
-          </w:rPr>
-          <w:instrText xml:space="preserve"> PAGEREF _Toc494206387 \h </w:instrText>
-        </w:r>
-        <w:r>
-          <w:rPr>
-            <w:webHidden/>
-          </w:rPr>
-        </w:r>
-        <w:r>
-          <w:rPr>
-            <w:webHidden/>
-          </w:rPr>
-          <w:fldChar w:fldCharType="separate"/>
-        </w:r>
-        <w:r>
-          <w:rPr>
-            <w:webHidden/>
-          </w:rPr>
-          <w:t>5</w:t>
-        </w:r>
-        <w:r>
-          <w:rPr>
-            <w:webHidden/>
-          </w:rPr>
-          <w:fldChar w:fldCharType="end"/>
-        </w:r>
-      </w:hyperlink>
-    </w:p>
-    <w:p>
-      <w:pPr>
-        <w:pStyle w:val="Verzeichnis2"/>
-        <w:rPr>
-          <w:rFonts w:asciiTheme="minorHAnsi" w:eastAsiaTheme="minorEastAsia" w:hAnsiTheme="minorHAnsi" w:cstheme="minorBidi"/>
-          <w:color w:val="auto"/>
-          <w:szCs w:val="22"/>
-          <w:lang w:eastAsia="de-CH"/>
-        </w:rPr>
-      </w:pPr>
-      <w:hyperlink w:anchor="_Toc494206388" w:history="1">
-        <w:r>
-          <w:rPr>
-            <w:rStyle w:val="Hyperlink"/>
-          </w:rPr>
-          <w:t>DB</w:t>
-        </w:r>
-        <w:r>
-          <w:rPr>
-            <w:webHidden/>
-          </w:rPr>
-          <w:tab/>
-        </w:r>
-        <w:r>
-          <w:rPr>
-            <w:webHidden/>
-          </w:rPr>
-          <w:fldChar w:fldCharType="begin"/>
-        </w:r>
-        <w:r>
-          <w:rPr>
-            <w:webHidden/>
-          </w:rPr>
-          <w:instrText xml:space="preserve"> PAGEREF _Toc494206388 \h </w:instrText>
-        </w:r>
-        <w:r>
-          <w:rPr>
-            <w:webHidden/>
-          </w:rPr>
-        </w:r>
-        <w:r>
-          <w:rPr>
-            <w:webHidden/>
-          </w:rPr>
-          <w:fldChar w:fldCharType="separate"/>
-        </w:r>
-        <w:r>
-          <w:rPr>
-            <w:webHidden/>
-          </w:rPr>
-          <w:t>5</w:t>
-        </w:r>
-        <w:r>
-          <w:rPr>
             <w:webHidden/>
           </w:rPr>
           <w:fldChar w:fldCharType="end"/>
@@ -1884,13 +1744,13 @@
           <w:lang w:eastAsia="de-CH"/>
         </w:rPr>
       </w:pPr>
-      <w:hyperlink w:anchor="_Toc494206389" w:history="1">
+      <w:hyperlink w:anchor="_Toc496595046" w:history="1">
         <w:r>
           <w:rPr>
             <w:rStyle w:val="Hyperlink"/>
             <w:noProof/>
           </w:rPr>
-          <w:t>Tabellen</w:t>
+          <w:t>View</w:t>
         </w:r>
         <w:r>
           <w:rPr>
@@ -1911,7 +1771,7 @@
             <w:noProof/>
             <w:webHidden/>
           </w:rPr>
-          <w:instrText xml:space="preserve"> PAGEREF _Toc494206389 \h </w:instrText>
+          <w:instrText xml:space="preserve"> PAGEREF _Toc496595046 \h </w:instrText>
         </w:r>
         <w:r>
           <w:rPr>
@@ -1931,151 +1791,7 @@
             <w:noProof/>
             <w:webHidden/>
           </w:rPr>
-          <w:t>5</w:t>
-        </w:r>
-        <w:r>
-          <w:rPr>
-            <w:noProof/>
-            <w:webHidden/>
-          </w:rPr>
-          <w:fldChar w:fldCharType="end"/>
-        </w:r>
-      </w:hyperlink>
-    </w:p>
-    <w:p>
-      <w:pPr>
-        <w:pStyle w:val="Verzeichnis4"/>
-        <w:tabs>
-          <w:tab w:val="right" w:pos="9062"/>
-        </w:tabs>
-        <w:rPr>
-          <w:rFonts w:asciiTheme="minorHAnsi" w:eastAsiaTheme="minorEastAsia" w:hAnsiTheme="minorHAnsi" w:cstheme="minorBidi"/>
-          <w:noProof/>
-          <w:sz w:val="22"/>
-          <w:szCs w:val="22"/>
-          <w:lang w:eastAsia="de-CH"/>
-        </w:rPr>
-      </w:pPr>
-      <w:hyperlink w:anchor="_Toc494206390" w:history="1">
-        <w:r>
-          <w:rPr>
-            <w:rStyle w:val="Hyperlink"/>
-            <w:noProof/>
-          </w:rPr>
-          <w:t>User</w:t>
-        </w:r>
-        <w:r>
-          <w:rPr>
-            <w:noProof/>
-            <w:webHidden/>
-          </w:rPr>
-          <w:tab/>
-        </w:r>
-        <w:r>
-          <w:rPr>
-            <w:noProof/>
-            <w:webHidden/>
-          </w:rPr>
-          <w:fldChar w:fldCharType="begin"/>
-        </w:r>
-        <w:r>
-          <w:rPr>
-            <w:noProof/>
-            <w:webHidden/>
-          </w:rPr>
-          <w:instrText xml:space="preserve"> PAGEREF _Toc494206390 \h </w:instrText>
-        </w:r>
-        <w:r>
-          <w:rPr>
-            <w:noProof/>
-            <w:webHidden/>
-          </w:rPr>
-        </w:r>
-        <w:r>
-          <w:rPr>
-            <w:noProof/>
-            <w:webHidden/>
-          </w:rPr>
-          <w:fldChar w:fldCharType="separate"/>
-        </w:r>
-        <w:r>
-          <w:rPr>
-            <w:noProof/>
-            <w:webHidden/>
-          </w:rPr>
-          <w:t>5</w:t>
-        </w:r>
-        <w:r>
-          <w:rPr>
-            <w:noProof/>
-            <w:webHidden/>
-          </w:rPr>
-          <w:fldChar w:fldCharType="end"/>
-        </w:r>
-      </w:hyperlink>
-    </w:p>
-    <w:p>
-      <w:pPr>
-        <w:pStyle w:val="Verzeichnis4"/>
-        <w:tabs>
-          <w:tab w:val="right" w:pos="9062"/>
-        </w:tabs>
-        <w:rPr>
-          <w:rFonts w:asciiTheme="minorHAnsi" w:eastAsiaTheme="minorEastAsia" w:hAnsiTheme="minorHAnsi" w:cstheme="minorBidi"/>
-          <w:noProof/>
-          <w:sz w:val="22"/>
-          <w:szCs w:val="22"/>
-          <w:lang w:eastAsia="de-CH"/>
-        </w:rPr>
-      </w:pPr>
-      <w:hyperlink w:anchor="_Toc494206391" w:history="1">
-        <w:r>
-          <w:rPr>
-            <w:rStyle w:val="Hyperlink"/>
-            <w:noProof/>
-          </w:rPr>
-          <w:t>Location</w:t>
-        </w:r>
-        <w:r>
-          <w:rPr>
-            <w:noProof/>
-            <w:webHidden/>
-          </w:rPr>
-          <w:tab/>
-        </w:r>
-        <w:r>
-          <w:rPr>
-            <w:noProof/>
-            <w:webHidden/>
-          </w:rPr>
-          <w:fldChar w:fldCharType="begin"/>
-        </w:r>
-        <w:r>
-          <w:rPr>
-            <w:noProof/>
-            <w:webHidden/>
-          </w:rPr>
-          <w:instrText xml:space="preserve"> PAGEREF _Toc494206391 \h </w:instrText>
-        </w:r>
-        <w:r>
-          <w:rPr>
-            <w:noProof/>
-            <w:webHidden/>
-          </w:rPr>
-        </w:r>
-        <w:r>
-          <w:rPr>
-            <w:noProof/>
-            <w:webHidden/>
-          </w:rPr>
-          <w:fldChar w:fldCharType="separate"/>
-        </w:r>
-        <w:r>
-          <w:rPr>
-            <w:noProof/>
-            <w:webHidden/>
-          </w:rPr>
-          <w:t>5</w:t>
+          <w:t>4</w:t>
         </w:r>
         <w:r>
           <w:rPr>
@@ -2101,13 +1817,13 @@
           <w:lang w:eastAsia="de-CH"/>
         </w:rPr>
       </w:pPr>
-      <w:hyperlink w:anchor="_Toc494206392" w:history="1">
+      <w:hyperlink w:anchor="_Toc496595047" w:history="1">
         <w:r>
           <w:rPr>
             <w:rStyle w:val="Hyperlink"/>
             <w:noProof/>
           </w:rPr>
-          <w:t>Designanpassungen</w:t>
+          <w:t>Controller</w:t>
         </w:r>
         <w:r>
           <w:rPr>
@@ -2128,7 +1844,7 @@
             <w:noProof/>
             <w:webHidden/>
           </w:rPr>
-          <w:instrText xml:space="preserve"> PAGEREF _Toc494206392 \h </w:instrText>
+          <w:instrText xml:space="preserve"> PAGEREF _Toc496595047 \h </w:instrText>
         </w:r>
         <w:r>
           <w:rPr>
@@ -2148,359 +1864,7 @@
             <w:noProof/>
             <w:webHidden/>
           </w:rPr>
-          <w:t>5</w:t>
-        </w:r>
-        <w:r>
-          <w:rPr>
-            <w:noProof/>
-            <w:webHidden/>
-          </w:rPr>
-          <w:fldChar w:fldCharType="end"/>
-        </w:r>
-      </w:hyperlink>
-    </w:p>
-    <w:p>
-      <w:pPr>
-        <w:pStyle w:val="Verzeichnis2"/>
-        <w:rPr>
-          <w:rFonts w:asciiTheme="minorHAnsi" w:eastAsiaTheme="minorEastAsia" w:hAnsiTheme="minorHAnsi" w:cstheme="minorBidi"/>
-          <w:color w:val="auto"/>
-          <w:szCs w:val="22"/>
-          <w:lang w:eastAsia="de-CH"/>
-        </w:rPr>
-      </w:pPr>
-      <w:hyperlink w:anchor="_Toc494206393" w:history="1">
-        <w:r>
-          <w:rPr>
-            <w:rStyle w:val="Hyperlink"/>
-          </w:rPr>
-          <w:t>Programm</w:t>
-        </w:r>
-        <w:r>
-          <w:rPr>
-            <w:webHidden/>
-          </w:rPr>
-          <w:tab/>
-        </w:r>
-        <w:r>
-          <w:rPr>
-            <w:webHidden/>
-          </w:rPr>
-          <w:fldChar w:fldCharType="begin"/>
-        </w:r>
-        <w:r>
-          <w:rPr>
-            <w:webHidden/>
-          </w:rPr>
-          <w:instrText xml:space="preserve"> PAGEREF _Toc494206393 \h </w:instrText>
-        </w:r>
-        <w:r>
-          <w:rPr>
-            <w:webHidden/>
-          </w:rPr>
-        </w:r>
-        <w:r>
-          <w:rPr>
-            <w:webHidden/>
-          </w:rPr>
-          <w:fldChar w:fldCharType="separate"/>
-        </w:r>
-        <w:r>
-          <w:rPr>
-            <w:webHidden/>
-          </w:rPr>
-          <w:t>5</w:t>
-        </w:r>
-        <w:r>
-          <w:rPr>
-            <w:webHidden/>
-          </w:rPr>
-          <w:fldChar w:fldCharType="end"/>
-        </w:r>
-      </w:hyperlink>
-    </w:p>
-    <w:p>
-      <w:pPr>
-        <w:pStyle w:val="Verzeichnis3"/>
-        <w:tabs>
-          <w:tab w:val="right" w:pos="9062"/>
-        </w:tabs>
-        <w:rPr>
-          <w:rFonts w:asciiTheme="minorHAnsi" w:eastAsiaTheme="minorEastAsia" w:hAnsiTheme="minorHAnsi" w:cstheme="minorBidi"/>
-          <w:noProof/>
-          <w:color w:val="auto"/>
-          <w:sz w:val="22"/>
-          <w:szCs w:val="22"/>
-          <w:lang w:eastAsia="de-CH"/>
-        </w:rPr>
-      </w:pPr>
-      <w:hyperlink w:anchor="_Toc494206394" w:history="1">
-        <w:r>
-          <w:rPr>
-            <w:rStyle w:val="Hyperlink"/>
-            <w:noProof/>
-          </w:rPr>
-          <w:t>Model</w:t>
-        </w:r>
-        <w:r>
-          <w:rPr>
-            <w:noProof/>
-            <w:webHidden/>
-          </w:rPr>
-          <w:tab/>
-        </w:r>
-        <w:r>
-          <w:rPr>
-            <w:noProof/>
-            <w:webHidden/>
-          </w:rPr>
-          <w:fldChar w:fldCharType="begin"/>
-        </w:r>
-        <w:r>
-          <w:rPr>
-            <w:noProof/>
-            <w:webHidden/>
-          </w:rPr>
-          <w:instrText xml:space="preserve"> PAGEREF _Toc494206394 \h </w:instrText>
-        </w:r>
-        <w:r>
-          <w:rPr>
-            <w:noProof/>
-            <w:webHidden/>
-          </w:rPr>
-        </w:r>
-        <w:r>
-          <w:rPr>
-            <w:noProof/>
-            <w:webHidden/>
-          </w:rPr>
-          <w:fldChar w:fldCharType="separate"/>
-        </w:r>
-        <w:r>
-          <w:rPr>
-            <w:noProof/>
-            <w:webHidden/>
-          </w:rPr>
-          <w:t>5</w:t>
-        </w:r>
-        <w:r>
-          <w:rPr>
-            <w:noProof/>
-            <w:webHidden/>
-          </w:rPr>
-          <w:fldChar w:fldCharType="end"/>
-        </w:r>
-      </w:hyperlink>
-    </w:p>
-    <w:p>
-      <w:pPr>
-        <w:pStyle w:val="Verzeichnis3"/>
-        <w:tabs>
-          <w:tab w:val="right" w:pos="9062"/>
-        </w:tabs>
-        <w:rPr>
-          <w:rFonts w:asciiTheme="minorHAnsi" w:eastAsiaTheme="minorEastAsia" w:hAnsiTheme="minorHAnsi" w:cstheme="minorBidi"/>
-          <w:noProof/>
-          <w:color w:val="auto"/>
-          <w:sz w:val="22"/>
-          <w:szCs w:val="22"/>
-          <w:lang w:eastAsia="de-CH"/>
-        </w:rPr>
-      </w:pPr>
-      <w:hyperlink w:anchor="_Toc494206395" w:history="1">
-        <w:r>
-          <w:rPr>
-            <w:rStyle w:val="Hyperlink"/>
-            <w:noProof/>
-          </w:rPr>
-          <w:t>View</w:t>
-        </w:r>
-        <w:r>
-          <w:rPr>
-            <w:noProof/>
-            <w:webHidden/>
-          </w:rPr>
-          <w:tab/>
-        </w:r>
-        <w:r>
-          <w:rPr>
-            <w:noProof/>
-            <w:webHidden/>
-          </w:rPr>
-          <w:fldChar w:fldCharType="begin"/>
-        </w:r>
-        <w:r>
-          <w:rPr>
-            <w:noProof/>
-            <w:webHidden/>
-          </w:rPr>
-          <w:instrText xml:space="preserve"> PAGEREF _Toc494206395 \h </w:instrText>
-        </w:r>
-        <w:r>
-          <w:rPr>
-            <w:noProof/>
-            <w:webHidden/>
-          </w:rPr>
-        </w:r>
-        <w:r>
-          <w:rPr>
-            <w:noProof/>
-            <w:webHidden/>
-          </w:rPr>
-          <w:fldChar w:fldCharType="separate"/>
-        </w:r>
-        <w:r>
-          <w:rPr>
-            <w:noProof/>
-            <w:webHidden/>
-          </w:rPr>
-          <w:t>5</w:t>
-        </w:r>
-        <w:r>
-          <w:rPr>
-            <w:noProof/>
-            <w:webHidden/>
-          </w:rPr>
-          <w:fldChar w:fldCharType="end"/>
-        </w:r>
-      </w:hyperlink>
-    </w:p>
-    <w:p>
-      <w:pPr>
-        <w:pStyle w:val="Verzeichnis3"/>
-        <w:tabs>
-          <w:tab w:val="right" w:pos="9062"/>
-        </w:tabs>
-        <w:rPr>
-          <w:rFonts w:asciiTheme="minorHAnsi" w:eastAsiaTheme="minorEastAsia" w:hAnsiTheme="minorHAnsi" w:cstheme="minorBidi"/>
-          <w:noProof/>
-          <w:color w:val="auto"/>
-          <w:sz w:val="22"/>
-          <w:szCs w:val="22"/>
-          <w:lang w:eastAsia="de-CH"/>
-        </w:rPr>
-      </w:pPr>
-      <w:hyperlink w:anchor="_Toc494206396" w:history="1">
-        <w:r>
-          <w:rPr>
-            <w:rStyle w:val="Hyperlink"/>
-            <w:noProof/>
-          </w:rPr>
-          <w:t>Controller</w:t>
-        </w:r>
-        <w:r>
-          <w:rPr>
-            <w:noProof/>
-            <w:webHidden/>
-          </w:rPr>
-          <w:tab/>
-        </w:r>
-        <w:r>
-          <w:rPr>
-            <w:noProof/>
-            <w:webHidden/>
-          </w:rPr>
-          <w:fldChar w:fldCharType="begin"/>
-        </w:r>
-        <w:r>
-          <w:rPr>
-            <w:noProof/>
-            <w:webHidden/>
-          </w:rPr>
-          <w:instrText xml:space="preserve"> PAGEREF _Toc494206396 \h </w:instrText>
-        </w:r>
-        <w:r>
-          <w:rPr>
-            <w:noProof/>
-            <w:webHidden/>
-          </w:rPr>
-        </w:r>
-        <w:r>
-          <w:rPr>
-            <w:noProof/>
-            <w:webHidden/>
-          </w:rPr>
-          <w:fldChar w:fldCharType="separate"/>
-        </w:r>
-        <w:r>
-          <w:rPr>
-            <w:noProof/>
-            <w:webHidden/>
-          </w:rPr>
-          <w:t>5</w:t>
-        </w:r>
-        <w:r>
-          <w:rPr>
-            <w:noProof/>
-            <w:webHidden/>
-          </w:rPr>
-          <w:fldChar w:fldCharType="end"/>
-        </w:r>
-      </w:hyperlink>
-    </w:p>
-    <w:p>
-      <w:pPr>
-        <w:pStyle w:val="Verzeichnis3"/>
-        <w:tabs>
-          <w:tab w:val="right" w:pos="9062"/>
-        </w:tabs>
-        <w:rPr>
-          <w:rFonts w:asciiTheme="minorHAnsi" w:eastAsiaTheme="minorEastAsia" w:hAnsiTheme="minorHAnsi" w:cstheme="minorBidi"/>
-          <w:noProof/>
-          <w:color w:val="auto"/>
-          <w:sz w:val="22"/>
-          <w:szCs w:val="22"/>
-          <w:lang w:eastAsia="de-CH"/>
-        </w:rPr>
-      </w:pPr>
-      <w:hyperlink w:anchor="_Toc494206397" w:history="1">
-        <w:r>
-          <w:rPr>
-            <w:rStyle w:val="Hyperlink"/>
-            <w:noProof/>
-          </w:rPr>
-          <w:t>Designanpassungen</w:t>
-        </w:r>
-        <w:r>
-          <w:rPr>
-            <w:noProof/>
-            <w:webHidden/>
-          </w:rPr>
-          <w:tab/>
-        </w:r>
-        <w:r>
-          <w:rPr>
-            <w:noProof/>
-            <w:webHidden/>
-          </w:rPr>
-          <w:fldChar w:fldCharType="begin"/>
-        </w:r>
-        <w:r>
-          <w:rPr>
-            <w:noProof/>
-            <w:webHidden/>
-          </w:rPr>
-          <w:instrText xml:space="preserve"> PAGEREF _Toc494206397 \h </w:instrText>
-        </w:r>
-        <w:r>
-          <w:rPr>
-            <w:noProof/>
-            <w:webHidden/>
-          </w:rPr>
-        </w:r>
-        <w:r>
-          <w:rPr>
-            <w:noProof/>
-            <w:webHidden/>
-          </w:rPr>
-          <w:fldChar w:fldCharType="separate"/>
-        </w:r>
-        <w:r>
-          <w:rPr>
-            <w:noProof/>
-            <w:webHidden/>
-          </w:rPr>
-          <w:t>5</w:t>
+          <w:t>4</w:t>
         </w:r>
         <w:r>
           <w:rPr>
@@ -2522,7 +1886,7 @@
           <w:lang w:eastAsia="de-CH"/>
         </w:rPr>
       </w:pPr>
-      <w:hyperlink w:anchor="_Toc494206398" w:history="1">
+      <w:hyperlink w:anchor="_Toc496595048" w:history="1">
         <w:r>
           <w:rPr>
             <w:rStyle w:val="Hyperlink"/>
@@ -2545,7 +1909,7 @@
           <w:rPr>
             <w:webHidden/>
           </w:rPr>
-          <w:instrText xml:space="preserve"> PAGEREF _Toc494206398 \h </w:instrText>
+          <w:instrText xml:space="preserve"> PAGEREF _Toc496595048 \h </w:instrText>
         </w:r>
         <w:r>
           <w:rPr>
@@ -2562,7 +1926,7 @@
           <w:rPr>
             <w:webHidden/>
           </w:rPr>
-          <w:t>6</w:t>
+          <w:t>5</w:t>
         </w:r>
         <w:r>
           <w:rPr>
@@ -2582,7 +1946,7 @@
           <w:lang w:eastAsia="de-CH"/>
         </w:rPr>
       </w:pPr>
-      <w:hyperlink w:anchor="_Toc494206399" w:history="1">
+      <w:hyperlink w:anchor="_Toc496595049" w:history="1">
         <w:r>
           <w:rPr>
             <w:rStyle w:val="Hyperlink"/>
@@ -2605,7 +1969,7 @@
           <w:rPr>
             <w:webHidden/>
           </w:rPr>
-          <w:instrText xml:space="preserve"> PAGEREF _Toc494206399 \h </w:instrText>
+          <w:instrText xml:space="preserve"> PAGEREF _Toc496595049 \h </w:instrText>
         </w:r>
         <w:r>
           <w:rPr>
@@ -2622,7 +1986,7 @@
           <w:rPr>
             <w:webHidden/>
           </w:rPr>
-          <w:t>6</w:t>
+          <w:t>5</w:t>
         </w:r>
         <w:r>
           <w:rPr>
@@ -2643,7 +2007,7 @@
           <w:lang w:eastAsia="de-CH"/>
         </w:rPr>
       </w:pPr>
-      <w:hyperlink w:anchor="_Toc494206400" w:history="1">
+      <w:hyperlink w:anchor="_Toc496595050" w:history="1">
         <w:r>
           <w:rPr>
             <w:rStyle w:val="Hyperlink"/>
@@ -2666,7 +2030,7 @@
           <w:rPr>
             <w:webHidden/>
           </w:rPr>
-          <w:instrText xml:space="preserve"> PAGEREF _Toc494206400 \h </w:instrText>
+          <w:instrText xml:space="preserve"> PAGEREF _Toc496595050 \h </w:instrText>
         </w:r>
         <w:r>
           <w:rPr>
@@ -2683,7 +2047,7 @@
           <w:rPr>
             <w:webHidden/>
           </w:rPr>
-          <w:t>7</w:t>
+          <w:t>6</w:t>
         </w:r>
         <w:r>
           <w:rPr>
@@ -2707,15 +2071,15 @@
       <w:pPr>
         <w:pStyle w:val="berschrift1"/>
       </w:pPr>
-      <w:bookmarkStart w:id="7" w:name="_Toc494206380"/>
+      <w:bookmarkStart w:id="4" w:name="_Toc496595036"/>
       <w:r>
         <w:lastRenderedPageBreak/>
         <w:t>Vision</w:t>
       </w:r>
-      <w:bookmarkEnd w:id="7"/>
-    </w:p>
-    <w:p>
-      <w:bookmarkStart w:id="8" w:name="_Hlk489596970"/>
+      <w:bookmarkEnd w:id="4"/>
+    </w:p>
+    <w:p>
+      <w:bookmarkStart w:id="5" w:name="_Hlk489596970"/>
       <w:r>
         <w:t>Im Modul 326 haben wir ein Starbucks-Menümanager mit Java erstellt. Bisher konnte der jedoch nur textbasiert verwendet werden (mittels Konsole).</w:t>
       </w:r>
@@ -2798,34 +2162,34 @@
       <w:pPr>
         <w:pStyle w:val="berschrift1"/>
       </w:pPr>
-      <w:bookmarkStart w:id="9" w:name="_Toc494206381"/>
+      <w:bookmarkStart w:id="6" w:name="_Toc496595037"/>
+      <w:bookmarkEnd w:id="5"/>
+      <w:r>
+        <w:t>Analyse</w:t>
+      </w:r>
+      <w:bookmarkEnd w:id="6"/>
+    </w:p>
+    <w:p>
+      <w:pPr>
+        <w:pStyle w:val="berschrift2"/>
+      </w:pPr>
+      <w:bookmarkStart w:id="7" w:name="_Toc496595038"/>
+      <w:r>
+        <w:t>Anforderungen</w:t>
+      </w:r>
+      <w:bookmarkEnd w:id="7"/>
+    </w:p>
+    <w:p>
+      <w:pPr>
+        <w:pStyle w:val="berschrift3"/>
+      </w:pPr>
+      <w:bookmarkStart w:id="8" w:name="_Toc487807341"/>
+      <w:bookmarkStart w:id="9" w:name="_Toc496595039"/>
+      <w:r>
+        <w:t>Muss-Kriterien</w:t>
+      </w:r>
       <w:bookmarkEnd w:id="8"/>
-      <w:r>
-        <w:t>Analyse</w:t>
-      </w:r>
       <w:bookmarkEnd w:id="9"/>
-    </w:p>
-    <w:p>
-      <w:pPr>
-        <w:pStyle w:val="berschrift2"/>
-      </w:pPr>
-      <w:bookmarkStart w:id="10" w:name="_Toc494206382"/>
-      <w:r>
-        <w:t>Anforderungen</w:t>
-      </w:r>
-      <w:bookmarkEnd w:id="10"/>
-    </w:p>
-    <w:p>
-      <w:pPr>
-        <w:pStyle w:val="berschrift3"/>
-      </w:pPr>
-      <w:bookmarkStart w:id="11" w:name="_Toc487807341"/>
-      <w:bookmarkStart w:id="12" w:name="_Toc494206383"/>
-      <w:r>
-        <w:t>Muss-Kriterien</w:t>
-      </w:r>
-      <w:bookmarkEnd w:id="11"/>
-      <w:bookmarkEnd w:id="12"/>
     </w:p>
     <w:p>
       <w:pPr>
@@ -2835,24 +2199,34 @@
           <w:numId w:val="4"/>
         </w:numPr>
       </w:pPr>
-      <w:bookmarkStart w:id="13" w:name="_Toc487807342"/>
-    </w:p>
-    <w:p>
-      <w:pPr>
-        <w:pStyle w:val="berschrift3"/>
-        <w:rPr>
-          <w:rFonts w:asciiTheme="minorHAnsi" w:eastAsiaTheme="minorEastAsia" w:hAnsiTheme="minorHAnsi" w:cstheme="minorBidi"/>
-          <w:color w:val="auto"/>
-          <w:sz w:val="21"/>
-          <w:szCs w:val="21"/>
-        </w:rPr>
-      </w:pPr>
-      <w:bookmarkStart w:id="14" w:name="_Toc494206384"/>
-      <w:r>
-        <w:t>Kann-Kriterien</w:t>
-      </w:r>
-      <w:bookmarkEnd w:id="13"/>
-      <w:bookmarkEnd w:id="14"/>
+      <w:bookmarkStart w:id="10" w:name="_Toc487807342"/>
+      <w:r>
+        <w:t>Menüanzeige für die Kunden</w:t>
+      </w:r>
+    </w:p>
+    <w:p>
+      <w:pPr>
+        <w:pStyle w:val="Listenabsatz"/>
+        <w:numPr>
+          <w:ilvl w:val="1"/>
+          <w:numId w:val="4"/>
+        </w:numPr>
+      </w:pPr>
+      <w:r>
+        <w:t>an Starbucksdesign angepasst</w:t>
+      </w:r>
+    </w:p>
+    <w:p>
+      <w:pPr>
+        <w:pStyle w:val="Listenabsatz"/>
+        <w:numPr>
+          <w:ilvl w:val="1"/>
+          <w:numId w:val="4"/>
+        </w:numPr>
+      </w:pPr>
+      <w:r>
+        <w:t>gegliedert nach Produktkategorien</w:t>
+      </w:r>
     </w:p>
     <w:p>
       <w:pPr>
@@ -2862,17 +2236,424 @@
           <w:numId w:val="4"/>
         </w:numPr>
       </w:pPr>
-    </w:p>
-    <w:p/>
+      <w:r>
+        <w:t>Menüanzeige für den Mitarbeiter</w:t>
+      </w:r>
+    </w:p>
+    <w:p>
+      <w:pPr>
+        <w:pStyle w:val="Listenabsatz"/>
+        <w:numPr>
+          <w:ilvl w:val="1"/>
+          <w:numId w:val="4"/>
+        </w:numPr>
+      </w:pPr>
+      <w:r>
+        <w:t>Edit-Funktion zu jedem Produkt</w:t>
+      </w:r>
+    </w:p>
+    <w:p>
+      <w:pPr>
+        <w:pStyle w:val="Listenabsatz"/>
+        <w:numPr>
+          <w:ilvl w:val="1"/>
+          <w:numId w:val="4"/>
+        </w:numPr>
+      </w:pPr>
+      <w:r>
+        <w:t>Delete-Funktion zu jedem Produkt</w:t>
+      </w:r>
+    </w:p>
+    <w:p>
+      <w:pPr>
+        <w:pStyle w:val="Listenabsatz"/>
+        <w:numPr>
+          <w:ilvl w:val="1"/>
+          <w:numId w:val="4"/>
+        </w:numPr>
+      </w:pPr>
+      <w:r>
+        <w:t>selbe Gliederung wie bei der Kundenansicht</w:t>
+      </w:r>
+    </w:p>
+    <w:p>
+      <w:pPr>
+        <w:pStyle w:val="Listenabsatz"/>
+        <w:numPr>
+          <w:ilvl w:val="1"/>
+          <w:numId w:val="4"/>
+        </w:numPr>
+      </w:pPr>
+      <w:r>
+        <w:t>Überbegriffe der einzelnen Felder sichtbar (bsp. Price)</w:t>
+      </w:r>
+    </w:p>
+    <w:p>
+      <w:pPr>
+        <w:pStyle w:val="Listenabsatz"/>
+        <w:numPr>
+          <w:ilvl w:val="0"/>
+          <w:numId w:val="4"/>
+        </w:numPr>
+      </w:pPr>
+      <w:r>
+        <w:t>Add-Funktion</w:t>
+      </w:r>
+    </w:p>
+    <w:p>
+      <w:pPr>
+        <w:pStyle w:val="Listenabsatz"/>
+        <w:numPr>
+          <w:ilvl w:val="1"/>
+          <w:numId w:val="4"/>
+        </w:numPr>
+      </w:pPr>
+      <w:r>
+        <w:t>eigene Ansicht</w:t>
+      </w:r>
+    </w:p>
+    <w:p>
+      <w:pPr>
+        <w:pStyle w:val="Listenabsatz"/>
+        <w:numPr>
+          <w:ilvl w:val="1"/>
+          <w:numId w:val="4"/>
+        </w:numPr>
+      </w:pPr>
+      <w:r>
+        <w:t>Auswahl der Produktkategorie</w:t>
+      </w:r>
+    </w:p>
+    <w:p>
+      <w:pPr>
+        <w:pStyle w:val="Listenabsatz"/>
+        <w:numPr>
+          <w:ilvl w:val="1"/>
+          <w:numId w:val="4"/>
+        </w:numPr>
+      </w:pPr>
+      <w:r>
+        <w:t>Eingabe der Produktinformationen</w:t>
+      </w:r>
+    </w:p>
+    <w:p>
+      <w:pPr>
+        <w:pStyle w:val="Listenabsatz"/>
+        <w:numPr>
+          <w:ilvl w:val="2"/>
+          <w:numId w:val="4"/>
+        </w:numPr>
+      </w:pPr>
+      <w:r>
+        <w:t>nur die relevanten Infos müssen eingegeben werden</w:t>
+      </w:r>
+    </w:p>
+    <w:p>
+      <w:pPr>
+        <w:pStyle w:val="Listenabsatz"/>
+        <w:numPr>
+          <w:ilvl w:val="0"/>
+          <w:numId w:val="4"/>
+        </w:numPr>
+      </w:pPr>
+      <w:r>
+        <w:t>Edit-Funktion</w:t>
+      </w:r>
+    </w:p>
+    <w:p>
+      <w:pPr>
+        <w:pStyle w:val="Listenabsatz"/>
+        <w:numPr>
+          <w:ilvl w:val="1"/>
+          <w:numId w:val="4"/>
+        </w:numPr>
+      </w:pPr>
+      <w:r>
+        <w:t>Item bearbeiten</w:t>
+      </w:r>
+    </w:p>
+    <w:p>
+      <w:pPr>
+        <w:pStyle w:val="Listenabsatz"/>
+        <w:numPr>
+          <w:ilvl w:val="0"/>
+          <w:numId w:val="4"/>
+        </w:numPr>
+      </w:pPr>
+      <w:r>
+        <w:t>Delete-Funktion</w:t>
+      </w:r>
+    </w:p>
+    <w:p>
+      <w:pPr>
+        <w:pStyle w:val="Listenabsatz"/>
+        <w:numPr>
+          <w:ilvl w:val="1"/>
+          <w:numId w:val="4"/>
+        </w:numPr>
+      </w:pPr>
+      <w:r>
+        <w:t>Item löschen</w:t>
+      </w:r>
+    </w:p>
+    <w:p>
+      <w:pPr>
+        <w:pStyle w:val="Listenabsatz"/>
+        <w:numPr>
+          <w:ilvl w:val="0"/>
+          <w:numId w:val="4"/>
+        </w:numPr>
+      </w:pPr>
+      <w:r>
+        <w:t>Layout</w:t>
+      </w:r>
+    </w:p>
+    <w:p>
+      <w:pPr>
+        <w:pStyle w:val="Listenabsatz"/>
+        <w:numPr>
+          <w:ilvl w:val="1"/>
+          <w:numId w:val="4"/>
+        </w:numPr>
+      </w:pPr>
+      <w:r>
+        <w:t>Einheitlich</w:t>
+      </w:r>
+    </w:p>
+    <w:p>
+      <w:pPr>
+        <w:pStyle w:val="Listenabsatz"/>
+        <w:numPr>
+          <w:ilvl w:val="1"/>
+          <w:numId w:val="4"/>
+        </w:numPr>
+      </w:pPr>
+      <w:r>
+        <w:t>Schlicht</w:t>
+      </w:r>
+    </w:p>
+    <w:p>
+      <w:pPr>
+        <w:pStyle w:val="Listenabsatz"/>
+        <w:numPr>
+          <w:ilvl w:val="1"/>
+          <w:numId w:val="4"/>
+        </w:numPr>
+      </w:pPr>
+      <w:r>
+        <w:t>Gemäss Kapitel sowieso</w:t>
+      </w:r>
+    </w:p>
+    <w:p>
+      <w:pPr>
+        <w:pStyle w:val="Listenabsatz"/>
+        <w:numPr>
+          <w:ilvl w:val="0"/>
+          <w:numId w:val="4"/>
+        </w:numPr>
+      </w:pPr>
+      <w:r>
+        <w:t>Error-Handling</w:t>
+      </w:r>
+    </w:p>
+    <w:p>
+      <w:pPr>
+        <w:pStyle w:val="Listenabsatz"/>
+        <w:numPr>
+          <w:ilvl w:val="1"/>
+          <w:numId w:val="4"/>
+        </w:numPr>
+      </w:pPr>
+      <w:r>
+        <w:t>genaue Informationen für den User</w:t>
+      </w:r>
+    </w:p>
+    <w:p>
+      <w:pPr>
+        <w:pStyle w:val="berschrift3"/>
+        <w:rPr>
+          <w:rFonts w:asciiTheme="minorHAnsi" w:eastAsiaTheme="minorEastAsia" w:hAnsiTheme="minorHAnsi" w:cstheme="minorBidi"/>
+          <w:color w:val="auto"/>
+          <w:sz w:val="21"/>
+          <w:szCs w:val="21"/>
+        </w:rPr>
+      </w:pPr>
+      <w:bookmarkStart w:id="11" w:name="_Toc496595040"/>
+      <w:r>
+        <w:t>Kann-Kriterien</w:t>
+      </w:r>
+      <w:bookmarkEnd w:id="10"/>
+      <w:bookmarkEnd w:id="11"/>
+    </w:p>
+    <w:p>
+      <w:pPr>
+        <w:pStyle w:val="Listenabsatz"/>
+        <w:numPr>
+          <w:ilvl w:val="0"/>
+          <w:numId w:val="4"/>
+        </w:numPr>
+      </w:pPr>
+      <w:r>
+        <w:t>Preis-Eingabe</w:t>
+      </w:r>
+    </w:p>
+    <w:p>
+      <w:pPr>
+        <w:pStyle w:val="Listenabsatz"/>
+        <w:numPr>
+          <w:ilvl w:val="1"/>
+          <w:numId w:val="4"/>
+        </w:numPr>
+      </w:pPr>
+      <w:r>
+        <w:t>Dialogfenster mit Taschenrechnerlayout</w:t>
+      </w:r>
+    </w:p>
+    <w:p>
+      <w:pPr>
+        <w:pStyle w:val="Listenabsatz"/>
+        <w:numPr>
+          <w:ilvl w:val="0"/>
+          <w:numId w:val="4"/>
+        </w:numPr>
+      </w:pPr>
+      <w:r>
+        <w:t>Add-Funktion</w:t>
+      </w:r>
+    </w:p>
+    <w:p>
+      <w:pPr>
+        <w:pStyle w:val="Listenabsatz"/>
+        <w:numPr>
+          <w:ilvl w:val="1"/>
+          <w:numId w:val="4"/>
+        </w:numPr>
+      </w:pPr>
+      <w:r>
+        <w:t>Speicherung relevante Daten beim Wechsel der Produktkategorie</w:t>
+      </w:r>
+    </w:p>
+    <w:p>
+      <w:pPr>
+        <w:pStyle w:val="Listenabsatz"/>
+        <w:numPr>
+          <w:ilvl w:val="0"/>
+          <w:numId w:val="4"/>
+        </w:numPr>
+      </w:pPr>
+      <w:r>
+        <w:lastRenderedPageBreak/>
+        <w:t>Edit-Funktion</w:t>
+      </w:r>
+    </w:p>
+    <w:p>
+      <w:pPr>
+        <w:pStyle w:val="Listenabsatz"/>
+        <w:numPr>
+          <w:ilvl w:val="1"/>
+          <w:numId w:val="4"/>
+        </w:numPr>
+      </w:pPr>
+      <w:r>
+        <w:t>Produktkategorie anpassen können</w:t>
+      </w:r>
+    </w:p>
+    <w:p>
+      <w:pPr>
+        <w:pStyle w:val="Listenabsatz"/>
+        <w:numPr>
+          <w:ilvl w:val="0"/>
+          <w:numId w:val="4"/>
+        </w:numPr>
+      </w:pPr>
+      <w:r>
+        <w:t>Help-Funktion</w:t>
+      </w:r>
+    </w:p>
+    <w:p>
+      <w:pPr>
+        <w:pStyle w:val="Listenabsatz"/>
+        <w:numPr>
+          <w:ilvl w:val="1"/>
+          <w:numId w:val="4"/>
+        </w:numPr>
+      </w:pPr>
+      <w:r>
+        <w:t>Beschrieb der</w:t>
+      </w:r>
+      <w:r>
+        <w:t xml:space="preserve"> Funktionen</w:t>
+      </w:r>
+    </w:p>
+    <w:p>
+      <w:pPr>
+        <w:pStyle w:val="Listenabsatz"/>
+        <w:numPr>
+          <w:ilvl w:val="1"/>
+          <w:numId w:val="4"/>
+        </w:numPr>
+      </w:pPr>
+      <w:r>
+        <w:t>Beschrieb des Files product.txt</w:t>
+      </w:r>
+    </w:p>
+    <w:p>
+      <w:pPr>
+        <w:pStyle w:val="Listenabsatz"/>
+        <w:numPr>
+          <w:ilvl w:val="0"/>
+          <w:numId w:val="4"/>
+        </w:numPr>
+      </w:pPr>
+      <w:r>
+        <w:t>Error-Handling</w:t>
+      </w:r>
+    </w:p>
+    <w:p>
+      <w:pPr>
+        <w:pStyle w:val="Listenabsatz"/>
+        <w:numPr>
+          <w:ilvl w:val="1"/>
+          <w:numId w:val="4"/>
+        </w:numPr>
+      </w:pPr>
+      <w:r>
+        <w:t>Dialogfenster</w:t>
+      </w:r>
+    </w:p>
+    <w:p>
+      <w:pPr>
+        <w:pStyle w:val="Listenabsatz"/>
+        <w:numPr>
+          <w:ilvl w:val="2"/>
+          <w:numId w:val="4"/>
+        </w:numPr>
+      </w:pPr>
+      <w:r>
+        <w:t>Message</w:t>
+      </w:r>
+    </w:p>
+    <w:p>
+      <w:pPr>
+        <w:pStyle w:val="Listenabsatz"/>
+        <w:numPr>
+          <w:ilvl w:val="2"/>
+          <w:numId w:val="4"/>
+        </w:numPr>
+      </w:pPr>
+      <w:r>
+        <w:t>OK-Button als Userbestätigung</w:t>
+      </w:r>
+    </w:p>
     <w:p>
       <w:pPr>
         <w:pStyle w:val="berschrift2"/>
       </w:pPr>
-      <w:bookmarkStart w:id="15" w:name="_Toc494206385"/>
+      <w:bookmarkStart w:id="12" w:name="_Toc496595041"/>
       <w:r>
         <w:t>Use Cases</w:t>
       </w:r>
-      <w:bookmarkEnd w:id="15"/>
+      <w:bookmarkEnd w:id="12"/>
     </w:p>
     <w:p/>
     <w:p/>
@@ -2885,20 +2666,22 @@
       <w:pPr>
         <w:pStyle w:val="berschrift1"/>
       </w:pPr>
-      <w:bookmarkStart w:id="16" w:name="_Toc494206387"/>
+      <w:bookmarkStart w:id="13" w:name="_Toc496595042"/>
       <w:r>
         <w:lastRenderedPageBreak/>
         <w:t>Design</w:t>
       </w:r>
-      <w:bookmarkEnd w:id="16"/>
+      <w:bookmarkEnd w:id="13"/>
     </w:p>
     <w:p>
       <w:pPr>
         <w:pStyle w:val="berschrift2"/>
       </w:pPr>
+      <w:bookmarkStart w:id="14" w:name="_Toc496595043"/>
       <w:r>
         <w:t>Filestruktur</w:t>
       </w:r>
+      <w:bookmarkEnd w:id="14"/>
     </w:p>
     <w:p>
       <w:r>
@@ -2988,22 +2771,31 @@
           <w:color w:val="000000"/>
           <w:sz w:val="18"/>
           <w:szCs w:val="18"/>
-          <w:lang w:eastAsia="de-CH"/>
-        </w:rPr>
-      </w:pPr>
-      <w:r>
+          <w:lang w:val="nl-NL" w:eastAsia="de-CH"/>
+        </w:rPr>
+      </w:pPr>
+      <w:r>
+        <w:rPr>
+          <w:lang w:val="nl-NL"/>
+        </w:rPr>
         <w:t>Coffee</w:t>
       </w:r>
       <w:r>
+        <w:rPr>
+          <w:lang w:val="nl-NL"/>
+        </w:rPr>
         <w:tab/>
       </w:r>
       <w:r>
-        <w:t>Name | Preis |</w:t>
-      </w:r>
-      <w:r>
-        <w:t>Zutaten</w:t>
-      </w:r>
-      <w:r>
+        <w:rPr>
+          <w:lang w:val="nl-NL"/>
+        </w:rPr>
+        <w:t>Name | Preis |Zutaten</w:t>
+      </w:r>
+      <w:r>
+        <w:rPr>
+          <w:lang w:val="nl-NL"/>
+        </w:rPr>
         <w:br/>
       </w:r>
       <w:r>
@@ -3012,7 +2804,7 @@
           <w:color w:val="000000"/>
           <w:sz w:val="18"/>
           <w:szCs w:val="18"/>
-          <w:lang w:eastAsia="de-CH"/>
+          <w:lang w:val="nl-NL" w:eastAsia="de-CH"/>
         </w:rPr>
         <w:t>coffee¦1.4¦ingr</w:t>
       </w:r>
@@ -3026,19 +2818,31 @@
           <w:color w:val="000000"/>
           <w:sz w:val="18"/>
           <w:szCs w:val="18"/>
-          <w:lang w:eastAsia="de-CH"/>
-        </w:rPr>
-      </w:pPr>
-      <w:r>
+          <w:lang w:val="nl-NL" w:eastAsia="de-CH"/>
+        </w:rPr>
+      </w:pPr>
+      <w:r>
+        <w:rPr>
+          <w:lang w:val="nl-NL"/>
+        </w:rPr>
         <w:t>Extra</w:t>
       </w:r>
       <w:r>
+        <w:rPr>
+          <w:lang w:val="nl-NL"/>
+        </w:rPr>
         <w:tab/>
       </w:r>
       <w:r>
+        <w:rPr>
+          <w:lang w:val="nl-NL"/>
+        </w:rPr>
         <w:t>Name | Preis</w:t>
       </w:r>
       <w:r>
+        <w:rPr>
+          <w:lang w:val="nl-NL"/>
+        </w:rPr>
         <w:br/>
       </w:r>
       <w:r>
@@ -3047,7 +2851,7 @@
           <w:color w:val="000000"/>
           <w:sz w:val="18"/>
           <w:szCs w:val="18"/>
-          <w:lang w:eastAsia="de-CH"/>
+          <w:lang w:val="nl-NL" w:eastAsia="de-CH"/>
         </w:rPr>
         <w:t>extra¦2.0</w:t>
       </w:r>
@@ -3060,22 +2864,31 @@
           <w:color w:val="000000"/>
           <w:sz w:val="18"/>
           <w:szCs w:val="18"/>
-          <w:lang w:eastAsia="de-CH"/>
-        </w:rPr>
-      </w:pPr>
-      <w:r>
+          <w:lang w:val="nl-NL" w:eastAsia="de-CH"/>
+        </w:rPr>
+      </w:pPr>
+      <w:r>
+        <w:rPr>
+          <w:lang w:val="nl-NL"/>
+        </w:rPr>
         <w:t>Food</w:t>
       </w:r>
       <w:r>
+        <w:rPr>
+          <w:lang w:val="nl-NL"/>
+        </w:rPr>
         <w:tab/>
       </w:r>
       <w:r>
-        <w:t>Name | Preis |Zutaten</w:t>
-      </w:r>
-      <w:r>
-        <w:t xml:space="preserve"> | Vegi / Vegan / Glutenfrei / usw.</w:t>
-      </w:r>
-      <w:r>
+        <w:rPr>
+          <w:lang w:val="nl-NL"/>
+        </w:rPr>
+        <w:t>Name | Preis |Zutaten | Vegi / Vegan / Glutenfrei / usw.</w:t>
+      </w:r>
+      <w:r>
+        <w:rPr>
+          <w:lang w:val="nl-NL"/>
+        </w:rPr>
         <w:br/>
       </w:r>
       <w:r>
@@ -3084,86 +2897,108 @@
           <w:color w:val="000000"/>
           <w:sz w:val="18"/>
           <w:szCs w:val="18"/>
-          <w:lang w:eastAsia="de-CH"/>
-        </w:rPr>
-        <w:t>food¦1.5¦Ingr¦</w:t>
-      </w:r>
-      <w:r>
-        <w:rPr>
-          <w:rFonts w:ascii="Courier New" w:eastAsia="Times New Roman" w:hAnsi="Courier New" w:cs="Courier New"/>
-          <w:color w:val="000000"/>
-          <w:sz w:val="18"/>
-          <w:szCs w:val="18"/>
-          <w:lang w:eastAsia="de-CH"/>
-        </w:rPr>
-        <w:t>Vegi</w:t>
+          <w:lang w:val="nl-NL" w:eastAsia="de-CH"/>
+        </w:rPr>
+        <w:t>food¦1.5¦Ingr¦Vegi</w:t>
       </w:r>
     </w:p>
     <w:p>
       <w:pPr>
         <w:pStyle w:val="berschrift2"/>
       </w:pPr>
-      <w:bookmarkStart w:id="17" w:name="_Toc494206393"/>
+      <w:bookmarkStart w:id="15" w:name="_Toc496595044"/>
+      <w:r>
+        <w:t>Programm</w:t>
+      </w:r>
+      <w:bookmarkEnd w:id="15"/>
+    </w:p>
+    <w:p>
+      <w:pPr>
+        <w:pStyle w:val="berschrift3"/>
+      </w:pPr>
+      <w:bookmarkStart w:id="16" w:name="_Toc496595045"/>
+      <w:r>
+        <w:t>Model</w:t>
+      </w:r>
+      <w:bookmarkEnd w:id="16"/>
+    </w:p>
+    <w:p>
+      <w:r>
+        <w:t>Wie bereits erwähnt werden die Daten in einem einzigen File gehandhabt. Das File und sein Handling besteht bereits.</w:t>
+      </w:r>
+      <w:r>
+        <w:t xml:space="preserve"> Dennoch müssen am Datenmodel noch einiges angepasst werden, um die korrekte Zusammenarbeit mit dem GUI sicherzustellen.</w:t>
+      </w:r>
+    </w:p>
+    <w:p>
+      <w:pPr>
+        <w:pStyle w:val="berschrift3"/>
+      </w:pPr>
+      <w:bookmarkStart w:id="17" w:name="_Toc496595046"/>
+      <w:r>
+        <w:t>View</w:t>
+      </w:r>
+      <w:bookmarkEnd w:id="17"/>
+    </w:p>
+    <w:p>
+      <w:r>
+        <w:t>Das GUI ist komplett neu umzusetzen. Bisher waren nur Kommandozeileneingaben zur Steuerung des Programmes da. Dies soll neu über ein GUI geregelt werden, um den Mitarbeitern einen leichteren Einstieg zu ermöglichen.</w:t>
+      </w:r>
+    </w:p>
+    <w:p>
+      <w:r>
+        <w:t>So stellen wir uns das Ergebnis des GUIs vor:</w:t>
+      </w:r>
+    </w:p>
+    <w:p>
+      <w:r>
+        <w:t xml:space="preserve">Die Kundenansicht soll dem Starbucksdesign angepasst sein. In ihrem Logo ist ein spezielles Grün zu finden. Weiter zeigt es eine Weisse Figur auf schwarzem Hintergrund. Um den Kunden eine möglichst angenehme Ansicht bieten zu können, wird für das GUI das Grün als Hintergrund eingesetzt. Darauf positionieren werden die Artikel in weisser, serifenloser Schrift. Diese garantiert einen guten Lesefluss. Um dem Kunden die Auswahl möglichst zu vereinfachen, werden die Produkte in vier Kategorien unterteilt. Die Kaffees sind zu Oberst zu finden, da die meisten Kunden </w:t>
+      </w:r>
+      <w:r>
+        <w:t>Starbucks</w:t>
+      </w:r>
+      <w:r>
+        <w:t xml:space="preserve"> wegen diesen Produkten besuchen. Danach folgen die Beverages (weitere Getränke), die Extras und zum Schluss noch die Muffins und </w:t>
+      </w:r>
+      <w:r>
+        <w:t>Cookies unter der Kategorie Food.</w:t>
+      </w:r>
+    </w:p>
+    <w:p>
+      <w:r>
+        <w:t>Für die Mitarbeiteransicht wollen wir ein einheitliches Layout erstellen</w:t>
+      </w:r>
+      <w:r>
+        <w:t xml:space="preserve">, damit der User sich schnell auf allen Seiten zurechtfinden. Es soll ausserdem übersichtlich sein, das heisst für uns, dass der User immer nur das angezeigt bekommt, was er wirklich braucht. </w:t>
+      </w:r>
       <w:bookmarkStart w:id="18" w:name="_GoBack"/>
       <w:bookmarkEnd w:id="18"/>
-      <w:r>
-        <w:t>Programm</w:t>
-      </w:r>
-      <w:bookmarkEnd w:id="17"/>
-    </w:p>
+    </w:p>
+    <w:p/>
+    <w:p>
+      <w:r>
+        <w:t>Für all diese Views verwenden wir CSS für JavaFX, um die verschiedenen Teile des GUIs einheitlich gestalten zu können.</w:t>
+      </w:r>
+    </w:p>
+    <w:p/>
     <w:p>
       <w:pPr>
         <w:pStyle w:val="berschrift3"/>
       </w:pPr>
-      <w:bookmarkStart w:id="19" w:name="_Toc494206394"/>
-      <w:r>
-        <w:t>Model</w:t>
+      <w:bookmarkStart w:id="19" w:name="_Toc496595047"/>
+      <w:r>
+        <w:lastRenderedPageBreak/>
+        <w:t>Controller</w:t>
       </w:r>
       <w:bookmarkEnd w:id="19"/>
     </w:p>
     <w:p>
       <w:r>
-        <w:t>Wie bereits erwähnt werden die Daten in einem einzigen File gehandhabt. Das File und sein Handling besteht bereits.</w:t>
-      </w:r>
-    </w:p>
-    <w:p>
-      <w:pPr>
-        <w:pStyle w:val="berschrift3"/>
-      </w:pPr>
-      <w:bookmarkStart w:id="20" w:name="_Toc494206395"/>
-      <w:r>
-        <w:t>View</w:t>
-      </w:r>
-      <w:bookmarkEnd w:id="20"/>
-    </w:p>
-    <w:p>
-      <w:r>
-        <w:t>Das GUI ist komplett neu umzusetzen. Bisher waren nur Kommandozeileneingaben zur Steuerung des Programmes da. Dies soll neu über ein GUI geregelt werden, um den Mitarbeitern einen leichteren Einstieg zu ermöglichen.</w:t>
-      </w:r>
-    </w:p>
-    <w:p>
-      <w:r>
-        <w:t>So stellen wir uns das Ergebnis des GUIs vor:</w:t>
+        <w:t>Die Controller bestehen teilweise, da bereits Usereingaben verarbeitet wurden. Dennoch müssen sie an das GUI angepasst werden.</w:t>
       </w:r>
     </w:p>
     <w:p/>
     <w:p>
-      <w:pPr>
-        <w:pStyle w:val="berschrift3"/>
-      </w:pPr>
-      <w:bookmarkStart w:id="21" w:name="_Toc494206396"/>
-      <w:r>
-        <w:t>Controller</w:t>
-      </w:r>
-      <w:bookmarkEnd w:id="21"/>
-    </w:p>
-    <w:p>
-      <w:r>
-        <w:t>Die Controller bestehen teilweise, da bereits Usereingaben verarbeitet wurden. Dennoch müssen sie an das GUI angepasst werden.</w:t>
-      </w:r>
-    </w:p>
-    <w:p/>
-    <w:p>
       <w:r>
         <w:br w:type="page"/>
       </w:r>
@@ -3172,22 +3007,22 @@
       <w:pPr>
         <w:pStyle w:val="berschrift1"/>
       </w:pPr>
-      <w:bookmarkStart w:id="22" w:name="_Toc494206398"/>
+      <w:bookmarkStart w:id="20" w:name="_Toc496595048"/>
       <w:r>
         <w:lastRenderedPageBreak/>
         <w:t>Implementation</w:t>
       </w:r>
-      <w:bookmarkEnd w:id="22"/>
+      <w:bookmarkEnd w:id="20"/>
     </w:p>
     <w:p>
       <w:pPr>
         <w:pStyle w:val="berschrift2"/>
       </w:pPr>
-      <w:bookmarkStart w:id="23" w:name="_Toc494206399"/>
+      <w:bookmarkStart w:id="21" w:name="_Toc496595049"/>
       <w:r>
         <w:t>Implementierung</w:t>
       </w:r>
-      <w:bookmarkEnd w:id="23"/>
+      <w:bookmarkEnd w:id="21"/>
     </w:p>
     <w:p/>
     <w:p/>
@@ -3200,12 +3035,12 @@
       <w:pPr>
         <w:pStyle w:val="berschrift1"/>
       </w:pPr>
-      <w:bookmarkStart w:id="24" w:name="_Toc494206400"/>
+      <w:bookmarkStart w:id="22" w:name="_Toc496595050"/>
       <w:r>
         <w:lastRenderedPageBreak/>
         <w:t>Testing</w:t>
       </w:r>
-      <w:bookmarkEnd w:id="24"/>
+      <w:bookmarkEnd w:id="22"/>
     </w:p>
     <w:p/>
     <w:p/>
@@ -5719,7 +5554,7 @@
 </file>
 
 <file path=customXml/itemProps1.xml><?xml version="1.0" encoding="utf-8"?>
-<ds:datastoreItem xmlns:ds="http://schemas.openxmlformats.org/officeDocument/2006/customXml" ds:itemID="{4790F4BD-61E1-423E-8A21-1EB29D835BEF}">
+<ds:datastoreItem xmlns:ds="http://schemas.openxmlformats.org/officeDocument/2006/customXml" ds:itemID="{554F368A-295B-43B5-A9EE-67F6C9353F9F}">
   <ds:schemaRefs>
     <ds:schemaRef ds:uri="http://schemas.openxmlformats.org/officeDocument/2006/bibliography"/>
   </ds:schemaRefs>

</xml_diff>

<commit_message>
erster Teil Doku, inkl. UseCases
</commit_message>
<xml_diff>
--- a/M120_Projektdokumentation.docx
+++ b/M120_Projektdokumentation.docx
@@ -642,7 +642,7 @@
         <w:pStyle w:val="berschrift1"/>
       </w:pPr>
       <w:bookmarkStart w:id="0" w:name="_Toc488820837"/>
-      <w:bookmarkStart w:id="1" w:name="_Toc496595033"/>
+      <w:bookmarkStart w:id="1" w:name="_Toc496634521"/>
       <w:r>
         <w:lastRenderedPageBreak/>
         <w:t>Einleitung</w:t>
@@ -669,7 +669,7 @@
       <w:pPr>
         <w:pStyle w:val="berschrift2"/>
       </w:pPr>
-      <w:bookmarkStart w:id="2" w:name="_Toc496595034"/>
+      <w:bookmarkStart w:id="2" w:name="_Toc496634522"/>
       <w:r>
         <w:t>Dokument</w:t>
       </w:r>
@@ -679,7 +679,7 @@
       <w:pPr>
         <w:pStyle w:val="berschrift3"/>
       </w:pPr>
-      <w:bookmarkStart w:id="3" w:name="_Toc496595035"/>
+      <w:bookmarkStart w:id="3" w:name="_Toc496634523"/>
       <w:r>
         <w:t>Aufbau</w:t>
       </w:r>
@@ -904,7 +904,7 @@
       <w:r>
         <w:fldChar w:fldCharType="separate"/>
       </w:r>
-      <w:hyperlink w:anchor="_Toc496595033" w:history="1">
+      <w:hyperlink w:anchor="_Toc496634521" w:history="1">
         <w:r>
           <w:rPr>
             <w:rStyle w:val="Hyperlink"/>
@@ -927,7 +927,7 @@
           <w:rPr>
             <w:webHidden/>
           </w:rPr>
-          <w:instrText xml:space="preserve"> PAGEREF _Toc496595033 \h </w:instrText>
+          <w:instrText xml:space="preserve"> PAGEREF _Toc496634521 \h </w:instrText>
         </w:r>
         <w:r>
           <w:rPr>
@@ -964,7 +964,7 @@
           <w:lang w:eastAsia="de-CH"/>
         </w:rPr>
       </w:pPr>
-      <w:hyperlink w:anchor="_Toc496595034" w:history="1">
+      <w:hyperlink w:anchor="_Toc496634522" w:history="1">
         <w:r>
           <w:rPr>
             <w:rStyle w:val="Hyperlink"/>
@@ -987,7 +987,7 @@
           <w:rPr>
             <w:webHidden/>
           </w:rPr>
-          <w:instrText xml:space="preserve"> PAGEREF _Toc496595034 \h </w:instrText>
+          <w:instrText xml:space="preserve"> PAGEREF _Toc496634522 \h </w:instrText>
         </w:r>
         <w:r>
           <w:rPr>
@@ -1029,7 +1029,7 @@
           <w:lang w:eastAsia="de-CH"/>
         </w:rPr>
       </w:pPr>
-      <w:hyperlink w:anchor="_Toc496595035" w:history="1">
+      <w:hyperlink w:anchor="_Toc496634523" w:history="1">
         <w:r>
           <w:rPr>
             <w:rStyle w:val="Hyperlink"/>
@@ -1056,7 +1056,7 @@
             <w:noProof/>
             <w:webHidden/>
           </w:rPr>
-          <w:instrText xml:space="preserve"> PAGEREF _Toc496595035 \h </w:instrText>
+          <w:instrText xml:space="preserve"> PAGEREF _Toc496634523 \h </w:instrText>
         </w:r>
         <w:r>
           <w:rPr>
@@ -1098,7 +1098,7 @@
           <w:lang w:eastAsia="de-CH"/>
         </w:rPr>
       </w:pPr>
-      <w:hyperlink w:anchor="_Toc496595036" w:history="1">
+      <w:hyperlink w:anchor="_Toc496634524" w:history="1">
         <w:r>
           <w:rPr>
             <w:rStyle w:val="Hyperlink"/>
@@ -1121,7 +1121,7 @@
           <w:rPr>
             <w:webHidden/>
           </w:rPr>
-          <w:instrText xml:space="preserve"> PAGEREF _Toc496595036 \h </w:instrText>
+          <w:instrText xml:space="preserve"> PAGEREF _Toc496634524 \h </w:instrText>
         </w:r>
         <w:r>
           <w:rPr>
@@ -1159,7 +1159,7 @@
           <w:lang w:eastAsia="de-CH"/>
         </w:rPr>
       </w:pPr>
-      <w:hyperlink w:anchor="_Toc496595037" w:history="1">
+      <w:hyperlink w:anchor="_Toc496634525" w:history="1">
         <w:r>
           <w:rPr>
             <w:rStyle w:val="Hyperlink"/>
@@ -1182,7 +1182,7 @@
           <w:rPr>
             <w:webHidden/>
           </w:rPr>
-          <w:instrText xml:space="preserve"> PAGEREF _Toc496595037 \h </w:instrText>
+          <w:instrText xml:space="preserve"> PAGEREF _Toc496634525 \h </w:instrText>
         </w:r>
         <w:r>
           <w:rPr>
@@ -1219,7 +1219,7 @@
           <w:lang w:eastAsia="de-CH"/>
         </w:rPr>
       </w:pPr>
-      <w:hyperlink w:anchor="_Toc496595038" w:history="1">
+      <w:hyperlink w:anchor="_Toc496634526" w:history="1">
         <w:r>
           <w:rPr>
             <w:rStyle w:val="Hyperlink"/>
@@ -1242,7 +1242,7 @@
           <w:rPr>
             <w:webHidden/>
           </w:rPr>
-          <w:instrText xml:space="preserve"> PAGEREF _Toc496595038 \h </w:instrText>
+          <w:instrText xml:space="preserve"> PAGEREF _Toc496634526 \h </w:instrText>
         </w:r>
         <w:r>
           <w:rPr>
@@ -1284,7 +1284,7 @@
           <w:lang w:eastAsia="de-CH"/>
         </w:rPr>
       </w:pPr>
-      <w:hyperlink w:anchor="_Toc496595039" w:history="1">
+      <w:hyperlink w:anchor="_Toc496634527" w:history="1">
         <w:r>
           <w:rPr>
             <w:rStyle w:val="Hyperlink"/>
@@ -1311,7 +1311,7 @@
             <w:noProof/>
             <w:webHidden/>
           </w:rPr>
-          <w:instrText xml:space="preserve"> PAGEREF _Toc496595039 \h </w:instrText>
+          <w:instrText xml:space="preserve"> PAGEREF _Toc496634527 \h </w:instrText>
         </w:r>
         <w:r>
           <w:rPr>
@@ -1357,7 +1357,7 @@
           <w:lang w:eastAsia="de-CH"/>
         </w:rPr>
       </w:pPr>
-      <w:hyperlink w:anchor="_Toc496595040" w:history="1">
+      <w:hyperlink w:anchor="_Toc496634528" w:history="1">
         <w:r>
           <w:rPr>
             <w:rStyle w:val="Hyperlink"/>
@@ -1384,7 +1384,7 @@
             <w:noProof/>
             <w:webHidden/>
           </w:rPr>
-          <w:instrText xml:space="preserve"> PAGEREF _Toc496595040 \h </w:instrText>
+          <w:instrText xml:space="preserve"> PAGEREF _Toc496634528 \h </w:instrText>
         </w:r>
         <w:r>
           <w:rPr>
@@ -1425,7 +1425,7 @@
           <w:lang w:eastAsia="de-CH"/>
         </w:rPr>
       </w:pPr>
-      <w:hyperlink w:anchor="_Toc496595041" w:history="1">
+      <w:hyperlink w:anchor="_Toc496634529" w:history="1">
         <w:r>
           <w:rPr>
             <w:rStyle w:val="Hyperlink"/>
@@ -1448,7 +1448,7 @@
           <w:rPr>
             <w:webHidden/>
           </w:rPr>
-          <w:instrText xml:space="preserve"> PAGEREF _Toc496595041 \h </w:instrText>
+          <w:instrText xml:space="preserve"> PAGEREF _Toc496634529 \h </w:instrText>
         </w:r>
         <w:r>
           <w:rPr>
@@ -1465,7 +1465,7 @@
           <w:rPr>
             <w:webHidden/>
           </w:rPr>
-          <w:t>3</w:t>
+          <w:t>4</w:t>
         </w:r>
         <w:r>
           <w:rPr>
@@ -1486,7 +1486,7 @@
           <w:lang w:eastAsia="de-CH"/>
         </w:rPr>
       </w:pPr>
-      <w:hyperlink w:anchor="_Toc496595042" w:history="1">
+      <w:hyperlink w:anchor="_Toc496634530" w:history="1">
         <w:r>
           <w:rPr>
             <w:rStyle w:val="Hyperlink"/>
@@ -1509,7 +1509,7 @@
           <w:rPr>
             <w:webHidden/>
           </w:rPr>
-          <w:instrText xml:space="preserve"> PAGEREF _Toc496595042 \h </w:instrText>
+          <w:instrText xml:space="preserve"> PAGEREF _Toc496634530 \h </w:instrText>
         </w:r>
         <w:r>
           <w:rPr>
@@ -1526,7 +1526,7 @@
           <w:rPr>
             <w:webHidden/>
           </w:rPr>
-          <w:t>4</w:t>
+          <w:t>5</w:t>
         </w:r>
         <w:r>
           <w:rPr>
@@ -1546,7 +1546,7 @@
           <w:lang w:eastAsia="de-CH"/>
         </w:rPr>
       </w:pPr>
-      <w:hyperlink w:anchor="_Toc496595043" w:history="1">
+      <w:hyperlink w:anchor="_Toc496634531" w:history="1">
         <w:r>
           <w:rPr>
             <w:rStyle w:val="Hyperlink"/>
@@ -1569,7 +1569,7 @@
           <w:rPr>
             <w:webHidden/>
           </w:rPr>
-          <w:instrText xml:space="preserve"> PAGEREF _Toc496595043 \h </w:instrText>
+          <w:instrText xml:space="preserve"> PAGEREF _Toc496634531 \h </w:instrText>
         </w:r>
         <w:r>
           <w:rPr>
@@ -1586,7 +1586,7 @@
           <w:rPr>
             <w:webHidden/>
           </w:rPr>
-          <w:t>4</w:t>
+          <w:t>5</w:t>
         </w:r>
         <w:r>
           <w:rPr>
@@ -1606,7 +1606,7 @@
           <w:lang w:eastAsia="de-CH"/>
         </w:rPr>
       </w:pPr>
-      <w:hyperlink w:anchor="_Toc496595044" w:history="1">
+      <w:hyperlink w:anchor="_Toc496634532" w:history="1">
         <w:r>
           <w:rPr>
             <w:rStyle w:val="Hyperlink"/>
@@ -1629,7 +1629,7 @@
           <w:rPr>
             <w:webHidden/>
           </w:rPr>
-          <w:instrText xml:space="preserve"> PAGEREF _Toc496595044 \h </w:instrText>
+          <w:instrText xml:space="preserve"> PAGEREF _Toc496634532 \h </w:instrText>
         </w:r>
         <w:r>
           <w:rPr>
@@ -1646,7 +1646,7 @@
           <w:rPr>
             <w:webHidden/>
           </w:rPr>
-          <w:t>4</w:t>
+          <w:t>5</w:t>
         </w:r>
         <w:r>
           <w:rPr>
@@ -1671,7 +1671,7 @@
           <w:lang w:eastAsia="de-CH"/>
         </w:rPr>
       </w:pPr>
-      <w:hyperlink w:anchor="_Toc496595045" w:history="1">
+      <w:hyperlink w:anchor="_Toc496634533" w:history="1">
         <w:r>
           <w:rPr>
             <w:rStyle w:val="Hyperlink"/>
@@ -1698,7 +1698,7 @@
             <w:noProof/>
             <w:webHidden/>
           </w:rPr>
-          <w:instrText xml:space="preserve"> PAGEREF _Toc496595045 \h </w:instrText>
+          <w:instrText xml:space="preserve"> PAGEREF _Toc496634533 \h </w:instrText>
         </w:r>
         <w:r>
           <w:rPr>
@@ -1718,7 +1718,7 @@
             <w:noProof/>
             <w:webHidden/>
           </w:rPr>
-          <w:t>4</w:t>
+          <w:t>5</w:t>
         </w:r>
         <w:r>
           <w:rPr>
@@ -1744,7 +1744,7 @@
           <w:lang w:eastAsia="de-CH"/>
         </w:rPr>
       </w:pPr>
-      <w:hyperlink w:anchor="_Toc496595046" w:history="1">
+      <w:hyperlink w:anchor="_Toc496634534" w:history="1">
         <w:r>
           <w:rPr>
             <w:rStyle w:val="Hyperlink"/>
@@ -1771,7 +1771,7 @@
             <w:noProof/>
             <w:webHidden/>
           </w:rPr>
-          <w:instrText xml:space="preserve"> PAGEREF _Toc496595046 \h </w:instrText>
+          <w:instrText xml:space="preserve"> PAGEREF _Toc496634534 \h </w:instrText>
         </w:r>
         <w:r>
           <w:rPr>
@@ -1791,7 +1791,7 @@
             <w:noProof/>
             <w:webHidden/>
           </w:rPr>
-          <w:t>4</w:t>
+          <w:t>5</w:t>
         </w:r>
         <w:r>
           <w:rPr>
@@ -1817,7 +1817,7 @@
           <w:lang w:eastAsia="de-CH"/>
         </w:rPr>
       </w:pPr>
-      <w:hyperlink w:anchor="_Toc496595047" w:history="1">
+      <w:hyperlink w:anchor="_Toc496634535" w:history="1">
         <w:r>
           <w:rPr>
             <w:rStyle w:val="Hyperlink"/>
@@ -1844,7 +1844,7 @@
             <w:noProof/>
             <w:webHidden/>
           </w:rPr>
-          <w:instrText xml:space="preserve"> PAGEREF _Toc496595047 \h </w:instrText>
+          <w:instrText xml:space="preserve"> PAGEREF _Toc496634535 \h </w:instrText>
         </w:r>
         <w:r>
           <w:rPr>
@@ -1864,11 +1864,71 @@
             <w:noProof/>
             <w:webHidden/>
           </w:rPr>
-          <w:t>4</w:t>
+          <w:t>6</w:t>
         </w:r>
         <w:r>
           <w:rPr>
             <w:noProof/>
+            <w:webHidden/>
+          </w:rPr>
+          <w:fldChar w:fldCharType="end"/>
+        </w:r>
+      </w:hyperlink>
+    </w:p>
+    <w:p>
+      <w:pPr>
+        <w:pStyle w:val="Verzeichnis2"/>
+        <w:rPr>
+          <w:rFonts w:asciiTheme="minorHAnsi" w:eastAsiaTheme="minorEastAsia" w:hAnsiTheme="minorHAnsi" w:cstheme="minorBidi"/>
+          <w:color w:val="auto"/>
+          <w:szCs w:val="22"/>
+          <w:lang w:eastAsia="de-CH"/>
+        </w:rPr>
+      </w:pPr>
+      <w:hyperlink w:anchor="_Toc496634536" w:history="1">
+        <w:r>
+          <w:rPr>
+            <w:rStyle w:val="Hyperlink"/>
+          </w:rPr>
+          <w:t>Überlegungen zum GUI</w:t>
+        </w:r>
+        <w:r>
+          <w:rPr>
+            <w:webHidden/>
+          </w:rPr>
+          <w:tab/>
+        </w:r>
+        <w:r>
+          <w:rPr>
+            <w:webHidden/>
+          </w:rPr>
+          <w:fldChar w:fldCharType="begin"/>
+        </w:r>
+        <w:r>
+          <w:rPr>
+            <w:webHidden/>
+          </w:rPr>
+          <w:instrText xml:space="preserve"> PAGEREF _Toc496634536 \h </w:instrText>
+        </w:r>
+        <w:r>
+          <w:rPr>
+            <w:webHidden/>
+          </w:rPr>
+        </w:r>
+        <w:r>
+          <w:rPr>
+            <w:webHidden/>
+          </w:rPr>
+          <w:fldChar w:fldCharType="separate"/>
+        </w:r>
+        <w:r>
+          <w:rPr>
+            <w:webHidden/>
+          </w:rPr>
+          <w:t>6</w:t>
+        </w:r>
+        <w:r>
+          <w:rPr>
             <w:webHidden/>
           </w:rPr>
           <w:fldChar w:fldCharType="end"/>
@@ -1886,7 +1946,7 @@
           <w:lang w:eastAsia="de-CH"/>
         </w:rPr>
       </w:pPr>
-      <w:hyperlink w:anchor="_Toc496595048" w:history="1">
+      <w:hyperlink w:anchor="_Toc496634537" w:history="1">
         <w:r>
           <w:rPr>
             <w:rStyle w:val="Hyperlink"/>
@@ -1909,7 +1969,7 @@
           <w:rPr>
             <w:webHidden/>
           </w:rPr>
-          <w:instrText xml:space="preserve"> PAGEREF _Toc496595048 \h </w:instrText>
+          <w:instrText xml:space="preserve"> PAGEREF _Toc496634537 \h </w:instrText>
         </w:r>
         <w:r>
           <w:rPr>
@@ -1926,7 +1986,7 @@
           <w:rPr>
             <w:webHidden/>
           </w:rPr>
-          <w:t>5</w:t>
+          <w:t>7</w:t>
         </w:r>
         <w:r>
           <w:rPr>
@@ -1946,7 +2006,7 @@
           <w:lang w:eastAsia="de-CH"/>
         </w:rPr>
       </w:pPr>
-      <w:hyperlink w:anchor="_Toc496595049" w:history="1">
+      <w:hyperlink w:anchor="_Toc496634538" w:history="1">
         <w:r>
           <w:rPr>
             <w:rStyle w:val="Hyperlink"/>
@@ -1969,7 +2029,7 @@
           <w:rPr>
             <w:webHidden/>
           </w:rPr>
-          <w:instrText xml:space="preserve"> PAGEREF _Toc496595049 \h </w:instrText>
+          <w:instrText xml:space="preserve"> PAGEREF _Toc496634538 \h </w:instrText>
         </w:r>
         <w:r>
           <w:rPr>
@@ -1986,10 +2046,300 @@
           <w:rPr>
             <w:webHidden/>
           </w:rPr>
-          <w:t>5</w:t>
-        </w:r>
-        <w:r>
-          <w:rPr>
+          <w:t>7</w:t>
+        </w:r>
+        <w:r>
+          <w:rPr>
+            <w:webHidden/>
+          </w:rPr>
+          <w:fldChar w:fldCharType="end"/>
+        </w:r>
+      </w:hyperlink>
+    </w:p>
+    <w:p>
+      <w:pPr>
+        <w:pStyle w:val="Verzeichnis3"/>
+        <w:tabs>
+          <w:tab w:val="right" w:pos="9062"/>
+        </w:tabs>
+        <w:rPr>
+          <w:rFonts w:asciiTheme="minorHAnsi" w:eastAsiaTheme="minorEastAsia" w:hAnsiTheme="minorHAnsi" w:cstheme="minorBidi"/>
+          <w:noProof/>
+          <w:color w:val="auto"/>
+          <w:sz w:val="22"/>
+          <w:szCs w:val="22"/>
+          <w:lang w:eastAsia="de-CH"/>
+        </w:rPr>
+      </w:pPr>
+      <w:hyperlink w:anchor="_Toc496634539" w:history="1">
+        <w:r>
+          <w:rPr>
+            <w:rStyle w:val="Hyperlink"/>
+            <w:noProof/>
+          </w:rPr>
+          <w:t>Verantwortlichkeiten</w:t>
+        </w:r>
+        <w:r>
+          <w:rPr>
+            <w:noProof/>
+            <w:webHidden/>
+          </w:rPr>
+          <w:tab/>
+        </w:r>
+        <w:r>
+          <w:rPr>
+            <w:noProof/>
+            <w:webHidden/>
+          </w:rPr>
+          <w:fldChar w:fldCharType="begin"/>
+        </w:r>
+        <w:r>
+          <w:rPr>
+            <w:noProof/>
+            <w:webHidden/>
+          </w:rPr>
+          <w:instrText xml:space="preserve"> PAGEREF _Toc496634539 \h </w:instrText>
+        </w:r>
+        <w:r>
+          <w:rPr>
+            <w:noProof/>
+            <w:webHidden/>
+          </w:rPr>
+        </w:r>
+        <w:r>
+          <w:rPr>
+            <w:noProof/>
+            <w:webHidden/>
+          </w:rPr>
+          <w:fldChar w:fldCharType="separate"/>
+        </w:r>
+        <w:r>
+          <w:rPr>
+            <w:noProof/>
+            <w:webHidden/>
+          </w:rPr>
+          <w:t>7</w:t>
+        </w:r>
+        <w:r>
+          <w:rPr>
+            <w:noProof/>
+            <w:webHidden/>
+          </w:rPr>
+          <w:fldChar w:fldCharType="end"/>
+        </w:r>
+      </w:hyperlink>
+    </w:p>
+    <w:p>
+      <w:pPr>
+        <w:pStyle w:val="Verzeichnis3"/>
+        <w:tabs>
+          <w:tab w:val="right" w:pos="9062"/>
+        </w:tabs>
+        <w:rPr>
+          <w:rFonts w:asciiTheme="minorHAnsi" w:eastAsiaTheme="minorEastAsia" w:hAnsiTheme="minorHAnsi" w:cstheme="minorBidi"/>
+          <w:noProof/>
+          <w:color w:val="auto"/>
+          <w:sz w:val="22"/>
+          <w:szCs w:val="22"/>
+          <w:lang w:eastAsia="de-CH"/>
+        </w:rPr>
+      </w:pPr>
+      <w:hyperlink w:anchor="_Toc496634540" w:history="1">
+        <w:r>
+          <w:rPr>
+            <w:rStyle w:val="Hyperlink"/>
+            <w:noProof/>
+          </w:rPr>
+          <w:t>Technischer Aufbau</w:t>
+        </w:r>
+        <w:r>
+          <w:rPr>
+            <w:noProof/>
+            <w:webHidden/>
+          </w:rPr>
+          <w:tab/>
+        </w:r>
+        <w:r>
+          <w:rPr>
+            <w:noProof/>
+            <w:webHidden/>
+          </w:rPr>
+          <w:fldChar w:fldCharType="begin"/>
+        </w:r>
+        <w:r>
+          <w:rPr>
+            <w:noProof/>
+            <w:webHidden/>
+          </w:rPr>
+          <w:instrText xml:space="preserve"> PAGEREF _Toc496634540 \h </w:instrText>
+        </w:r>
+        <w:r>
+          <w:rPr>
+            <w:noProof/>
+            <w:webHidden/>
+          </w:rPr>
+        </w:r>
+        <w:r>
+          <w:rPr>
+            <w:noProof/>
+            <w:webHidden/>
+          </w:rPr>
+          <w:fldChar w:fldCharType="separate"/>
+        </w:r>
+        <w:r>
+          <w:rPr>
+            <w:noProof/>
+            <w:webHidden/>
+          </w:rPr>
+          <w:t>7</w:t>
+        </w:r>
+        <w:r>
+          <w:rPr>
+            <w:noProof/>
+            <w:webHidden/>
+          </w:rPr>
+          <w:fldChar w:fldCharType="end"/>
+        </w:r>
+      </w:hyperlink>
+    </w:p>
+    <w:p>
+      <w:pPr>
+        <w:pStyle w:val="Verzeichnis4"/>
+        <w:tabs>
+          <w:tab w:val="right" w:pos="9062"/>
+        </w:tabs>
+        <w:rPr>
+          <w:rFonts w:asciiTheme="minorHAnsi" w:eastAsiaTheme="minorEastAsia" w:hAnsiTheme="minorHAnsi" w:cstheme="minorBidi"/>
+          <w:noProof/>
+          <w:sz w:val="22"/>
+          <w:szCs w:val="22"/>
+          <w:lang w:eastAsia="de-CH"/>
+        </w:rPr>
+      </w:pPr>
+      <w:hyperlink w:anchor="_Toc496634541" w:history="1">
+        <w:r>
+          <w:rPr>
+            <w:rStyle w:val="Hyperlink"/>
+            <w:noProof/>
+          </w:rPr>
+          <w:t>GUI</w:t>
+        </w:r>
+        <w:r>
+          <w:rPr>
+            <w:noProof/>
+            <w:webHidden/>
+          </w:rPr>
+          <w:tab/>
+        </w:r>
+        <w:r>
+          <w:rPr>
+            <w:noProof/>
+            <w:webHidden/>
+          </w:rPr>
+          <w:fldChar w:fldCharType="begin"/>
+        </w:r>
+        <w:r>
+          <w:rPr>
+            <w:noProof/>
+            <w:webHidden/>
+          </w:rPr>
+          <w:instrText xml:space="preserve"> PAGEREF _Toc496634541 \h </w:instrText>
+        </w:r>
+        <w:r>
+          <w:rPr>
+            <w:noProof/>
+            <w:webHidden/>
+          </w:rPr>
+        </w:r>
+        <w:r>
+          <w:rPr>
+            <w:noProof/>
+            <w:webHidden/>
+          </w:rPr>
+          <w:fldChar w:fldCharType="separate"/>
+        </w:r>
+        <w:r>
+          <w:rPr>
+            <w:noProof/>
+            <w:webHidden/>
+          </w:rPr>
+          <w:t>7</w:t>
+        </w:r>
+        <w:r>
+          <w:rPr>
+            <w:noProof/>
+            <w:webHidden/>
+          </w:rPr>
+          <w:fldChar w:fldCharType="end"/>
+        </w:r>
+      </w:hyperlink>
+    </w:p>
+    <w:p>
+      <w:pPr>
+        <w:pStyle w:val="Verzeichnis4"/>
+        <w:tabs>
+          <w:tab w:val="right" w:pos="9062"/>
+        </w:tabs>
+        <w:rPr>
+          <w:rFonts w:asciiTheme="minorHAnsi" w:eastAsiaTheme="minorEastAsia" w:hAnsiTheme="minorHAnsi" w:cstheme="minorBidi"/>
+          <w:noProof/>
+          <w:sz w:val="22"/>
+          <w:szCs w:val="22"/>
+          <w:lang w:eastAsia="de-CH"/>
+        </w:rPr>
+      </w:pPr>
+      <w:hyperlink w:anchor="_Toc496634542" w:history="1">
+        <w:r>
+          <w:rPr>
+            <w:rStyle w:val="Hyperlink"/>
+            <w:noProof/>
+          </w:rPr>
+          <w:t>DataHolder</w:t>
+        </w:r>
+        <w:r>
+          <w:rPr>
+            <w:noProof/>
+            <w:webHidden/>
+          </w:rPr>
+          <w:tab/>
+        </w:r>
+        <w:r>
+          <w:rPr>
+            <w:noProof/>
+            <w:webHidden/>
+          </w:rPr>
+          <w:fldChar w:fldCharType="begin"/>
+        </w:r>
+        <w:r>
+          <w:rPr>
+            <w:noProof/>
+            <w:webHidden/>
+          </w:rPr>
+          <w:instrText xml:space="preserve"> PAGEREF _Toc496634542 \h </w:instrText>
+        </w:r>
+        <w:r>
+          <w:rPr>
+            <w:noProof/>
+            <w:webHidden/>
+          </w:rPr>
+        </w:r>
+        <w:r>
+          <w:rPr>
+            <w:noProof/>
+            <w:webHidden/>
+          </w:rPr>
+          <w:fldChar w:fldCharType="separate"/>
+        </w:r>
+        <w:r>
+          <w:rPr>
+            <w:noProof/>
+            <w:webHidden/>
+          </w:rPr>
+          <w:t>7</w:t>
+        </w:r>
+        <w:r>
+          <w:rPr>
+            <w:noProof/>
             <w:webHidden/>
           </w:rPr>
           <w:fldChar w:fldCharType="end"/>
@@ -2007,7 +2357,7 @@
           <w:lang w:eastAsia="de-CH"/>
         </w:rPr>
       </w:pPr>
-      <w:hyperlink w:anchor="_Toc496595050" w:history="1">
+      <w:hyperlink w:anchor="_Toc496634543" w:history="1">
         <w:r>
           <w:rPr>
             <w:rStyle w:val="Hyperlink"/>
@@ -2030,7 +2380,7 @@
           <w:rPr>
             <w:webHidden/>
           </w:rPr>
-          <w:instrText xml:space="preserve"> PAGEREF _Toc496595050 \h </w:instrText>
+          <w:instrText xml:space="preserve"> PAGEREF _Toc496634543 \h </w:instrText>
         </w:r>
         <w:r>
           <w:rPr>
@@ -2047,7 +2397,7 @@
           <w:rPr>
             <w:webHidden/>
           </w:rPr>
-          <w:t>6</w:t>
+          <w:t>8</w:t>
         </w:r>
         <w:r>
           <w:rPr>
@@ -2059,6 +2409,13 @@
     </w:p>
     <w:p>
       <w:r>
+        <w:rPr>
+          <w:rFonts w:asciiTheme="majorHAnsi" w:eastAsiaTheme="majorEastAsia" w:hAnsiTheme="majorHAnsi" w:cstheme="majorBidi"/>
+          <w:noProof/>
+          <w:color w:val="535353" w:themeColor="accent1" w:themeShade="BF"/>
+          <w:sz w:val="24"/>
+          <w:szCs w:val="36"/>
+        </w:rPr>
         <w:fldChar w:fldCharType="end"/>
       </w:r>
     </w:p>
@@ -2071,7 +2428,7 @@
       <w:pPr>
         <w:pStyle w:val="berschrift1"/>
       </w:pPr>
-      <w:bookmarkStart w:id="4" w:name="_Toc496595036"/>
+      <w:bookmarkStart w:id="4" w:name="_Toc496634524"/>
       <w:r>
         <w:lastRenderedPageBreak/>
         <w:t>Vision</w:t>
@@ -2160,9 +2517,22 @@
     <w:p/>
     <w:p>
       <w:pPr>
+        <w:rPr>
+          <w:rStyle w:val="SchwacherVerweis"/>
+        </w:rPr>
+      </w:pPr>
+      <w:r>
+        <w:rPr>
+          <w:rStyle w:val="SchwacherVerweis"/>
+        </w:rPr>
+        <w:t>Projektauftrag einfügen</w:t>
+      </w:r>
+    </w:p>
+    <w:p>
+      <w:pPr>
         <w:pStyle w:val="berschrift1"/>
       </w:pPr>
-      <w:bookmarkStart w:id="6" w:name="_Toc496595037"/>
+      <w:bookmarkStart w:id="6" w:name="_Toc496634525"/>
       <w:bookmarkEnd w:id="5"/>
       <w:r>
         <w:t>Analyse</w:t>
@@ -2173,7 +2543,7 @@
       <w:pPr>
         <w:pStyle w:val="berschrift2"/>
       </w:pPr>
-      <w:bookmarkStart w:id="7" w:name="_Toc496595038"/>
+      <w:bookmarkStart w:id="7" w:name="_Toc496634526"/>
       <w:r>
         <w:t>Anforderungen</w:t>
       </w:r>
@@ -2184,7 +2554,7 @@
         <w:pStyle w:val="berschrift3"/>
       </w:pPr>
       <w:bookmarkStart w:id="8" w:name="_Toc487807341"/>
-      <w:bookmarkStart w:id="9" w:name="_Toc496595039"/>
+      <w:bookmarkStart w:id="9" w:name="_Toc496634527"/>
       <w:r>
         <w:t>Muss-Kriterien</w:t>
       </w:r>
@@ -2478,7 +2848,7 @@
           <w:szCs w:val="21"/>
         </w:rPr>
       </w:pPr>
-      <w:bookmarkStart w:id="11" w:name="_Toc496595040"/>
+      <w:bookmarkStart w:id="11" w:name="_Toc496634528"/>
       <w:r>
         <w:t>Kann-Kriterien</w:t>
       </w:r>
@@ -2518,6 +2888,7 @@
         </w:numPr>
       </w:pPr>
       <w:r>
+        <w:lastRenderedPageBreak/>
         <w:t>Add-Funktion</w:t>
       </w:r>
     </w:p>
@@ -2542,7 +2913,6 @@
         </w:numPr>
       </w:pPr>
       <w:r>
-        <w:lastRenderedPageBreak/>
         <w:t>Edit-Funktion</w:t>
       </w:r>
     </w:p>
@@ -2579,10 +2949,7 @@
         </w:numPr>
       </w:pPr>
       <w:r>
-        <w:t>Beschrieb der</w:t>
-      </w:r>
-      <w:r>
-        <w:t xml:space="preserve"> Funktionen</w:t>
+        <w:t>Beschrieb der Funktionen</w:t>
       </w:r>
     </w:p>
     <w:p>
@@ -2649,14 +3016,1845 @@
       <w:pPr>
         <w:pStyle w:val="berschrift2"/>
       </w:pPr>
-      <w:bookmarkStart w:id="12" w:name="_Toc496595041"/>
+      <w:bookmarkStart w:id="12" w:name="_Toc496634529"/>
       <w:r>
         <w:t>Use Cases</w:t>
       </w:r>
       <w:bookmarkEnd w:id="12"/>
     </w:p>
+    <w:p>
+      <w:r>
+        <w:rPr>
+          <w:noProof/>
+        </w:rPr>
+        <w:drawing>
+          <wp:inline distT="0" distB="0" distL="0" distR="0">
+            <wp:extent cx="3535680" cy="4061460"/>
+            <wp:effectExtent l="0" t="0" r="7620" b="0"/>
+            <wp:docPr id="2" name="Grafik 2"/>
+            <wp:cNvGraphicFramePr>
+              <a:graphicFrameLocks xmlns:a="http://schemas.openxmlformats.org/drawingml/2006/main" noChangeAspect="1"/>
+            </wp:cNvGraphicFramePr>
+            <a:graphic xmlns:a="http://schemas.openxmlformats.org/drawingml/2006/main">
+              <a:graphicData uri="http://schemas.openxmlformats.org/drawingml/2006/picture">
+                <pic:pic xmlns:pic="http://schemas.openxmlformats.org/drawingml/2006/picture">
+                  <pic:nvPicPr>
+                    <pic:cNvPr id="0" name="Picture 3"/>
+                    <pic:cNvPicPr>
+                      <a:picLocks noChangeAspect="1" noChangeArrowheads="1"/>
+                    </pic:cNvPicPr>
+                  </pic:nvPicPr>
+                  <pic:blipFill>
+                    <a:blip r:embed="rId8">
+                      <a:extLst>
+                        <a:ext uri="{28A0092B-C50C-407E-A947-70E740481C1C}">
+                          <a14:useLocalDpi xmlns:a14="http://schemas.microsoft.com/office/drawing/2010/main" val="0"/>
+                        </a:ext>
+                      </a:extLst>
+                    </a:blip>
+                    <a:srcRect/>
+                    <a:stretch>
+                      <a:fillRect/>
+                    </a:stretch>
+                  </pic:blipFill>
+                  <pic:spPr bwMode="auto">
+                    <a:xfrm>
+                      <a:off x="0" y="0"/>
+                      <a:ext cx="3535680" cy="4061460"/>
+                    </a:xfrm>
+                    <a:prstGeom prst="rect">
+                      <a:avLst/>
+                    </a:prstGeom>
+                    <a:noFill/>
+                    <a:ln>
+                      <a:noFill/>
+                    </a:ln>
+                  </pic:spPr>
+                </pic:pic>
+              </a:graphicData>
+            </a:graphic>
+          </wp:inline>
+        </w:drawing>
+      </w:r>
+    </w:p>
+    <w:tbl>
+      <w:tblPr>
+        <w:tblStyle w:val="Tabellenraster"/>
+        <w:tblW w:w="0" w:type="auto"/>
+        <w:tblBorders>
+          <w:top w:val="none" w:sz="0" w:space="0" w:color="auto"/>
+          <w:left w:val="none" w:sz="0" w:space="0" w:color="auto"/>
+          <w:bottom w:val="none" w:sz="0" w:space="0" w:color="auto"/>
+          <w:right w:val="none" w:sz="0" w:space="0" w:color="auto"/>
+          <w:insideH w:val="none" w:sz="0" w:space="0" w:color="auto"/>
+          <w:insideV w:val="none" w:sz="0" w:space="0" w:color="auto"/>
+        </w:tblBorders>
+        <w:tblLook w:val="04A0" w:firstRow="1" w:lastRow="0" w:firstColumn="1" w:lastColumn="0" w:noHBand="0" w:noVBand="1"/>
+      </w:tblPr>
+      <w:tblGrid>
+        <w:gridCol w:w="2605"/>
+        <w:gridCol w:w="6457"/>
+      </w:tblGrid>
+      <w:tr>
+        <w:tc>
+          <w:tcPr>
+            <w:tcW w:w="2605" w:type="dxa"/>
+          </w:tcPr>
+          <w:p>
+            <w:pPr>
+              <w:rPr>
+                <w:b/>
+              </w:rPr>
+            </w:pPr>
+            <w:r>
+              <w:rPr>
+                <w:b/>
+              </w:rPr>
+              <w:t>Identifikation</w:t>
+            </w:r>
+          </w:p>
+        </w:tc>
+        <w:tc>
+          <w:tcPr>
+            <w:tcW w:w="6457" w:type="dxa"/>
+          </w:tcPr>
+          <w:p>
+            <w:pPr>
+              <w:rPr>
+                <w:b/>
+                <w:lang w:val="de-DE"/>
+              </w:rPr>
+            </w:pPr>
+            <w:r>
+              <w:rPr>
+                <w:b/>
+                <w:lang w:val="de-DE"/>
+              </w:rPr>
+              <w:t>UC</w:t>
+            </w:r>
+            <w:r>
+              <w:rPr>
+                <w:b/>
+                <w:lang w:val="de-DE"/>
+              </w:rPr>
+              <w:t>1</w:t>
+            </w:r>
+            <w:r>
+              <w:rPr>
+                <w:b/>
+                <w:lang w:val="de-DE"/>
+              </w:rPr>
+              <w:t>: Produkt hinzufügen</w:t>
+            </w:r>
+          </w:p>
+        </w:tc>
+      </w:tr>
+      <w:tr>
+        <w:tc>
+          <w:tcPr>
+            <w:tcW w:w="2605" w:type="dxa"/>
+          </w:tcPr>
+          <w:p>
+            <w:pPr>
+              <w:rPr>
+                <w:b/>
+              </w:rPr>
+            </w:pPr>
+            <w:r>
+              <w:rPr>
+                <w:b/>
+              </w:rPr>
+              <w:t>Beschreibung</w:t>
+            </w:r>
+          </w:p>
+        </w:tc>
+        <w:tc>
+          <w:tcPr>
+            <w:tcW w:w="6457" w:type="dxa"/>
+          </w:tcPr>
+          <w:p>
+            <w:pPr>
+              <w:rPr>
+                <w:lang w:val="de-DE"/>
+              </w:rPr>
+            </w:pPr>
+            <w:r>
+              <w:rPr>
+                <w:lang w:val="de-DE"/>
+              </w:rPr>
+              <w:t>Ein Produkt</w:t>
+            </w:r>
+            <w:r>
+              <w:rPr>
+                <w:lang w:val="de-DE"/>
+              </w:rPr>
+              <w:t xml:space="preserve"> </w:t>
+            </w:r>
+            <w:r>
+              <w:rPr>
+                <w:lang w:val="de-DE"/>
+              </w:rPr>
+              <w:t>wird hinzugefügt</w:t>
+            </w:r>
+            <w:r>
+              <w:rPr>
+                <w:lang w:val="de-DE"/>
+              </w:rPr>
+              <w:t>.</w:t>
+            </w:r>
+          </w:p>
+        </w:tc>
+      </w:tr>
+      <w:tr>
+        <w:tc>
+          <w:tcPr>
+            <w:tcW w:w="2605" w:type="dxa"/>
+          </w:tcPr>
+          <w:p>
+            <w:pPr>
+              <w:rPr>
+                <w:b/>
+              </w:rPr>
+            </w:pPr>
+            <w:r>
+              <w:rPr>
+                <w:b/>
+              </w:rPr>
+              <w:t>Primärer Actor</w:t>
+            </w:r>
+          </w:p>
+        </w:tc>
+        <w:tc>
+          <w:tcPr>
+            <w:tcW w:w="6457" w:type="dxa"/>
+          </w:tcPr>
+          <w:p>
+            <w:r>
+              <w:t>Mitarbeiter</w:t>
+            </w:r>
+          </w:p>
+        </w:tc>
+      </w:tr>
+      <w:tr>
+        <w:tc>
+          <w:tcPr>
+            <w:tcW w:w="2605" w:type="dxa"/>
+          </w:tcPr>
+          <w:p>
+            <w:pPr>
+              <w:rPr>
+                <w:b/>
+              </w:rPr>
+            </w:pPr>
+            <w:r>
+              <w:rPr>
+                <w:b/>
+              </w:rPr>
+              <w:t>Vorbedingungen</w:t>
+            </w:r>
+          </w:p>
+        </w:tc>
+        <w:tc>
+          <w:tcPr>
+            <w:tcW w:w="6457" w:type="dxa"/>
+          </w:tcPr>
+          <w:p>
+            <w:pPr>
+              <w:rPr>
+                <w:lang w:val="de-DE"/>
+              </w:rPr>
+            </w:pPr>
+            <w:r>
+              <w:rPr>
+                <w:lang w:val="de-DE"/>
+              </w:rPr>
+              <w:t>-</w:t>
+            </w:r>
+          </w:p>
+        </w:tc>
+      </w:tr>
+      <w:tr>
+        <w:tc>
+          <w:tcPr>
+            <w:tcW w:w="2605" w:type="dxa"/>
+          </w:tcPr>
+          <w:p>
+            <w:pPr>
+              <w:rPr>
+                <w:b/>
+              </w:rPr>
+            </w:pPr>
+            <w:r>
+              <w:rPr>
+                <w:b/>
+              </w:rPr>
+              <w:t>Trigger</w:t>
+            </w:r>
+          </w:p>
+        </w:tc>
+        <w:tc>
+          <w:tcPr>
+            <w:tcW w:w="6457" w:type="dxa"/>
+          </w:tcPr>
+          <w:p>
+            <w:pPr>
+              <w:rPr>
+                <w:lang w:val="de-DE"/>
+              </w:rPr>
+            </w:pPr>
+            <w:r>
+              <w:rPr>
+                <w:lang w:val="de-DE"/>
+              </w:rPr>
+              <w:t xml:space="preserve">Mitarbeiter wählt </w:t>
+            </w:r>
+            <w:r>
+              <w:rPr>
+                <w:lang w:val="de-DE"/>
+              </w:rPr>
+              <w:t>Menü</w:t>
+            </w:r>
+            <w:r>
+              <w:rPr>
+                <w:lang w:val="de-DE"/>
+              </w:rPr>
+              <w:t xml:space="preserve"> „</w:t>
+            </w:r>
+            <w:r>
+              <w:rPr>
+                <w:lang w:val="de-DE"/>
+              </w:rPr>
+              <w:t>Add</w:t>
+            </w:r>
+            <w:r>
+              <w:rPr>
+                <w:lang w:val="de-DE"/>
+              </w:rPr>
+              <w:t>“</w:t>
+            </w:r>
+          </w:p>
+        </w:tc>
+      </w:tr>
+      <w:tr>
+        <w:tc>
+          <w:tcPr>
+            <w:tcW w:w="2605" w:type="dxa"/>
+          </w:tcPr>
+          <w:p>
+            <w:pPr>
+              <w:rPr>
+                <w:b/>
+              </w:rPr>
+            </w:pPr>
+            <w:r>
+              <w:rPr>
+                <w:b/>
+              </w:rPr>
+              <w:t>Standardablauf</w:t>
+            </w:r>
+          </w:p>
+        </w:tc>
+        <w:tc>
+          <w:tcPr>
+            <w:tcW w:w="6457" w:type="dxa"/>
+          </w:tcPr>
+          <w:p>
+            <w:pPr>
+              <w:rPr>
+                <w:lang w:val="de-DE"/>
+              </w:rPr>
+            </w:pPr>
+            <w:r>
+              <w:rPr>
+                <w:lang w:val="de-DE"/>
+              </w:rPr>
+              <w:t xml:space="preserve">1. </w:t>
+            </w:r>
+            <w:r>
+              <w:rPr>
+                <w:lang w:val="de-DE"/>
+              </w:rPr>
+              <w:t xml:space="preserve">Wählt </w:t>
+            </w:r>
+            <w:r>
+              <w:rPr>
+                <w:lang w:val="de-DE"/>
+              </w:rPr>
+              <w:t>Menü</w:t>
+            </w:r>
+            <w:r>
+              <w:rPr>
+                <w:lang w:val="de-DE"/>
+              </w:rPr>
+              <w:t xml:space="preserve"> „</w:t>
+            </w:r>
+            <w:r>
+              <w:rPr>
+                <w:lang w:val="de-DE"/>
+              </w:rPr>
+              <w:t>Add</w:t>
+            </w:r>
+            <w:r>
+              <w:rPr>
+                <w:lang w:val="de-DE"/>
+              </w:rPr>
+              <w:t>“</w:t>
+            </w:r>
+          </w:p>
+          <w:p>
+            <w:pPr>
+              <w:rPr>
+                <w:lang w:val="de-DE"/>
+              </w:rPr>
+            </w:pPr>
+            <w:r>
+              <w:rPr>
+                <w:lang w:val="de-DE"/>
+              </w:rPr>
+              <w:t>2. Wählt Produktkategorie</w:t>
+            </w:r>
+          </w:p>
+          <w:p>
+            <w:pPr>
+              <w:rPr>
+                <w:lang w:val="de-DE"/>
+              </w:rPr>
+            </w:pPr>
+            <w:r>
+              <w:rPr>
+                <w:lang w:val="de-DE"/>
+              </w:rPr>
+              <w:t>3. Gibt Produktdaten ein</w:t>
+            </w:r>
+          </w:p>
+          <w:p>
+            <w:pPr>
+              <w:rPr>
+                <w:lang w:val="de-DE"/>
+              </w:rPr>
+            </w:pPr>
+            <w:r>
+              <w:rPr>
+                <w:lang w:val="de-DE"/>
+              </w:rPr>
+              <w:t>4</w:t>
+            </w:r>
+            <w:r>
+              <w:rPr>
+                <w:lang w:val="de-DE"/>
+              </w:rPr>
+              <w:t>. Produkt wird hinzugefügt</w:t>
+            </w:r>
+          </w:p>
+        </w:tc>
+      </w:tr>
+      <w:tr>
+        <w:tc>
+          <w:tcPr>
+            <w:tcW w:w="2605" w:type="dxa"/>
+          </w:tcPr>
+          <w:p>
+            <w:pPr>
+              <w:rPr>
+                <w:b/>
+                <w:lang w:val="de-DE"/>
+              </w:rPr>
+            </w:pPr>
+            <w:r>
+              <w:rPr>
+                <w:b/>
+                <w:lang w:val="de-DE"/>
+              </w:rPr>
+              <w:t>Alternative Abläufe</w:t>
+            </w:r>
+          </w:p>
+        </w:tc>
+        <w:tc>
+          <w:tcPr>
+            <w:tcW w:w="6457" w:type="dxa"/>
+          </w:tcPr>
+          <w:p>
+            <w:pPr>
+              <w:rPr>
+                <w:lang w:val="de-DE"/>
+              </w:rPr>
+            </w:pPr>
+            <w:r>
+              <w:rPr>
+                <w:lang w:val="de-DE"/>
+              </w:rPr>
+              <w:t xml:space="preserve">2a. falsche Produktkategorie gewählt </w:t>
+            </w:r>
+            <w:r>
+              <w:rPr>
+                <w:lang w:val="de-DE"/>
+              </w:rPr>
+              <w:sym w:font="Wingdings" w:char="F0E0"/>
+            </w:r>
+            <w:r>
+              <w:rPr>
+                <w:lang w:val="de-DE"/>
+              </w:rPr>
+              <w:t xml:space="preserve"> User kann Kategorie anpassen ohne Datenverlust</w:t>
+            </w:r>
+          </w:p>
+          <w:p>
+            <w:pPr>
+              <w:rPr>
+                <w:lang w:val="de-DE"/>
+              </w:rPr>
+            </w:pPr>
+            <w:r>
+              <w:rPr>
+                <w:lang w:val="de-DE"/>
+              </w:rPr>
+              <w:t>3</w:t>
+            </w:r>
+            <w:r>
+              <w:rPr>
+                <w:lang w:val="de-DE"/>
+              </w:rPr>
+              <w:t xml:space="preserve">a. Produkt bereits vorhanden </w:t>
+            </w:r>
+            <w:r>
+              <w:rPr>
+                <w:lang w:val="de-DE"/>
+              </w:rPr>
+              <w:sym w:font="Wingdings" w:char="F0E0"/>
+            </w:r>
+            <w:r>
+              <w:rPr>
+                <w:lang w:val="de-DE"/>
+              </w:rPr>
+              <w:t xml:space="preserve"> Fehlermeldung ausgeben</w:t>
+            </w:r>
+          </w:p>
+          <w:p>
+            <w:pPr>
+              <w:rPr>
+                <w:lang w:val="de-DE"/>
+              </w:rPr>
+            </w:pPr>
+            <w:r>
+              <w:rPr>
+                <w:lang w:val="de-DE"/>
+              </w:rPr>
+              <w:t>3</w:t>
+            </w:r>
+            <w:r>
+              <w:rPr>
+                <w:lang w:val="de-DE"/>
+              </w:rPr>
+              <w:t xml:space="preserve">b. Falsche </w:t>
+            </w:r>
+            <w:r>
+              <w:rPr>
+                <w:lang w:val="de-DE"/>
+              </w:rPr>
+              <w:t>Zeichen einge</w:t>
+            </w:r>
+            <w:r>
+              <w:rPr>
+                <w:lang w:val="de-DE"/>
+              </w:rPr>
+              <w:t>geben</w:t>
+            </w:r>
+            <w:r>
+              <w:rPr>
+                <w:lang w:val="de-DE"/>
+              </w:rPr>
+              <w:t xml:space="preserve"> </w:t>
+            </w:r>
+            <w:r>
+              <w:rPr>
+                <w:lang w:val="de-DE"/>
+              </w:rPr>
+              <w:sym w:font="Wingdings" w:char="F0E0"/>
+            </w:r>
+            <w:r>
+              <w:rPr>
+                <w:lang w:val="de-DE"/>
+              </w:rPr>
+              <w:t xml:space="preserve"> Fehlermeldung ausgeben</w:t>
+            </w:r>
+          </w:p>
+        </w:tc>
+      </w:tr>
+    </w:tbl>
     <w:p/>
+    <w:tbl>
+      <w:tblPr>
+        <w:tblStyle w:val="Tabellenraster"/>
+        <w:tblW w:w="0" w:type="auto"/>
+        <w:tblBorders>
+          <w:top w:val="none" w:sz="0" w:space="0" w:color="auto"/>
+          <w:left w:val="none" w:sz="0" w:space="0" w:color="auto"/>
+          <w:bottom w:val="none" w:sz="0" w:space="0" w:color="auto"/>
+          <w:right w:val="none" w:sz="0" w:space="0" w:color="auto"/>
+          <w:insideH w:val="none" w:sz="0" w:space="0" w:color="auto"/>
+          <w:insideV w:val="none" w:sz="0" w:space="0" w:color="auto"/>
+        </w:tblBorders>
+        <w:tblLook w:val="04A0" w:firstRow="1" w:lastRow="0" w:firstColumn="1" w:lastColumn="0" w:noHBand="0" w:noVBand="1"/>
+      </w:tblPr>
+      <w:tblGrid>
+        <w:gridCol w:w="2605"/>
+        <w:gridCol w:w="6457"/>
+      </w:tblGrid>
+      <w:tr>
+        <w:tc>
+          <w:tcPr>
+            <w:tcW w:w="2605" w:type="dxa"/>
+          </w:tcPr>
+          <w:p>
+            <w:pPr>
+              <w:rPr>
+                <w:b/>
+              </w:rPr>
+            </w:pPr>
+            <w:r>
+              <w:rPr>
+                <w:b/>
+              </w:rPr>
+              <w:t>Identifikation</w:t>
+            </w:r>
+          </w:p>
+        </w:tc>
+        <w:tc>
+          <w:tcPr>
+            <w:tcW w:w="6457" w:type="dxa"/>
+          </w:tcPr>
+          <w:p>
+            <w:pPr>
+              <w:rPr>
+                <w:b/>
+                <w:lang w:val="de-DE"/>
+              </w:rPr>
+            </w:pPr>
+            <w:r>
+              <w:rPr>
+                <w:b/>
+                <w:lang w:val="de-DE"/>
+              </w:rPr>
+              <w:t>UC</w:t>
+            </w:r>
+            <w:r>
+              <w:rPr>
+                <w:b/>
+                <w:lang w:val="de-DE"/>
+              </w:rPr>
+              <w:t>2</w:t>
+            </w:r>
+            <w:r>
+              <w:rPr>
+                <w:b/>
+                <w:lang w:val="de-DE"/>
+              </w:rPr>
+              <w:t>: Produkt</w:t>
+            </w:r>
+            <w:r>
+              <w:rPr>
+                <w:b/>
+                <w:lang w:val="de-DE"/>
+              </w:rPr>
+              <w:t xml:space="preserve"> anpassen</w:t>
+            </w:r>
+          </w:p>
+        </w:tc>
+      </w:tr>
+      <w:tr>
+        <w:tc>
+          <w:tcPr>
+            <w:tcW w:w="2605" w:type="dxa"/>
+          </w:tcPr>
+          <w:p>
+            <w:pPr>
+              <w:rPr>
+                <w:b/>
+              </w:rPr>
+            </w:pPr>
+            <w:r>
+              <w:rPr>
+                <w:b/>
+              </w:rPr>
+              <w:t>Beschreibung</w:t>
+            </w:r>
+          </w:p>
+        </w:tc>
+        <w:tc>
+          <w:tcPr>
+            <w:tcW w:w="6457" w:type="dxa"/>
+          </w:tcPr>
+          <w:p>
+            <w:pPr>
+              <w:rPr>
+                <w:lang w:val="de-DE"/>
+              </w:rPr>
+            </w:pPr>
+            <w:r>
+              <w:rPr>
+                <w:lang w:val="de-DE"/>
+              </w:rPr>
+              <w:t>Ein bestehendes Produkt wird editiert</w:t>
+            </w:r>
+          </w:p>
+        </w:tc>
+      </w:tr>
+      <w:tr>
+        <w:tc>
+          <w:tcPr>
+            <w:tcW w:w="2605" w:type="dxa"/>
+          </w:tcPr>
+          <w:p>
+            <w:pPr>
+              <w:rPr>
+                <w:b/>
+              </w:rPr>
+            </w:pPr>
+            <w:r>
+              <w:rPr>
+                <w:b/>
+              </w:rPr>
+              <w:t>Primärer Actor</w:t>
+            </w:r>
+          </w:p>
+        </w:tc>
+        <w:tc>
+          <w:tcPr>
+            <w:tcW w:w="6457" w:type="dxa"/>
+          </w:tcPr>
+          <w:p>
+            <w:r>
+              <w:t>Mitarbeiter</w:t>
+            </w:r>
+          </w:p>
+        </w:tc>
+      </w:tr>
+      <w:tr>
+        <w:tc>
+          <w:tcPr>
+            <w:tcW w:w="2605" w:type="dxa"/>
+          </w:tcPr>
+          <w:p>
+            <w:pPr>
+              <w:rPr>
+                <w:b/>
+              </w:rPr>
+            </w:pPr>
+            <w:r>
+              <w:rPr>
+                <w:b/>
+              </w:rPr>
+              <w:t>Vorbedingungen</w:t>
+            </w:r>
+          </w:p>
+        </w:tc>
+        <w:tc>
+          <w:tcPr>
+            <w:tcW w:w="6457" w:type="dxa"/>
+          </w:tcPr>
+          <w:p>
+            <w:pPr>
+              <w:rPr>
+                <w:lang w:val="de-DE"/>
+              </w:rPr>
+            </w:pPr>
+            <w:r>
+              <w:rPr>
+                <w:lang w:val="de-DE"/>
+              </w:rPr>
+              <w:t>Produkt vorhanden</w:t>
+            </w:r>
+          </w:p>
+          <w:p>
+            <w:pPr>
+              <w:rPr>
+                <w:lang w:val="de-DE"/>
+              </w:rPr>
+            </w:pPr>
+            <w:r>
+              <w:rPr>
+                <w:lang w:val="de-DE"/>
+              </w:rPr>
+              <w:t>Menü „Modify“ ausgewählt</w:t>
+            </w:r>
+          </w:p>
+        </w:tc>
+      </w:tr>
+      <w:tr>
+        <w:tc>
+          <w:tcPr>
+            <w:tcW w:w="2605" w:type="dxa"/>
+          </w:tcPr>
+          <w:p>
+            <w:pPr>
+              <w:rPr>
+                <w:b/>
+              </w:rPr>
+            </w:pPr>
+            <w:r>
+              <w:rPr>
+                <w:b/>
+              </w:rPr>
+              <w:t>Trigger</w:t>
+            </w:r>
+          </w:p>
+        </w:tc>
+        <w:tc>
+          <w:tcPr>
+            <w:tcW w:w="6457" w:type="dxa"/>
+          </w:tcPr>
+          <w:p>
+            <w:pPr>
+              <w:rPr>
+                <w:lang w:val="de-DE"/>
+              </w:rPr>
+            </w:pPr>
+            <w:r>
+              <w:rPr>
+                <w:lang w:val="de-DE"/>
+              </w:rPr>
+              <w:t>Mitarbeiter wählt Option „</w:t>
+            </w:r>
+            <w:r>
+              <w:rPr>
+                <w:lang w:val="de-DE"/>
+              </w:rPr>
+              <w:t>e</w:t>
+            </w:r>
+            <w:r>
+              <w:rPr>
+                <w:lang w:val="de-DE"/>
+              </w:rPr>
+              <w:t>dit“</w:t>
+            </w:r>
+          </w:p>
+        </w:tc>
+      </w:tr>
+      <w:tr>
+        <w:tc>
+          <w:tcPr>
+            <w:tcW w:w="2605" w:type="dxa"/>
+          </w:tcPr>
+          <w:p>
+            <w:pPr>
+              <w:rPr>
+                <w:b/>
+              </w:rPr>
+            </w:pPr>
+            <w:r>
+              <w:rPr>
+                <w:b/>
+              </w:rPr>
+              <w:t>Standardablauf</w:t>
+            </w:r>
+          </w:p>
+        </w:tc>
+        <w:tc>
+          <w:tcPr>
+            <w:tcW w:w="6457" w:type="dxa"/>
+          </w:tcPr>
+          <w:p>
+            <w:pPr>
+              <w:rPr>
+                <w:lang w:val="de-DE"/>
+              </w:rPr>
+            </w:pPr>
+            <w:r>
+              <w:rPr>
+                <w:lang w:val="de-DE"/>
+              </w:rPr>
+              <w:t xml:space="preserve">1. </w:t>
+            </w:r>
+            <w:r>
+              <w:rPr>
+                <w:lang w:val="de-DE"/>
+              </w:rPr>
+              <w:t>Wählt Option „</w:t>
+            </w:r>
+            <w:r>
+              <w:rPr>
+                <w:lang w:val="de-DE"/>
+              </w:rPr>
+              <w:t>edit</w:t>
+            </w:r>
+            <w:r>
+              <w:rPr>
+                <w:lang w:val="de-DE"/>
+              </w:rPr>
+              <w:t>“</w:t>
+            </w:r>
+          </w:p>
+          <w:p>
+            <w:pPr>
+              <w:rPr>
+                <w:lang w:val="de-DE"/>
+              </w:rPr>
+            </w:pPr>
+            <w:r>
+              <w:rPr>
+                <w:rStyle w:val="SchwacherVerweis"/>
+              </w:rPr>
+              <w:t>//noch anschauen wie natalie es handelt</w:t>
+            </w:r>
+          </w:p>
+          <w:p>
+            <w:pPr>
+              <w:rPr>
+                <w:lang w:val="de-DE"/>
+              </w:rPr>
+            </w:pPr>
+            <w:r>
+              <w:rPr>
+                <w:lang w:val="de-DE"/>
+              </w:rPr>
+              <w:t>2</w:t>
+            </w:r>
+            <w:r>
+              <w:rPr>
+                <w:lang w:val="de-DE"/>
+              </w:rPr>
+              <w:t xml:space="preserve">. Produkt </w:t>
+            </w:r>
+            <w:r>
+              <w:rPr>
+                <w:lang w:val="de-DE"/>
+              </w:rPr>
+              <w:t>wird angepasst</w:t>
+            </w:r>
+          </w:p>
+        </w:tc>
+      </w:tr>
+      <w:tr>
+        <w:tc>
+          <w:tcPr>
+            <w:tcW w:w="2605" w:type="dxa"/>
+          </w:tcPr>
+          <w:p>
+            <w:pPr>
+              <w:rPr>
+                <w:b/>
+                <w:lang w:val="de-DE"/>
+              </w:rPr>
+            </w:pPr>
+            <w:r>
+              <w:rPr>
+                <w:b/>
+                <w:lang w:val="de-DE"/>
+              </w:rPr>
+              <w:t>Alternative Abläufe</w:t>
+            </w:r>
+          </w:p>
+        </w:tc>
+        <w:tc>
+          <w:tcPr>
+            <w:tcW w:w="6457" w:type="dxa"/>
+          </w:tcPr>
+          <w:p>
+            <w:pPr>
+              <w:rPr>
+                <w:lang w:val="de-DE"/>
+              </w:rPr>
+            </w:pPr>
+            <w:r>
+              <w:rPr>
+                <w:lang w:val="de-DE"/>
+              </w:rPr>
+              <w:t>2</w:t>
+            </w:r>
+            <w:r>
+              <w:rPr>
+                <w:lang w:val="de-DE"/>
+              </w:rPr>
+              <w:t>a</w:t>
+            </w:r>
+            <w:r>
+              <w:rPr>
+                <w:lang w:val="de-DE"/>
+              </w:rPr>
+              <w:t xml:space="preserve">. </w:t>
+            </w:r>
+            <w:r>
+              <w:rPr>
+                <w:lang w:val="de-DE"/>
+              </w:rPr>
+              <w:t>Falsche Zeichen einge</w:t>
+            </w:r>
+            <w:r>
+              <w:rPr>
+                <w:lang w:val="de-DE"/>
+              </w:rPr>
+              <w:t>geben</w:t>
+            </w:r>
+            <w:r>
+              <w:rPr>
+                <w:lang w:val="de-DE"/>
+              </w:rPr>
+              <w:t xml:space="preserve"> </w:t>
+            </w:r>
+            <w:r>
+              <w:rPr>
+                <w:lang w:val="de-DE"/>
+              </w:rPr>
+              <w:sym w:font="Wingdings" w:char="F0E0"/>
+            </w:r>
+            <w:r>
+              <w:rPr>
+                <w:lang w:val="de-DE"/>
+              </w:rPr>
+              <w:t xml:space="preserve"> Fehlermeldung ausgeben</w:t>
+            </w:r>
+          </w:p>
+        </w:tc>
+      </w:tr>
+    </w:tbl>
     <w:p/>
+    <w:tbl>
+      <w:tblPr>
+        <w:tblStyle w:val="Tabellenraster"/>
+        <w:tblW w:w="0" w:type="auto"/>
+        <w:tblBorders>
+          <w:top w:val="none" w:sz="0" w:space="0" w:color="auto"/>
+          <w:left w:val="none" w:sz="0" w:space="0" w:color="auto"/>
+          <w:bottom w:val="none" w:sz="0" w:space="0" w:color="auto"/>
+          <w:right w:val="none" w:sz="0" w:space="0" w:color="auto"/>
+          <w:insideH w:val="none" w:sz="0" w:space="0" w:color="auto"/>
+          <w:insideV w:val="none" w:sz="0" w:space="0" w:color="auto"/>
+        </w:tblBorders>
+        <w:tblLook w:val="04A0" w:firstRow="1" w:lastRow="0" w:firstColumn="1" w:lastColumn="0" w:noHBand="0" w:noVBand="1"/>
+      </w:tblPr>
+      <w:tblGrid>
+        <w:gridCol w:w="2605"/>
+        <w:gridCol w:w="6457"/>
+      </w:tblGrid>
+      <w:tr>
+        <w:tc>
+          <w:tcPr>
+            <w:tcW w:w="2605" w:type="dxa"/>
+          </w:tcPr>
+          <w:p>
+            <w:pPr>
+              <w:rPr>
+                <w:b/>
+              </w:rPr>
+            </w:pPr>
+            <w:r>
+              <w:rPr>
+                <w:b/>
+              </w:rPr>
+              <w:t>Identifikation</w:t>
+            </w:r>
+          </w:p>
+        </w:tc>
+        <w:tc>
+          <w:tcPr>
+            <w:tcW w:w="6457" w:type="dxa"/>
+          </w:tcPr>
+          <w:p>
+            <w:pPr>
+              <w:rPr>
+                <w:b/>
+                <w:lang w:val="de-DE"/>
+              </w:rPr>
+            </w:pPr>
+            <w:r>
+              <w:rPr>
+                <w:b/>
+                <w:lang w:val="de-DE"/>
+              </w:rPr>
+              <w:t>UC</w:t>
+            </w:r>
+            <w:r>
+              <w:rPr>
+                <w:b/>
+                <w:lang w:val="de-DE"/>
+              </w:rPr>
+              <w:t>3</w:t>
+            </w:r>
+            <w:r>
+              <w:rPr>
+                <w:b/>
+                <w:lang w:val="de-DE"/>
+              </w:rPr>
+              <w:t>: Men</w:t>
+            </w:r>
+            <w:r>
+              <w:rPr>
+                <w:b/>
+                <w:lang w:val="de-DE"/>
+              </w:rPr>
+              <w:t>ü in Kundensicht anzeigen</w:t>
+            </w:r>
+          </w:p>
+        </w:tc>
+      </w:tr>
+      <w:tr>
+        <w:tc>
+          <w:tcPr>
+            <w:tcW w:w="2605" w:type="dxa"/>
+          </w:tcPr>
+          <w:p>
+            <w:pPr>
+              <w:rPr>
+                <w:b/>
+              </w:rPr>
+            </w:pPr>
+            <w:r>
+              <w:rPr>
+                <w:b/>
+              </w:rPr>
+              <w:t>Beschreibung</w:t>
+            </w:r>
+          </w:p>
+        </w:tc>
+        <w:tc>
+          <w:tcPr>
+            <w:tcW w:w="6457" w:type="dxa"/>
+          </w:tcPr>
+          <w:p>
+            <w:pPr>
+              <w:rPr>
+                <w:lang w:val="de-DE"/>
+              </w:rPr>
+            </w:pPr>
+            <w:r>
+              <w:rPr>
+                <w:lang w:val="de-DE"/>
+              </w:rPr>
+              <w:t xml:space="preserve">Das Menü wird strukturiert </w:t>
+            </w:r>
+            <w:r>
+              <w:rPr>
+                <w:lang w:val="de-DE"/>
+              </w:rPr>
+              <w:t xml:space="preserve">und im Starbucksdesign </w:t>
+            </w:r>
+            <w:r>
+              <w:rPr>
+                <w:lang w:val="de-DE"/>
+              </w:rPr>
+              <w:t>ausgegeben</w:t>
+            </w:r>
+          </w:p>
+        </w:tc>
+      </w:tr>
+      <w:tr>
+        <w:tc>
+          <w:tcPr>
+            <w:tcW w:w="2605" w:type="dxa"/>
+          </w:tcPr>
+          <w:p>
+            <w:pPr>
+              <w:rPr>
+                <w:b/>
+              </w:rPr>
+            </w:pPr>
+            <w:r>
+              <w:rPr>
+                <w:b/>
+              </w:rPr>
+              <w:t>Primärer Actor</w:t>
+            </w:r>
+          </w:p>
+        </w:tc>
+        <w:tc>
+          <w:tcPr>
+            <w:tcW w:w="6457" w:type="dxa"/>
+          </w:tcPr>
+          <w:p>
+            <w:r>
+              <w:t>Mitarbeiter</w:t>
+            </w:r>
+          </w:p>
+        </w:tc>
+      </w:tr>
+      <w:tr>
+        <w:tc>
+          <w:tcPr>
+            <w:tcW w:w="2605" w:type="dxa"/>
+          </w:tcPr>
+          <w:p>
+            <w:pPr>
+              <w:rPr>
+                <w:b/>
+              </w:rPr>
+            </w:pPr>
+            <w:r>
+              <w:rPr>
+                <w:b/>
+              </w:rPr>
+              <w:t>Vorbedingungen</w:t>
+            </w:r>
+          </w:p>
+        </w:tc>
+        <w:tc>
+          <w:tcPr>
+            <w:tcW w:w="6457" w:type="dxa"/>
+          </w:tcPr>
+          <w:p>
+            <w:pPr>
+              <w:rPr>
+                <w:lang w:val="de-DE"/>
+              </w:rPr>
+            </w:pPr>
+            <w:r>
+              <w:rPr>
+                <w:lang w:val="de-DE"/>
+              </w:rPr>
+              <w:t>-</w:t>
+            </w:r>
+          </w:p>
+        </w:tc>
+      </w:tr>
+      <w:tr>
+        <w:tc>
+          <w:tcPr>
+            <w:tcW w:w="2605" w:type="dxa"/>
+          </w:tcPr>
+          <w:p>
+            <w:pPr>
+              <w:rPr>
+                <w:b/>
+              </w:rPr>
+            </w:pPr>
+            <w:r>
+              <w:rPr>
+                <w:b/>
+              </w:rPr>
+              <w:t>Trigger</w:t>
+            </w:r>
+          </w:p>
+        </w:tc>
+        <w:tc>
+          <w:tcPr>
+            <w:tcW w:w="6457" w:type="dxa"/>
+          </w:tcPr>
+          <w:p>
+            <w:pPr>
+              <w:rPr>
+                <w:lang w:val="de-DE"/>
+              </w:rPr>
+            </w:pPr>
+            <w:r>
+              <w:rPr>
+                <w:lang w:val="de-DE"/>
+              </w:rPr>
+              <w:t xml:space="preserve">Mitarbeiter wählt </w:t>
+            </w:r>
+            <w:r>
+              <w:rPr>
+                <w:lang w:val="de-DE"/>
+              </w:rPr>
+              <w:t>Menü</w:t>
+            </w:r>
+            <w:r>
+              <w:rPr>
+                <w:lang w:val="de-DE"/>
+              </w:rPr>
+              <w:t xml:space="preserve"> „</w:t>
+            </w:r>
+            <w:r>
+              <w:rPr>
+                <w:lang w:val="de-DE"/>
+              </w:rPr>
+              <w:t>Home</w:t>
+            </w:r>
+            <w:r>
+              <w:rPr>
+                <w:lang w:val="de-DE"/>
+              </w:rPr>
+              <w:t>“</w:t>
+            </w:r>
+            <w:r>
+              <w:rPr>
+                <w:lang w:val="de-DE"/>
+              </w:rPr>
+              <w:t xml:space="preserve"> / Programmstart</w:t>
+            </w:r>
+          </w:p>
+        </w:tc>
+      </w:tr>
+      <w:tr>
+        <w:tc>
+          <w:tcPr>
+            <w:tcW w:w="2605" w:type="dxa"/>
+          </w:tcPr>
+          <w:p>
+            <w:pPr>
+              <w:rPr>
+                <w:b/>
+              </w:rPr>
+            </w:pPr>
+            <w:r>
+              <w:rPr>
+                <w:b/>
+              </w:rPr>
+              <w:t>Standardablauf</w:t>
+            </w:r>
+          </w:p>
+        </w:tc>
+        <w:tc>
+          <w:tcPr>
+            <w:tcW w:w="6457" w:type="dxa"/>
+          </w:tcPr>
+          <w:p>
+            <w:pPr>
+              <w:rPr>
+                <w:lang w:val="de-DE"/>
+              </w:rPr>
+            </w:pPr>
+            <w:r>
+              <w:rPr>
+                <w:lang w:val="de-DE"/>
+              </w:rPr>
+              <w:t xml:space="preserve">1. </w:t>
+            </w:r>
+            <w:r>
+              <w:rPr>
+                <w:lang w:val="de-DE"/>
+              </w:rPr>
+              <w:t xml:space="preserve">Wählt </w:t>
+            </w:r>
+            <w:r>
+              <w:rPr>
+                <w:lang w:val="de-DE"/>
+              </w:rPr>
+              <w:t>Menü</w:t>
+            </w:r>
+            <w:r>
+              <w:rPr>
+                <w:lang w:val="de-DE"/>
+              </w:rPr>
+              <w:t xml:space="preserve"> „</w:t>
+            </w:r>
+            <w:r>
+              <w:rPr>
+                <w:lang w:val="de-DE"/>
+              </w:rPr>
+              <w:t>Home</w:t>
+            </w:r>
+            <w:r>
+              <w:rPr>
+                <w:lang w:val="de-DE"/>
+              </w:rPr>
+              <w:t>“</w:t>
+            </w:r>
+            <w:r>
+              <w:rPr>
+                <w:lang w:val="de-DE"/>
+              </w:rPr>
+              <w:t xml:space="preserve"> / startet Programm</w:t>
+            </w:r>
+          </w:p>
+          <w:p>
+            <w:pPr>
+              <w:rPr>
+                <w:lang w:val="de-DE"/>
+              </w:rPr>
+            </w:pPr>
+            <w:r>
+              <w:rPr>
+                <w:lang w:val="de-DE"/>
+              </w:rPr>
+              <w:t>2. Produkte werden nach Typ sortiert ausgegeben</w:t>
+            </w:r>
+          </w:p>
+        </w:tc>
+      </w:tr>
+      <w:tr>
+        <w:tc>
+          <w:tcPr>
+            <w:tcW w:w="2605" w:type="dxa"/>
+          </w:tcPr>
+          <w:p>
+            <w:pPr>
+              <w:rPr>
+                <w:b/>
+                <w:lang w:val="de-DE"/>
+              </w:rPr>
+            </w:pPr>
+            <w:r>
+              <w:rPr>
+                <w:b/>
+                <w:lang w:val="de-DE"/>
+              </w:rPr>
+              <w:t>Alternative Abläufe</w:t>
+            </w:r>
+          </w:p>
+        </w:tc>
+        <w:tc>
+          <w:tcPr>
+            <w:tcW w:w="6457" w:type="dxa"/>
+          </w:tcPr>
+          <w:p>
+            <w:pPr>
+              <w:rPr>
+                <w:lang w:val="de-DE"/>
+              </w:rPr>
+            </w:pPr>
+            <w:r>
+              <w:rPr>
+                <w:lang w:val="de-DE"/>
+              </w:rPr>
+              <w:t>-</w:t>
+            </w:r>
+          </w:p>
+        </w:tc>
+      </w:tr>
+    </w:tbl>
+    <w:p>
+      <w:pPr>
+        <w:rPr>
+          <w:rFonts w:asciiTheme="majorHAnsi" w:eastAsiaTheme="majorEastAsia" w:hAnsiTheme="majorHAnsi" w:cstheme="majorBidi"/>
+          <w:bCs/>
+          <w:smallCaps/>
+          <w:color w:val="000000" w:themeColor="text1"/>
+          <w:sz w:val="24"/>
+          <w:szCs w:val="36"/>
+          <w:lang w:val="de-DE"/>
+        </w:rPr>
+      </w:pPr>
+    </w:p>
+    <w:tbl>
+      <w:tblPr>
+        <w:tblStyle w:val="Tabellenraster"/>
+        <w:tblW w:w="0" w:type="auto"/>
+        <w:tblBorders>
+          <w:top w:val="none" w:sz="0" w:space="0" w:color="auto"/>
+          <w:left w:val="none" w:sz="0" w:space="0" w:color="auto"/>
+          <w:bottom w:val="none" w:sz="0" w:space="0" w:color="auto"/>
+          <w:right w:val="none" w:sz="0" w:space="0" w:color="auto"/>
+          <w:insideH w:val="none" w:sz="0" w:space="0" w:color="auto"/>
+          <w:insideV w:val="none" w:sz="0" w:space="0" w:color="auto"/>
+        </w:tblBorders>
+        <w:tblLook w:val="04A0" w:firstRow="1" w:lastRow="0" w:firstColumn="1" w:lastColumn="0" w:noHBand="0" w:noVBand="1"/>
+      </w:tblPr>
+      <w:tblGrid>
+        <w:gridCol w:w="2605"/>
+        <w:gridCol w:w="6457"/>
+      </w:tblGrid>
+      <w:tr>
+        <w:tc>
+          <w:tcPr>
+            <w:tcW w:w="2605" w:type="dxa"/>
+          </w:tcPr>
+          <w:p>
+            <w:pPr>
+              <w:rPr>
+                <w:b/>
+              </w:rPr>
+            </w:pPr>
+            <w:r>
+              <w:rPr>
+                <w:b/>
+              </w:rPr>
+              <w:t>Identifikation</w:t>
+            </w:r>
+          </w:p>
+        </w:tc>
+        <w:tc>
+          <w:tcPr>
+            <w:tcW w:w="6457" w:type="dxa"/>
+          </w:tcPr>
+          <w:p>
+            <w:pPr>
+              <w:rPr>
+                <w:b/>
+                <w:lang w:val="de-DE"/>
+              </w:rPr>
+            </w:pPr>
+            <w:r>
+              <w:rPr>
+                <w:b/>
+                <w:lang w:val="de-DE"/>
+              </w:rPr>
+              <w:t>UC</w:t>
+            </w:r>
+            <w:r>
+              <w:rPr>
+                <w:b/>
+                <w:lang w:val="de-DE"/>
+              </w:rPr>
+              <w:t>4</w:t>
+            </w:r>
+            <w:r>
+              <w:rPr>
+                <w:b/>
+                <w:lang w:val="de-DE"/>
+              </w:rPr>
+              <w:t xml:space="preserve">: Produkt </w:t>
+            </w:r>
+            <w:r>
+              <w:rPr>
+                <w:b/>
+                <w:lang w:val="de-DE"/>
+              </w:rPr>
+              <w:t>löschen</w:t>
+            </w:r>
+          </w:p>
+        </w:tc>
+      </w:tr>
+      <w:tr>
+        <w:tc>
+          <w:tcPr>
+            <w:tcW w:w="2605" w:type="dxa"/>
+          </w:tcPr>
+          <w:p>
+            <w:pPr>
+              <w:rPr>
+                <w:b/>
+              </w:rPr>
+            </w:pPr>
+            <w:r>
+              <w:rPr>
+                <w:b/>
+              </w:rPr>
+              <w:t>Beschreibung</w:t>
+            </w:r>
+          </w:p>
+        </w:tc>
+        <w:tc>
+          <w:tcPr>
+            <w:tcW w:w="6457" w:type="dxa"/>
+          </w:tcPr>
+          <w:p>
+            <w:pPr>
+              <w:rPr>
+                <w:lang w:val="de-DE"/>
+              </w:rPr>
+            </w:pPr>
+            <w:r>
+              <w:rPr>
+                <w:lang w:val="de-DE"/>
+              </w:rPr>
+              <w:t>Ein bestehendes Produkt wird entfernt</w:t>
+            </w:r>
+          </w:p>
+        </w:tc>
+      </w:tr>
+      <w:tr>
+        <w:tc>
+          <w:tcPr>
+            <w:tcW w:w="2605" w:type="dxa"/>
+          </w:tcPr>
+          <w:p>
+            <w:pPr>
+              <w:rPr>
+                <w:b/>
+              </w:rPr>
+            </w:pPr>
+            <w:r>
+              <w:rPr>
+                <w:b/>
+              </w:rPr>
+              <w:t>Primärer Actor</w:t>
+            </w:r>
+          </w:p>
+        </w:tc>
+        <w:tc>
+          <w:tcPr>
+            <w:tcW w:w="6457" w:type="dxa"/>
+          </w:tcPr>
+          <w:p>
+            <w:r>
+              <w:t>Mitarbeiter</w:t>
+            </w:r>
+          </w:p>
+        </w:tc>
+      </w:tr>
+      <w:tr>
+        <w:tc>
+          <w:tcPr>
+            <w:tcW w:w="2605" w:type="dxa"/>
+          </w:tcPr>
+          <w:p>
+            <w:pPr>
+              <w:rPr>
+                <w:b/>
+              </w:rPr>
+            </w:pPr>
+            <w:r>
+              <w:rPr>
+                <w:b/>
+              </w:rPr>
+              <w:t>Vorbedingungen</w:t>
+            </w:r>
+          </w:p>
+        </w:tc>
+        <w:tc>
+          <w:tcPr>
+            <w:tcW w:w="6457" w:type="dxa"/>
+          </w:tcPr>
+          <w:p>
+            <w:pPr>
+              <w:rPr>
+                <w:lang w:val="de-DE"/>
+              </w:rPr>
+            </w:pPr>
+            <w:r>
+              <w:rPr>
+                <w:lang w:val="de-DE"/>
+              </w:rPr>
+              <w:t>Produkt vorhanden</w:t>
+            </w:r>
+          </w:p>
+          <w:p>
+            <w:pPr>
+              <w:rPr>
+                <w:lang w:val="de-DE"/>
+              </w:rPr>
+            </w:pPr>
+            <w:r>
+              <w:rPr>
+                <w:lang w:val="de-DE"/>
+              </w:rPr>
+              <w:t>Menü „Modify“ ausgewählt</w:t>
+            </w:r>
+          </w:p>
+        </w:tc>
+      </w:tr>
+      <w:tr>
+        <w:tc>
+          <w:tcPr>
+            <w:tcW w:w="2605" w:type="dxa"/>
+          </w:tcPr>
+          <w:p>
+            <w:pPr>
+              <w:rPr>
+                <w:b/>
+              </w:rPr>
+            </w:pPr>
+            <w:r>
+              <w:rPr>
+                <w:b/>
+              </w:rPr>
+              <w:t>Trigger</w:t>
+            </w:r>
+          </w:p>
+        </w:tc>
+        <w:tc>
+          <w:tcPr>
+            <w:tcW w:w="6457" w:type="dxa"/>
+          </w:tcPr>
+          <w:p>
+            <w:pPr>
+              <w:rPr>
+                <w:lang w:val="de-DE"/>
+              </w:rPr>
+            </w:pPr>
+            <w:r>
+              <w:rPr>
+                <w:lang w:val="de-DE"/>
+              </w:rPr>
+              <w:t>Mitarbeiter wählt Option „</w:t>
+            </w:r>
+            <w:r>
+              <w:rPr>
+                <w:lang w:val="de-DE"/>
+              </w:rPr>
+              <w:t>delete</w:t>
+            </w:r>
+            <w:r>
+              <w:rPr>
+                <w:lang w:val="de-DE"/>
+              </w:rPr>
+              <w:t>“</w:t>
+            </w:r>
+          </w:p>
+        </w:tc>
+      </w:tr>
+      <w:tr>
+        <w:tc>
+          <w:tcPr>
+            <w:tcW w:w="2605" w:type="dxa"/>
+          </w:tcPr>
+          <w:p>
+            <w:pPr>
+              <w:rPr>
+                <w:b/>
+              </w:rPr>
+            </w:pPr>
+            <w:r>
+              <w:rPr>
+                <w:b/>
+              </w:rPr>
+              <w:t>Standardablauf</w:t>
+            </w:r>
+          </w:p>
+        </w:tc>
+        <w:tc>
+          <w:tcPr>
+            <w:tcW w:w="6457" w:type="dxa"/>
+          </w:tcPr>
+          <w:p>
+            <w:pPr>
+              <w:rPr>
+                <w:lang w:val="de-DE"/>
+              </w:rPr>
+            </w:pPr>
+            <w:r>
+              <w:rPr>
+                <w:lang w:val="de-DE"/>
+              </w:rPr>
+              <w:t xml:space="preserve">1. </w:t>
+            </w:r>
+            <w:r>
+              <w:rPr>
+                <w:lang w:val="de-DE"/>
+              </w:rPr>
+              <w:t>Wählt Option „</w:t>
+            </w:r>
+            <w:r>
+              <w:rPr>
+                <w:lang w:val="de-DE"/>
+              </w:rPr>
+              <w:t>delete</w:t>
+            </w:r>
+            <w:r>
+              <w:rPr>
+                <w:lang w:val="de-DE"/>
+              </w:rPr>
+              <w:t>“</w:t>
+            </w:r>
+          </w:p>
+          <w:p>
+            <w:pPr>
+              <w:rPr>
+                <w:rStyle w:val="SchwacherVerweis"/>
+              </w:rPr>
+            </w:pPr>
+            <w:r>
+              <w:rPr>
+                <w:rStyle w:val="SchwacherVerweis"/>
+              </w:rPr>
+              <w:t>//Noch anschauen wie natalie es handelt</w:t>
+            </w:r>
+          </w:p>
+          <w:p>
+            <w:pPr>
+              <w:rPr>
+                <w:lang w:val="de-DE"/>
+              </w:rPr>
+            </w:pPr>
+            <w:r>
+              <w:rPr>
+                <w:lang w:val="de-DE"/>
+              </w:rPr>
+              <w:t>2. Produkt wird entfernt</w:t>
+            </w:r>
+          </w:p>
+        </w:tc>
+      </w:tr>
+      <w:tr>
+        <w:tc>
+          <w:tcPr>
+            <w:tcW w:w="2605" w:type="dxa"/>
+          </w:tcPr>
+          <w:p>
+            <w:pPr>
+              <w:rPr>
+                <w:b/>
+                <w:lang w:val="de-DE"/>
+              </w:rPr>
+            </w:pPr>
+            <w:r>
+              <w:rPr>
+                <w:b/>
+                <w:lang w:val="de-DE"/>
+              </w:rPr>
+              <w:t>Alternative Abläufe</w:t>
+            </w:r>
+          </w:p>
+        </w:tc>
+        <w:tc>
+          <w:tcPr>
+            <w:tcW w:w="6457" w:type="dxa"/>
+          </w:tcPr>
+          <w:p>
+            <w:pPr>
+              <w:rPr>
+                <w:lang w:val="de-DE"/>
+              </w:rPr>
+            </w:pPr>
+            <w:r>
+              <w:rPr>
+                <w:lang w:val="de-DE"/>
+              </w:rPr>
+              <w:t>-</w:t>
+            </w:r>
+            <w:bookmarkStart w:id="13" w:name="_GoBack"/>
+            <w:bookmarkEnd w:id="13"/>
+          </w:p>
+        </w:tc>
+      </w:tr>
+    </w:tbl>
+    <w:p/>
+    <w:p>
+      <w:pPr>
+        <w:rPr>
+          <w:rStyle w:val="SchwacherVerweis"/>
+        </w:rPr>
+      </w:pPr>
+      <w:r>
+        <w:rPr>
+          <w:rStyle w:val="SchwacherVerweis"/>
+        </w:rPr>
+        <w:t>wenige, aber klare aus Sicht des Benutzers</w:t>
+      </w:r>
+    </w:p>
+    <w:p>
+      <w:pPr>
+        <w:pStyle w:val="berschrift2"/>
+      </w:pPr>
+      <w:r>
+        <w:t>Story-Bord</w:t>
+      </w:r>
+    </w:p>
+    <w:p/>
+    <w:p>
+      <w:pPr>
+        <w:rPr>
+          <w:rStyle w:val="SchwacherVerweis"/>
+        </w:rPr>
+      </w:pPr>
+      <w:r>
+        <w:rPr>
+          <w:rStyle w:val="SchwacherVerweis"/>
+        </w:rPr>
+        <w:t>inklusive mockups (inklusive Dialogspezifikation</w:t>
+      </w:r>
+      <w:r>
+        <w:rPr>
+          <w:rStyle w:val="SchwacherVerweis"/>
+        </w:rPr>
+        <w:t>)</w:t>
+      </w:r>
+    </w:p>
+    <w:p>
+      <w:pPr>
+        <w:rPr>
+          <w:rStyle w:val="SchwacherVerweis"/>
+        </w:rPr>
+      </w:pPr>
+      <w:r>
+        <w:rPr>
+          <w:rStyle w:val="SchwacherVerweis"/>
+        </w:rPr>
+        <w:sym w:font="Wingdings" w:char="F0E0"/>
+      </w:r>
+      <w:r>
+        <w:rPr>
+          <w:rStyle w:val="SchwacherVerweis"/>
+        </w:rPr>
+        <w:t xml:space="preserve"> hier erwartete Eingaben und Ausgaben genau beschreiben</w:t>
+      </w:r>
+    </w:p>
+    <w:p>
+      <w:pPr>
+        <w:rPr>
+          <w:rStyle w:val="SchwacherVerweis"/>
+        </w:rPr>
+      </w:pPr>
+    </w:p>
     <w:p>
       <w:r>
         <w:br w:type="page"/>
@@ -2666,22 +4864,22 @@
       <w:pPr>
         <w:pStyle w:val="berschrift1"/>
       </w:pPr>
-      <w:bookmarkStart w:id="13" w:name="_Toc496595042"/>
+      <w:bookmarkStart w:id="14" w:name="_Toc496634530"/>
       <w:r>
         <w:lastRenderedPageBreak/>
         <w:t>Design</w:t>
       </w:r>
-      <w:bookmarkEnd w:id="13"/>
+      <w:bookmarkEnd w:id="14"/>
     </w:p>
     <w:p>
       <w:pPr>
         <w:pStyle w:val="berschrift2"/>
       </w:pPr>
-      <w:bookmarkStart w:id="14" w:name="_Toc496595043"/>
+      <w:bookmarkStart w:id="15" w:name="_Toc496634531"/>
       <w:r>
         <w:t>Filestruktur</w:t>
       </w:r>
-      <w:bookmarkEnd w:id="14"/>
+      <w:bookmarkEnd w:id="15"/>
     </w:p>
     <w:p>
       <w:r>
@@ -2906,21 +5104,21 @@
       <w:pPr>
         <w:pStyle w:val="berschrift2"/>
       </w:pPr>
-      <w:bookmarkStart w:id="15" w:name="_Toc496595044"/>
+      <w:bookmarkStart w:id="16" w:name="_Toc496634532"/>
       <w:r>
         <w:t>Programm</w:t>
       </w:r>
-      <w:bookmarkEnd w:id="15"/>
+      <w:bookmarkEnd w:id="16"/>
     </w:p>
     <w:p>
       <w:pPr>
         <w:pStyle w:val="berschrift3"/>
       </w:pPr>
-      <w:bookmarkStart w:id="16" w:name="_Toc496595045"/>
+      <w:bookmarkStart w:id="17" w:name="_Toc496634533"/>
       <w:r>
         <w:t>Model</w:t>
       </w:r>
-      <w:bookmarkEnd w:id="16"/>
+      <w:bookmarkEnd w:id="17"/>
     </w:p>
     <w:p>
       <w:r>
@@ -2934,11 +5132,11 @@
       <w:pPr>
         <w:pStyle w:val="berschrift3"/>
       </w:pPr>
-      <w:bookmarkStart w:id="17" w:name="_Toc496595046"/>
+      <w:bookmarkStart w:id="18" w:name="_Toc496634534"/>
       <w:r>
         <w:t>View</w:t>
       </w:r>
-      <w:bookmarkEnd w:id="17"/>
+      <w:bookmarkEnd w:id="18"/>
     </w:p>
     <w:p>
       <w:r>
@@ -2952,13 +5150,7 @@
     </w:p>
     <w:p>
       <w:r>
-        <w:t xml:space="preserve">Die Kundenansicht soll dem Starbucksdesign angepasst sein. In ihrem Logo ist ein spezielles Grün zu finden. Weiter zeigt es eine Weisse Figur auf schwarzem Hintergrund. Um den Kunden eine möglichst angenehme Ansicht bieten zu können, wird für das GUI das Grün als Hintergrund eingesetzt. Darauf positionieren werden die Artikel in weisser, serifenloser Schrift. Diese garantiert einen guten Lesefluss. Um dem Kunden die Auswahl möglichst zu vereinfachen, werden die Produkte in vier Kategorien unterteilt. Die Kaffees sind zu Oberst zu finden, da die meisten Kunden </w:t>
-      </w:r>
-      <w:r>
-        <w:t>Starbucks</w:t>
-      </w:r>
-      <w:r>
-        <w:t xml:space="preserve"> wegen diesen Produkten besuchen. Danach folgen die Beverages (weitere Getränke), die Extras und zum Schluss noch die Muffins und </w:t>
+        <w:t xml:space="preserve">Die Kundenansicht soll dem Starbucksdesign angepasst sein. In ihrem Logo ist ein spezielles Grün zu finden. Weiter zeigt es eine Weisse Figur auf schwarzem Hintergrund. Um den Kunden eine möglichst angenehme Ansicht bieten zu können, wird für das GUI das Grün als Hintergrund eingesetzt. Darauf positionieren werden die Artikel in weisser, serifenloser Schrift. Diese garantiert einen guten Lesefluss. Um dem Kunden die Auswahl möglichst zu vereinfachen, werden die Produkte in vier Kategorien unterteilt. Die Kaffees sind zu Oberst zu finden, da die meisten Kunden Starbucks wegen diesen Produkten besuchen. Danach folgen die Beverages (weitere Getränke), die Extras und zum Schluss noch die Muffins und </w:t>
       </w:r>
       <w:r>
         <w:t>Cookies unter der Kategorie Food.</w:t>
@@ -2971,21 +5163,20 @@
       <w:r>
         <w:t xml:space="preserve">, damit der User sich schnell auf allen Seiten zurechtfinden. Es soll ausserdem übersichtlich sein, das heisst für uns, dass der User immer nur das angezeigt bekommt, was er wirklich braucht. </w:t>
       </w:r>
-      <w:bookmarkStart w:id="18" w:name="_GoBack"/>
-      <w:bookmarkEnd w:id="18"/>
-    </w:p>
-    <w:p/>
+      <w:r>
+        <w:t>Als Beispiel ist hier die Funktion ‘Produkt hinzufügen’ super geeignet. Ein Kaffee oder ein Extra benötigen weniger Angaben als ein neues Produkt der Kategorie Food. Also sollen auch nur diese Angaben abgefragt werden, welche notwendig sind.</w:t>
+      </w:r>
+    </w:p>
     <w:p>
       <w:r>
         <w:t>Für all diese Views verwenden wir CSS für JavaFX, um die verschiedenen Teile des GUIs einheitlich gestalten zu können.</w:t>
       </w:r>
     </w:p>
-    <w:p/>
     <w:p>
       <w:pPr>
         <w:pStyle w:val="berschrift3"/>
       </w:pPr>
-      <w:bookmarkStart w:id="19" w:name="_Toc496595047"/>
+      <w:bookmarkStart w:id="19" w:name="_Toc496634535"/>
       <w:r>
         <w:lastRenderedPageBreak/>
         <w:t>Controller</w:t>
@@ -2994,11 +5185,57 @@
     </w:p>
     <w:p>
       <w:r>
-        <w:t>Die Controller bestehen teilweise, da bereits Usereingaben verarbeitet wurden. Dennoch müssen sie an das GUI angepasst werden.</w:t>
+        <w:t>Die Controller bestehen teilweise,</w:t>
+      </w:r>
+      <w:r>
+        <w:t xml:space="preserve"> es wurden</w:t>
+      </w:r>
+      <w:r>
+        <w:t xml:space="preserve"> bereits Usereingaben verarbeite</w:t>
+      </w:r>
+      <w:r>
+        <w:t>t</w:t>
+      </w:r>
+      <w:r>
+        <w:t>. Dennoch müssen sie an das GUI angepasst werden</w:t>
+      </w:r>
+      <w:r>
+        <w:t>, da das Programm bisher nur über die Konsole bedient werden konnte. Teils müssen sie ganz ausgewechselt werden.</w:t>
+      </w:r>
+    </w:p>
+    <w:p>
+      <w:r>
+        <w:t>Einige Überprüfungen der Usereingaben werden neu vom GUI bereits abgefangen. So wird die Businesslogik entlastet, da nicht mehr alle Eingaben auf ihre Richtigkeit überprüft werden müssen. Ein Preis, welcher vom GUI weitergeliefert wird, ist beispielsweise immer ein double wenn er im Controllerbereich ankommt.</w:t>
       </w:r>
     </w:p>
     <w:p/>
     <w:p>
+      <w:pPr>
+        <w:pStyle w:val="berschrift2"/>
+      </w:pPr>
+      <w:r>
+        <w:t>Klassendiagramm</w:t>
+      </w:r>
+    </w:p>
+    <w:p>
+      <w:pPr>
+        <w:pStyle w:val="berschrift3"/>
+      </w:pPr>
+      <w:r>
+        <w:t>GUI</w:t>
+      </w:r>
+    </w:p>
+    <w:p/>
+    <w:p>
+      <w:pPr>
+        <w:pStyle w:val="berschrift3"/>
+      </w:pPr>
+      <w:r>
+        <w:t>Interaktion mit Model</w:t>
+      </w:r>
+    </w:p>
+    <w:p/>
+    <w:p>
       <w:r>
         <w:br w:type="page"/>
       </w:r>
@@ -3007,43 +5244,494 @@
       <w:pPr>
         <w:pStyle w:val="berschrift1"/>
       </w:pPr>
-      <w:bookmarkStart w:id="20" w:name="_Toc496595048"/>
+      <w:bookmarkStart w:id="20" w:name="_Toc496634536"/>
+      <w:r>
+        <w:lastRenderedPageBreak/>
+        <w:t>Überlegungen zum GUI</w:t>
+      </w:r>
+      <w:bookmarkEnd w:id="20"/>
+    </w:p>
+    <w:p>
+      <w:r>
+        <w:t>Da sich dieses Modul vor allem um die GUI-Implementierung und das Design des GUIs dreht, gehen wir in diesem Kapitel genauer auf unsere Überlegungen dazu ein.</w:t>
+      </w:r>
+    </w:p>
+    <w:p>
+      <w:pPr>
+        <w:pStyle w:val="berschrift2"/>
+      </w:pPr>
+      <w:r>
+        <w:t>Klärung der Ebenen</w:t>
+      </w:r>
+    </w:p>
+    <w:p>
+      <w:r>
+        <w:t>Als erstes müssen einige Aspekte geklärt werden, um genau eruieren zu können, was das GUI alles können muss. Dies geschieht mittels verschiedenen Ebenen, welche hier genauer erläutert und auf unser GUI bezogen bearbeitet werden.</w:t>
+      </w:r>
+    </w:p>
+    <w:p>
+      <w:pPr>
+        <w:rPr>
+          <w:rStyle w:val="SchwacherVerweis"/>
+        </w:rPr>
+      </w:pPr>
+      <w:r>
+        <w:rPr>
+          <w:rStyle w:val="SchwacherVerweis"/>
+        </w:rPr>
+        <w:t>Rot sind die Aspekte aus den Aufgaben—PDFs!</w:t>
+      </w:r>
+    </w:p>
+    <w:p>
+      <w:pPr>
+        <w:pStyle w:val="berschrift3"/>
+      </w:pPr>
+      <w:r>
+        <w:t>Aufgaben-Ebene</w:t>
+      </w:r>
+    </w:p>
+    <w:p>
+      <w:r>
+        <w:t>Als erstes stellen wir uns die Frage, welches nun die primären Aufgaben des Benutzers sind.</w:t>
+      </w:r>
+      <w:r>
+        <w:t xml:space="preserve"> Nur wenn wir wissen, für was der Benutzer das Programm im Endeffekt benützen wird, können wir es auch entsprechend gestalten. In unserem Fall sind dies folgende Aufgabe:</w:t>
+      </w:r>
+    </w:p>
+    <w:p>
+      <w:pPr>
+        <w:pStyle w:val="Listenabsatz"/>
+        <w:numPr>
+          <w:ilvl w:val="0"/>
+          <w:numId w:val="9"/>
+        </w:numPr>
+      </w:pPr>
+      <w:r>
+        <w:t>Starbucks-Menü kundenfreundlich und aktuell anzeigen lassen</w:t>
+      </w:r>
+    </w:p>
+    <w:p>
+      <w:r>
+        <w:t>Um diese Endaufgabe erreichen zu können, muss der Benutzer auch folgende Aufgaben bewältigen können:</w:t>
+      </w:r>
+    </w:p>
+    <w:p>
+      <w:pPr>
+        <w:pStyle w:val="Listenabsatz"/>
+        <w:numPr>
+          <w:ilvl w:val="0"/>
+          <w:numId w:val="9"/>
+        </w:numPr>
+      </w:pPr>
+      <w:r>
+        <w:t>Produkte hinzufügen</w:t>
+      </w:r>
+    </w:p>
+    <w:p>
+      <w:pPr>
+        <w:pStyle w:val="Listenabsatz"/>
+        <w:numPr>
+          <w:ilvl w:val="0"/>
+          <w:numId w:val="9"/>
+        </w:numPr>
+      </w:pPr>
+      <w:r>
+        <w:t>Produkte bearbeiten</w:t>
+      </w:r>
+    </w:p>
+    <w:p>
+      <w:pPr>
+        <w:pStyle w:val="Listenabsatz"/>
+        <w:numPr>
+          <w:ilvl w:val="0"/>
+          <w:numId w:val="9"/>
+        </w:numPr>
+      </w:pPr>
+      <w:r>
+        <w:t>Produkte löschen</w:t>
+      </w:r>
+    </w:p>
+    <w:p>
+      <w:pPr>
+        <w:rPr>
+          <w:rStyle w:val="SchwacherVerweis"/>
+        </w:rPr>
+      </w:pPr>
+      <w:r>
+        <w:rPr>
+          <w:rStyle w:val="SchwacherVerweis"/>
+        </w:rPr>
+        <w:t>Welches ist die primäre Aufgabe des Benutzers?</w:t>
+      </w:r>
+    </w:p>
+    <w:p>
+      <w:pPr>
+        <w:pStyle w:val="berschrift3"/>
+      </w:pPr>
+      <w:r>
+        <w:t>Semantische Ebene</w:t>
+      </w:r>
+    </w:p>
+    <w:p>
+      <w:r>
+        <w:t>Weiter ist es wichtig zu wissen, welche Werkzeuge dem Benutzer bereits zur Verfügung stehen.</w:t>
+      </w:r>
+    </w:p>
+    <w:p>
+      <w:pPr>
+        <w:rPr>
+          <w:rStyle w:val="SchwacherVerweis"/>
+        </w:rPr>
+      </w:pPr>
+      <w:r>
+        <w:rPr>
+          <w:rStyle w:val="SchwacherVerweis"/>
+        </w:rPr>
+        <w:t>Welche Werkzeuge stehen zur Verfügung?</w:t>
+      </w:r>
+    </w:p>
+    <w:p>
+      <w:pPr>
+        <w:pStyle w:val="berschrift3"/>
+      </w:pPr>
+      <w:r>
+        <w:t>Syntaktische Ebene</w:t>
+      </w:r>
+    </w:p>
+    <w:p>
+      <w:r>
+        <w:t>Auf dieser Ebene ist die Frage nach dem Wissen des Benutzers extrem wichtig. Dies kann von Benutzer-Art zu Benutzer-Art unterschiedlich ausgeprägt sein. Je nach Komplexität des Programmes und nach Arbeitsteilung muss das Programm dementsprechend angepasst werden. Allenfalls müssen die Benutzer sogar geschult werden, damit das Programm im Arbeitsalltag (oder auch im Privatgebrauch) korrekt und effizient eingesetzt werden kann.</w:t>
+      </w:r>
+    </w:p>
+    <w:p>
+      <w:r>
+        <w:t>In unserem Fall gibt es zwei Benutzer-Arten (mehr dazu weiter unten).</w:t>
+      </w:r>
+    </w:p>
+    <w:p>
+      <w:pPr>
+        <w:rPr>
+          <w:rStyle w:val="SchwacherVerweis"/>
+        </w:rPr>
+      </w:pPr>
+      <w:r>
+        <w:rPr>
+          <w:rStyle w:val="SchwacherVerweis"/>
+        </w:rPr>
+        <w:t>Welches Wissen hat der Benutzer?</w:t>
+      </w:r>
+    </w:p>
+    <w:p>
+      <w:pPr>
+        <w:pStyle w:val="berschrift3"/>
+      </w:pPr>
+      <w:r>
+        <w:t>Interaktionsebene</w:t>
+      </w:r>
+    </w:p>
+    <w:p/>
+    <w:p>
+      <w:pPr>
+        <w:rPr>
+          <w:rStyle w:val="SchwacherVerweis"/>
+        </w:rPr>
+      </w:pPr>
+      <w:r>
+        <w:rPr>
+          <w:rStyle w:val="SchwacherVerweis"/>
+        </w:rPr>
+        <w:t>Wie kann der Benutzer mit dem System kommunizieren?</w:t>
+      </w:r>
+    </w:p>
+    <w:p/>
+    <w:p>
+      <w:pPr>
+        <w:pStyle w:val="berschrift2"/>
+      </w:pPr>
+      <w:r>
+        <w:t>Benutzer-Arten</w:t>
+      </w:r>
+    </w:p>
+    <w:p/>
+    <w:p>
+      <w:pPr>
+        <w:rPr>
+          <w:rStyle w:val="SchwacherVerweis"/>
+        </w:rPr>
+      </w:pPr>
+      <w:r>
+        <w:rPr>
+          <w:rStyle w:val="SchwacherVerweis"/>
+        </w:rPr>
+        <w:t xml:space="preserve">Neue / Geübte / Profis </w:t>
+      </w:r>
+      <w:r>
+        <w:rPr>
+          <w:rStyle w:val="SchwacherVerweis"/>
+        </w:rPr>
+        <w:sym w:font="Wingdings" w:char="F0E0"/>
+      </w:r>
+      <w:r>
+        <w:rPr>
+          <w:rStyle w:val="SchwacherVerweis"/>
+        </w:rPr>
+        <w:t xml:space="preserve">  was für Erkenntnisse gewinnen wir daraus?</w:t>
+      </w:r>
+    </w:p>
+    <w:p>
+      <w:pPr>
+        <w:pStyle w:val="berschrift2"/>
+      </w:pPr>
+      <w:r>
+        <w:lastRenderedPageBreak/>
+        <w:t>Weitere Aspekte</w:t>
+      </w:r>
+    </w:p>
+    <w:p/>
+    <w:p>
+      <w:pPr>
+        <w:autoSpaceDE w:val="0"/>
+        <w:autoSpaceDN w:val="0"/>
+        <w:adjustRightInd w:val="0"/>
+        <w:spacing w:after="0" w:line="240" w:lineRule="auto"/>
+        <w:rPr>
+          <w:rStyle w:val="SchwacherVerweis"/>
+        </w:rPr>
+      </w:pPr>
+      <w:r>
+        <w:rPr>
+          <w:rStyle w:val="SchwacherVerweis"/>
+        </w:rPr>
+        <w:t>• Welche Erwartungen hat der Benutzer auf die Interaktion zur Lösung seiner Aufgaben?</w:t>
+      </w:r>
+    </w:p>
+    <w:p>
+      <w:pPr>
+        <w:autoSpaceDE w:val="0"/>
+        <w:autoSpaceDN w:val="0"/>
+        <w:adjustRightInd w:val="0"/>
+        <w:spacing w:after="0" w:line="240" w:lineRule="auto"/>
+        <w:rPr>
+          <w:rStyle w:val="SchwacherVerweis"/>
+        </w:rPr>
+      </w:pPr>
+      <w:r>
+        <w:rPr>
+          <w:rStyle w:val="SchwacherVerweis"/>
+        </w:rPr>
+        <w:t>• Welche Metaphern können verwendet werden?</w:t>
+      </w:r>
+    </w:p>
+    <w:p>
+      <w:pPr>
+        <w:autoSpaceDE w:val="0"/>
+        <w:autoSpaceDN w:val="0"/>
+        <w:adjustRightInd w:val="0"/>
+        <w:spacing w:after="0" w:line="240" w:lineRule="auto"/>
+        <w:rPr>
+          <w:rStyle w:val="SchwacherVerweis"/>
+        </w:rPr>
+      </w:pPr>
+      <w:r>
+        <w:rPr>
+          <w:rStyle w:val="SchwacherVerweis"/>
+        </w:rPr>
+        <w:t>• Müssen Style-Guides verwendet werden? Sind Design-Vorlagen vorhanden?</w:t>
+      </w:r>
+    </w:p>
+    <w:p>
+      <w:pPr>
+        <w:rPr>
+          <w:rStyle w:val="SchwacherVerweis"/>
+        </w:rPr>
+      </w:pPr>
+      <w:r>
+        <w:rPr>
+          <w:rStyle w:val="SchwacherVerweis"/>
+        </w:rPr>
+        <w:t>• Müssen bestimmte Richtlinien umgesetzt/berücksichtigt werden?</w:t>
+      </w:r>
+    </w:p>
+    <w:p/>
+    <w:p>
+      <w:r>
+        <w:br w:type="page"/>
+      </w:r>
+    </w:p>
+    <w:p>
+      <w:pPr>
+        <w:pStyle w:val="berschrift1"/>
+      </w:pPr>
+      <w:bookmarkStart w:id="21" w:name="_Toc496634537"/>
       <w:r>
         <w:lastRenderedPageBreak/>
         <w:t>Implementation</w:t>
       </w:r>
-      <w:bookmarkEnd w:id="20"/>
+      <w:bookmarkEnd w:id="21"/>
     </w:p>
     <w:p>
       <w:pPr>
         <w:pStyle w:val="berschrift2"/>
       </w:pPr>
-      <w:bookmarkStart w:id="21" w:name="_Toc496595049"/>
+      <w:bookmarkStart w:id="22" w:name="_Toc496634538"/>
       <w:r>
         <w:t>Implementierung</w:t>
       </w:r>
-      <w:bookmarkEnd w:id="21"/>
+      <w:bookmarkEnd w:id="22"/>
+    </w:p>
+    <w:p>
+      <w:pPr>
+        <w:pStyle w:val="berschrift3"/>
+      </w:pPr>
+      <w:bookmarkStart w:id="23" w:name="_Toc496634539"/>
+      <w:r>
+        <w:t>Verantwortlichkeiten</w:t>
+      </w:r>
+      <w:bookmarkEnd w:id="23"/>
+    </w:p>
+    <w:p>
+      <w:r>
+        <w:t xml:space="preserve">Für die Implementierung haben wir unser GUI in drei Verantwortlichkeitsbereiche unterteilt. </w:t>
+      </w:r>
+      <w:r>
+        <w:t>Für den jeweiligen Verantwortlichen bedeutet dies, dass die Implementation sowie das Testing der jeweiligen Funktionen seine Aufgabe ist. Natürlich bestehen einige Abhängigkeiten zwischen den einzelnen Bereichen, die wir miteinander besprechen werden. So wird auch unsere Zusammenarbeit gewährleistet.</w:t>
+      </w:r>
+    </w:p>
+    <w:p>
+      <w:r>
+        <w:t xml:space="preserve">Die Kundenansicht, welche mittels </w:t>
+      </w:r>
+      <w:r>
+        <w:rPr>
+          <w:color w:val="FF0000"/>
+        </w:rPr>
+        <w:t xml:space="preserve">WebView (???) </w:t>
+      </w:r>
+      <w:r>
+        <w:t>gestaltet wird, ist unter Tatyana Merlo’s Verantwortlichkeit.</w:t>
+      </w:r>
+      <w:r>
+        <w:t xml:space="preserve"> Auch das Grundlayout gehört in ihren Bereich.</w:t>
+      </w:r>
+      <w:r>
+        <w:t xml:space="preserve"> Das Hinzufügen der Daten und die Anzeige der </w:t>
+      </w:r>
+      <w:r>
+        <w:t>‘Help’-Seite liegt unter Nadja Stadelmann’s Bereich. Natalie Stalder ist für die</w:t>
+      </w:r>
+      <w:r>
+        <w:t xml:space="preserve"> Mitarbeiteransicht zuständig, welche gleichzeitig die Funktionen ‘Produkt bearbeiten’ und ‘Produkt löschen’ beinhaltet.</w:t>
+      </w:r>
+    </w:p>
+    <w:p>
+      <w:pPr>
+        <w:pStyle w:val="berschrift3"/>
+      </w:pPr>
+      <w:bookmarkStart w:id="24" w:name="_Toc496634540"/>
+      <w:r>
+        <w:t>Technischer Aufbau</w:t>
+      </w:r>
+      <w:bookmarkEnd w:id="24"/>
+    </w:p>
+    <w:p>
+      <w:pPr>
+        <w:pStyle w:val="berschrift4"/>
+      </w:pPr>
+      <w:bookmarkStart w:id="25" w:name="_Toc496634541"/>
+      <w:r>
+        <w:t>GUI</w:t>
+      </w:r>
+      <w:bookmarkEnd w:id="25"/>
+    </w:p>
+    <w:p>
+      <w:r>
+        <w:t xml:space="preserve">Unser Template beinhaltet das Fenster der Applikation inklusive Titel, Menüleiste und Footer. Je nach Auswahl der Menübuttons durch den User werden nun die eigentlichen Fensterinhalte ausgetauscht. Der Inhalt der Kundenansicht wird betreffend des Layouts speziell behandelt. Alle Mitarbeiteransichten werden mittels demselben CSS-Stylesheet formatiert. Dadurch stellen wir sicher, dass der User </w:t>
+      </w:r>
+      <w:r>
+        <w:t>bei der Anwendung eine einheitliche Ansicht zu sehen bekommt.</w:t>
+      </w:r>
+    </w:p>
+    <w:p>
+      <w:pPr>
+        <w:pStyle w:val="berschrift4"/>
+      </w:pPr>
+      <w:bookmarkStart w:id="26" w:name="_Toc496634542"/>
+      <w:r>
+        <w:t>DataHolder</w:t>
+      </w:r>
+      <w:bookmarkEnd w:id="26"/>
+    </w:p>
+    <w:p>
+      <w:r>
+        <w:t>Um die Datenintegrität sicherzustellen, wird ein DataHolder verwendet. Er beinhaltet die möglichen Daten eines einzelnen Produktes.</w:t>
+      </w:r>
+    </w:p>
+    <w:p>
+      <w:r>
+        <w:t xml:space="preserve">Die Views AddItem und </w:t>
+      </w:r>
+      <w:r>
+        <w:rPr>
+          <w:color w:val="FF0000"/>
+        </w:rPr>
+        <w:t xml:space="preserve">ChangeItem </w:t>
+      </w:r>
+      <w:r>
+        <w:t xml:space="preserve">verwenden diesen, um für den User sicherzustellen, dass seine Daten zwischengespeichert sind. So klickt der User beispielsweise auf Add &gt; Coffee und gibt den Namen eines neuen Produktes der Kategorie Beverage ein. Um ihm den Kategorienwechsel zu vereinfachen, werden die bereits eingegebenen Daten aus dem DataHolder in die neue Anzeige </w:t>
+      </w:r>
+      <w:r>
+        <w:t>eingespeist</w:t>
+      </w:r>
+      <w:r>
+        <w:t>.</w:t>
+      </w:r>
+    </w:p>
+    <w:p/>
+    <w:p>
+      <w:pPr>
+        <w:rPr>
+          <w:rStyle w:val="SchwacherVerweis"/>
+        </w:rPr>
+      </w:pPr>
+      <w:r>
+        <w:rPr>
+          <w:rStyle w:val="SchwacherVerweis"/>
+        </w:rPr>
+        <w:t>Entwicklungsprozess beschreiben</w:t>
+      </w:r>
+    </w:p>
+    <w:p>
+      <w:r>
+        <w:br w:type="page"/>
+      </w:r>
+    </w:p>
+    <w:p>
+      <w:pPr>
+        <w:pStyle w:val="berschrift1"/>
+      </w:pPr>
+      <w:bookmarkStart w:id="27" w:name="_Toc496634543"/>
+      <w:r>
+        <w:lastRenderedPageBreak/>
+        <w:t>Testing</w:t>
+      </w:r>
+      <w:bookmarkEnd w:id="27"/>
     </w:p>
     <w:p/>
     <w:p/>
-    <w:p>
-      <w:r>
-        <w:br w:type="page"/>
-      </w:r>
-    </w:p>
-    <w:p>
-      <w:pPr>
-        <w:pStyle w:val="berschrift1"/>
-      </w:pPr>
-      <w:bookmarkStart w:id="22" w:name="_Toc496595050"/>
-      <w:r>
-        <w:lastRenderedPageBreak/>
-        <w:t>Testing</w:t>
-      </w:r>
-      <w:bookmarkEnd w:id="22"/>
-    </w:p>
     <w:p/>
-    <w:p/>
+    <w:p>
+      <w:pPr>
+        <w:rPr>
+          <w:rStyle w:val="SchwacherVerweis"/>
+        </w:rPr>
+      </w:pPr>
+      <w:r>
+        <w:rPr>
+          <w:rStyle w:val="SchwacherVerweis"/>
+        </w:rPr>
+        <w:t>Neben Tests auch ein Benutzer-Feedback verfassen</w:t>
+      </w:r>
+    </w:p>
     <w:sectPr>
       <w:pgSz w:w="11906" w:h="16838"/>
       <w:pgMar w:top="1417" w:right="1417" w:bottom="1134" w:left="1417" w:header="708" w:footer="708" w:gutter="0"/>
@@ -3109,6 +5797,123 @@
 <file path=word/numbering.xml><?xml version="1.0" encoding="utf-8"?>
 <w:numbering xmlns:wpc="http://schemas.microsoft.com/office/word/2010/wordprocessingCanvas" xmlns:cx="http://schemas.microsoft.com/office/drawing/2014/chartex" xmlns:cx1="http://schemas.microsoft.com/office/drawing/2015/9/8/chartex" xmlns:cx2="http://schemas.microsoft.com/office/drawing/2015/10/21/chartex" xmlns:cx3="http://schemas.microsoft.com/office/drawing/2016/5/9/chartex" xmlns:cx4="http://schemas.microsoft.com/office/drawing/2016/5/10/chartex" xmlns:cx5="http://schemas.microsoft.com/office/drawing/2016/5/11/chartex" xmlns:cx6="http://schemas.microsoft.com/office/drawing/2016/5/12/chartex" xmlns:cx7="http://schemas.microsoft.com/office/drawing/2016/5/13/chartex" xmlns:cx8="http://schemas.microsoft.com/office/drawing/2016/5/14/chartex" xmlns:mc="http://schemas.openxmlformats.org/markup-compatibility/2006" xmlns:aink="http://schemas.microsoft.com/office/drawing/2016/ink" xmlns:am3d="http://schemas.microsoft.com/office/drawing/2017/model3d" xmlns:o="urn:schemas-microsoft-com:office:office" xmlns:r="http://schemas.openxmlformats.org/officeDocument/2006/relationships" xmlns:m="http://schemas.openxmlformats.org/officeDocument/2006/math" xmlns:v="urn:schemas-microsoft-com:vml" xmlns:wp14="http://schemas.microsoft.com/office/word/2010/wordprocessingDrawing" xmlns:wp="http://schemas.openxmlformats.org/drawingml/2006/wordprocessingDrawing" xmlns:w10="urn:schemas-microsoft-com:office:word" xmlns:w="http://schemas.openxmlformats.org/wordprocessingml/2006/main" xmlns:w14="http://schemas.microsoft.com/office/word/2010/wordml" xmlns:w15="http://schemas.microsoft.com/office/word/2012/wordml" xmlns:w16cid="http://schemas.microsoft.com/office/word/2016/wordml/cid" xmlns:w16se="http://schemas.microsoft.com/office/word/2015/wordml/symex" xmlns:wpg="http://schemas.microsoft.com/office/word/2010/wordprocessingGroup" xmlns:wpi="http://schemas.microsoft.com/office/word/2010/wordprocessingInk" xmlns:wne="http://schemas.microsoft.com/office/word/2006/wordml" xmlns:wps="http://schemas.microsoft.com/office/word/2010/wordprocessingShape" mc:Ignorable="w14 w15 w16se w16cid wp14">
   <w:abstractNum w:abstractNumId="0" w15:restartNumberingAfterBreak="0">
+    <w:nsid w:val="0DC15E1B"/>
+    <w:multiLevelType w:val="multilevel"/>
+    <w:tmpl w:val="BB0C600E"/>
+    <w:lvl w:ilvl="0">
+      <w:start w:val="1"/>
+      <w:numFmt w:val="bullet"/>
+      <w:lvlText w:val="■"/>
+      <w:lvlJc w:val="left"/>
+      <w:pPr>
+        <w:ind w:left="397" w:hanging="397"/>
+      </w:pPr>
+      <w:rPr>
+        <w:rFonts w:ascii="Arial" w:hAnsi="Arial" w:hint="default"/>
+        <w:color w:val="535353" w:themeColor="accent1" w:themeShade="BF"/>
+      </w:rPr>
+    </w:lvl>
+    <w:lvl w:ilvl="1">
+      <w:start w:val="1"/>
+      <w:numFmt w:val="bullet"/>
+      <w:lvlText w:val="■"/>
+      <w:lvlJc w:val="left"/>
+      <w:pPr>
+        <w:ind w:left="794" w:hanging="397"/>
+      </w:pPr>
+      <w:rPr>
+        <w:rFonts w:ascii="Arial" w:hAnsi="Arial" w:hint="default"/>
+        <w:color w:val="373737" w:themeColor="accent1" w:themeShade="80"/>
+      </w:rPr>
+    </w:lvl>
+    <w:lvl w:ilvl="2">
+      <w:start w:val="1"/>
+      <w:numFmt w:val="bullet"/>
+      <w:lvlText w:val="■"/>
+      <w:lvlJc w:val="left"/>
+      <w:pPr>
+        <w:ind w:left="1191" w:hanging="397"/>
+      </w:pPr>
+      <w:rPr>
+        <w:rFonts w:ascii="Arial" w:hAnsi="Arial" w:hint="default"/>
+        <w:color w:val="1B1E22" w:themeColor="text2" w:themeShade="80"/>
+      </w:rPr>
+    </w:lvl>
+    <w:lvl w:ilvl="3">
+      <w:start w:val="1"/>
+      <w:numFmt w:val="bullet"/>
+      <w:lvlText w:val="■"/>
+      <w:lvlJc w:val="left"/>
+      <w:pPr>
+        <w:ind w:left="1588" w:hanging="397"/>
+      </w:pPr>
+      <w:rPr>
+        <w:rFonts w:ascii="Arial" w:hAnsi="Arial" w:hint="default"/>
+        <w:color w:val="171717" w:themeColor="background2" w:themeShade="1A"/>
+      </w:rPr>
+    </w:lvl>
+    <w:lvl w:ilvl="4">
+      <w:start w:val="1"/>
+      <w:numFmt w:val="lowerLetter"/>
+      <w:lvlText w:val="(%5)"/>
+      <w:lvlJc w:val="left"/>
+      <w:pPr>
+        <w:ind w:left="1985" w:hanging="397"/>
+      </w:pPr>
+      <w:rPr>
+        <w:rFonts w:hint="default"/>
+      </w:rPr>
+    </w:lvl>
+    <w:lvl w:ilvl="5">
+      <w:start w:val="1"/>
+      <w:numFmt w:val="lowerRoman"/>
+      <w:lvlText w:val="(%6)"/>
+      <w:lvlJc w:val="left"/>
+      <w:pPr>
+        <w:ind w:left="2382" w:hanging="397"/>
+      </w:pPr>
+      <w:rPr>
+        <w:rFonts w:hint="default"/>
+      </w:rPr>
+    </w:lvl>
+    <w:lvl w:ilvl="6">
+      <w:start w:val="1"/>
+      <w:numFmt w:val="decimal"/>
+      <w:lvlText w:val="%7."/>
+      <w:lvlJc w:val="left"/>
+      <w:pPr>
+        <w:ind w:left="2779" w:hanging="397"/>
+      </w:pPr>
+      <w:rPr>
+        <w:rFonts w:hint="default"/>
+      </w:rPr>
+    </w:lvl>
+    <w:lvl w:ilvl="7">
+      <w:start w:val="1"/>
+      <w:numFmt w:val="lowerLetter"/>
+      <w:lvlText w:val="%8."/>
+      <w:lvlJc w:val="left"/>
+      <w:pPr>
+        <w:ind w:left="3176" w:hanging="397"/>
+      </w:pPr>
+      <w:rPr>
+        <w:rFonts w:hint="default"/>
+      </w:rPr>
+    </w:lvl>
+    <w:lvl w:ilvl="8">
+      <w:start w:val="1"/>
+      <w:numFmt w:val="lowerRoman"/>
+      <w:lvlText w:val="%9."/>
+      <w:lvlJc w:val="left"/>
+      <w:pPr>
+        <w:ind w:left="3573" w:hanging="397"/>
+      </w:pPr>
+      <w:rPr>
+        <w:rFonts w:hint="default"/>
+      </w:rPr>
+    </w:lvl>
+  </w:abstractNum>
+  <w:abstractNum w:abstractNumId="1" w15:restartNumberingAfterBreak="0">
     <w:nsid w:val="17D73B8F"/>
     <w:multiLevelType w:val="multilevel"/>
     <w:tmpl w:val="34364FAA"/>
@@ -3224,7 +6029,7 @@
       </w:rPr>
     </w:lvl>
   </w:abstractNum>
-  <w:abstractNum w:abstractNumId="1" w15:restartNumberingAfterBreak="0">
+  <w:abstractNum w:abstractNumId="2" w15:restartNumberingAfterBreak="0">
     <w:nsid w:val="284806D5"/>
     <w:multiLevelType w:val="multilevel"/>
     <w:tmpl w:val="BB0C600E"/>
@@ -3341,7 +6146,7 @@
       </w:rPr>
     </w:lvl>
   </w:abstractNum>
-  <w:abstractNum w:abstractNumId="2" w15:restartNumberingAfterBreak="0">
+  <w:abstractNum w:abstractNumId="3" w15:restartNumberingAfterBreak="0">
     <w:nsid w:val="35941B99"/>
     <w:multiLevelType w:val="multilevel"/>
     <w:tmpl w:val="BB0C600E"/>
@@ -3458,7 +6263,7 @@
       </w:rPr>
     </w:lvl>
   </w:abstractNum>
-  <w:abstractNum w:abstractNumId="3" w15:restartNumberingAfterBreak="0">
+  <w:abstractNum w:abstractNumId="4" w15:restartNumberingAfterBreak="0">
     <w:nsid w:val="3F92738A"/>
     <w:multiLevelType w:val="multilevel"/>
     <w:tmpl w:val="34364FAA"/>
@@ -3575,7 +6380,7 @@
       </w:rPr>
     </w:lvl>
   </w:abstractNum>
-  <w:abstractNum w:abstractNumId="4" w15:restartNumberingAfterBreak="0">
+  <w:abstractNum w:abstractNumId="5" w15:restartNumberingAfterBreak="0">
     <w:nsid w:val="45B57202"/>
     <w:multiLevelType w:val="multilevel"/>
     <w:tmpl w:val="34364FAA"/>
@@ -3691,7 +6496,7 @@
       </w:rPr>
     </w:lvl>
   </w:abstractNum>
-  <w:abstractNum w:abstractNumId="5" w15:restartNumberingAfterBreak="0">
+  <w:abstractNum w:abstractNumId="6" w15:restartNumberingAfterBreak="0">
     <w:nsid w:val="6A7559C8"/>
     <w:multiLevelType w:val="multilevel"/>
     <w:tmpl w:val="34364FAA"/>
@@ -3807,7 +6612,7 @@
       </w:rPr>
     </w:lvl>
   </w:abstractNum>
-  <w:abstractNum w:abstractNumId="6" w15:restartNumberingAfterBreak="0">
+  <w:abstractNum w:abstractNumId="7" w15:restartNumberingAfterBreak="0">
     <w:nsid w:val="768A626E"/>
     <w:multiLevelType w:val="multilevel"/>
     <w:tmpl w:val="34364FAA"/>
@@ -3924,22 +6729,22 @@
     </w:lvl>
   </w:abstractNum>
   <w:num w:numId="1">
+    <w:abstractNumId w:val="2"/>
+  </w:num>
+  <w:num w:numId="2">
+    <w:abstractNumId w:val="7"/>
+  </w:num>
+  <w:num w:numId="3">
+    <w:abstractNumId w:val="6"/>
+  </w:num>
+  <w:num w:numId="4">
+    <w:abstractNumId w:val="5"/>
+  </w:num>
+  <w:num w:numId="5">
     <w:abstractNumId w:val="1"/>
   </w:num>
-  <w:num w:numId="2">
-    <w:abstractNumId w:val="6"/>
-  </w:num>
-  <w:num w:numId="3">
+  <w:num w:numId="6">
     <w:abstractNumId w:val="5"/>
-  </w:num>
-  <w:num w:numId="4">
-    <w:abstractNumId w:val="4"/>
-  </w:num>
-  <w:num w:numId="5">
-    <w:abstractNumId w:val="0"/>
-  </w:num>
-  <w:num w:numId="6">
-    <w:abstractNumId w:val="4"/>
     <w:lvlOverride w:ilvl="0">
       <w:lvl w:ilvl="0">
         <w:start w:val="1"/>
@@ -4072,10 +6877,13 @@
     </w:lvlOverride>
   </w:num>
   <w:num w:numId="7">
+    <w:abstractNumId w:val="4"/>
+  </w:num>
+  <w:num w:numId="8">
     <w:abstractNumId w:val="3"/>
   </w:num>
-  <w:num w:numId="8">
-    <w:abstractNumId w:val="2"/>
+  <w:num w:numId="9">
+    <w:abstractNumId w:val="0"/>
   </w:num>
 </w:numbering>
 </file>
@@ -4512,7 +7320,7 @@
     <w:uiPriority w:val="9"/>
     <w:unhideWhenUsed/>
     <w:qFormat/>
-    <w:rsid w:val="005371A8"/>
+    <w:rsid w:val="00D87A70"/>
     <w:pPr>
       <w:keepNext/>
       <w:keepLines/>
@@ -4522,8 +7330,8 @@
     <w:rPr>
       <w:rFonts w:asciiTheme="majorHAnsi" w:eastAsiaTheme="majorEastAsia" w:hAnsiTheme="majorHAnsi" w:cstheme="majorBidi"/>
       <w:color w:val="535353" w:themeColor="accent1" w:themeShade="BF"/>
-      <w:sz w:val="28"/>
-      <w:szCs w:val="28"/>
+      <w:sz w:val="30"/>
+      <w:szCs w:val="30"/>
     </w:rPr>
   </w:style>
   <w:style w:type="paragraph" w:styleId="berschrift3">
@@ -4728,12 +7536,12 @@
     <w:basedOn w:val="Absatz-Standardschriftart"/>
     <w:link w:val="berschrift2"/>
     <w:uiPriority w:val="9"/>
-    <w:rsid w:val="005371A8"/>
+    <w:rsid w:val="00D87A70"/>
     <w:rPr>
       <w:rFonts w:asciiTheme="majorHAnsi" w:eastAsiaTheme="majorEastAsia" w:hAnsiTheme="majorHAnsi" w:cstheme="majorBidi"/>
       <w:color w:val="535353" w:themeColor="accent1" w:themeShade="BF"/>
-      <w:sz w:val="28"/>
-      <w:szCs w:val="28"/>
+      <w:sz w:val="30"/>
+      <w:szCs w:val="30"/>
     </w:rPr>
   </w:style>
   <w:style w:type="character" w:customStyle="1" w:styleId="berschrift3Zchn">
@@ -5042,10 +7850,10 @@
     <w:basedOn w:val="Absatz-Standardschriftart"/>
     <w:uiPriority w:val="31"/>
     <w:qFormat/>
-    <w:rsid w:val="005371A8"/>
+    <w:rsid w:val="002703F8"/>
     <w:rPr>
       <w:smallCaps/>
-      <w:color w:val="404040" w:themeColor="text1" w:themeTint="BF"/>
+      <w:color w:val="FF0000"/>
     </w:rPr>
   </w:style>
   <w:style w:type="character" w:styleId="IntensiverVerweis">
@@ -5120,7 +7928,7 @@
     <w:autoRedefine/>
     <w:uiPriority w:val="39"/>
     <w:unhideWhenUsed/>
-    <w:rsid w:val="009E4CCA"/>
+    <w:rsid w:val="0086083F"/>
     <w:pPr>
       <w:pBdr>
         <w:bottom w:val="single" w:sz="2" w:space="1" w:color="A8A8A8" w:themeColor="accent1" w:themeTint="99"/>
@@ -5179,11 +7987,14 @@
     <w:autoRedefine/>
     <w:uiPriority w:val="39"/>
     <w:unhideWhenUsed/>
-    <w:rsid w:val="00B87C87"/>
+    <w:rsid w:val="0086083F"/>
     <w:pPr>
-      <w:spacing w:after="100"/>
-      <w:ind w:left="630"/>
+      <w:spacing w:before="0"/>
+      <w:ind w:left="629"/>
     </w:pPr>
+    <w:rPr>
+      <w:sz w:val="18"/>
+    </w:rPr>
   </w:style>
   <w:style w:type="paragraph" w:styleId="Listenabsatz">
     <w:name w:val="List Paragraph"/>
@@ -5289,6 +8100,30 @@
       <w:szCs w:val="20"/>
       <w:lang w:eastAsia="de-CH"/>
     </w:rPr>
+  </w:style>
+  <w:style w:type="table" w:styleId="Tabellenraster">
+    <w:name w:val="Table Grid"/>
+    <w:basedOn w:val="NormaleTabelle"/>
+    <w:uiPriority w:val="39"/>
+    <w:rsid w:val="00E9756E"/>
+    <w:pPr>
+      <w:spacing w:after="0" w:line="240" w:lineRule="auto"/>
+    </w:pPr>
+    <w:rPr>
+      <w:sz w:val="22"/>
+      <w:szCs w:val="22"/>
+      <w:lang w:val="en-US"/>
+    </w:rPr>
+    <w:tblPr>
+      <w:tblBorders>
+        <w:top w:val="single" w:sz="4" w:space="0" w:color="auto"/>
+        <w:left w:val="single" w:sz="4" w:space="0" w:color="auto"/>
+        <w:bottom w:val="single" w:sz="4" w:space="0" w:color="auto"/>
+        <w:right w:val="single" w:sz="4" w:space="0" w:color="auto"/>
+        <w:insideH w:val="single" w:sz="4" w:space="0" w:color="auto"/>
+        <w:insideV w:val="single" w:sz="4" w:space="0" w:color="auto"/>
+      </w:tblBorders>
+    </w:tblPr>
   </w:style>
 </w:styles>
 </file>
@@ -5554,7 +8389,7 @@
 </file>
 
 <file path=customXml/itemProps1.xml><?xml version="1.0" encoding="utf-8"?>
-<ds:datastoreItem xmlns:ds="http://schemas.openxmlformats.org/officeDocument/2006/customXml" ds:itemID="{554F368A-295B-43B5-A9EE-67F6C9353F9F}">
+<ds:datastoreItem xmlns:ds="http://schemas.openxmlformats.org/officeDocument/2006/customXml" ds:itemID="{FF4A2391-7443-49D0-B15B-FBBB3A4B8A65}">
   <ds:schemaRefs>
     <ds:schemaRef ds:uri="http://schemas.openxmlformats.org/officeDocument/2006/bibliography"/>
   </ds:schemaRefs>

</xml_diff>

<commit_message>
Weiterarbeit am Kapitel "Überlegungen zum GUI"
</commit_message>
<xml_diff>
--- a/M120_Projektdokumentation.docx
+++ b/M120_Projektdokumentation.docx
@@ -139,7 +139,6 @@
                                     <w:dataBinding w:prefixMappings="xmlns:ns0='http://purl.org/dc/elements/1.1/' xmlns:ns1='http://schemas.openxmlformats.org/package/2006/metadata/core-properties' " w:xpath="/ns1:coreProperties[1]/ns0:creator[1]" w:storeItemID="{6C3C8BC8-F283-45AE-878A-BAB7291924A1}"/>
                                     <w:text/>
                                   </w:sdtPr>
-                                  <w:sdtEndPr/>
                                   <w:sdtContent>
                                     <w:p>
                                       <w:pPr>
@@ -154,13 +153,7 @@
                                         <w:rPr>
                                           <w:color w:val="FFFFFF" w:themeColor="background1"/>
                                         </w:rPr>
-                                        <w:t xml:space="preserve">Tatyana Merlo – Natalie Stalder – </w:t>
-                                      </w:r>
-                                      <w:r>
-                                        <w:rPr>
-                                          <w:color w:val="FFFFFF" w:themeColor="background1"/>
-                                        </w:rPr>
-                                        <w:t>Nadja Stadelmann</w:t>
+                                        <w:t>Tatyana Merlo – Natalie Stalder – Nadja Stadelmann</w:t>
                                       </w:r>
                                     </w:p>
                                   </w:sdtContent>
@@ -187,7 +180,6 @@
                                       <w:dataBinding w:prefixMappings="xmlns:ns0='http://schemas.openxmlformats.org/officeDocument/2006/extended-properties' " w:xpath="/ns0:Properties[1]/ns0:Company[1]" w:storeItemID="{6668398D-A668-4E3E-A5EB-62B293D839F1}"/>
                                       <w:text/>
                                     </w:sdtPr>
-                                    <w:sdtEndPr/>
                                     <w:sdtContent>
                                       <w:r>
                                         <w:rPr>
@@ -217,7 +209,6 @@
                                       <w:dataBinding w:prefixMappings="xmlns:ns0='http://schemas.microsoft.com/office/2006/coverPageProps' " w:xpath="/ns0:CoverPageProperties[1]/ns0:CompanyAddress[1]" w:storeItemID="{55AF091B-3C7A-41E3-B477-F2FDAA23CFDA}"/>
                                       <w:text/>
                                     </w:sdtPr>
-                                    <w:sdtEndPr/>
                                     <w:sdtContent>
                                       <w:r>
                                         <w:rPr>
@@ -297,7 +288,6 @@
                                       <w:dataBinding w:prefixMappings="xmlns:ns0='http://purl.org/dc/elements/1.1/' xmlns:ns1='http://schemas.openxmlformats.org/package/2006/metadata/core-properties' " w:xpath="/ns1:coreProperties[1]/ns0:title[1]" w:storeItemID="{6C3C8BC8-F283-45AE-878A-BAB7291924A1}"/>
                                       <w:text/>
                                     </w:sdtPr>
-                                    <w:sdtEndPr/>
                                     <w:sdtContent>
                                       <w:r>
                                         <w:rPr>
@@ -338,31 +328,7 @@
                                       <w:sz w:val="30"/>
                                       <w:szCs w:val="30"/>
                                     </w:rPr>
-                                    <w:t>M1</w:t>
-                                  </w:r>
-                                  <w:r>
-                                    <w:rPr>
-                                      <w:color w:val="404040" w:themeColor="text1" w:themeTint="BF"/>
-                                      <w:sz w:val="30"/>
-                                      <w:szCs w:val="30"/>
-                                    </w:rPr>
-                                    <w:t>20</w:t>
-                                  </w:r>
-                                  <w:r>
-                                    <w:rPr>
-                                      <w:color w:val="404040" w:themeColor="text1" w:themeTint="BF"/>
-                                      <w:sz w:val="30"/>
-                                      <w:szCs w:val="30"/>
-                                    </w:rPr>
-                                    <w:t xml:space="preserve"> – </w:t>
-                                  </w:r>
-                                  <w:r>
-                                    <w:rPr>
-                                      <w:color w:val="404040" w:themeColor="text1" w:themeTint="BF"/>
-                                      <w:sz w:val="30"/>
-                                      <w:szCs w:val="30"/>
-                                    </w:rPr>
-                                    <w:t>Benutzerschnittstelle entwickeln</w:t>
+                                    <w:t>M120 – Benutzerschnittstelle entwickeln</w:t>
                                   </w:r>
                                 </w:p>
                               </w:txbxContent>
@@ -407,7 +373,6 @@
                               <w:dataBinding w:prefixMappings="xmlns:ns0='http://purl.org/dc/elements/1.1/' xmlns:ns1='http://schemas.openxmlformats.org/package/2006/metadata/core-properties' " w:xpath="/ns1:coreProperties[1]/ns0:creator[1]" w:storeItemID="{6C3C8BC8-F283-45AE-878A-BAB7291924A1}"/>
                               <w:text/>
                             </w:sdtPr>
-                            <w:sdtEndPr/>
                             <w:sdtContent>
                               <w:p>
                                 <w:pPr>
@@ -422,13 +387,7 @@
                                   <w:rPr>
                                     <w:color w:val="FFFFFF" w:themeColor="background1"/>
                                   </w:rPr>
-                                  <w:t xml:space="preserve">Tatyana Merlo – Natalie Stalder – </w:t>
-                                </w:r>
-                                <w:r>
-                                  <w:rPr>
-                                    <w:color w:val="FFFFFF" w:themeColor="background1"/>
-                                  </w:rPr>
-                                  <w:t>Nadja Stadelmann</w:t>
+                                  <w:t>Tatyana Merlo – Natalie Stalder – Nadja Stadelmann</w:t>
                                 </w:r>
                               </w:p>
                             </w:sdtContent>
@@ -455,7 +414,6 @@
                                 <w:dataBinding w:prefixMappings="xmlns:ns0='http://schemas.openxmlformats.org/officeDocument/2006/extended-properties' " w:xpath="/ns0:Properties[1]/ns0:Company[1]" w:storeItemID="{6668398D-A668-4E3E-A5EB-62B293D839F1}"/>
                                 <w:text/>
                               </w:sdtPr>
-                              <w:sdtEndPr/>
                               <w:sdtContent>
                                 <w:r>
                                   <w:rPr>
@@ -485,7 +443,6 @@
                                 <w:dataBinding w:prefixMappings="xmlns:ns0='http://schemas.microsoft.com/office/2006/coverPageProps' " w:xpath="/ns0:CoverPageProperties[1]/ns0:CompanyAddress[1]" w:storeItemID="{55AF091B-3C7A-41E3-B477-F2FDAA23CFDA}"/>
                                 <w:text/>
                               </w:sdtPr>
-                              <w:sdtEndPr/>
                               <w:sdtContent>
                                 <w:r>
                                   <w:rPr>
@@ -531,7 +488,6 @@
                                 <w:dataBinding w:prefixMappings="xmlns:ns0='http://purl.org/dc/elements/1.1/' xmlns:ns1='http://schemas.openxmlformats.org/package/2006/metadata/core-properties' " w:xpath="/ns1:coreProperties[1]/ns0:title[1]" w:storeItemID="{6C3C8BC8-F283-45AE-878A-BAB7291924A1}"/>
                                 <w:text/>
                               </w:sdtPr>
-                              <w:sdtEndPr/>
                               <w:sdtContent>
                                 <w:r>
                                   <w:rPr>
@@ -572,31 +528,7 @@
                                 <w:sz w:val="30"/>
                                 <w:szCs w:val="30"/>
                               </w:rPr>
-                              <w:t>M1</w:t>
-                            </w:r>
-                            <w:r>
-                              <w:rPr>
-                                <w:color w:val="404040" w:themeColor="text1" w:themeTint="BF"/>
-                                <w:sz w:val="30"/>
-                                <w:szCs w:val="30"/>
-                              </w:rPr>
-                              <w:t>20</w:t>
-                            </w:r>
-                            <w:r>
-                              <w:rPr>
-                                <w:color w:val="404040" w:themeColor="text1" w:themeTint="BF"/>
-                                <w:sz w:val="30"/>
-                                <w:szCs w:val="30"/>
-                              </w:rPr>
-                              <w:t xml:space="preserve"> – </w:t>
-                            </w:r>
-                            <w:r>
-                              <w:rPr>
-                                <w:color w:val="404040" w:themeColor="text1" w:themeTint="BF"/>
-                                <w:sz w:val="30"/>
-                                <w:szCs w:val="30"/>
-                              </w:rPr>
-                              <w:t>Benutzerschnittstelle entwickeln</w:t>
+                              <w:t>M120 – Benutzerschnittstelle entwickeln</w:t>
                             </w:r>
                           </w:p>
                         </w:txbxContent>
@@ -642,7 +574,7 @@
         <w:pStyle w:val="berschrift1"/>
       </w:pPr>
       <w:bookmarkStart w:id="0" w:name="_Toc488820837"/>
-      <w:bookmarkStart w:id="1" w:name="_Toc496634521"/>
+      <w:bookmarkStart w:id="1" w:name="_Toc496646156"/>
       <w:r>
         <w:lastRenderedPageBreak/>
         <w:t>Einleitung</w:t>
@@ -657,7 +589,13 @@
     </w:p>
     <w:p>
       <w:r>
-        <w:t>Bisher wurde kein GUI eingesetzt, weshalb für die Klienten von Starbucks ein eher unschönes Menü angezeigt wurde. Weiter konnte das Programm nur über die Konsole bearbeitet werden, sodass eine spezielle Mitarbeiterschulung für den Gebrauch des Starbucksmanagers nötig war.</w:t>
+        <w:t>Bisher wurde kein GUI eingesetzt, weshalb für die Klienten von Starbucks ein eher unschönes Menü angezeigt wurde. Weiter konnte das Programm nur über die Konsole bearbeitet werden, sodass eine spezielle Mitarbeiterschulung für den Gebrauch des Starbucks</w:t>
+      </w:r>
+      <w:r>
+        <w:t xml:space="preserve"> M</w:t>
+      </w:r>
+      <w:r>
+        <w:t>anagers nötig war.</w:t>
       </w:r>
     </w:p>
     <w:p>
@@ -669,7 +607,7 @@
       <w:pPr>
         <w:pStyle w:val="berschrift2"/>
       </w:pPr>
-      <w:bookmarkStart w:id="2" w:name="_Toc496634522"/>
+      <w:bookmarkStart w:id="2" w:name="_Toc496646157"/>
       <w:r>
         <w:t>Dokument</w:t>
       </w:r>
@@ -679,7 +617,7 @@
       <w:pPr>
         <w:pStyle w:val="berschrift3"/>
       </w:pPr>
-      <w:bookmarkStart w:id="3" w:name="_Toc496634523"/>
+      <w:bookmarkStart w:id="3" w:name="_Toc496646158"/>
       <w:r>
         <w:t>Aufbau</w:t>
       </w:r>
@@ -904,7 +842,7 @@
       <w:r>
         <w:fldChar w:fldCharType="separate"/>
       </w:r>
-      <w:hyperlink w:anchor="_Toc496634521" w:history="1">
+      <w:hyperlink w:anchor="_Toc496646156" w:history="1">
         <w:r>
           <w:rPr>
             <w:rStyle w:val="Hyperlink"/>
@@ -927,7 +865,7 @@
           <w:rPr>
             <w:webHidden/>
           </w:rPr>
-          <w:instrText xml:space="preserve"> PAGEREF _Toc496634521 \h </w:instrText>
+          <w:instrText xml:space="preserve"> PAGEREF _Toc496646156 \h </w:instrText>
         </w:r>
         <w:r>
           <w:rPr>
@@ -964,7 +902,7 @@
           <w:lang w:eastAsia="de-CH"/>
         </w:rPr>
       </w:pPr>
-      <w:hyperlink w:anchor="_Toc496634522" w:history="1">
+      <w:hyperlink w:anchor="_Toc496646157" w:history="1">
         <w:r>
           <w:rPr>
             <w:rStyle w:val="Hyperlink"/>
@@ -987,7 +925,7 @@
           <w:rPr>
             <w:webHidden/>
           </w:rPr>
-          <w:instrText xml:space="preserve"> PAGEREF _Toc496634522 \h </w:instrText>
+          <w:instrText xml:space="preserve"> PAGEREF _Toc496646157 \h </w:instrText>
         </w:r>
         <w:r>
           <w:rPr>
@@ -1029,7 +967,7 @@
           <w:lang w:eastAsia="de-CH"/>
         </w:rPr>
       </w:pPr>
-      <w:hyperlink w:anchor="_Toc496634523" w:history="1">
+      <w:hyperlink w:anchor="_Toc496646158" w:history="1">
         <w:r>
           <w:rPr>
             <w:rStyle w:val="Hyperlink"/>
@@ -1056,7 +994,7 @@
             <w:noProof/>
             <w:webHidden/>
           </w:rPr>
-          <w:instrText xml:space="preserve"> PAGEREF _Toc496634523 \h </w:instrText>
+          <w:instrText xml:space="preserve"> PAGEREF _Toc496646158 \h </w:instrText>
         </w:r>
         <w:r>
           <w:rPr>
@@ -1098,7 +1036,7 @@
           <w:lang w:eastAsia="de-CH"/>
         </w:rPr>
       </w:pPr>
-      <w:hyperlink w:anchor="_Toc496634524" w:history="1">
+      <w:hyperlink w:anchor="_Toc496646159" w:history="1">
         <w:r>
           <w:rPr>
             <w:rStyle w:val="Hyperlink"/>
@@ -1121,7 +1059,7 @@
           <w:rPr>
             <w:webHidden/>
           </w:rPr>
-          <w:instrText xml:space="preserve"> PAGEREF _Toc496634524 \h </w:instrText>
+          <w:instrText xml:space="preserve"> PAGEREF _Toc496646159 \h </w:instrText>
         </w:r>
         <w:r>
           <w:rPr>
@@ -1138,7 +1076,7 @@
           <w:rPr>
             <w:webHidden/>
           </w:rPr>
-          <w:t>3</w:t>
+          <w:t>4</w:t>
         </w:r>
         <w:r>
           <w:rPr>
@@ -1159,7 +1097,7 @@
           <w:lang w:eastAsia="de-CH"/>
         </w:rPr>
       </w:pPr>
-      <w:hyperlink w:anchor="_Toc496634525" w:history="1">
+      <w:hyperlink w:anchor="_Toc496646160" w:history="1">
         <w:r>
           <w:rPr>
             <w:rStyle w:val="Hyperlink"/>
@@ -1182,7 +1120,7 @@
           <w:rPr>
             <w:webHidden/>
           </w:rPr>
-          <w:instrText xml:space="preserve"> PAGEREF _Toc496634525 \h </w:instrText>
+          <w:instrText xml:space="preserve"> PAGEREF _Toc496646160 \h </w:instrText>
         </w:r>
         <w:r>
           <w:rPr>
@@ -1199,7 +1137,7 @@
           <w:rPr>
             <w:webHidden/>
           </w:rPr>
-          <w:t>3</w:t>
+          <w:t>4</w:t>
         </w:r>
         <w:r>
           <w:rPr>
@@ -1219,7 +1157,7 @@
           <w:lang w:eastAsia="de-CH"/>
         </w:rPr>
       </w:pPr>
-      <w:hyperlink w:anchor="_Toc496634526" w:history="1">
+      <w:hyperlink w:anchor="_Toc496646161" w:history="1">
         <w:r>
           <w:rPr>
             <w:rStyle w:val="Hyperlink"/>
@@ -1242,7 +1180,7 @@
           <w:rPr>
             <w:webHidden/>
           </w:rPr>
-          <w:instrText xml:space="preserve"> PAGEREF _Toc496634526 \h </w:instrText>
+          <w:instrText xml:space="preserve"> PAGEREF _Toc496646161 \h </w:instrText>
         </w:r>
         <w:r>
           <w:rPr>
@@ -1259,7 +1197,7 @@
           <w:rPr>
             <w:webHidden/>
           </w:rPr>
-          <w:t>3</w:t>
+          <w:t>4</w:t>
         </w:r>
         <w:r>
           <w:rPr>
@@ -1284,7 +1222,7 @@
           <w:lang w:eastAsia="de-CH"/>
         </w:rPr>
       </w:pPr>
-      <w:hyperlink w:anchor="_Toc496634527" w:history="1">
+      <w:hyperlink w:anchor="_Toc496646162" w:history="1">
         <w:r>
           <w:rPr>
             <w:rStyle w:val="Hyperlink"/>
@@ -1311,7 +1249,7 @@
             <w:noProof/>
             <w:webHidden/>
           </w:rPr>
-          <w:instrText xml:space="preserve"> PAGEREF _Toc496634527 \h </w:instrText>
+          <w:instrText xml:space="preserve"> PAGEREF _Toc496646162 \h </w:instrText>
         </w:r>
         <w:r>
           <w:rPr>
@@ -1331,7 +1269,7 @@
             <w:noProof/>
             <w:webHidden/>
           </w:rPr>
-          <w:t>3</w:t>
+          <w:t>4</w:t>
         </w:r>
         <w:r>
           <w:rPr>
@@ -1357,7 +1295,7 @@
           <w:lang w:eastAsia="de-CH"/>
         </w:rPr>
       </w:pPr>
-      <w:hyperlink w:anchor="_Toc496634528" w:history="1">
+      <w:hyperlink w:anchor="_Toc496646163" w:history="1">
         <w:r>
           <w:rPr>
             <w:rStyle w:val="Hyperlink"/>
@@ -1384,7 +1322,7 @@
             <w:noProof/>
             <w:webHidden/>
           </w:rPr>
-          <w:instrText xml:space="preserve"> PAGEREF _Toc496634528 \h </w:instrText>
+          <w:instrText xml:space="preserve"> PAGEREF _Toc496646163 \h </w:instrText>
         </w:r>
         <w:r>
           <w:rPr>
@@ -1404,7 +1342,7 @@
             <w:noProof/>
             <w:webHidden/>
           </w:rPr>
-          <w:t>3</w:t>
+          <w:t>4</w:t>
         </w:r>
         <w:r>
           <w:rPr>
@@ -1425,7 +1363,7 @@
           <w:lang w:eastAsia="de-CH"/>
         </w:rPr>
       </w:pPr>
-      <w:hyperlink w:anchor="_Toc496634529" w:history="1">
+      <w:hyperlink w:anchor="_Toc496646164" w:history="1">
         <w:r>
           <w:rPr>
             <w:rStyle w:val="Hyperlink"/>
@@ -1448,7 +1386,7 @@
           <w:rPr>
             <w:webHidden/>
           </w:rPr>
-          <w:instrText xml:space="preserve"> PAGEREF _Toc496634529 \h </w:instrText>
+          <w:instrText xml:space="preserve"> PAGEREF _Toc496646164 \h </w:instrText>
         </w:r>
         <w:r>
           <w:rPr>
@@ -1465,7 +1403,67 @@
           <w:rPr>
             <w:webHidden/>
           </w:rPr>
-          <w:t>4</w:t>
+          <w:t>5</w:t>
+        </w:r>
+        <w:r>
+          <w:rPr>
+            <w:webHidden/>
+          </w:rPr>
+          <w:fldChar w:fldCharType="end"/>
+        </w:r>
+      </w:hyperlink>
+    </w:p>
+    <w:p>
+      <w:pPr>
+        <w:pStyle w:val="Verzeichnis2"/>
+        <w:rPr>
+          <w:rFonts w:asciiTheme="minorHAnsi" w:eastAsiaTheme="minorEastAsia" w:hAnsiTheme="minorHAnsi" w:cstheme="minorBidi"/>
+          <w:color w:val="auto"/>
+          <w:szCs w:val="22"/>
+          <w:lang w:eastAsia="de-CH"/>
+        </w:rPr>
+      </w:pPr>
+      <w:hyperlink w:anchor="_Toc496646165" w:history="1">
+        <w:r>
+          <w:rPr>
+            <w:rStyle w:val="Hyperlink"/>
+          </w:rPr>
+          <w:t>Story-Bord</w:t>
+        </w:r>
+        <w:r>
+          <w:rPr>
+            <w:webHidden/>
+          </w:rPr>
+          <w:tab/>
+        </w:r>
+        <w:r>
+          <w:rPr>
+            <w:webHidden/>
+          </w:rPr>
+          <w:fldChar w:fldCharType="begin"/>
+        </w:r>
+        <w:r>
+          <w:rPr>
+            <w:webHidden/>
+          </w:rPr>
+          <w:instrText xml:space="preserve"> PAGEREF _Toc496646165 \h </w:instrText>
+        </w:r>
+        <w:r>
+          <w:rPr>
+            <w:webHidden/>
+          </w:rPr>
+        </w:r>
+        <w:r>
+          <w:rPr>
+            <w:webHidden/>
+          </w:rPr>
+          <w:fldChar w:fldCharType="separate"/>
+        </w:r>
+        <w:r>
+          <w:rPr>
+            <w:webHidden/>
+          </w:rPr>
+          <w:t>6</w:t>
         </w:r>
         <w:r>
           <w:rPr>
@@ -1486,7 +1484,7 @@
           <w:lang w:eastAsia="de-CH"/>
         </w:rPr>
       </w:pPr>
-      <w:hyperlink w:anchor="_Toc496634530" w:history="1">
+      <w:hyperlink w:anchor="_Toc496646166" w:history="1">
         <w:r>
           <w:rPr>
             <w:rStyle w:val="Hyperlink"/>
@@ -1509,7 +1507,7 @@
           <w:rPr>
             <w:webHidden/>
           </w:rPr>
-          <w:instrText xml:space="preserve"> PAGEREF _Toc496634530 \h </w:instrText>
+          <w:instrText xml:space="preserve"> PAGEREF _Toc496646166 \h </w:instrText>
         </w:r>
         <w:r>
           <w:rPr>
@@ -1526,7 +1524,7 @@
           <w:rPr>
             <w:webHidden/>
           </w:rPr>
-          <w:t>5</w:t>
+          <w:t>7</w:t>
         </w:r>
         <w:r>
           <w:rPr>
@@ -1546,7 +1544,7 @@
           <w:lang w:eastAsia="de-CH"/>
         </w:rPr>
       </w:pPr>
-      <w:hyperlink w:anchor="_Toc496634531" w:history="1">
+      <w:hyperlink w:anchor="_Toc496646167" w:history="1">
         <w:r>
           <w:rPr>
             <w:rStyle w:val="Hyperlink"/>
@@ -1569,7 +1567,7 @@
           <w:rPr>
             <w:webHidden/>
           </w:rPr>
-          <w:instrText xml:space="preserve"> PAGEREF _Toc496634531 \h </w:instrText>
+          <w:instrText xml:space="preserve"> PAGEREF _Toc496646167 \h </w:instrText>
         </w:r>
         <w:r>
           <w:rPr>
@@ -1586,7 +1584,7 @@
           <w:rPr>
             <w:webHidden/>
           </w:rPr>
-          <w:t>5</w:t>
+          <w:t>7</w:t>
         </w:r>
         <w:r>
           <w:rPr>
@@ -1606,7 +1604,7 @@
           <w:lang w:eastAsia="de-CH"/>
         </w:rPr>
       </w:pPr>
-      <w:hyperlink w:anchor="_Toc496634532" w:history="1">
+      <w:hyperlink w:anchor="_Toc496646168" w:history="1">
         <w:r>
           <w:rPr>
             <w:rStyle w:val="Hyperlink"/>
@@ -1629,7 +1627,7 @@
           <w:rPr>
             <w:webHidden/>
           </w:rPr>
-          <w:instrText xml:space="preserve"> PAGEREF _Toc496634532 \h </w:instrText>
+          <w:instrText xml:space="preserve"> PAGEREF _Toc496646168 \h </w:instrText>
         </w:r>
         <w:r>
           <w:rPr>
@@ -1646,7 +1644,7 @@
           <w:rPr>
             <w:webHidden/>
           </w:rPr>
-          <w:t>5</w:t>
+          <w:t>7</w:t>
         </w:r>
         <w:r>
           <w:rPr>
@@ -1671,7 +1669,7 @@
           <w:lang w:eastAsia="de-CH"/>
         </w:rPr>
       </w:pPr>
-      <w:hyperlink w:anchor="_Toc496634533" w:history="1">
+      <w:hyperlink w:anchor="_Toc496646169" w:history="1">
         <w:r>
           <w:rPr>
             <w:rStyle w:val="Hyperlink"/>
@@ -1698,7 +1696,7 @@
             <w:noProof/>
             <w:webHidden/>
           </w:rPr>
-          <w:instrText xml:space="preserve"> PAGEREF _Toc496634533 \h </w:instrText>
+          <w:instrText xml:space="preserve"> PAGEREF _Toc496646169 \h </w:instrText>
         </w:r>
         <w:r>
           <w:rPr>
@@ -1718,7 +1716,7 @@
             <w:noProof/>
             <w:webHidden/>
           </w:rPr>
-          <w:t>5</w:t>
+          <w:t>7</w:t>
         </w:r>
         <w:r>
           <w:rPr>
@@ -1744,7 +1742,7 @@
           <w:lang w:eastAsia="de-CH"/>
         </w:rPr>
       </w:pPr>
-      <w:hyperlink w:anchor="_Toc496634534" w:history="1">
+      <w:hyperlink w:anchor="_Toc496646170" w:history="1">
         <w:r>
           <w:rPr>
             <w:rStyle w:val="Hyperlink"/>
@@ -1771,7 +1769,7 @@
             <w:noProof/>
             <w:webHidden/>
           </w:rPr>
-          <w:instrText xml:space="preserve"> PAGEREF _Toc496634534 \h </w:instrText>
+          <w:instrText xml:space="preserve"> PAGEREF _Toc496646170 \h </w:instrText>
         </w:r>
         <w:r>
           <w:rPr>
@@ -1791,7 +1789,7 @@
             <w:noProof/>
             <w:webHidden/>
           </w:rPr>
-          <w:t>5</w:t>
+          <w:t>7</w:t>
         </w:r>
         <w:r>
           <w:rPr>
@@ -1817,7 +1815,7 @@
           <w:lang w:eastAsia="de-CH"/>
         </w:rPr>
       </w:pPr>
-      <w:hyperlink w:anchor="_Toc496634535" w:history="1">
+      <w:hyperlink w:anchor="_Toc496646171" w:history="1">
         <w:r>
           <w:rPr>
             <w:rStyle w:val="Hyperlink"/>
@@ -1844,7 +1842,7 @@
             <w:noProof/>
             <w:webHidden/>
           </w:rPr>
-          <w:instrText xml:space="preserve"> PAGEREF _Toc496634535 \h </w:instrText>
+          <w:instrText xml:space="preserve"> PAGEREF _Toc496646171 \h </w:instrText>
         </w:r>
         <w:r>
           <w:rPr>
@@ -1864,7 +1862,7 @@
             <w:noProof/>
             <w:webHidden/>
           </w:rPr>
-          <w:t>6</w:t>
+          <w:t>8</w:t>
         </w:r>
         <w:r>
           <w:rPr>
@@ -1885,12 +1883,12 @@
           <w:lang w:eastAsia="de-CH"/>
         </w:rPr>
       </w:pPr>
-      <w:hyperlink w:anchor="_Toc496634536" w:history="1">
+      <w:hyperlink w:anchor="_Toc496646172" w:history="1">
         <w:r>
           <w:rPr>
             <w:rStyle w:val="Hyperlink"/>
           </w:rPr>
-          <w:t>Überlegungen zum GUI</w:t>
+          <w:t>Klassendiagramm</w:t>
         </w:r>
         <w:r>
           <w:rPr>
@@ -1908,7 +1906,7 @@
           <w:rPr>
             <w:webHidden/>
           </w:rPr>
-          <w:instrText xml:space="preserve"> PAGEREF _Toc496634536 \h </w:instrText>
+          <w:instrText xml:space="preserve"> PAGEREF _Toc496646172 \h </w:instrText>
         </w:r>
         <w:r>
           <w:rPr>
@@ -1925,128 +1923,7 @@
           <w:rPr>
             <w:webHidden/>
           </w:rPr>
-          <w:t>6</w:t>
-        </w:r>
-        <w:r>
-          <w:rPr>
-            <w:webHidden/>
-          </w:rPr>
-          <w:fldChar w:fldCharType="end"/>
-        </w:r>
-      </w:hyperlink>
-    </w:p>
-    <w:p>
-      <w:pPr>
-        <w:pStyle w:val="Verzeichnis1"/>
-        <w:rPr>
-          <w:rFonts w:asciiTheme="minorHAnsi" w:eastAsiaTheme="minorEastAsia" w:hAnsiTheme="minorHAnsi" w:cstheme="minorBidi"/>
-          <w:color w:val="auto"/>
-          <w:sz w:val="22"/>
-          <w:szCs w:val="22"/>
-          <w:lang w:eastAsia="de-CH"/>
-        </w:rPr>
-      </w:pPr>
-      <w:hyperlink w:anchor="_Toc496634537" w:history="1">
-        <w:r>
-          <w:rPr>
-            <w:rStyle w:val="Hyperlink"/>
-          </w:rPr>
-          <w:t>Implementation</w:t>
-        </w:r>
-        <w:r>
-          <w:rPr>
-            <w:webHidden/>
-          </w:rPr>
-          <w:tab/>
-        </w:r>
-        <w:r>
-          <w:rPr>
-            <w:webHidden/>
-          </w:rPr>
-          <w:fldChar w:fldCharType="begin"/>
-        </w:r>
-        <w:r>
-          <w:rPr>
-            <w:webHidden/>
-          </w:rPr>
-          <w:instrText xml:space="preserve"> PAGEREF _Toc496634537 \h </w:instrText>
-        </w:r>
-        <w:r>
-          <w:rPr>
-            <w:webHidden/>
-          </w:rPr>
-        </w:r>
-        <w:r>
-          <w:rPr>
-            <w:webHidden/>
-          </w:rPr>
-          <w:fldChar w:fldCharType="separate"/>
-        </w:r>
-        <w:r>
-          <w:rPr>
-            <w:webHidden/>
-          </w:rPr>
-          <w:t>7</w:t>
-        </w:r>
-        <w:r>
-          <w:rPr>
-            <w:webHidden/>
-          </w:rPr>
-          <w:fldChar w:fldCharType="end"/>
-        </w:r>
-      </w:hyperlink>
-    </w:p>
-    <w:p>
-      <w:pPr>
-        <w:pStyle w:val="Verzeichnis2"/>
-        <w:rPr>
-          <w:rFonts w:asciiTheme="minorHAnsi" w:eastAsiaTheme="minorEastAsia" w:hAnsiTheme="minorHAnsi" w:cstheme="minorBidi"/>
-          <w:color w:val="auto"/>
-          <w:szCs w:val="22"/>
-          <w:lang w:eastAsia="de-CH"/>
-        </w:rPr>
-      </w:pPr>
-      <w:hyperlink w:anchor="_Toc496634538" w:history="1">
-        <w:r>
-          <w:rPr>
-            <w:rStyle w:val="Hyperlink"/>
-          </w:rPr>
-          <w:t>Implementierung</w:t>
-        </w:r>
-        <w:r>
-          <w:rPr>
-            <w:webHidden/>
-          </w:rPr>
-          <w:tab/>
-        </w:r>
-        <w:r>
-          <w:rPr>
-            <w:webHidden/>
-          </w:rPr>
-          <w:fldChar w:fldCharType="begin"/>
-        </w:r>
-        <w:r>
-          <w:rPr>
-            <w:webHidden/>
-          </w:rPr>
-          <w:instrText xml:space="preserve"> PAGEREF _Toc496634538 \h </w:instrText>
-        </w:r>
-        <w:r>
-          <w:rPr>
-            <w:webHidden/>
-          </w:rPr>
-        </w:r>
-        <w:r>
-          <w:rPr>
-            <w:webHidden/>
-          </w:rPr>
-          <w:fldChar w:fldCharType="separate"/>
-        </w:r>
-        <w:r>
-          <w:rPr>
-            <w:webHidden/>
-          </w:rPr>
-          <w:t>7</w:t>
+          <w:t>8</w:t>
         </w:r>
         <w:r>
           <w:rPr>
@@ -2071,13 +1948,13 @@
           <w:lang w:eastAsia="de-CH"/>
         </w:rPr>
       </w:pPr>
-      <w:hyperlink w:anchor="_Toc496634539" w:history="1">
+      <w:hyperlink w:anchor="_Toc496646173" w:history="1">
         <w:r>
           <w:rPr>
             <w:rStyle w:val="Hyperlink"/>
             <w:noProof/>
           </w:rPr>
-          <w:t>Verantwortlichkeiten</w:t>
+          <w:t>GUI</w:t>
         </w:r>
         <w:r>
           <w:rPr>
@@ -2098,7 +1975,7 @@
             <w:noProof/>
             <w:webHidden/>
           </w:rPr>
-          <w:instrText xml:space="preserve"> PAGEREF _Toc496634539 \h </w:instrText>
+          <w:instrText xml:space="preserve"> PAGEREF _Toc496646173 \h </w:instrText>
         </w:r>
         <w:r>
           <w:rPr>
@@ -2118,7 +1995,7 @@
             <w:noProof/>
             <w:webHidden/>
           </w:rPr>
-          <w:t>7</w:t>
+          <w:t>8</w:t>
         </w:r>
         <w:r>
           <w:rPr>
@@ -2144,12 +2021,812 @@
           <w:lang w:eastAsia="de-CH"/>
         </w:rPr>
       </w:pPr>
-      <w:hyperlink w:anchor="_Toc496634540" w:history="1">
+      <w:hyperlink w:anchor="_Toc496646174" w:history="1">
         <w:r>
           <w:rPr>
             <w:rStyle w:val="Hyperlink"/>
             <w:noProof/>
           </w:rPr>
+          <w:t>Interaktion mit Model</w:t>
+        </w:r>
+        <w:r>
+          <w:rPr>
+            <w:noProof/>
+            <w:webHidden/>
+          </w:rPr>
+          <w:tab/>
+        </w:r>
+        <w:r>
+          <w:rPr>
+            <w:noProof/>
+            <w:webHidden/>
+          </w:rPr>
+          <w:fldChar w:fldCharType="begin"/>
+        </w:r>
+        <w:r>
+          <w:rPr>
+            <w:noProof/>
+            <w:webHidden/>
+          </w:rPr>
+          <w:instrText xml:space="preserve"> PAGEREF _Toc496646174 \h </w:instrText>
+        </w:r>
+        <w:r>
+          <w:rPr>
+            <w:noProof/>
+            <w:webHidden/>
+          </w:rPr>
+        </w:r>
+        <w:r>
+          <w:rPr>
+            <w:noProof/>
+            <w:webHidden/>
+          </w:rPr>
+          <w:fldChar w:fldCharType="separate"/>
+        </w:r>
+        <w:r>
+          <w:rPr>
+            <w:noProof/>
+            <w:webHidden/>
+          </w:rPr>
+          <w:t>8</w:t>
+        </w:r>
+        <w:r>
+          <w:rPr>
+            <w:noProof/>
+            <w:webHidden/>
+          </w:rPr>
+          <w:fldChar w:fldCharType="end"/>
+        </w:r>
+      </w:hyperlink>
+    </w:p>
+    <w:p>
+      <w:pPr>
+        <w:pStyle w:val="Verzeichnis1"/>
+        <w:rPr>
+          <w:rFonts w:asciiTheme="minorHAnsi" w:eastAsiaTheme="minorEastAsia" w:hAnsiTheme="minorHAnsi" w:cstheme="minorBidi"/>
+          <w:color w:val="auto"/>
+          <w:sz w:val="22"/>
+          <w:szCs w:val="22"/>
+          <w:lang w:eastAsia="de-CH"/>
+        </w:rPr>
+      </w:pPr>
+      <w:hyperlink w:anchor="_Toc496646175" w:history="1">
+        <w:r>
+          <w:rPr>
+            <w:rStyle w:val="Hyperlink"/>
+          </w:rPr>
+          <w:t>Überlegungen zum GUI</w:t>
+        </w:r>
+        <w:r>
+          <w:rPr>
+            <w:webHidden/>
+          </w:rPr>
+          <w:tab/>
+        </w:r>
+        <w:r>
+          <w:rPr>
+            <w:webHidden/>
+          </w:rPr>
+          <w:fldChar w:fldCharType="begin"/>
+        </w:r>
+        <w:r>
+          <w:rPr>
+            <w:webHidden/>
+          </w:rPr>
+          <w:instrText xml:space="preserve"> PAGEREF _Toc496646175 \h </w:instrText>
+        </w:r>
+        <w:r>
+          <w:rPr>
+            <w:webHidden/>
+          </w:rPr>
+        </w:r>
+        <w:r>
+          <w:rPr>
+            <w:webHidden/>
+          </w:rPr>
+          <w:fldChar w:fldCharType="separate"/>
+        </w:r>
+        <w:r>
+          <w:rPr>
+            <w:webHidden/>
+          </w:rPr>
+          <w:t>9</w:t>
+        </w:r>
+        <w:r>
+          <w:rPr>
+            <w:webHidden/>
+          </w:rPr>
+          <w:fldChar w:fldCharType="end"/>
+        </w:r>
+      </w:hyperlink>
+    </w:p>
+    <w:p>
+      <w:pPr>
+        <w:pStyle w:val="Verzeichnis2"/>
+        <w:rPr>
+          <w:rFonts w:asciiTheme="minorHAnsi" w:eastAsiaTheme="minorEastAsia" w:hAnsiTheme="minorHAnsi" w:cstheme="minorBidi"/>
+          <w:color w:val="auto"/>
+          <w:szCs w:val="22"/>
+          <w:lang w:eastAsia="de-CH"/>
+        </w:rPr>
+      </w:pPr>
+      <w:hyperlink w:anchor="_Toc496646176" w:history="1">
+        <w:r>
+          <w:rPr>
+            <w:rStyle w:val="Hyperlink"/>
+          </w:rPr>
+          <w:t>Klärung der Ebenen</w:t>
+        </w:r>
+        <w:r>
+          <w:rPr>
+            <w:webHidden/>
+          </w:rPr>
+          <w:tab/>
+        </w:r>
+        <w:r>
+          <w:rPr>
+            <w:webHidden/>
+          </w:rPr>
+          <w:fldChar w:fldCharType="begin"/>
+        </w:r>
+        <w:r>
+          <w:rPr>
+            <w:webHidden/>
+          </w:rPr>
+          <w:instrText xml:space="preserve"> PAGEREF _Toc496646176 \h </w:instrText>
+        </w:r>
+        <w:r>
+          <w:rPr>
+            <w:webHidden/>
+          </w:rPr>
+        </w:r>
+        <w:r>
+          <w:rPr>
+            <w:webHidden/>
+          </w:rPr>
+          <w:fldChar w:fldCharType="separate"/>
+        </w:r>
+        <w:r>
+          <w:rPr>
+            <w:webHidden/>
+          </w:rPr>
+          <w:t>9</w:t>
+        </w:r>
+        <w:r>
+          <w:rPr>
+            <w:webHidden/>
+          </w:rPr>
+          <w:fldChar w:fldCharType="end"/>
+        </w:r>
+      </w:hyperlink>
+    </w:p>
+    <w:p>
+      <w:pPr>
+        <w:pStyle w:val="Verzeichnis3"/>
+        <w:tabs>
+          <w:tab w:val="right" w:pos="9062"/>
+        </w:tabs>
+        <w:rPr>
+          <w:rFonts w:asciiTheme="minorHAnsi" w:eastAsiaTheme="minorEastAsia" w:hAnsiTheme="minorHAnsi" w:cstheme="minorBidi"/>
+          <w:noProof/>
+          <w:color w:val="auto"/>
+          <w:sz w:val="22"/>
+          <w:szCs w:val="22"/>
+          <w:lang w:eastAsia="de-CH"/>
+        </w:rPr>
+      </w:pPr>
+      <w:hyperlink w:anchor="_Toc496646177" w:history="1">
+        <w:r>
+          <w:rPr>
+            <w:rStyle w:val="Hyperlink"/>
+            <w:noProof/>
+          </w:rPr>
+          <w:t>Aufgaben-Ebene</w:t>
+        </w:r>
+        <w:r>
+          <w:rPr>
+            <w:noProof/>
+            <w:webHidden/>
+          </w:rPr>
+          <w:tab/>
+        </w:r>
+        <w:r>
+          <w:rPr>
+            <w:noProof/>
+            <w:webHidden/>
+          </w:rPr>
+          <w:fldChar w:fldCharType="begin"/>
+        </w:r>
+        <w:r>
+          <w:rPr>
+            <w:noProof/>
+            <w:webHidden/>
+          </w:rPr>
+          <w:instrText xml:space="preserve"> PAGEREF _Toc496646177 \h </w:instrText>
+        </w:r>
+        <w:r>
+          <w:rPr>
+            <w:noProof/>
+            <w:webHidden/>
+          </w:rPr>
+        </w:r>
+        <w:r>
+          <w:rPr>
+            <w:noProof/>
+            <w:webHidden/>
+          </w:rPr>
+          <w:fldChar w:fldCharType="separate"/>
+        </w:r>
+        <w:r>
+          <w:rPr>
+            <w:noProof/>
+            <w:webHidden/>
+          </w:rPr>
+          <w:t>9</w:t>
+        </w:r>
+        <w:r>
+          <w:rPr>
+            <w:noProof/>
+            <w:webHidden/>
+          </w:rPr>
+          <w:fldChar w:fldCharType="end"/>
+        </w:r>
+      </w:hyperlink>
+    </w:p>
+    <w:p>
+      <w:pPr>
+        <w:pStyle w:val="Verzeichnis3"/>
+        <w:tabs>
+          <w:tab w:val="right" w:pos="9062"/>
+        </w:tabs>
+        <w:rPr>
+          <w:rFonts w:asciiTheme="minorHAnsi" w:eastAsiaTheme="minorEastAsia" w:hAnsiTheme="minorHAnsi" w:cstheme="minorBidi"/>
+          <w:noProof/>
+          <w:color w:val="auto"/>
+          <w:sz w:val="22"/>
+          <w:szCs w:val="22"/>
+          <w:lang w:eastAsia="de-CH"/>
+        </w:rPr>
+      </w:pPr>
+      <w:hyperlink w:anchor="_Toc496646178" w:history="1">
+        <w:r>
+          <w:rPr>
+            <w:rStyle w:val="Hyperlink"/>
+            <w:noProof/>
+          </w:rPr>
+          <w:t>Semantische Ebene</w:t>
+        </w:r>
+        <w:r>
+          <w:rPr>
+            <w:noProof/>
+            <w:webHidden/>
+          </w:rPr>
+          <w:tab/>
+        </w:r>
+        <w:r>
+          <w:rPr>
+            <w:noProof/>
+            <w:webHidden/>
+          </w:rPr>
+          <w:fldChar w:fldCharType="begin"/>
+        </w:r>
+        <w:r>
+          <w:rPr>
+            <w:noProof/>
+            <w:webHidden/>
+          </w:rPr>
+          <w:instrText xml:space="preserve"> PAGEREF _Toc496646178 \h </w:instrText>
+        </w:r>
+        <w:r>
+          <w:rPr>
+            <w:noProof/>
+            <w:webHidden/>
+          </w:rPr>
+        </w:r>
+        <w:r>
+          <w:rPr>
+            <w:noProof/>
+            <w:webHidden/>
+          </w:rPr>
+          <w:fldChar w:fldCharType="separate"/>
+        </w:r>
+        <w:r>
+          <w:rPr>
+            <w:noProof/>
+            <w:webHidden/>
+          </w:rPr>
+          <w:t>9</w:t>
+        </w:r>
+        <w:r>
+          <w:rPr>
+            <w:noProof/>
+            <w:webHidden/>
+          </w:rPr>
+          <w:fldChar w:fldCharType="end"/>
+        </w:r>
+      </w:hyperlink>
+    </w:p>
+    <w:p>
+      <w:pPr>
+        <w:pStyle w:val="Verzeichnis3"/>
+        <w:tabs>
+          <w:tab w:val="right" w:pos="9062"/>
+        </w:tabs>
+        <w:rPr>
+          <w:rFonts w:asciiTheme="minorHAnsi" w:eastAsiaTheme="minorEastAsia" w:hAnsiTheme="minorHAnsi" w:cstheme="minorBidi"/>
+          <w:noProof/>
+          <w:color w:val="auto"/>
+          <w:sz w:val="22"/>
+          <w:szCs w:val="22"/>
+          <w:lang w:eastAsia="de-CH"/>
+        </w:rPr>
+      </w:pPr>
+      <w:hyperlink w:anchor="_Toc496646179" w:history="1">
+        <w:r>
+          <w:rPr>
+            <w:rStyle w:val="Hyperlink"/>
+            <w:noProof/>
+          </w:rPr>
+          <w:t>Syntaktische Ebene</w:t>
+        </w:r>
+        <w:r>
+          <w:rPr>
+            <w:noProof/>
+            <w:webHidden/>
+          </w:rPr>
+          <w:tab/>
+        </w:r>
+        <w:r>
+          <w:rPr>
+            <w:noProof/>
+            <w:webHidden/>
+          </w:rPr>
+          <w:fldChar w:fldCharType="begin"/>
+        </w:r>
+        <w:r>
+          <w:rPr>
+            <w:noProof/>
+            <w:webHidden/>
+          </w:rPr>
+          <w:instrText xml:space="preserve"> PAGEREF _Toc496646179 \h </w:instrText>
+        </w:r>
+        <w:r>
+          <w:rPr>
+            <w:noProof/>
+            <w:webHidden/>
+          </w:rPr>
+        </w:r>
+        <w:r>
+          <w:rPr>
+            <w:noProof/>
+            <w:webHidden/>
+          </w:rPr>
+          <w:fldChar w:fldCharType="separate"/>
+        </w:r>
+        <w:r>
+          <w:rPr>
+            <w:noProof/>
+            <w:webHidden/>
+          </w:rPr>
+          <w:t>9</w:t>
+        </w:r>
+        <w:r>
+          <w:rPr>
+            <w:noProof/>
+            <w:webHidden/>
+          </w:rPr>
+          <w:fldChar w:fldCharType="end"/>
+        </w:r>
+      </w:hyperlink>
+    </w:p>
+    <w:p>
+      <w:pPr>
+        <w:pStyle w:val="Verzeichnis3"/>
+        <w:tabs>
+          <w:tab w:val="right" w:pos="9062"/>
+        </w:tabs>
+        <w:rPr>
+          <w:rFonts w:asciiTheme="minorHAnsi" w:eastAsiaTheme="minorEastAsia" w:hAnsiTheme="minorHAnsi" w:cstheme="minorBidi"/>
+          <w:noProof/>
+          <w:color w:val="auto"/>
+          <w:sz w:val="22"/>
+          <w:szCs w:val="22"/>
+          <w:lang w:eastAsia="de-CH"/>
+        </w:rPr>
+      </w:pPr>
+      <w:hyperlink w:anchor="_Toc496646180" w:history="1">
+        <w:r>
+          <w:rPr>
+            <w:rStyle w:val="Hyperlink"/>
+            <w:noProof/>
+          </w:rPr>
+          <w:t>Interaktionsebene</w:t>
+        </w:r>
+        <w:r>
+          <w:rPr>
+            <w:noProof/>
+            <w:webHidden/>
+          </w:rPr>
+          <w:tab/>
+        </w:r>
+        <w:r>
+          <w:rPr>
+            <w:noProof/>
+            <w:webHidden/>
+          </w:rPr>
+          <w:fldChar w:fldCharType="begin"/>
+        </w:r>
+        <w:r>
+          <w:rPr>
+            <w:noProof/>
+            <w:webHidden/>
+          </w:rPr>
+          <w:instrText xml:space="preserve"> PAGEREF _Toc496646180 \h </w:instrText>
+        </w:r>
+        <w:r>
+          <w:rPr>
+            <w:noProof/>
+            <w:webHidden/>
+          </w:rPr>
+        </w:r>
+        <w:r>
+          <w:rPr>
+            <w:noProof/>
+            <w:webHidden/>
+          </w:rPr>
+          <w:fldChar w:fldCharType="separate"/>
+        </w:r>
+        <w:r>
+          <w:rPr>
+            <w:noProof/>
+            <w:webHidden/>
+          </w:rPr>
+          <w:t>9</w:t>
+        </w:r>
+        <w:r>
+          <w:rPr>
+            <w:noProof/>
+            <w:webHidden/>
+          </w:rPr>
+          <w:fldChar w:fldCharType="end"/>
+        </w:r>
+      </w:hyperlink>
+    </w:p>
+    <w:p>
+      <w:pPr>
+        <w:pStyle w:val="Verzeichnis2"/>
+        <w:rPr>
+          <w:rFonts w:asciiTheme="minorHAnsi" w:eastAsiaTheme="minorEastAsia" w:hAnsiTheme="minorHAnsi" w:cstheme="minorBidi"/>
+          <w:color w:val="auto"/>
+          <w:szCs w:val="22"/>
+          <w:lang w:eastAsia="de-CH"/>
+        </w:rPr>
+      </w:pPr>
+      <w:hyperlink w:anchor="_Toc496646181" w:history="1">
+        <w:r>
+          <w:rPr>
+            <w:rStyle w:val="Hyperlink"/>
+          </w:rPr>
+          <w:t>Benutzer-Arten</w:t>
+        </w:r>
+        <w:r>
+          <w:rPr>
+            <w:webHidden/>
+          </w:rPr>
+          <w:tab/>
+        </w:r>
+        <w:r>
+          <w:rPr>
+            <w:webHidden/>
+          </w:rPr>
+          <w:fldChar w:fldCharType="begin"/>
+        </w:r>
+        <w:r>
+          <w:rPr>
+            <w:webHidden/>
+          </w:rPr>
+          <w:instrText xml:space="preserve"> PAGEREF _Toc496646181 \h </w:instrText>
+        </w:r>
+        <w:r>
+          <w:rPr>
+            <w:webHidden/>
+          </w:rPr>
+        </w:r>
+        <w:r>
+          <w:rPr>
+            <w:webHidden/>
+          </w:rPr>
+          <w:fldChar w:fldCharType="separate"/>
+        </w:r>
+        <w:r>
+          <w:rPr>
+            <w:webHidden/>
+          </w:rPr>
+          <w:t>9</w:t>
+        </w:r>
+        <w:r>
+          <w:rPr>
+            <w:webHidden/>
+          </w:rPr>
+          <w:fldChar w:fldCharType="end"/>
+        </w:r>
+      </w:hyperlink>
+    </w:p>
+    <w:p>
+      <w:pPr>
+        <w:pStyle w:val="Verzeichnis2"/>
+        <w:rPr>
+          <w:rFonts w:asciiTheme="minorHAnsi" w:eastAsiaTheme="minorEastAsia" w:hAnsiTheme="minorHAnsi" w:cstheme="minorBidi"/>
+          <w:color w:val="auto"/>
+          <w:szCs w:val="22"/>
+          <w:lang w:eastAsia="de-CH"/>
+        </w:rPr>
+      </w:pPr>
+      <w:hyperlink w:anchor="_Toc496646182" w:history="1">
+        <w:r>
+          <w:rPr>
+            <w:rStyle w:val="Hyperlink"/>
+          </w:rPr>
+          <w:t>Weitere Aspekte</w:t>
+        </w:r>
+        <w:r>
+          <w:rPr>
+            <w:webHidden/>
+          </w:rPr>
+          <w:tab/>
+        </w:r>
+        <w:r>
+          <w:rPr>
+            <w:webHidden/>
+          </w:rPr>
+          <w:fldChar w:fldCharType="begin"/>
+        </w:r>
+        <w:r>
+          <w:rPr>
+            <w:webHidden/>
+          </w:rPr>
+          <w:instrText xml:space="preserve"> PAGEREF _Toc496646182 \h </w:instrText>
+        </w:r>
+        <w:r>
+          <w:rPr>
+            <w:webHidden/>
+          </w:rPr>
+        </w:r>
+        <w:r>
+          <w:rPr>
+            <w:webHidden/>
+          </w:rPr>
+          <w:fldChar w:fldCharType="separate"/>
+        </w:r>
+        <w:r>
+          <w:rPr>
+            <w:webHidden/>
+          </w:rPr>
+          <w:t>10</w:t>
+        </w:r>
+        <w:r>
+          <w:rPr>
+            <w:webHidden/>
+          </w:rPr>
+          <w:fldChar w:fldCharType="end"/>
+        </w:r>
+      </w:hyperlink>
+    </w:p>
+    <w:p>
+      <w:pPr>
+        <w:pStyle w:val="Verzeichnis1"/>
+        <w:rPr>
+          <w:rFonts w:asciiTheme="minorHAnsi" w:eastAsiaTheme="minorEastAsia" w:hAnsiTheme="minorHAnsi" w:cstheme="minorBidi"/>
+          <w:color w:val="auto"/>
+          <w:sz w:val="22"/>
+          <w:szCs w:val="22"/>
+          <w:lang w:eastAsia="de-CH"/>
+        </w:rPr>
+      </w:pPr>
+      <w:hyperlink w:anchor="_Toc496646183" w:history="1">
+        <w:r>
+          <w:rPr>
+            <w:rStyle w:val="Hyperlink"/>
+          </w:rPr>
+          <w:t>Implementation</w:t>
+        </w:r>
+        <w:r>
+          <w:rPr>
+            <w:webHidden/>
+          </w:rPr>
+          <w:tab/>
+        </w:r>
+        <w:r>
+          <w:rPr>
+            <w:webHidden/>
+          </w:rPr>
+          <w:fldChar w:fldCharType="begin"/>
+        </w:r>
+        <w:r>
+          <w:rPr>
+            <w:webHidden/>
+          </w:rPr>
+          <w:instrText xml:space="preserve"> PAGEREF _Toc496646183 \h </w:instrText>
+        </w:r>
+        <w:r>
+          <w:rPr>
+            <w:webHidden/>
+          </w:rPr>
+        </w:r>
+        <w:r>
+          <w:rPr>
+            <w:webHidden/>
+          </w:rPr>
+          <w:fldChar w:fldCharType="separate"/>
+        </w:r>
+        <w:r>
+          <w:rPr>
+            <w:webHidden/>
+          </w:rPr>
+          <w:t>11</w:t>
+        </w:r>
+        <w:r>
+          <w:rPr>
+            <w:webHidden/>
+          </w:rPr>
+          <w:fldChar w:fldCharType="end"/>
+        </w:r>
+      </w:hyperlink>
+    </w:p>
+    <w:p>
+      <w:pPr>
+        <w:pStyle w:val="Verzeichnis2"/>
+        <w:rPr>
+          <w:rFonts w:asciiTheme="minorHAnsi" w:eastAsiaTheme="minorEastAsia" w:hAnsiTheme="minorHAnsi" w:cstheme="minorBidi"/>
+          <w:color w:val="auto"/>
+          <w:szCs w:val="22"/>
+          <w:lang w:eastAsia="de-CH"/>
+        </w:rPr>
+      </w:pPr>
+      <w:hyperlink w:anchor="_Toc496646184" w:history="1">
+        <w:r>
+          <w:rPr>
+            <w:rStyle w:val="Hyperlink"/>
+          </w:rPr>
+          <w:t>Implementierung</w:t>
+        </w:r>
+        <w:r>
+          <w:rPr>
+            <w:webHidden/>
+          </w:rPr>
+          <w:tab/>
+        </w:r>
+        <w:r>
+          <w:rPr>
+            <w:webHidden/>
+          </w:rPr>
+          <w:fldChar w:fldCharType="begin"/>
+        </w:r>
+        <w:r>
+          <w:rPr>
+            <w:webHidden/>
+          </w:rPr>
+          <w:instrText xml:space="preserve"> PAGEREF _Toc496646184 \h </w:instrText>
+        </w:r>
+        <w:r>
+          <w:rPr>
+            <w:webHidden/>
+          </w:rPr>
+        </w:r>
+        <w:r>
+          <w:rPr>
+            <w:webHidden/>
+          </w:rPr>
+          <w:fldChar w:fldCharType="separate"/>
+        </w:r>
+        <w:r>
+          <w:rPr>
+            <w:webHidden/>
+          </w:rPr>
+          <w:t>11</w:t>
+        </w:r>
+        <w:r>
+          <w:rPr>
+            <w:webHidden/>
+          </w:rPr>
+          <w:fldChar w:fldCharType="end"/>
+        </w:r>
+      </w:hyperlink>
+    </w:p>
+    <w:p>
+      <w:pPr>
+        <w:pStyle w:val="Verzeichnis3"/>
+        <w:tabs>
+          <w:tab w:val="right" w:pos="9062"/>
+        </w:tabs>
+        <w:rPr>
+          <w:rFonts w:asciiTheme="minorHAnsi" w:eastAsiaTheme="minorEastAsia" w:hAnsiTheme="minorHAnsi" w:cstheme="minorBidi"/>
+          <w:noProof/>
+          <w:color w:val="auto"/>
+          <w:sz w:val="22"/>
+          <w:szCs w:val="22"/>
+          <w:lang w:eastAsia="de-CH"/>
+        </w:rPr>
+      </w:pPr>
+      <w:hyperlink w:anchor="_Toc496646185" w:history="1">
+        <w:r>
+          <w:rPr>
+            <w:rStyle w:val="Hyperlink"/>
+            <w:noProof/>
+          </w:rPr>
+          <w:t>Verantwortlichkeiten</w:t>
+        </w:r>
+        <w:r>
+          <w:rPr>
+            <w:noProof/>
+            <w:webHidden/>
+          </w:rPr>
+          <w:tab/>
+        </w:r>
+        <w:r>
+          <w:rPr>
+            <w:noProof/>
+            <w:webHidden/>
+          </w:rPr>
+          <w:fldChar w:fldCharType="begin"/>
+        </w:r>
+        <w:r>
+          <w:rPr>
+            <w:noProof/>
+            <w:webHidden/>
+          </w:rPr>
+          <w:instrText xml:space="preserve"> PAGEREF _Toc496646185 \h </w:instrText>
+        </w:r>
+        <w:r>
+          <w:rPr>
+            <w:noProof/>
+            <w:webHidden/>
+          </w:rPr>
+        </w:r>
+        <w:r>
+          <w:rPr>
+            <w:noProof/>
+            <w:webHidden/>
+          </w:rPr>
+          <w:fldChar w:fldCharType="separate"/>
+        </w:r>
+        <w:r>
+          <w:rPr>
+            <w:noProof/>
+            <w:webHidden/>
+          </w:rPr>
+          <w:t>11</w:t>
+        </w:r>
+        <w:r>
+          <w:rPr>
+            <w:noProof/>
+            <w:webHidden/>
+          </w:rPr>
+          <w:fldChar w:fldCharType="end"/>
+        </w:r>
+      </w:hyperlink>
+    </w:p>
+    <w:p>
+      <w:pPr>
+        <w:pStyle w:val="Verzeichnis3"/>
+        <w:tabs>
+          <w:tab w:val="right" w:pos="9062"/>
+        </w:tabs>
+        <w:rPr>
+          <w:rFonts w:asciiTheme="minorHAnsi" w:eastAsiaTheme="minorEastAsia" w:hAnsiTheme="minorHAnsi" w:cstheme="minorBidi"/>
+          <w:noProof/>
+          <w:color w:val="auto"/>
+          <w:sz w:val="22"/>
+          <w:szCs w:val="22"/>
+          <w:lang w:eastAsia="de-CH"/>
+        </w:rPr>
+      </w:pPr>
+      <w:hyperlink w:anchor="_Toc496646186" w:history="1">
+        <w:r>
+          <w:rPr>
+            <w:rStyle w:val="Hyperlink"/>
+            <w:noProof/>
+          </w:rPr>
           <w:t>Technischer Aufbau</w:t>
         </w:r>
         <w:r>
@@ -2171,7 +2848,7 @@
             <w:noProof/>
             <w:webHidden/>
           </w:rPr>
-          <w:instrText xml:space="preserve"> PAGEREF _Toc496634540 \h </w:instrText>
+          <w:instrText xml:space="preserve"> PAGEREF _Toc496646186 \h </w:instrText>
         </w:r>
         <w:r>
           <w:rPr>
@@ -2191,7 +2868,7 @@
             <w:noProof/>
             <w:webHidden/>
           </w:rPr>
-          <w:t>7</w:t>
+          <w:t>11</w:t>
         </w:r>
         <w:r>
           <w:rPr>
@@ -2216,7 +2893,7 @@
           <w:lang w:eastAsia="de-CH"/>
         </w:rPr>
       </w:pPr>
-      <w:hyperlink w:anchor="_Toc496634541" w:history="1">
+      <w:hyperlink w:anchor="_Toc496646187" w:history="1">
         <w:r>
           <w:rPr>
             <w:rStyle w:val="Hyperlink"/>
@@ -2243,7 +2920,7 @@
             <w:noProof/>
             <w:webHidden/>
           </w:rPr>
-          <w:instrText xml:space="preserve"> PAGEREF _Toc496634541 \h </w:instrText>
+          <w:instrText xml:space="preserve"> PAGEREF _Toc496646187 \h </w:instrText>
         </w:r>
         <w:r>
           <w:rPr>
@@ -2263,7 +2940,7 @@
             <w:noProof/>
             <w:webHidden/>
           </w:rPr>
-          <w:t>7</w:t>
+          <w:t>11</w:t>
         </w:r>
         <w:r>
           <w:rPr>
@@ -2288,7 +2965,7 @@
           <w:lang w:eastAsia="de-CH"/>
         </w:rPr>
       </w:pPr>
-      <w:hyperlink w:anchor="_Toc496634542" w:history="1">
+      <w:hyperlink w:anchor="_Toc496646188" w:history="1">
         <w:r>
           <w:rPr>
             <w:rStyle w:val="Hyperlink"/>
@@ -2315,7 +2992,7 @@
             <w:noProof/>
             <w:webHidden/>
           </w:rPr>
-          <w:instrText xml:space="preserve"> PAGEREF _Toc496634542 \h </w:instrText>
+          <w:instrText xml:space="preserve"> PAGEREF _Toc496646188 \h </w:instrText>
         </w:r>
         <w:r>
           <w:rPr>
@@ -2335,7 +3012,7 @@
             <w:noProof/>
             <w:webHidden/>
           </w:rPr>
-          <w:t>7</w:t>
+          <w:t>11</w:t>
         </w:r>
         <w:r>
           <w:rPr>
@@ -2357,7 +3034,7 @@
           <w:lang w:eastAsia="de-CH"/>
         </w:rPr>
       </w:pPr>
-      <w:hyperlink w:anchor="_Toc496634543" w:history="1">
+      <w:hyperlink w:anchor="_Toc496646189" w:history="1">
         <w:r>
           <w:rPr>
             <w:rStyle w:val="Hyperlink"/>
@@ -2380,7 +3057,7 @@
           <w:rPr>
             <w:webHidden/>
           </w:rPr>
-          <w:instrText xml:space="preserve"> PAGEREF _Toc496634543 \h </w:instrText>
+          <w:instrText xml:space="preserve"> PAGEREF _Toc496646189 \h </w:instrText>
         </w:r>
         <w:r>
           <w:rPr>
@@ -2397,7 +3074,7 @@
           <w:rPr>
             <w:webHidden/>
           </w:rPr>
-          <w:t>8</w:t>
+          <w:t>12</w:t>
         </w:r>
         <w:r>
           <w:rPr>
@@ -2428,7 +3105,7 @@
       <w:pPr>
         <w:pStyle w:val="berschrift1"/>
       </w:pPr>
-      <w:bookmarkStart w:id="4" w:name="_Toc496634524"/>
+      <w:bookmarkStart w:id="4" w:name="_Toc496646159"/>
       <w:r>
         <w:lastRenderedPageBreak/>
         <w:t>Vision</w:t>
@@ -2532,7 +3209,7 @@
       <w:pPr>
         <w:pStyle w:val="berschrift1"/>
       </w:pPr>
-      <w:bookmarkStart w:id="6" w:name="_Toc496634525"/>
+      <w:bookmarkStart w:id="6" w:name="_Toc496646160"/>
       <w:bookmarkEnd w:id="5"/>
       <w:r>
         <w:t>Analyse</w:t>
@@ -2543,7 +3220,7 @@
       <w:pPr>
         <w:pStyle w:val="berschrift2"/>
       </w:pPr>
-      <w:bookmarkStart w:id="7" w:name="_Toc496634526"/>
+      <w:bookmarkStart w:id="7" w:name="_Toc496646161"/>
       <w:r>
         <w:t>Anforderungen</w:t>
       </w:r>
@@ -2554,7 +3231,7 @@
         <w:pStyle w:val="berschrift3"/>
       </w:pPr>
       <w:bookmarkStart w:id="8" w:name="_Toc487807341"/>
-      <w:bookmarkStart w:id="9" w:name="_Toc496634527"/>
+      <w:bookmarkStart w:id="9" w:name="_Toc496646162"/>
       <w:r>
         <w:t>Muss-Kriterien</w:t>
       </w:r>
@@ -2583,7 +3260,13 @@
         </w:numPr>
       </w:pPr>
       <w:r>
-        <w:t>an Starbucksdesign angepasst</w:t>
+        <w:t>an Starbucks</w:t>
+      </w:r>
+      <w:r>
+        <w:t>-D</w:t>
+      </w:r>
+      <w:r>
+        <w:t>esign angepasst</w:t>
       </w:r>
     </w:p>
     <w:p>
@@ -2848,7 +3531,7 @@
           <w:szCs w:val="21"/>
         </w:rPr>
       </w:pPr>
-      <w:bookmarkStart w:id="11" w:name="_Toc496634528"/>
+      <w:bookmarkStart w:id="11" w:name="_Toc496646163"/>
       <w:r>
         <w:t>Kann-Kriterien</w:t>
       </w:r>
@@ -3016,7 +3699,7 @@
       <w:pPr>
         <w:pStyle w:val="berschrift2"/>
       </w:pPr>
-      <w:bookmarkStart w:id="12" w:name="_Toc496634529"/>
+      <w:bookmarkStart w:id="12" w:name="_Toc496646164"/>
       <w:r>
         <w:t>Use Cases</w:t>
       </w:r>
@@ -3130,21 +3813,7 @@
                 <w:b/>
                 <w:lang w:val="de-DE"/>
               </w:rPr>
-              <w:t>UC</w:t>
-            </w:r>
-            <w:r>
-              <w:rPr>
-                <w:b/>
-                <w:lang w:val="de-DE"/>
-              </w:rPr>
-              <w:t>1</w:t>
-            </w:r>
-            <w:r>
-              <w:rPr>
-                <w:b/>
-                <w:lang w:val="de-DE"/>
-              </w:rPr>
-              <w:t>: Produkt hinzufügen</w:t>
+              <w:t>UC1: Produkt hinzufügen</w:t>
             </w:r>
           </w:p>
         </w:tc>
@@ -3182,25 +3851,7 @@
               <w:rPr>
                 <w:lang w:val="de-DE"/>
               </w:rPr>
-              <w:t>Ein Produkt</w:t>
-            </w:r>
-            <w:r>
-              <w:rPr>
-                <w:lang w:val="de-DE"/>
-              </w:rPr>
-              <w:t xml:space="preserve"> </w:t>
-            </w:r>
-            <w:r>
-              <w:rPr>
-                <w:lang w:val="de-DE"/>
-              </w:rPr>
-              <w:t>wird hinzugefügt</w:t>
-            </w:r>
-            <w:r>
-              <w:rPr>
-                <w:lang w:val="de-DE"/>
-              </w:rPr>
-              <w:t>.</w:t>
+              <w:t>Ein Produkt wird hinzugefügt.</w:t>
             </w:r>
           </w:p>
         </w:tc>
@@ -3306,31 +3957,7 @@
               <w:rPr>
                 <w:lang w:val="de-DE"/>
               </w:rPr>
-              <w:t xml:space="preserve">Mitarbeiter wählt </w:t>
-            </w:r>
-            <w:r>
-              <w:rPr>
-                <w:lang w:val="de-DE"/>
-              </w:rPr>
-              <w:t>Menü</w:t>
-            </w:r>
-            <w:r>
-              <w:rPr>
-                <w:lang w:val="de-DE"/>
-              </w:rPr>
-              <w:t xml:space="preserve"> „</w:t>
-            </w:r>
-            <w:r>
-              <w:rPr>
-                <w:lang w:val="de-DE"/>
-              </w:rPr>
-              <w:t>Add</w:t>
-            </w:r>
-            <w:r>
-              <w:rPr>
-                <w:lang w:val="de-DE"/>
-              </w:rPr>
-              <w:t>“</w:t>
+              <w:t>Mitarbeiter wählt Menü „Add“</w:t>
             </w:r>
           </w:p>
         </w:tc>
@@ -3374,31 +4001,7 @@
               <w:rPr>
                 <w:lang w:val="de-DE"/>
               </w:rPr>
-              <w:t xml:space="preserve">Wählt </w:t>
-            </w:r>
-            <w:r>
-              <w:rPr>
-                <w:lang w:val="de-DE"/>
-              </w:rPr>
-              <w:t>Menü</w:t>
-            </w:r>
-            <w:r>
-              <w:rPr>
-                <w:lang w:val="de-DE"/>
-              </w:rPr>
-              <w:t xml:space="preserve"> „</w:t>
-            </w:r>
-            <w:r>
-              <w:rPr>
-                <w:lang w:val="de-DE"/>
-              </w:rPr>
-              <w:t>Add</w:t>
-            </w:r>
-            <w:r>
-              <w:rPr>
-                <w:lang w:val="de-DE"/>
-              </w:rPr>
-              <w:t>“</w:t>
+              <w:t>Wählt Menü „Add“</w:t>
             </w:r>
           </w:p>
           <w:p>
@@ -3437,13 +4040,7 @@
               <w:rPr>
                 <w:lang w:val="de-DE"/>
               </w:rPr>
-              <w:t>4</w:t>
-            </w:r>
-            <w:r>
-              <w:rPr>
-                <w:lang w:val="de-DE"/>
-              </w:rPr>
-              <w:t>. Produkt wird hinzugefügt</w:t>
+              <w:t>4. Produkt wird hinzugefügt</w:t>
             </w:r>
           </w:p>
         </w:tc>
@@ -3508,13 +4105,7 @@
               <w:rPr>
                 <w:lang w:val="de-DE"/>
               </w:rPr>
-              <w:t>3</w:t>
-            </w:r>
-            <w:r>
-              <w:rPr>
-                <w:lang w:val="de-DE"/>
-              </w:rPr>
-              <w:t xml:space="preserve">a. Produkt bereits vorhanden </w:t>
+              <w:t xml:space="preserve">3a. Produkt bereits vorhanden </w:t>
             </w:r>
             <w:r>
               <w:rPr>
@@ -3545,13 +4136,7 @@
               <w:rPr>
                 <w:lang w:val="de-DE"/>
               </w:rPr>
-              <w:t xml:space="preserve">b. Falsche </w:t>
-            </w:r>
-            <w:r>
-              <w:rPr>
-                <w:lang w:val="de-DE"/>
-              </w:rPr>
-              <w:t>Zeichen einge</w:t>
+              <w:t>b. Falsche Zeichen einge</w:t>
             </w:r>
             <w:r>
               <w:rPr>
@@ -3635,28 +4220,7 @@
                 <w:b/>
                 <w:lang w:val="de-DE"/>
               </w:rPr>
-              <w:t>UC</w:t>
-            </w:r>
-            <w:r>
-              <w:rPr>
-                <w:b/>
-                <w:lang w:val="de-DE"/>
-              </w:rPr>
-              <w:t>2</w:t>
-            </w:r>
-            <w:r>
-              <w:rPr>
-                <w:b/>
-                <w:lang w:val="de-DE"/>
-              </w:rPr>
-              <w:t>: Produkt</w:t>
-            </w:r>
-            <w:r>
-              <w:rPr>
-                <w:b/>
-                <w:lang w:val="de-DE"/>
-              </w:rPr>
-              <w:t xml:space="preserve"> anpassen</w:t>
+              <w:t>UC2: Produkt anpassen</w:t>
             </w:r>
           </w:p>
         </w:tc>
@@ -3813,19 +4377,7 @@
               <w:rPr>
                 <w:lang w:val="de-DE"/>
               </w:rPr>
-              <w:t>Mitarbeiter wählt Option „</w:t>
-            </w:r>
-            <w:r>
-              <w:rPr>
-                <w:lang w:val="de-DE"/>
-              </w:rPr>
-              <w:t>e</w:t>
-            </w:r>
-            <w:r>
-              <w:rPr>
-                <w:lang w:val="de-DE"/>
-              </w:rPr>
-              <w:t>dit“</w:t>
+              <w:t>Mitarbeiter wählt Option „edit“</w:t>
             </w:r>
           </w:p>
         </w:tc>
@@ -3869,19 +4421,7 @@
               <w:rPr>
                 <w:lang w:val="de-DE"/>
               </w:rPr>
-              <w:t>Wählt Option „</w:t>
-            </w:r>
-            <w:r>
-              <w:rPr>
-                <w:lang w:val="de-DE"/>
-              </w:rPr>
-              <w:t>edit</w:t>
-            </w:r>
-            <w:r>
-              <w:rPr>
-                <w:lang w:val="de-DE"/>
-              </w:rPr>
-              <w:t>“</w:t>
+              <w:t>Wählt Option „edit“</w:t>
             </w:r>
           </w:p>
           <w:p>
@@ -3977,19 +4517,7 @@
               <w:rPr>
                 <w:lang w:val="de-DE"/>
               </w:rPr>
-              <w:t>Falsche Zeichen einge</w:t>
-            </w:r>
-            <w:r>
-              <w:rPr>
-                <w:lang w:val="de-DE"/>
-              </w:rPr>
-              <w:t>geben</w:t>
-            </w:r>
-            <w:r>
-              <w:rPr>
-                <w:lang w:val="de-DE"/>
-              </w:rPr>
-              <w:t xml:space="preserve"> </w:t>
+              <w:t xml:space="preserve">Falsche Zeichen eingegeben </w:t>
             </w:r>
             <w:r>
               <w:rPr>
@@ -4126,7 +4654,19 @@
               <w:rPr>
                 <w:lang w:val="de-DE"/>
               </w:rPr>
-              <w:t xml:space="preserve">und im Starbucksdesign </w:t>
+              <w:t>und im Starbucks</w:t>
+            </w:r>
+            <w:r>
+              <w:rPr>
+                <w:lang w:val="de-DE"/>
+              </w:rPr>
+              <w:t>-D</w:t>
+            </w:r>
+            <w:r>
+              <w:rPr>
+                <w:lang w:val="de-DE"/>
+              </w:rPr>
+              <w:t xml:space="preserve">esign </w:t>
             </w:r>
             <w:r>
               <w:rPr>
@@ -4781,8 +5321,6 @@
               </w:rPr>
               <w:t>-</w:t>
             </w:r>
-            <w:bookmarkStart w:id="13" w:name="_GoBack"/>
-            <w:bookmarkEnd w:id="13"/>
           </w:p>
         </w:tc>
       </w:tr>
@@ -4805,9 +5343,11 @@
       <w:pPr>
         <w:pStyle w:val="berschrift2"/>
       </w:pPr>
+      <w:bookmarkStart w:id="13" w:name="_Toc496646165"/>
       <w:r>
         <w:t>Story-Bord</w:t>
       </w:r>
+      <w:bookmarkEnd w:id="13"/>
     </w:p>
     <w:p/>
     <w:p>
@@ -4864,7 +5404,7 @@
       <w:pPr>
         <w:pStyle w:val="berschrift1"/>
       </w:pPr>
-      <w:bookmarkStart w:id="14" w:name="_Toc496634530"/>
+      <w:bookmarkStart w:id="14" w:name="_Toc496646166"/>
       <w:r>
         <w:lastRenderedPageBreak/>
         <w:t>Design</w:t>
@@ -4875,7 +5415,7 @@
       <w:pPr>
         <w:pStyle w:val="berschrift2"/>
       </w:pPr>
-      <w:bookmarkStart w:id="15" w:name="_Toc496634531"/>
+      <w:bookmarkStart w:id="15" w:name="_Toc496646167"/>
       <w:r>
         <w:t>Filestruktur</w:t>
       </w:r>
@@ -4883,7 +5423,13 @@
     </w:p>
     <w:p>
       <w:r>
-        <w:t>Der bisherige Starbucksmanager hat keine Datenbank, welche er verwaltet. Die Daten werden in einem einfachen File abgespeichert. Dennoch ist die Struktur des Files natürlich extrem wichtig für die Datenverarbeitung, weshalb sie hier kurz deklariert ist.</w:t>
+        <w:t>Der bisherige Starbucks</w:t>
+      </w:r>
+      <w:r>
+        <w:t xml:space="preserve"> M</w:t>
+      </w:r>
+      <w:r>
+        <w:t>anager hat keine Datenbank, welche er verwaltet. Die Daten werden in einem einfachen File abgespeichert. Dennoch ist die Struktur des Files natürlich extrem wichtig für die Datenverarbeitung, weshalb sie hier kurz deklariert ist.</w:t>
       </w:r>
     </w:p>
     <w:p>
@@ -5104,7 +5650,7 @@
       <w:pPr>
         <w:pStyle w:val="berschrift2"/>
       </w:pPr>
-      <w:bookmarkStart w:id="16" w:name="_Toc496634532"/>
+      <w:bookmarkStart w:id="16" w:name="_Toc496646168"/>
       <w:r>
         <w:t>Programm</w:t>
       </w:r>
@@ -5114,7 +5660,7 @@
       <w:pPr>
         <w:pStyle w:val="berschrift3"/>
       </w:pPr>
-      <w:bookmarkStart w:id="17" w:name="_Toc496634533"/>
+      <w:bookmarkStart w:id="17" w:name="_Toc496646169"/>
       <w:r>
         <w:t>Model</w:t>
       </w:r>
@@ -5132,7 +5678,7 @@
       <w:pPr>
         <w:pStyle w:val="berschrift3"/>
       </w:pPr>
-      <w:bookmarkStart w:id="18" w:name="_Toc496634534"/>
+      <w:bookmarkStart w:id="18" w:name="_Toc496646170"/>
       <w:r>
         <w:t>View</w:t>
       </w:r>
@@ -5150,7 +5696,13 @@
     </w:p>
     <w:p>
       <w:r>
-        <w:t xml:space="preserve">Die Kundenansicht soll dem Starbucksdesign angepasst sein. In ihrem Logo ist ein spezielles Grün zu finden. Weiter zeigt es eine Weisse Figur auf schwarzem Hintergrund. Um den Kunden eine möglichst angenehme Ansicht bieten zu können, wird für das GUI das Grün als Hintergrund eingesetzt. Darauf positionieren werden die Artikel in weisser, serifenloser Schrift. Diese garantiert einen guten Lesefluss. Um dem Kunden die Auswahl möglichst zu vereinfachen, werden die Produkte in vier Kategorien unterteilt. Die Kaffees sind zu Oberst zu finden, da die meisten Kunden Starbucks wegen diesen Produkten besuchen. Danach folgen die Beverages (weitere Getränke), die Extras und zum Schluss noch die Muffins und </w:t>
+        <w:t>Die Kundenansicht soll dem Starbucks</w:t>
+      </w:r>
+      <w:r>
+        <w:t>-D</w:t>
+      </w:r>
+      <w:r>
+        <w:t xml:space="preserve">esign angepasst sein. In ihrem Logo ist ein spezielles Grün zu finden. Weiter zeigt es eine Weisse Figur auf schwarzem Hintergrund. Um den Kunden eine möglichst angenehme Ansicht bieten zu können, wird für das GUI das Grün als Hintergrund eingesetzt. Darauf positionieren werden die Artikel in weisser, serifenloser Schrift. Diese garantiert einen guten Lesefluss. Um dem Kunden die Auswahl möglichst zu vereinfachen, werden die Produkte in vier Kategorien unterteilt. Die Kaffees sind zu Oberst zu finden, da die meisten Kunden Starbucks wegen diesen Produkten besuchen. Danach folgen die Beverages (weitere Getränke), die Extras und zum Schluss noch die Muffins und </w:t>
       </w:r>
       <w:r>
         <w:t>Cookies unter der Kategorie Food.</w:t>
@@ -5176,7 +5728,7 @@
       <w:pPr>
         <w:pStyle w:val="berschrift3"/>
       </w:pPr>
-      <w:bookmarkStart w:id="19" w:name="_Toc496634535"/>
+      <w:bookmarkStart w:id="19" w:name="_Toc496646171"/>
       <w:r>
         <w:lastRenderedPageBreak/>
         <w:t>Controller</w:t>
@@ -5213,26 +5765,32 @@
       <w:pPr>
         <w:pStyle w:val="berschrift2"/>
       </w:pPr>
+      <w:bookmarkStart w:id="20" w:name="_Toc496646172"/>
       <w:r>
         <w:t>Klassendiagramm</w:t>
       </w:r>
+      <w:bookmarkEnd w:id="20"/>
     </w:p>
     <w:p>
       <w:pPr>
         <w:pStyle w:val="berschrift3"/>
       </w:pPr>
+      <w:bookmarkStart w:id="21" w:name="_Toc496646173"/>
       <w:r>
         <w:t>GUI</w:t>
       </w:r>
+      <w:bookmarkEnd w:id="21"/>
     </w:p>
     <w:p/>
     <w:p>
       <w:pPr>
         <w:pStyle w:val="berschrift3"/>
       </w:pPr>
+      <w:bookmarkStart w:id="22" w:name="_Toc496646174"/>
       <w:r>
         <w:t>Interaktion mit Model</w:t>
       </w:r>
+      <w:bookmarkEnd w:id="22"/>
     </w:p>
     <w:p/>
     <w:p>
@@ -5244,12 +5802,12 @@
       <w:pPr>
         <w:pStyle w:val="berschrift1"/>
       </w:pPr>
-      <w:bookmarkStart w:id="20" w:name="_Toc496634536"/>
+      <w:bookmarkStart w:id="23" w:name="_Toc496646175"/>
       <w:r>
         <w:lastRenderedPageBreak/>
         <w:t>Überlegungen zum GUI</w:t>
       </w:r>
-      <w:bookmarkEnd w:id="20"/>
+      <w:bookmarkEnd w:id="23"/>
     </w:p>
     <w:p>
       <w:r>
@@ -5260,9 +5818,11 @@
       <w:pPr>
         <w:pStyle w:val="berschrift2"/>
       </w:pPr>
+      <w:bookmarkStart w:id="24" w:name="_Toc496646176"/>
       <w:r>
         <w:t>Klärung der Ebenen</w:t>
       </w:r>
+      <w:bookmarkEnd w:id="24"/>
     </w:p>
     <w:p>
       <w:r>
@@ -5271,24 +5831,13 @@
     </w:p>
     <w:p>
       <w:pPr>
-        <w:rPr>
-          <w:rStyle w:val="SchwacherVerweis"/>
-        </w:rPr>
-      </w:pPr>
-      <w:r>
-        <w:rPr>
-          <w:rStyle w:val="SchwacherVerweis"/>
-        </w:rPr>
-        <w:t>Rot sind die Aspekte aus den Aufgaben—PDFs!</w:t>
-      </w:r>
-    </w:p>
-    <w:p>
-      <w:pPr>
         <w:pStyle w:val="berschrift3"/>
       </w:pPr>
+      <w:bookmarkStart w:id="25" w:name="_Toc496646177"/>
       <w:r>
         <w:t>Aufgaben-Ebene</w:t>
       </w:r>
+      <w:bookmarkEnd w:id="25"/>
     </w:p>
     <w:p>
       <w:r>
@@ -5353,206 +5902,208 @@
     </w:p>
     <w:p>
       <w:pPr>
+        <w:pStyle w:val="berschrift3"/>
+      </w:pPr>
+      <w:bookmarkStart w:id="26" w:name="_Toc496646178"/>
+      <w:r>
+        <w:t>Semantische Ebene</w:t>
+      </w:r>
+      <w:bookmarkEnd w:id="26"/>
+    </w:p>
+    <w:p>
+      <w:r>
+        <w:t>Weiter ist es wichtig zu wissen, welche Werkzeuge dem Benutzer bereits zur Verfügung stehen</w:t>
+      </w:r>
+      <w:r>
+        <w:t xml:space="preserve"> und was noch bereitgestellt werden muss.</w:t>
+      </w:r>
+    </w:p>
+    <w:p>
+      <w:r>
+        <w:t>In unserem Fall besteht bereits das Model und die Businesslogik vom Programm, welches auf einem handelsüblichen PC laufen wird. Ein grosser Fernseher wird als Anzeige für die Kundenansicht verwendet.</w:t>
+      </w:r>
+    </w:p>
+    <w:p>
+      <w:pPr>
         <w:rPr>
           <w:rStyle w:val="SchwacherVerweis"/>
-        </w:rPr>
-      </w:pPr>
-      <w:r>
-        <w:rPr>
-          <w:rStyle w:val="SchwacherVerweis"/>
-        </w:rPr>
-        <w:t>Welches ist die primäre Aufgabe des Benutzers?</w:t>
+          <w:smallCaps w:val="0"/>
+          <w:color w:val="auto"/>
+        </w:rPr>
+      </w:pPr>
+      <w:r>
+        <w:t>Wir müssen nun noch das GUI zur Verfügung stellen.</w:t>
       </w:r>
     </w:p>
     <w:p>
       <w:pPr>
         <w:pStyle w:val="berschrift3"/>
       </w:pPr>
-      <w:r>
-        <w:t>Semantische Ebene</w:t>
-      </w:r>
-    </w:p>
-    <w:p>
-      <w:r>
-        <w:t>Weiter ist es wichtig zu wissen, welche Werkzeuge dem Benutzer bereits zur Verfügung stehen.</w:t>
-      </w:r>
-    </w:p>
-    <w:p>
-      <w:pPr>
-        <w:rPr>
-          <w:rStyle w:val="SchwacherVerweis"/>
-        </w:rPr>
-      </w:pPr>
-      <w:r>
-        <w:rPr>
-          <w:rStyle w:val="SchwacherVerweis"/>
-        </w:rPr>
-        <w:t>Welche Werkzeuge stehen zur Verfügung?</w:t>
+      <w:bookmarkStart w:id="27" w:name="_Toc496646179"/>
+      <w:r>
+        <w:t>Syntaktische Ebene</w:t>
+      </w:r>
+      <w:bookmarkEnd w:id="27"/>
+    </w:p>
+    <w:p>
+      <w:r>
+        <w:t>Auf dieser Ebene ist die Frage nach dem Wissen des Benutzers extrem wichtig. Dies kann von Benutzer-Art zu Benutzer-Art unterschiedlich ausgeprägt sein. Je nach Komplexität des Programmes und nach Arbeitsteilung muss das Programm dementsprechend angepasst werden. Allenfalls müssen die Benutzer sogar geschult werden, damit das Programm im Arbeitsalltag (oder auch im Privatgebrauch) korrekt und effizient eingesetzt werden kann.</w:t>
+      </w:r>
+    </w:p>
+    <w:p>
+      <w:r>
+        <w:t xml:space="preserve">In unserem Fall </w:t>
+      </w:r>
+      <w:r>
+        <w:t>handelt es sich um durchschnittliche End-User-Anwender. Einige Personen haben bereits Erfahrung mit dem bestehenden Programm, andere werden neu mit dem Programm arbeiten. Die Benutzer wissen, welche Produkte welcher Kategorie zuzuordnen sind und kennen ihre jeweiligen Eigenschaften.</w:t>
       </w:r>
     </w:p>
     <w:p>
       <w:pPr>
         <w:pStyle w:val="berschrift3"/>
       </w:pPr>
-      <w:r>
-        <w:t>Syntaktische Ebene</w:t>
-      </w:r>
-    </w:p>
-    <w:p>
-      <w:r>
-        <w:t>Auf dieser Ebene ist die Frage nach dem Wissen des Benutzers extrem wichtig. Dies kann von Benutzer-Art zu Benutzer-Art unterschiedlich ausgeprägt sein. Je nach Komplexität des Programmes und nach Arbeitsteilung muss das Programm dementsprechend angepasst werden. Allenfalls müssen die Benutzer sogar geschult werden, damit das Programm im Arbeitsalltag (oder auch im Privatgebrauch) korrekt und effizient eingesetzt werden kann.</w:t>
-      </w:r>
-    </w:p>
-    <w:p>
-      <w:r>
-        <w:t>In unserem Fall gibt es zwei Benutzer-Arten (mehr dazu weiter unten).</w:t>
-      </w:r>
-    </w:p>
-    <w:p>
-      <w:pPr>
-        <w:rPr>
-          <w:rStyle w:val="SchwacherVerweis"/>
-        </w:rPr>
-      </w:pPr>
-      <w:r>
-        <w:rPr>
-          <w:rStyle w:val="SchwacherVerweis"/>
-        </w:rPr>
-        <w:t>Welches Wissen hat der Benutzer?</w:t>
-      </w:r>
+      <w:bookmarkStart w:id="28" w:name="_Toc496646180"/>
+      <w:r>
+        <w:t>Interaktionsebene</w:t>
+      </w:r>
+      <w:bookmarkEnd w:id="28"/>
+    </w:p>
+    <w:p>
+      <w:r>
+        <w:t>Wie der Benutzer mit dem System interagieren kann, sprich wie er mit dem Programm kommunizieren kann ist für den Benutzer sehr zentral. Beim Starbucks Manager kann er dies per Maus und Tastatur machen.</w:t>
+      </w:r>
+    </w:p>
+    <w:p>
+      <w:pPr>
+        <w:pStyle w:val="berschrift2"/>
+      </w:pPr>
+      <w:bookmarkStart w:id="29" w:name="_Toc496646181"/>
+      <w:r>
+        <w:lastRenderedPageBreak/>
+        <w:t>Benutzer-Arten</w:t>
+      </w:r>
+      <w:bookmarkEnd w:id="29"/>
+    </w:p>
+    <w:p>
+      <w:pPr>
+        <w:tabs>
+          <w:tab w:val="left" w:pos="1080"/>
+        </w:tabs>
+      </w:pPr>
+      <w:r>
+        <w:t xml:space="preserve">Grundsätzlich können verschiedene Benutzer sehr verschiedene Fähigkeiten und Wünsche mitbringen. </w:t>
+      </w:r>
+      <w:r>
+        <w:t>Diese können sich im Laufe der Zeit verändern. Man unterscheidet meist Neulinge, geübte Benutzer und Profis.</w:t>
+      </w:r>
+    </w:p>
+    <w:p>
+      <w:pPr>
+        <w:tabs>
+          <w:tab w:val="left" w:pos="1080"/>
+        </w:tabs>
+      </w:pPr>
+      <w:r>
+        <w:t xml:space="preserve">Unser GUI wird sehr übersichtlich aufgebaut sein und für falsche Eingaben werden direkt mit Fehlermeldungen ausgegeben. So soll die Intuition und der Lerneffekt des Benutzer ihn schnell zu einem geübten Benutzer verändern. Daher legen wir das GUI auf diese </w:t>
+      </w:r>
+      <w:bookmarkStart w:id="30" w:name="_GoBack"/>
+      <w:bookmarkEnd w:id="30"/>
+      <w:r>
+        <w:t>Benutzergruppe aus (Reduktion). Für unerfahrene Benutzer stellen wir dafür den Menüpunkt ‘Help’ zur Verfügung, der die Anwendung kurz beschreibt.</w:t>
+      </w:r>
+    </w:p>
+    <w:p>
+      <w:pPr>
+        <w:tabs>
+          <w:tab w:val="left" w:pos="1080"/>
+        </w:tabs>
+      </w:pPr>
+      <w:r>
+        <w:t>Für Profis wäre allenfalls eine Möglichkeit, die Fehlerdialoge bei falschen Eingaben auszuschalten, um den User bei Tippfehlern nicht zu stören. Dies wird jedoch erst in einem weiteren Schritt implementiert – je nach Wunsch der User.</w:t>
+      </w:r>
+    </w:p>
+    <w:p>
+      <w:pPr>
+        <w:pStyle w:val="berschrift2"/>
+      </w:pPr>
+      <w:bookmarkStart w:id="31" w:name="_Toc496646182"/>
+      <w:r>
+        <w:t>Weitere Aspekte</w:t>
+      </w:r>
+      <w:bookmarkEnd w:id="31"/>
     </w:p>
     <w:p>
       <w:pPr>
         <w:pStyle w:val="berschrift3"/>
       </w:pPr>
       <w:r>
-        <w:t>Interaktionsebene</w:t>
-      </w:r>
-    </w:p>
-    <w:p/>
-    <w:p>
-      <w:pPr>
-        <w:rPr>
-          <w:rStyle w:val="SchwacherVerweis"/>
-        </w:rPr>
-      </w:pPr>
-      <w:r>
-        <w:rPr>
-          <w:rStyle w:val="SchwacherVerweis"/>
-        </w:rPr>
-        <w:t>Wie kann der Benutzer mit dem System kommunizieren?</w:t>
-      </w:r>
-    </w:p>
-    <w:p/>
-    <w:p>
-      <w:pPr>
-        <w:pStyle w:val="berschrift2"/>
-      </w:pPr>
-      <w:r>
-        <w:t>Benutzer-Arten</w:t>
-      </w:r>
-    </w:p>
-    <w:p/>
-    <w:p>
-      <w:pPr>
-        <w:rPr>
-          <w:rStyle w:val="SchwacherVerweis"/>
-        </w:rPr>
-      </w:pPr>
-      <w:r>
-        <w:rPr>
-          <w:rStyle w:val="SchwacherVerweis"/>
-        </w:rPr>
-        <w:t xml:space="preserve">Neue / Geübte / Profis </w:t>
-      </w:r>
-      <w:r>
-        <w:rPr>
-          <w:rStyle w:val="SchwacherVerweis"/>
-        </w:rPr>
-        <w:sym w:font="Wingdings" w:char="F0E0"/>
-      </w:r>
-      <w:r>
-        <w:rPr>
-          <w:rStyle w:val="SchwacherVerweis"/>
-        </w:rPr>
-        <w:t xml:space="preserve">  was für Erkenntnisse gewinnen wir daraus?</w:t>
-      </w:r>
-    </w:p>
-    <w:p>
-      <w:pPr>
-        <w:pStyle w:val="berschrift2"/>
-      </w:pPr>
-      <w:r>
-        <w:lastRenderedPageBreak/>
-        <w:t>Weitere Aspekte</w:t>
-      </w:r>
-    </w:p>
-    <w:p/>
-    <w:p>
-      <w:pPr>
-        <w:autoSpaceDE w:val="0"/>
-        <w:autoSpaceDN w:val="0"/>
-        <w:adjustRightInd w:val="0"/>
-        <w:spacing w:after="0" w:line="240" w:lineRule="auto"/>
-        <w:rPr>
-          <w:rStyle w:val="SchwacherVerweis"/>
-        </w:rPr>
-      </w:pPr>
-      <w:r>
-        <w:rPr>
-          <w:rStyle w:val="SchwacherVerweis"/>
-        </w:rPr>
-        <w:t>• Welche Erwartungen hat der Benutzer auf die Interaktion zur Lösung seiner Aufgaben?</w:t>
-      </w:r>
-    </w:p>
-    <w:p>
-      <w:pPr>
-        <w:autoSpaceDE w:val="0"/>
-        <w:autoSpaceDN w:val="0"/>
-        <w:adjustRightInd w:val="0"/>
-        <w:spacing w:after="0" w:line="240" w:lineRule="auto"/>
-        <w:rPr>
-          <w:rStyle w:val="SchwacherVerweis"/>
-        </w:rPr>
-      </w:pPr>
-      <w:r>
-        <w:rPr>
-          <w:rStyle w:val="SchwacherVerweis"/>
-        </w:rPr>
-        <w:t>• Welche Metaphern können verwendet werden?</w:t>
-      </w:r>
-    </w:p>
-    <w:p>
-      <w:pPr>
-        <w:autoSpaceDE w:val="0"/>
-        <w:autoSpaceDN w:val="0"/>
-        <w:adjustRightInd w:val="0"/>
-        <w:spacing w:after="0" w:line="240" w:lineRule="auto"/>
-        <w:rPr>
-          <w:rStyle w:val="SchwacherVerweis"/>
-        </w:rPr>
-      </w:pPr>
-      <w:r>
-        <w:rPr>
-          <w:rStyle w:val="SchwacherVerweis"/>
-        </w:rPr>
-        <w:t>• Müssen Style-Guides verwendet werden? Sind Design-Vorlagen vorhanden?</w:t>
-      </w:r>
-    </w:p>
-    <w:p>
-      <w:pPr>
-        <w:rPr>
-          <w:rStyle w:val="SchwacherVerweis"/>
-        </w:rPr>
-      </w:pPr>
-      <w:r>
-        <w:rPr>
-          <w:rStyle w:val="SchwacherVerweis"/>
-        </w:rPr>
-        <w:t>• Müssen bestimmte Richtlinien umgesetzt/berücksichtigt werden?</w:t>
-      </w:r>
-    </w:p>
-    <w:p/>
+        <w:t>Aufbau</w:t>
+      </w:r>
+    </w:p>
+    <w:p>
+      <w:r>
+        <w:t xml:space="preserve">Damit sich ein neuer Benutzer in unserem Programm schnell </w:t>
+      </w:r>
+      <w:r>
+        <w:t>zurechtfindet</w:t>
+      </w:r>
+      <w:r>
+        <w:t>, halten wir uns an gewisse Standards. Die Menüleiste ist zuoberst zu finden</w:t>
+      </w:r>
+      <w:r>
+        <w:t>, unten wird das Programm mit einem Footer beendet</w:t>
+      </w:r>
+      <w:r>
+        <w:t>. Ganz links wird die Home-Seite eingeblendet, sie ist gleichzeitig der Einstiegspunkt. Die Kundenansicht wird nämlich jeden Morgen aufgestartet, Anpassungen am Menü werden tendenziell seltener gebraucht. Die Funktion ‘Help’ befindet sich wie bei den meisten Programmen ganz rechts in der Menüleiste.</w:t>
+      </w:r>
+    </w:p>
+    <w:p>
+      <w:r>
+        <w:t xml:space="preserve">Weiter verwenden wir ein Icon, damit der User in </w:t>
+      </w:r>
+      <w:r>
+        <w:t>der Taskleiste auf den ersten Blick sehen kann, wo er den Starbucks Manager findet. Dies kann hilfreich sein, wenn er noch weitere Programme geöffnet hat und zwischen den Programmen wechseln will.</w:t>
+      </w:r>
+    </w:p>
+    <w:p>
+      <w:pPr>
+        <w:pStyle w:val="berschrift3"/>
+      </w:pPr>
+      <w:r>
+        <w:t>Dialoge</w:t>
+      </w:r>
+    </w:p>
+    <w:p>
+      <w:r>
+        <w:t>Meldungen werden immer in einem Dialog geöffnet, welche der Benutzer mit einem Button bestätigen und gleichzeitig beenden kann. Dies ist er sich von den meisten bestehenden Programmen ebenfalls schon gewöhnt. Diese Dialoge sind modal, das bedeutet, der User muss zuerst den Dialog schliessen um weiterarbeiten zu können. Dies stellt sicher, dass die Fehlermeldung zur Kenntnis genommen wird.</w:t>
+      </w:r>
+    </w:p>
+    <w:p>
+      <w:r>
+        <w:t>Für die Eingabe des Preises wird eine Metapher verwendet. Eine Art Taschenrechner, welcher auf die benötigten Funktionen begrenzt ist, öffnet sich und mittels Klicks auf die Buttons füllt die Zahlen korrekt dem double-Format entsprechend ein. Auch dieser ist modal eingestellt, um keinen Datenverlust zu erleiden.</w:t>
+      </w:r>
+    </w:p>
+    <w:p>
+      <w:pPr>
+        <w:pStyle w:val="berschrift3"/>
+      </w:pPr>
+      <w:r>
+        <w:t>Styleguides</w:t>
+      </w:r>
+    </w:p>
+    <w:p>
+      <w:r>
+        <w:t>Für die Kundenansicht werden die Starbucks-Farben verwendet. So wird das Corporate Design eingehalten, der Kunde merkt sofort, dass dieses Menü zu einer Starbucks-Filiale gehören muss.</w:t>
+      </w:r>
+    </w:p>
+    <w:p>
+      <w:r>
+        <w:t xml:space="preserve">Als Icon verwenden wir das Starbucks-Logo, so findet der Mitarbeiter sofort das korrekte </w:t>
+      </w:r>
+      <w:r>
+        <w:t>Programm, wenn er den Starbucks Manager sucht.</w:t>
+      </w:r>
+    </w:p>
     <w:p>
       <w:r>
         <w:br w:type="page"/>
@@ -5562,32 +6113,32 @@
       <w:pPr>
         <w:pStyle w:val="berschrift1"/>
       </w:pPr>
-      <w:bookmarkStart w:id="21" w:name="_Toc496634537"/>
+      <w:bookmarkStart w:id="32" w:name="_Toc496646183"/>
       <w:r>
         <w:lastRenderedPageBreak/>
         <w:t>Implementation</w:t>
       </w:r>
-      <w:bookmarkEnd w:id="21"/>
+      <w:bookmarkEnd w:id="32"/>
     </w:p>
     <w:p>
       <w:pPr>
         <w:pStyle w:val="berschrift2"/>
       </w:pPr>
-      <w:bookmarkStart w:id="22" w:name="_Toc496634538"/>
+      <w:bookmarkStart w:id="33" w:name="_Toc496646184"/>
       <w:r>
         <w:t>Implementierung</w:t>
       </w:r>
-      <w:bookmarkEnd w:id="22"/>
+      <w:bookmarkEnd w:id="33"/>
     </w:p>
     <w:p>
       <w:pPr>
         <w:pStyle w:val="berschrift3"/>
       </w:pPr>
-      <w:bookmarkStart w:id="23" w:name="_Toc496634539"/>
+      <w:bookmarkStart w:id="34" w:name="_Toc496646185"/>
       <w:r>
         <w:t>Verantwortlichkeiten</w:t>
       </w:r>
-      <w:bookmarkEnd w:id="23"/>
+      <w:bookmarkEnd w:id="34"/>
     </w:p>
     <w:p>
       <w:r>
@@ -5627,21 +6178,21 @@
       <w:pPr>
         <w:pStyle w:val="berschrift3"/>
       </w:pPr>
-      <w:bookmarkStart w:id="24" w:name="_Toc496634540"/>
+      <w:bookmarkStart w:id="35" w:name="_Toc496646186"/>
       <w:r>
         <w:t>Technischer Aufbau</w:t>
       </w:r>
-      <w:bookmarkEnd w:id="24"/>
+      <w:bookmarkEnd w:id="35"/>
     </w:p>
     <w:p>
       <w:pPr>
         <w:pStyle w:val="berschrift4"/>
       </w:pPr>
-      <w:bookmarkStart w:id="25" w:name="_Toc496634541"/>
+      <w:bookmarkStart w:id="36" w:name="_Toc496646187"/>
       <w:r>
         <w:t>GUI</w:t>
       </w:r>
-      <w:bookmarkEnd w:id="25"/>
+      <w:bookmarkEnd w:id="36"/>
     </w:p>
     <w:p>
       <w:r>
@@ -5655,11 +6206,11 @@
       <w:pPr>
         <w:pStyle w:val="berschrift4"/>
       </w:pPr>
-      <w:bookmarkStart w:id="26" w:name="_Toc496634542"/>
+      <w:bookmarkStart w:id="37" w:name="_Toc496646188"/>
       <w:r>
         <w:t>DataHolder</w:t>
       </w:r>
-      <w:bookmarkEnd w:id="26"/>
+      <w:bookmarkEnd w:id="37"/>
     </w:p>
     <w:p>
       <w:r>
@@ -5709,12 +6260,12 @@
       <w:pPr>
         <w:pStyle w:val="berschrift1"/>
       </w:pPr>
-      <w:bookmarkStart w:id="27" w:name="_Toc496634543"/>
+      <w:bookmarkStart w:id="38" w:name="_Toc496646189"/>
       <w:r>
         <w:lastRenderedPageBreak/>
         <w:t>Testing</w:t>
       </w:r>
-      <w:bookmarkEnd w:id="27"/>
+      <w:bookmarkEnd w:id="38"/>
     </w:p>
     <w:p/>
     <w:p/>
@@ -8389,7 +8940,7 @@
 </file>
 
 <file path=customXml/itemProps1.xml><?xml version="1.0" encoding="utf-8"?>
-<ds:datastoreItem xmlns:ds="http://schemas.openxmlformats.org/officeDocument/2006/customXml" ds:itemID="{FF4A2391-7443-49D0-B15B-FBBB3A4B8A65}">
+<ds:datastoreItem xmlns:ds="http://schemas.openxmlformats.org/officeDocument/2006/customXml" ds:itemID="{382A2154-999E-4659-BAB4-3F4D22C2E3FC}">
   <ds:schemaRefs>
     <ds:schemaRef ds:uri="http://schemas.openxmlformats.org/officeDocument/2006/bibliography"/>
   </ds:schemaRefs>

</xml_diff>

<commit_message>
icons added, new Class Help for Dialog
</commit_message>
<xml_diff>
--- a/M120_Projektdokumentation.docx
+++ b/M120_Projektdokumentation.docx
@@ -139,6 +139,7 @@
                                     <w:dataBinding w:prefixMappings="xmlns:ns0='http://purl.org/dc/elements/1.1/' xmlns:ns1='http://schemas.openxmlformats.org/package/2006/metadata/core-properties' " w:xpath="/ns1:coreProperties[1]/ns0:creator[1]" w:storeItemID="{6C3C8BC8-F283-45AE-878A-BAB7291924A1}"/>
                                     <w:text/>
                                   </w:sdtPr>
+                                  <w:sdtEndPr/>
                                   <w:sdtContent>
                                     <w:p>
                                       <w:pPr>
@@ -180,6 +181,7 @@
                                       <w:dataBinding w:prefixMappings="xmlns:ns0='http://schemas.openxmlformats.org/officeDocument/2006/extended-properties' " w:xpath="/ns0:Properties[1]/ns0:Company[1]" w:storeItemID="{6668398D-A668-4E3E-A5EB-62B293D839F1}"/>
                                       <w:text/>
                                     </w:sdtPr>
+                                    <w:sdtEndPr/>
                                     <w:sdtContent>
                                       <w:r>
                                         <w:rPr>
@@ -209,6 +211,7 @@
                                       <w:dataBinding w:prefixMappings="xmlns:ns0='http://schemas.microsoft.com/office/2006/coverPageProps' " w:xpath="/ns0:CoverPageProperties[1]/ns0:CompanyAddress[1]" w:storeItemID="{55AF091B-3C7A-41E3-B477-F2FDAA23CFDA}"/>
                                       <w:text/>
                                     </w:sdtPr>
+                                    <w:sdtEndPr/>
                                     <w:sdtContent>
                                       <w:r>
                                         <w:rPr>
@@ -288,6 +291,7 @@
                                       <w:dataBinding w:prefixMappings="xmlns:ns0='http://purl.org/dc/elements/1.1/' xmlns:ns1='http://schemas.openxmlformats.org/package/2006/metadata/core-properties' " w:xpath="/ns1:coreProperties[1]/ns0:title[1]" w:storeItemID="{6C3C8BC8-F283-45AE-878A-BAB7291924A1}"/>
                                       <w:text/>
                                     </w:sdtPr>
+                                    <w:sdtEndPr/>
                                     <w:sdtContent>
                                       <w:r>
                                         <w:rPr>
@@ -373,6 +377,7 @@
                               <w:dataBinding w:prefixMappings="xmlns:ns0='http://purl.org/dc/elements/1.1/' xmlns:ns1='http://schemas.openxmlformats.org/package/2006/metadata/core-properties' " w:xpath="/ns1:coreProperties[1]/ns0:creator[1]" w:storeItemID="{6C3C8BC8-F283-45AE-878A-BAB7291924A1}"/>
                               <w:text/>
                             </w:sdtPr>
+                            <w:sdtEndPr/>
                             <w:sdtContent>
                               <w:p>
                                 <w:pPr>
@@ -414,6 +419,7 @@
                                 <w:dataBinding w:prefixMappings="xmlns:ns0='http://schemas.openxmlformats.org/officeDocument/2006/extended-properties' " w:xpath="/ns0:Properties[1]/ns0:Company[1]" w:storeItemID="{6668398D-A668-4E3E-A5EB-62B293D839F1}"/>
                                 <w:text/>
                               </w:sdtPr>
+                              <w:sdtEndPr/>
                               <w:sdtContent>
                                 <w:r>
                                   <w:rPr>
@@ -443,6 +449,7 @@
                                 <w:dataBinding w:prefixMappings="xmlns:ns0='http://schemas.microsoft.com/office/2006/coverPageProps' " w:xpath="/ns0:CoverPageProperties[1]/ns0:CompanyAddress[1]" w:storeItemID="{55AF091B-3C7A-41E3-B477-F2FDAA23CFDA}"/>
                                 <w:text/>
                               </w:sdtPr>
+                              <w:sdtEndPr/>
                               <w:sdtContent>
                                 <w:r>
                                   <w:rPr>
@@ -488,6 +495,7 @@
                                 <w:dataBinding w:prefixMappings="xmlns:ns0='http://purl.org/dc/elements/1.1/' xmlns:ns1='http://schemas.openxmlformats.org/package/2006/metadata/core-properties' " w:xpath="/ns1:coreProperties[1]/ns0:title[1]" w:storeItemID="{6C3C8BC8-F283-45AE-878A-BAB7291924A1}"/>
                                 <w:text/>
                               </w:sdtPr>
+                              <w:sdtEndPr/>
                               <w:sdtContent>
                                 <w:r>
                                   <w:rPr>
@@ -6004,12 +6012,7 @@
         </w:tabs>
       </w:pPr>
       <w:r>
-        <w:t xml:space="preserve">Unser GUI wird sehr übersichtlich aufgebaut sein und für falsche Eingaben werden direkt mit Fehlermeldungen ausgegeben. So soll die Intuition und der Lerneffekt des Benutzer ihn schnell zu einem geübten Benutzer verändern. Daher legen wir das GUI auf diese </w:t>
-      </w:r>
-      <w:bookmarkStart w:id="30" w:name="_GoBack"/>
-      <w:bookmarkEnd w:id="30"/>
-      <w:r>
-        <w:t>Benutzergruppe aus (Reduktion). Für unerfahrene Benutzer stellen wir dafür den Menüpunkt ‘Help’ zur Verfügung, der die Anwendung kurz beschreibt.</w:t>
+        <w:t>Unser GUI wird sehr übersichtlich aufgebaut sein und für falsche Eingaben werden direkt mit Fehlermeldungen ausgegeben. So soll die Intuition und der Lerneffekt des Benutzer ihn schnell zu einem geübten Benutzer verändern. Daher legen wir das GUI auf diese Benutzergruppe aus (Reduktion). Für unerfahrene Benutzer stellen wir dafür den Menüpunkt ‘Help’ zur Verfügung, der die Anwendung kurz beschreibt.</w:t>
       </w:r>
     </w:p>
     <w:p>
@@ -6026,62 +6029,75 @@
       <w:pPr>
         <w:pStyle w:val="berschrift2"/>
       </w:pPr>
-      <w:bookmarkStart w:id="31" w:name="_Toc496646182"/>
+      <w:bookmarkStart w:id="30" w:name="_Toc496646182"/>
       <w:r>
         <w:t>Weitere Aspekte</w:t>
       </w:r>
+      <w:bookmarkEnd w:id="30"/>
+    </w:p>
+    <w:p>
+      <w:pPr>
+        <w:pStyle w:val="berschrift3"/>
+      </w:pPr>
+      <w:r>
+        <w:t>Aufbau</w:t>
+      </w:r>
+    </w:p>
+    <w:p>
+      <w:r>
+        <w:t xml:space="preserve">Damit sich ein neuer Benutzer in unserem Programm schnell </w:t>
+      </w:r>
+      <w:r>
+        <w:t>zurechtfindet</w:t>
+      </w:r>
+      <w:r>
+        <w:t>, halten wir uns an gewisse Standards. Die Menüleiste ist zuoberst zu finden</w:t>
+      </w:r>
+      <w:r>
+        <w:t>, unten wird das Programm mit einem Footer beendet</w:t>
+      </w:r>
+      <w:r>
+        <w:t>. Ganz links wird die Home-Seite eingeblendet, sie ist gleichzeitig der Einstiegspunkt. Die Kundenansicht wird nämlich jeden Morgen aufgestartet, Anpassungen am Menü werden tendenziell seltener gebraucht. Die Funktion ‘Help’ befindet sich wie bei den meisten Programmen ganz rechts in der Menüleiste.</w:t>
+      </w:r>
+    </w:p>
+    <w:p>
+      <w:r>
+        <w:t xml:space="preserve">Weiter verwenden wir ein Icon, damit der User in </w:t>
+      </w:r>
+      <w:r>
+        <w:t>der Taskleiste auf den ersten Blick sehen kann, wo er den Starbucks Manager findet. Dies kann hilfreich sein, wenn er noch weitere Programme geöffnet hat und zwischen den Programmen wechseln will.</w:t>
+      </w:r>
+    </w:p>
+    <w:p>
+      <w:pPr>
+        <w:pStyle w:val="berschrift3"/>
+      </w:pPr>
+      <w:r>
+        <w:t>Dialoge</w:t>
+      </w:r>
+    </w:p>
+    <w:p>
+      <w:r>
+        <w:t>Meldungen werden immer in einem Dialog geöffnet, welche der Benutzer mit einem Button bestätigen und gleichzeitig beenden kann. Dies ist er sich von den meisten bestehenden Programmen ebenfalls schon gewöhnt. Diese Dialoge sind modal, das bedeutet, der User muss zuerst den Dialog schliessen um weiterarbeiten zu können. Dies stellt sicher, dass die Fehlermeldung zur Kenntnis genommen wird.</w:t>
+      </w:r>
+    </w:p>
+    <w:p>
+      <w:r>
+        <w:t>Für die Eingabe des Preises wird eine Metapher verwendet. Eine Art Taschenrechner, welcher auf die benötigten Funktionen begrenzt ist, öffnet sich und mittels Klicks auf die Buttons füllt die Zahlen korrekt dem double-Format entsprechend ein. Auch dieser ist modal eingestellt, um keinen Datenverlust zu erleiden.</w:t>
+      </w:r>
+    </w:p>
+    <w:p>
+      <w:r>
+        <w:t xml:space="preserve">Die Menü-Option ‘Help’ öffnet einen nicht-modalen Dialog, in dem die Funktionen des Programmes erklärt sind. So kann der User im Help-Dialog nachschauen wie etwas funktioniert und es </w:t>
+      </w:r>
+      <w:r>
+        <w:t>gleichzeitig</w:t>
+      </w:r>
+      <w:r>
+        <w:t xml:space="preserve"> im GUI ausführen.</w:t>
+      </w:r>
+      <w:bookmarkStart w:id="31" w:name="_GoBack"/>
       <w:bookmarkEnd w:id="31"/>
-    </w:p>
-    <w:p>
-      <w:pPr>
-        <w:pStyle w:val="berschrift3"/>
-      </w:pPr>
-      <w:r>
-        <w:t>Aufbau</w:t>
-      </w:r>
-    </w:p>
-    <w:p>
-      <w:r>
-        <w:t xml:space="preserve">Damit sich ein neuer Benutzer in unserem Programm schnell </w:t>
-      </w:r>
-      <w:r>
-        <w:t>zurechtfindet</w:t>
-      </w:r>
-      <w:r>
-        <w:t>, halten wir uns an gewisse Standards. Die Menüleiste ist zuoberst zu finden</w:t>
-      </w:r>
-      <w:r>
-        <w:t>, unten wird das Programm mit einem Footer beendet</w:t>
-      </w:r>
-      <w:r>
-        <w:t>. Ganz links wird die Home-Seite eingeblendet, sie ist gleichzeitig der Einstiegspunkt. Die Kundenansicht wird nämlich jeden Morgen aufgestartet, Anpassungen am Menü werden tendenziell seltener gebraucht. Die Funktion ‘Help’ befindet sich wie bei den meisten Programmen ganz rechts in der Menüleiste.</w:t>
-      </w:r>
-    </w:p>
-    <w:p>
-      <w:r>
-        <w:t xml:space="preserve">Weiter verwenden wir ein Icon, damit der User in </w:t>
-      </w:r>
-      <w:r>
-        <w:t>der Taskleiste auf den ersten Blick sehen kann, wo er den Starbucks Manager findet. Dies kann hilfreich sein, wenn er noch weitere Programme geöffnet hat und zwischen den Programmen wechseln will.</w:t>
-      </w:r>
-    </w:p>
-    <w:p>
-      <w:pPr>
-        <w:pStyle w:val="berschrift3"/>
-      </w:pPr>
-      <w:r>
-        <w:t>Dialoge</w:t>
-      </w:r>
-    </w:p>
-    <w:p>
-      <w:r>
-        <w:t>Meldungen werden immer in einem Dialog geöffnet, welche der Benutzer mit einem Button bestätigen und gleichzeitig beenden kann. Dies ist er sich von den meisten bestehenden Programmen ebenfalls schon gewöhnt. Diese Dialoge sind modal, das bedeutet, der User muss zuerst den Dialog schliessen um weiterarbeiten zu können. Dies stellt sicher, dass die Fehlermeldung zur Kenntnis genommen wird.</w:t>
-      </w:r>
-    </w:p>
-    <w:p>
-      <w:r>
-        <w:t>Für die Eingabe des Preises wird eine Metapher verwendet. Eine Art Taschenrechner, welcher auf die benötigten Funktionen begrenzt ist, öffnet sich und mittels Klicks auf die Buttons füllt die Zahlen korrekt dem double-Format entsprechend ein. Auch dieser ist modal eingestellt, um keinen Datenverlust zu erleiden.</w:t>
-      </w:r>
     </w:p>
     <w:p>
       <w:pPr>
@@ -8940,7 +8956,7 @@
 </file>
 
 <file path=customXml/itemProps1.xml><?xml version="1.0" encoding="utf-8"?>
-<ds:datastoreItem xmlns:ds="http://schemas.openxmlformats.org/officeDocument/2006/customXml" ds:itemID="{382A2154-999E-4659-BAB4-3F4D22C2E3FC}">
+<ds:datastoreItem xmlns:ds="http://schemas.openxmlformats.org/officeDocument/2006/customXml" ds:itemID="{55C76ABA-99BB-47C2-9714-434DFCCED9A6}">
   <ds:schemaRefs>
     <ds:schemaRef ds:uri="http://schemas.openxmlformats.org/officeDocument/2006/bibliography"/>
   </ds:schemaRefs>

</xml_diff>

<commit_message>
Doku ohne Klassendiagramm, Storyboard und Testing
</commit_message>
<xml_diff>
--- a/M120_Projektdokumentation.docx
+++ b/M120_Projektdokumentation.docx
@@ -139,7 +139,6 @@
                                     <w:dataBinding w:prefixMappings="xmlns:ns0='http://purl.org/dc/elements/1.1/' xmlns:ns1='http://schemas.openxmlformats.org/package/2006/metadata/core-properties' " w:xpath="/ns1:coreProperties[1]/ns0:creator[1]" w:storeItemID="{6C3C8BC8-F283-45AE-878A-BAB7291924A1}"/>
                                     <w:text/>
                                   </w:sdtPr>
-                                  <w:sdtEndPr/>
                                   <w:sdtContent>
                                     <w:p>
                                       <w:pPr>
@@ -181,7 +180,6 @@
                                       <w:dataBinding w:prefixMappings="xmlns:ns0='http://schemas.openxmlformats.org/officeDocument/2006/extended-properties' " w:xpath="/ns0:Properties[1]/ns0:Company[1]" w:storeItemID="{6668398D-A668-4E3E-A5EB-62B293D839F1}"/>
                                       <w:text/>
                                     </w:sdtPr>
-                                    <w:sdtEndPr/>
                                     <w:sdtContent>
                                       <w:r>
                                         <w:rPr>
@@ -211,7 +209,6 @@
                                       <w:dataBinding w:prefixMappings="xmlns:ns0='http://schemas.microsoft.com/office/2006/coverPageProps' " w:xpath="/ns0:CoverPageProperties[1]/ns0:CompanyAddress[1]" w:storeItemID="{55AF091B-3C7A-41E3-B477-F2FDAA23CFDA}"/>
                                       <w:text/>
                                     </w:sdtPr>
-                                    <w:sdtEndPr/>
                                     <w:sdtContent>
                                       <w:r>
                                         <w:rPr>
@@ -291,7 +288,6 @@
                                       <w:dataBinding w:prefixMappings="xmlns:ns0='http://purl.org/dc/elements/1.1/' xmlns:ns1='http://schemas.openxmlformats.org/package/2006/metadata/core-properties' " w:xpath="/ns1:coreProperties[1]/ns0:title[1]" w:storeItemID="{6C3C8BC8-F283-45AE-878A-BAB7291924A1}"/>
                                       <w:text/>
                                     </w:sdtPr>
-                                    <w:sdtEndPr/>
                                     <w:sdtContent>
                                       <w:r>
                                         <w:rPr>
@@ -377,7 +373,6 @@
                               <w:dataBinding w:prefixMappings="xmlns:ns0='http://purl.org/dc/elements/1.1/' xmlns:ns1='http://schemas.openxmlformats.org/package/2006/metadata/core-properties' " w:xpath="/ns1:coreProperties[1]/ns0:creator[1]" w:storeItemID="{6C3C8BC8-F283-45AE-878A-BAB7291924A1}"/>
                               <w:text/>
                             </w:sdtPr>
-                            <w:sdtEndPr/>
                             <w:sdtContent>
                               <w:p>
                                 <w:pPr>
@@ -419,7 +414,6 @@
                                 <w:dataBinding w:prefixMappings="xmlns:ns0='http://schemas.openxmlformats.org/officeDocument/2006/extended-properties' " w:xpath="/ns0:Properties[1]/ns0:Company[1]" w:storeItemID="{6668398D-A668-4E3E-A5EB-62B293D839F1}"/>
                                 <w:text/>
                               </w:sdtPr>
-                              <w:sdtEndPr/>
                               <w:sdtContent>
                                 <w:r>
                                   <w:rPr>
@@ -449,7 +443,6 @@
                                 <w:dataBinding w:prefixMappings="xmlns:ns0='http://schemas.microsoft.com/office/2006/coverPageProps' " w:xpath="/ns0:CoverPageProperties[1]/ns0:CompanyAddress[1]" w:storeItemID="{55AF091B-3C7A-41E3-B477-F2FDAA23CFDA}"/>
                                 <w:text/>
                               </w:sdtPr>
-                              <w:sdtEndPr/>
                               <w:sdtContent>
                                 <w:r>
                                   <w:rPr>
@@ -495,7 +488,6 @@
                                 <w:dataBinding w:prefixMappings="xmlns:ns0='http://purl.org/dc/elements/1.1/' xmlns:ns1='http://schemas.openxmlformats.org/package/2006/metadata/core-properties' " w:xpath="/ns1:coreProperties[1]/ns0:title[1]" w:storeItemID="{6C3C8BC8-F283-45AE-878A-BAB7291924A1}"/>
                                 <w:text/>
                               </w:sdtPr>
-                              <w:sdtEndPr/>
                               <w:sdtContent>
                                 <w:r>
                                   <w:rPr>
@@ -582,7 +574,7 @@
         <w:pStyle w:val="berschrift1"/>
       </w:pPr>
       <w:bookmarkStart w:id="0" w:name="_Toc488820837"/>
-      <w:bookmarkStart w:id="1" w:name="_Toc496646156"/>
+      <w:bookmarkStart w:id="1" w:name="_Toc496680889"/>
       <w:r>
         <w:lastRenderedPageBreak/>
         <w:t>Einleitung</w:t>
@@ -615,7 +607,7 @@
       <w:pPr>
         <w:pStyle w:val="berschrift2"/>
       </w:pPr>
-      <w:bookmarkStart w:id="2" w:name="_Toc496646157"/>
+      <w:bookmarkStart w:id="2" w:name="_Toc496680890"/>
       <w:r>
         <w:t>Dokument</w:t>
       </w:r>
@@ -625,7 +617,7 @@
       <w:pPr>
         <w:pStyle w:val="berschrift3"/>
       </w:pPr>
-      <w:bookmarkStart w:id="3" w:name="_Toc496646158"/>
+      <w:bookmarkStart w:id="3" w:name="_Toc496680891"/>
       <w:r>
         <w:t>Aufbau</w:t>
       </w:r>
@@ -850,7 +842,7 @@
       <w:r>
         <w:fldChar w:fldCharType="separate"/>
       </w:r>
-      <w:hyperlink w:anchor="_Toc496646156" w:history="1">
+      <w:hyperlink w:anchor="_Toc496680889" w:history="1">
         <w:r>
           <w:rPr>
             <w:rStyle w:val="Hyperlink"/>
@@ -873,7 +865,7 @@
           <w:rPr>
             <w:webHidden/>
           </w:rPr>
-          <w:instrText xml:space="preserve"> PAGEREF _Toc496646156 \h </w:instrText>
+          <w:instrText xml:space="preserve"> PAGEREF _Toc496680889 \h </w:instrText>
         </w:r>
         <w:r>
           <w:rPr>
@@ -910,7 +902,7 @@
           <w:lang w:eastAsia="de-CH"/>
         </w:rPr>
       </w:pPr>
-      <w:hyperlink w:anchor="_Toc496646157" w:history="1">
+      <w:hyperlink w:anchor="_Toc496680890" w:history="1">
         <w:r>
           <w:rPr>
             <w:rStyle w:val="Hyperlink"/>
@@ -933,7 +925,7 @@
           <w:rPr>
             <w:webHidden/>
           </w:rPr>
-          <w:instrText xml:space="preserve"> PAGEREF _Toc496646157 \h </w:instrText>
+          <w:instrText xml:space="preserve"> PAGEREF _Toc496680890 \h </w:instrText>
         </w:r>
         <w:r>
           <w:rPr>
@@ -975,7 +967,7 @@
           <w:lang w:eastAsia="de-CH"/>
         </w:rPr>
       </w:pPr>
-      <w:hyperlink w:anchor="_Toc496646158" w:history="1">
+      <w:hyperlink w:anchor="_Toc496680891" w:history="1">
         <w:r>
           <w:rPr>
             <w:rStyle w:val="Hyperlink"/>
@@ -1002,7 +994,7 @@
             <w:noProof/>
             <w:webHidden/>
           </w:rPr>
-          <w:instrText xml:space="preserve"> PAGEREF _Toc496646158 \h </w:instrText>
+          <w:instrText xml:space="preserve"> PAGEREF _Toc496680891 \h </w:instrText>
         </w:r>
         <w:r>
           <w:rPr>
@@ -1044,7 +1036,7 @@
           <w:lang w:eastAsia="de-CH"/>
         </w:rPr>
       </w:pPr>
-      <w:hyperlink w:anchor="_Toc496646159" w:history="1">
+      <w:hyperlink w:anchor="_Toc496680892" w:history="1">
         <w:r>
           <w:rPr>
             <w:rStyle w:val="Hyperlink"/>
@@ -1067,7 +1059,7 @@
           <w:rPr>
             <w:webHidden/>
           </w:rPr>
-          <w:instrText xml:space="preserve"> PAGEREF _Toc496646159 \h </w:instrText>
+          <w:instrText xml:space="preserve"> PAGEREF _Toc496680892 \h </w:instrText>
         </w:r>
         <w:r>
           <w:rPr>
@@ -1105,7 +1097,7 @@
           <w:lang w:eastAsia="de-CH"/>
         </w:rPr>
       </w:pPr>
-      <w:hyperlink w:anchor="_Toc496646160" w:history="1">
+      <w:hyperlink w:anchor="_Toc496680893" w:history="1">
         <w:r>
           <w:rPr>
             <w:rStyle w:val="Hyperlink"/>
@@ -1128,7 +1120,7 @@
           <w:rPr>
             <w:webHidden/>
           </w:rPr>
-          <w:instrText xml:space="preserve"> PAGEREF _Toc496646160 \h </w:instrText>
+          <w:instrText xml:space="preserve"> PAGEREF _Toc496680893 \h </w:instrText>
         </w:r>
         <w:r>
           <w:rPr>
@@ -1165,7 +1157,7 @@
           <w:lang w:eastAsia="de-CH"/>
         </w:rPr>
       </w:pPr>
-      <w:hyperlink w:anchor="_Toc496646161" w:history="1">
+      <w:hyperlink w:anchor="_Toc496680894" w:history="1">
         <w:r>
           <w:rPr>
             <w:rStyle w:val="Hyperlink"/>
@@ -1188,7 +1180,7 @@
           <w:rPr>
             <w:webHidden/>
           </w:rPr>
-          <w:instrText xml:space="preserve"> PAGEREF _Toc496646161 \h </w:instrText>
+          <w:instrText xml:space="preserve"> PAGEREF _Toc496680894 \h </w:instrText>
         </w:r>
         <w:r>
           <w:rPr>
@@ -1230,7 +1222,7 @@
           <w:lang w:eastAsia="de-CH"/>
         </w:rPr>
       </w:pPr>
-      <w:hyperlink w:anchor="_Toc496646162" w:history="1">
+      <w:hyperlink w:anchor="_Toc496680895" w:history="1">
         <w:r>
           <w:rPr>
             <w:rStyle w:val="Hyperlink"/>
@@ -1257,7 +1249,7 @@
             <w:noProof/>
             <w:webHidden/>
           </w:rPr>
-          <w:instrText xml:space="preserve"> PAGEREF _Toc496646162 \h </w:instrText>
+          <w:instrText xml:space="preserve"> PAGEREF _Toc496680895 \h </w:instrText>
         </w:r>
         <w:r>
           <w:rPr>
@@ -1303,7 +1295,7 @@
           <w:lang w:eastAsia="de-CH"/>
         </w:rPr>
       </w:pPr>
-      <w:hyperlink w:anchor="_Toc496646163" w:history="1">
+      <w:hyperlink w:anchor="_Toc496680896" w:history="1">
         <w:r>
           <w:rPr>
             <w:rStyle w:val="Hyperlink"/>
@@ -1330,7 +1322,7 @@
             <w:noProof/>
             <w:webHidden/>
           </w:rPr>
-          <w:instrText xml:space="preserve"> PAGEREF _Toc496646163 \h </w:instrText>
+          <w:instrText xml:space="preserve"> PAGEREF _Toc496680896 \h </w:instrText>
         </w:r>
         <w:r>
           <w:rPr>
@@ -1371,7 +1363,7 @@
           <w:lang w:eastAsia="de-CH"/>
         </w:rPr>
       </w:pPr>
-      <w:hyperlink w:anchor="_Toc496646164" w:history="1">
+      <w:hyperlink w:anchor="_Toc496680897" w:history="1">
         <w:r>
           <w:rPr>
             <w:rStyle w:val="Hyperlink"/>
@@ -1394,7 +1386,7 @@
           <w:rPr>
             <w:webHidden/>
           </w:rPr>
-          <w:instrText xml:space="preserve"> PAGEREF _Toc496646164 \h </w:instrText>
+          <w:instrText xml:space="preserve"> PAGEREF _Toc496680897 \h </w:instrText>
         </w:r>
         <w:r>
           <w:rPr>
@@ -1431,7 +1423,7 @@
           <w:lang w:eastAsia="de-CH"/>
         </w:rPr>
       </w:pPr>
-      <w:hyperlink w:anchor="_Toc496646165" w:history="1">
+      <w:hyperlink w:anchor="_Toc496680898" w:history="1">
         <w:r>
           <w:rPr>
             <w:rStyle w:val="Hyperlink"/>
@@ -1454,7 +1446,7 @@
           <w:rPr>
             <w:webHidden/>
           </w:rPr>
-          <w:instrText xml:space="preserve"> PAGEREF _Toc496646165 \h </w:instrText>
+          <w:instrText xml:space="preserve"> PAGEREF _Toc496680898 \h </w:instrText>
         </w:r>
         <w:r>
           <w:rPr>
@@ -1492,7 +1484,7 @@
           <w:lang w:eastAsia="de-CH"/>
         </w:rPr>
       </w:pPr>
-      <w:hyperlink w:anchor="_Toc496646166" w:history="1">
+      <w:hyperlink w:anchor="_Toc496680899" w:history="1">
         <w:r>
           <w:rPr>
             <w:rStyle w:val="Hyperlink"/>
@@ -1515,7 +1507,7 @@
           <w:rPr>
             <w:webHidden/>
           </w:rPr>
-          <w:instrText xml:space="preserve"> PAGEREF _Toc496646166 \h </w:instrText>
+          <w:instrText xml:space="preserve"> PAGEREF _Toc496680899 \h </w:instrText>
         </w:r>
         <w:r>
           <w:rPr>
@@ -1552,7 +1544,7 @@
           <w:lang w:eastAsia="de-CH"/>
         </w:rPr>
       </w:pPr>
-      <w:hyperlink w:anchor="_Toc496646167" w:history="1">
+      <w:hyperlink w:anchor="_Toc496680900" w:history="1">
         <w:r>
           <w:rPr>
             <w:rStyle w:val="Hyperlink"/>
@@ -1575,7 +1567,7 @@
           <w:rPr>
             <w:webHidden/>
           </w:rPr>
-          <w:instrText xml:space="preserve"> PAGEREF _Toc496646167 \h </w:instrText>
+          <w:instrText xml:space="preserve"> PAGEREF _Toc496680900 \h </w:instrText>
         </w:r>
         <w:r>
           <w:rPr>
@@ -1612,7 +1604,7 @@
           <w:lang w:eastAsia="de-CH"/>
         </w:rPr>
       </w:pPr>
-      <w:hyperlink w:anchor="_Toc496646168" w:history="1">
+      <w:hyperlink w:anchor="_Toc496680901" w:history="1">
         <w:r>
           <w:rPr>
             <w:rStyle w:val="Hyperlink"/>
@@ -1635,7 +1627,7 @@
           <w:rPr>
             <w:webHidden/>
           </w:rPr>
-          <w:instrText xml:space="preserve"> PAGEREF _Toc496646168 \h </w:instrText>
+          <w:instrText xml:space="preserve"> PAGEREF _Toc496680901 \h </w:instrText>
         </w:r>
         <w:r>
           <w:rPr>
@@ -1677,7 +1669,7 @@
           <w:lang w:eastAsia="de-CH"/>
         </w:rPr>
       </w:pPr>
-      <w:hyperlink w:anchor="_Toc496646169" w:history="1">
+      <w:hyperlink w:anchor="_Toc496680902" w:history="1">
         <w:r>
           <w:rPr>
             <w:rStyle w:val="Hyperlink"/>
@@ -1704,7 +1696,7 @@
             <w:noProof/>
             <w:webHidden/>
           </w:rPr>
-          <w:instrText xml:space="preserve"> PAGEREF _Toc496646169 \h </w:instrText>
+          <w:instrText xml:space="preserve"> PAGEREF _Toc496680902 \h </w:instrText>
         </w:r>
         <w:r>
           <w:rPr>
@@ -1750,7 +1742,7 @@
           <w:lang w:eastAsia="de-CH"/>
         </w:rPr>
       </w:pPr>
-      <w:hyperlink w:anchor="_Toc496646170" w:history="1">
+      <w:hyperlink w:anchor="_Toc496680903" w:history="1">
         <w:r>
           <w:rPr>
             <w:rStyle w:val="Hyperlink"/>
@@ -1777,7 +1769,7 @@
             <w:noProof/>
             <w:webHidden/>
           </w:rPr>
-          <w:instrText xml:space="preserve"> PAGEREF _Toc496646170 \h </w:instrText>
+          <w:instrText xml:space="preserve"> PAGEREF _Toc496680903 \h </w:instrText>
         </w:r>
         <w:r>
           <w:rPr>
@@ -1823,7 +1815,7 @@
           <w:lang w:eastAsia="de-CH"/>
         </w:rPr>
       </w:pPr>
-      <w:hyperlink w:anchor="_Toc496646171" w:history="1">
+      <w:hyperlink w:anchor="_Toc496680904" w:history="1">
         <w:r>
           <w:rPr>
             <w:rStyle w:val="Hyperlink"/>
@@ -1850,7 +1842,7 @@
             <w:noProof/>
             <w:webHidden/>
           </w:rPr>
-          <w:instrText xml:space="preserve"> PAGEREF _Toc496646171 \h </w:instrText>
+          <w:instrText xml:space="preserve"> PAGEREF _Toc496680904 \h </w:instrText>
         </w:r>
         <w:r>
           <w:rPr>
@@ -1891,7 +1883,7 @@
           <w:lang w:eastAsia="de-CH"/>
         </w:rPr>
       </w:pPr>
-      <w:hyperlink w:anchor="_Toc496646172" w:history="1">
+      <w:hyperlink w:anchor="_Toc496680905" w:history="1">
         <w:r>
           <w:rPr>
             <w:rStyle w:val="Hyperlink"/>
@@ -1914,7 +1906,7 @@
           <w:rPr>
             <w:webHidden/>
           </w:rPr>
-          <w:instrText xml:space="preserve"> PAGEREF _Toc496646172 \h </w:instrText>
+          <w:instrText xml:space="preserve"> PAGEREF _Toc496680905 \h </w:instrText>
         </w:r>
         <w:r>
           <w:rPr>
@@ -1956,7 +1948,7 @@
           <w:lang w:eastAsia="de-CH"/>
         </w:rPr>
       </w:pPr>
-      <w:hyperlink w:anchor="_Toc496646173" w:history="1">
+      <w:hyperlink w:anchor="_Toc496680906" w:history="1">
         <w:r>
           <w:rPr>
             <w:rStyle w:val="Hyperlink"/>
@@ -1983,7 +1975,7 @@
             <w:noProof/>
             <w:webHidden/>
           </w:rPr>
-          <w:instrText xml:space="preserve"> PAGEREF _Toc496646173 \h </w:instrText>
+          <w:instrText xml:space="preserve"> PAGEREF _Toc496680906 \h </w:instrText>
         </w:r>
         <w:r>
           <w:rPr>
@@ -2029,7 +2021,7 @@
           <w:lang w:eastAsia="de-CH"/>
         </w:rPr>
       </w:pPr>
-      <w:hyperlink w:anchor="_Toc496646174" w:history="1">
+      <w:hyperlink w:anchor="_Toc496680907" w:history="1">
         <w:r>
           <w:rPr>
             <w:rStyle w:val="Hyperlink"/>
@@ -2056,7 +2048,7 @@
             <w:noProof/>
             <w:webHidden/>
           </w:rPr>
-          <w:instrText xml:space="preserve"> PAGEREF _Toc496646174 \h </w:instrText>
+          <w:instrText xml:space="preserve"> PAGEREF _Toc496680907 \h </w:instrText>
         </w:r>
         <w:r>
           <w:rPr>
@@ -2098,7 +2090,7 @@
           <w:lang w:eastAsia="de-CH"/>
         </w:rPr>
       </w:pPr>
-      <w:hyperlink w:anchor="_Toc496646175" w:history="1">
+      <w:hyperlink w:anchor="_Toc496680908" w:history="1">
         <w:r>
           <w:rPr>
             <w:rStyle w:val="Hyperlink"/>
@@ -2121,7 +2113,7 @@
           <w:rPr>
             <w:webHidden/>
           </w:rPr>
-          <w:instrText xml:space="preserve"> PAGEREF _Toc496646175 \h </w:instrText>
+          <w:instrText xml:space="preserve"> PAGEREF _Toc496680908 \h </w:instrText>
         </w:r>
         <w:r>
           <w:rPr>
@@ -2158,7 +2150,7 @@
           <w:lang w:eastAsia="de-CH"/>
         </w:rPr>
       </w:pPr>
-      <w:hyperlink w:anchor="_Toc496646176" w:history="1">
+      <w:hyperlink w:anchor="_Toc496680909" w:history="1">
         <w:r>
           <w:rPr>
             <w:rStyle w:val="Hyperlink"/>
@@ -2181,7 +2173,7 @@
           <w:rPr>
             <w:webHidden/>
           </w:rPr>
-          <w:instrText xml:space="preserve"> PAGEREF _Toc496646176 \h </w:instrText>
+          <w:instrText xml:space="preserve"> PAGEREF _Toc496680909 \h </w:instrText>
         </w:r>
         <w:r>
           <w:rPr>
@@ -2223,7 +2215,7 @@
           <w:lang w:eastAsia="de-CH"/>
         </w:rPr>
       </w:pPr>
-      <w:hyperlink w:anchor="_Toc496646177" w:history="1">
+      <w:hyperlink w:anchor="_Toc496680910" w:history="1">
         <w:r>
           <w:rPr>
             <w:rStyle w:val="Hyperlink"/>
@@ -2250,7 +2242,7 @@
             <w:noProof/>
             <w:webHidden/>
           </w:rPr>
-          <w:instrText xml:space="preserve"> PAGEREF _Toc496646177 \h </w:instrText>
+          <w:instrText xml:space="preserve"> PAGEREF _Toc496680910 \h </w:instrText>
         </w:r>
         <w:r>
           <w:rPr>
@@ -2296,7 +2288,7 @@
           <w:lang w:eastAsia="de-CH"/>
         </w:rPr>
       </w:pPr>
-      <w:hyperlink w:anchor="_Toc496646178" w:history="1">
+      <w:hyperlink w:anchor="_Toc496680911" w:history="1">
         <w:r>
           <w:rPr>
             <w:rStyle w:val="Hyperlink"/>
@@ -2323,7 +2315,7 @@
             <w:noProof/>
             <w:webHidden/>
           </w:rPr>
-          <w:instrText xml:space="preserve"> PAGEREF _Toc496646178 \h </w:instrText>
+          <w:instrText xml:space="preserve"> PAGEREF _Toc496680911 \h </w:instrText>
         </w:r>
         <w:r>
           <w:rPr>
@@ -2369,7 +2361,7 @@
           <w:lang w:eastAsia="de-CH"/>
         </w:rPr>
       </w:pPr>
-      <w:hyperlink w:anchor="_Toc496646179" w:history="1">
+      <w:hyperlink w:anchor="_Toc496680912" w:history="1">
         <w:r>
           <w:rPr>
             <w:rStyle w:val="Hyperlink"/>
@@ -2396,7 +2388,7 @@
             <w:noProof/>
             <w:webHidden/>
           </w:rPr>
-          <w:instrText xml:space="preserve"> PAGEREF _Toc496646179 \h </w:instrText>
+          <w:instrText xml:space="preserve"> PAGEREF _Toc496680912 \h </w:instrText>
         </w:r>
         <w:r>
           <w:rPr>
@@ -2442,7 +2434,7 @@
           <w:lang w:eastAsia="de-CH"/>
         </w:rPr>
       </w:pPr>
-      <w:hyperlink w:anchor="_Toc496646180" w:history="1">
+      <w:hyperlink w:anchor="_Toc496680913" w:history="1">
         <w:r>
           <w:rPr>
             <w:rStyle w:val="Hyperlink"/>
@@ -2469,7 +2461,7 @@
             <w:noProof/>
             <w:webHidden/>
           </w:rPr>
-          <w:instrText xml:space="preserve"> PAGEREF _Toc496646180 \h </w:instrText>
+          <w:instrText xml:space="preserve"> PAGEREF _Toc496680913 \h </w:instrText>
         </w:r>
         <w:r>
           <w:rPr>
@@ -2510,7 +2502,7 @@
           <w:lang w:eastAsia="de-CH"/>
         </w:rPr>
       </w:pPr>
-      <w:hyperlink w:anchor="_Toc496646181" w:history="1">
+      <w:hyperlink w:anchor="_Toc496680914" w:history="1">
         <w:r>
           <w:rPr>
             <w:rStyle w:val="Hyperlink"/>
@@ -2533,7 +2525,7 @@
           <w:rPr>
             <w:webHidden/>
           </w:rPr>
-          <w:instrText xml:space="preserve"> PAGEREF _Toc496646181 \h </w:instrText>
+          <w:instrText xml:space="preserve"> PAGEREF _Toc496680914 \h </w:instrText>
         </w:r>
         <w:r>
           <w:rPr>
@@ -2550,7 +2542,7 @@
           <w:rPr>
             <w:webHidden/>
           </w:rPr>
-          <w:t>9</w:t>
+          <w:t>10</w:t>
         </w:r>
         <w:r>
           <w:rPr>
@@ -2570,7 +2562,7 @@
           <w:lang w:eastAsia="de-CH"/>
         </w:rPr>
       </w:pPr>
-      <w:hyperlink w:anchor="_Toc496646182" w:history="1">
+      <w:hyperlink w:anchor="_Toc496680915" w:history="1">
         <w:r>
           <w:rPr>
             <w:rStyle w:val="Hyperlink"/>
@@ -2593,7 +2585,7 @@
           <w:rPr>
             <w:webHidden/>
           </w:rPr>
-          <w:instrText xml:space="preserve"> PAGEREF _Toc496646182 \h </w:instrText>
+          <w:instrText xml:space="preserve"> PAGEREF _Toc496680915 \h </w:instrText>
         </w:r>
         <w:r>
           <w:rPr>
@@ -2611,127 +2603,6 @@
             <w:webHidden/>
           </w:rPr>
           <w:t>10</w:t>
-        </w:r>
-        <w:r>
-          <w:rPr>
-            <w:webHidden/>
-          </w:rPr>
-          <w:fldChar w:fldCharType="end"/>
-        </w:r>
-      </w:hyperlink>
-    </w:p>
-    <w:p>
-      <w:pPr>
-        <w:pStyle w:val="Verzeichnis1"/>
-        <w:rPr>
-          <w:rFonts w:asciiTheme="minorHAnsi" w:eastAsiaTheme="minorEastAsia" w:hAnsiTheme="minorHAnsi" w:cstheme="minorBidi"/>
-          <w:color w:val="auto"/>
-          <w:sz w:val="22"/>
-          <w:szCs w:val="22"/>
-          <w:lang w:eastAsia="de-CH"/>
-        </w:rPr>
-      </w:pPr>
-      <w:hyperlink w:anchor="_Toc496646183" w:history="1">
-        <w:r>
-          <w:rPr>
-            <w:rStyle w:val="Hyperlink"/>
-          </w:rPr>
-          <w:t>Implementation</w:t>
-        </w:r>
-        <w:r>
-          <w:rPr>
-            <w:webHidden/>
-          </w:rPr>
-          <w:tab/>
-        </w:r>
-        <w:r>
-          <w:rPr>
-            <w:webHidden/>
-          </w:rPr>
-          <w:fldChar w:fldCharType="begin"/>
-        </w:r>
-        <w:r>
-          <w:rPr>
-            <w:webHidden/>
-          </w:rPr>
-          <w:instrText xml:space="preserve"> PAGEREF _Toc496646183 \h </w:instrText>
-        </w:r>
-        <w:r>
-          <w:rPr>
-            <w:webHidden/>
-          </w:rPr>
-        </w:r>
-        <w:r>
-          <w:rPr>
-            <w:webHidden/>
-          </w:rPr>
-          <w:fldChar w:fldCharType="separate"/>
-        </w:r>
-        <w:r>
-          <w:rPr>
-            <w:webHidden/>
-          </w:rPr>
-          <w:t>11</w:t>
-        </w:r>
-        <w:r>
-          <w:rPr>
-            <w:webHidden/>
-          </w:rPr>
-          <w:fldChar w:fldCharType="end"/>
-        </w:r>
-      </w:hyperlink>
-    </w:p>
-    <w:p>
-      <w:pPr>
-        <w:pStyle w:val="Verzeichnis2"/>
-        <w:rPr>
-          <w:rFonts w:asciiTheme="minorHAnsi" w:eastAsiaTheme="minorEastAsia" w:hAnsiTheme="minorHAnsi" w:cstheme="minorBidi"/>
-          <w:color w:val="auto"/>
-          <w:szCs w:val="22"/>
-          <w:lang w:eastAsia="de-CH"/>
-        </w:rPr>
-      </w:pPr>
-      <w:hyperlink w:anchor="_Toc496646184" w:history="1">
-        <w:r>
-          <w:rPr>
-            <w:rStyle w:val="Hyperlink"/>
-          </w:rPr>
-          <w:t>Implementierung</w:t>
-        </w:r>
-        <w:r>
-          <w:rPr>
-            <w:webHidden/>
-          </w:rPr>
-          <w:tab/>
-        </w:r>
-        <w:r>
-          <w:rPr>
-            <w:webHidden/>
-          </w:rPr>
-          <w:fldChar w:fldCharType="begin"/>
-        </w:r>
-        <w:r>
-          <w:rPr>
-            <w:webHidden/>
-          </w:rPr>
-          <w:instrText xml:space="preserve"> PAGEREF _Toc496646184 \h </w:instrText>
-        </w:r>
-        <w:r>
-          <w:rPr>
-            <w:webHidden/>
-          </w:rPr>
-        </w:r>
-        <w:r>
-          <w:rPr>
-            <w:webHidden/>
-          </w:rPr>
-          <w:fldChar w:fldCharType="separate"/>
-        </w:r>
-        <w:r>
-          <w:rPr>
-            <w:webHidden/>
-          </w:rPr>
-          <w:t>11</w:t>
         </w:r>
         <w:r>
           <w:rPr>
@@ -2756,13 +2627,13 @@
           <w:lang w:eastAsia="de-CH"/>
         </w:rPr>
       </w:pPr>
-      <w:hyperlink w:anchor="_Toc496646185" w:history="1">
+      <w:hyperlink w:anchor="_Toc496680916" w:history="1">
         <w:r>
           <w:rPr>
             <w:rStyle w:val="Hyperlink"/>
             <w:noProof/>
           </w:rPr>
-          <w:t>Verantwortlichkeiten</w:t>
+          <w:t>Aufbau</w:t>
         </w:r>
         <w:r>
           <w:rPr>
@@ -2783,7 +2654,7 @@
             <w:noProof/>
             <w:webHidden/>
           </w:rPr>
-          <w:instrText xml:space="preserve"> PAGEREF _Toc496646185 \h </w:instrText>
+          <w:instrText xml:space="preserve"> PAGEREF _Toc496680916 \h </w:instrText>
         </w:r>
         <w:r>
           <w:rPr>
@@ -2803,7 +2674,7 @@
             <w:noProof/>
             <w:webHidden/>
           </w:rPr>
-          <w:t>11</w:t>
+          <w:t>10</w:t>
         </w:r>
         <w:r>
           <w:rPr>
@@ -2829,12 +2700,352 @@
           <w:lang w:eastAsia="de-CH"/>
         </w:rPr>
       </w:pPr>
-      <w:hyperlink w:anchor="_Toc496646186" w:history="1">
+      <w:hyperlink w:anchor="_Toc496680917" w:history="1">
         <w:r>
           <w:rPr>
             <w:rStyle w:val="Hyperlink"/>
             <w:noProof/>
           </w:rPr>
+          <w:t>Dialoge</w:t>
+        </w:r>
+        <w:r>
+          <w:rPr>
+            <w:noProof/>
+            <w:webHidden/>
+          </w:rPr>
+          <w:tab/>
+        </w:r>
+        <w:r>
+          <w:rPr>
+            <w:noProof/>
+            <w:webHidden/>
+          </w:rPr>
+          <w:fldChar w:fldCharType="begin"/>
+        </w:r>
+        <w:r>
+          <w:rPr>
+            <w:noProof/>
+            <w:webHidden/>
+          </w:rPr>
+          <w:instrText xml:space="preserve"> PAGEREF _Toc496680917 \h </w:instrText>
+        </w:r>
+        <w:r>
+          <w:rPr>
+            <w:noProof/>
+            <w:webHidden/>
+          </w:rPr>
+        </w:r>
+        <w:r>
+          <w:rPr>
+            <w:noProof/>
+            <w:webHidden/>
+          </w:rPr>
+          <w:fldChar w:fldCharType="separate"/>
+        </w:r>
+        <w:r>
+          <w:rPr>
+            <w:noProof/>
+            <w:webHidden/>
+          </w:rPr>
+          <w:t>10</w:t>
+        </w:r>
+        <w:r>
+          <w:rPr>
+            <w:noProof/>
+            <w:webHidden/>
+          </w:rPr>
+          <w:fldChar w:fldCharType="end"/>
+        </w:r>
+      </w:hyperlink>
+    </w:p>
+    <w:p>
+      <w:pPr>
+        <w:pStyle w:val="Verzeichnis3"/>
+        <w:tabs>
+          <w:tab w:val="right" w:pos="9062"/>
+        </w:tabs>
+        <w:rPr>
+          <w:rFonts w:asciiTheme="minorHAnsi" w:eastAsiaTheme="minorEastAsia" w:hAnsiTheme="minorHAnsi" w:cstheme="minorBidi"/>
+          <w:noProof/>
+          <w:color w:val="auto"/>
+          <w:sz w:val="22"/>
+          <w:szCs w:val="22"/>
+          <w:lang w:eastAsia="de-CH"/>
+        </w:rPr>
+      </w:pPr>
+      <w:hyperlink w:anchor="_Toc496680918" w:history="1">
+        <w:r>
+          <w:rPr>
+            <w:rStyle w:val="Hyperlink"/>
+            <w:noProof/>
+          </w:rPr>
+          <w:t>Styleguides</w:t>
+        </w:r>
+        <w:r>
+          <w:rPr>
+            <w:noProof/>
+            <w:webHidden/>
+          </w:rPr>
+          <w:tab/>
+        </w:r>
+        <w:r>
+          <w:rPr>
+            <w:noProof/>
+            <w:webHidden/>
+          </w:rPr>
+          <w:fldChar w:fldCharType="begin"/>
+        </w:r>
+        <w:r>
+          <w:rPr>
+            <w:noProof/>
+            <w:webHidden/>
+          </w:rPr>
+          <w:instrText xml:space="preserve"> PAGEREF _Toc496680918 \h </w:instrText>
+        </w:r>
+        <w:r>
+          <w:rPr>
+            <w:noProof/>
+            <w:webHidden/>
+          </w:rPr>
+        </w:r>
+        <w:r>
+          <w:rPr>
+            <w:noProof/>
+            <w:webHidden/>
+          </w:rPr>
+          <w:fldChar w:fldCharType="separate"/>
+        </w:r>
+        <w:r>
+          <w:rPr>
+            <w:noProof/>
+            <w:webHidden/>
+          </w:rPr>
+          <w:t>10</w:t>
+        </w:r>
+        <w:r>
+          <w:rPr>
+            <w:noProof/>
+            <w:webHidden/>
+          </w:rPr>
+          <w:fldChar w:fldCharType="end"/>
+        </w:r>
+      </w:hyperlink>
+    </w:p>
+    <w:p>
+      <w:pPr>
+        <w:pStyle w:val="Verzeichnis1"/>
+        <w:rPr>
+          <w:rFonts w:asciiTheme="minorHAnsi" w:eastAsiaTheme="minorEastAsia" w:hAnsiTheme="minorHAnsi" w:cstheme="minorBidi"/>
+          <w:color w:val="auto"/>
+          <w:sz w:val="22"/>
+          <w:szCs w:val="22"/>
+          <w:lang w:eastAsia="de-CH"/>
+        </w:rPr>
+      </w:pPr>
+      <w:hyperlink w:anchor="_Toc496680919" w:history="1">
+        <w:r>
+          <w:rPr>
+            <w:rStyle w:val="Hyperlink"/>
+          </w:rPr>
+          <w:t>Implementation</w:t>
+        </w:r>
+        <w:r>
+          <w:rPr>
+            <w:webHidden/>
+          </w:rPr>
+          <w:tab/>
+        </w:r>
+        <w:r>
+          <w:rPr>
+            <w:webHidden/>
+          </w:rPr>
+          <w:fldChar w:fldCharType="begin"/>
+        </w:r>
+        <w:r>
+          <w:rPr>
+            <w:webHidden/>
+          </w:rPr>
+          <w:instrText xml:space="preserve"> PAGEREF _Toc496680919 \h </w:instrText>
+        </w:r>
+        <w:r>
+          <w:rPr>
+            <w:webHidden/>
+          </w:rPr>
+        </w:r>
+        <w:r>
+          <w:rPr>
+            <w:webHidden/>
+          </w:rPr>
+          <w:fldChar w:fldCharType="separate"/>
+        </w:r>
+        <w:r>
+          <w:rPr>
+            <w:webHidden/>
+          </w:rPr>
+          <w:t>11</w:t>
+        </w:r>
+        <w:r>
+          <w:rPr>
+            <w:webHidden/>
+          </w:rPr>
+          <w:fldChar w:fldCharType="end"/>
+        </w:r>
+      </w:hyperlink>
+    </w:p>
+    <w:p>
+      <w:pPr>
+        <w:pStyle w:val="Verzeichnis2"/>
+        <w:rPr>
+          <w:rFonts w:asciiTheme="minorHAnsi" w:eastAsiaTheme="minorEastAsia" w:hAnsiTheme="minorHAnsi" w:cstheme="minorBidi"/>
+          <w:color w:val="auto"/>
+          <w:szCs w:val="22"/>
+          <w:lang w:eastAsia="de-CH"/>
+        </w:rPr>
+      </w:pPr>
+      <w:hyperlink w:anchor="_Toc496680920" w:history="1">
+        <w:r>
+          <w:rPr>
+            <w:rStyle w:val="Hyperlink"/>
+          </w:rPr>
+          <w:t>Implementierung</w:t>
+        </w:r>
+        <w:r>
+          <w:rPr>
+            <w:webHidden/>
+          </w:rPr>
+          <w:tab/>
+        </w:r>
+        <w:r>
+          <w:rPr>
+            <w:webHidden/>
+          </w:rPr>
+          <w:fldChar w:fldCharType="begin"/>
+        </w:r>
+        <w:r>
+          <w:rPr>
+            <w:webHidden/>
+          </w:rPr>
+          <w:instrText xml:space="preserve"> PAGEREF _Toc496680920 \h </w:instrText>
+        </w:r>
+        <w:r>
+          <w:rPr>
+            <w:webHidden/>
+          </w:rPr>
+        </w:r>
+        <w:r>
+          <w:rPr>
+            <w:webHidden/>
+          </w:rPr>
+          <w:fldChar w:fldCharType="separate"/>
+        </w:r>
+        <w:r>
+          <w:rPr>
+            <w:webHidden/>
+          </w:rPr>
+          <w:t>11</w:t>
+        </w:r>
+        <w:r>
+          <w:rPr>
+            <w:webHidden/>
+          </w:rPr>
+          <w:fldChar w:fldCharType="end"/>
+        </w:r>
+      </w:hyperlink>
+    </w:p>
+    <w:p>
+      <w:pPr>
+        <w:pStyle w:val="Verzeichnis3"/>
+        <w:tabs>
+          <w:tab w:val="right" w:pos="9062"/>
+        </w:tabs>
+        <w:rPr>
+          <w:rFonts w:asciiTheme="minorHAnsi" w:eastAsiaTheme="minorEastAsia" w:hAnsiTheme="minorHAnsi" w:cstheme="minorBidi"/>
+          <w:noProof/>
+          <w:color w:val="auto"/>
+          <w:sz w:val="22"/>
+          <w:szCs w:val="22"/>
+          <w:lang w:eastAsia="de-CH"/>
+        </w:rPr>
+      </w:pPr>
+      <w:hyperlink w:anchor="_Toc496680921" w:history="1">
+        <w:r>
+          <w:rPr>
+            <w:rStyle w:val="Hyperlink"/>
+            <w:noProof/>
+          </w:rPr>
+          <w:t>Verantwortlichkeiten</w:t>
+        </w:r>
+        <w:r>
+          <w:rPr>
+            <w:noProof/>
+            <w:webHidden/>
+          </w:rPr>
+          <w:tab/>
+        </w:r>
+        <w:r>
+          <w:rPr>
+            <w:noProof/>
+            <w:webHidden/>
+          </w:rPr>
+          <w:fldChar w:fldCharType="begin"/>
+        </w:r>
+        <w:r>
+          <w:rPr>
+            <w:noProof/>
+            <w:webHidden/>
+          </w:rPr>
+          <w:instrText xml:space="preserve"> PAGEREF _Toc496680921 \h </w:instrText>
+        </w:r>
+        <w:r>
+          <w:rPr>
+            <w:noProof/>
+            <w:webHidden/>
+          </w:rPr>
+        </w:r>
+        <w:r>
+          <w:rPr>
+            <w:noProof/>
+            <w:webHidden/>
+          </w:rPr>
+          <w:fldChar w:fldCharType="separate"/>
+        </w:r>
+        <w:r>
+          <w:rPr>
+            <w:noProof/>
+            <w:webHidden/>
+          </w:rPr>
+          <w:t>11</w:t>
+        </w:r>
+        <w:r>
+          <w:rPr>
+            <w:noProof/>
+            <w:webHidden/>
+          </w:rPr>
+          <w:fldChar w:fldCharType="end"/>
+        </w:r>
+      </w:hyperlink>
+    </w:p>
+    <w:p>
+      <w:pPr>
+        <w:pStyle w:val="Verzeichnis3"/>
+        <w:tabs>
+          <w:tab w:val="right" w:pos="9062"/>
+        </w:tabs>
+        <w:rPr>
+          <w:rFonts w:asciiTheme="minorHAnsi" w:eastAsiaTheme="minorEastAsia" w:hAnsiTheme="minorHAnsi" w:cstheme="minorBidi"/>
+          <w:noProof/>
+          <w:color w:val="auto"/>
+          <w:sz w:val="22"/>
+          <w:szCs w:val="22"/>
+          <w:lang w:eastAsia="de-CH"/>
+        </w:rPr>
+      </w:pPr>
+      <w:hyperlink w:anchor="_Toc496680922" w:history="1">
+        <w:r>
+          <w:rPr>
+            <w:rStyle w:val="Hyperlink"/>
+            <w:noProof/>
+          </w:rPr>
           <w:t>Technischer Aufbau</w:t>
         </w:r>
         <w:r>
@@ -2856,7 +3067,7 @@
             <w:noProof/>
             <w:webHidden/>
           </w:rPr>
-          <w:instrText xml:space="preserve"> PAGEREF _Toc496646186 \h </w:instrText>
+          <w:instrText xml:space="preserve"> PAGEREF _Toc496680922 \h </w:instrText>
         </w:r>
         <w:r>
           <w:rPr>
@@ -2901,7 +3112,7 @@
           <w:lang w:eastAsia="de-CH"/>
         </w:rPr>
       </w:pPr>
-      <w:hyperlink w:anchor="_Toc496646187" w:history="1">
+      <w:hyperlink w:anchor="_Toc496680923" w:history="1">
         <w:r>
           <w:rPr>
             <w:rStyle w:val="Hyperlink"/>
@@ -2928,7 +3139,7 @@
             <w:noProof/>
             <w:webHidden/>
           </w:rPr>
-          <w:instrText xml:space="preserve"> PAGEREF _Toc496646187 \h </w:instrText>
+          <w:instrText xml:space="preserve"> PAGEREF _Toc496680923 \h </w:instrText>
         </w:r>
         <w:r>
           <w:rPr>
@@ -2973,7 +3184,7 @@
           <w:lang w:eastAsia="de-CH"/>
         </w:rPr>
       </w:pPr>
-      <w:hyperlink w:anchor="_Toc496646188" w:history="1">
+      <w:hyperlink w:anchor="_Toc496680924" w:history="1">
         <w:r>
           <w:rPr>
             <w:rStyle w:val="Hyperlink"/>
@@ -3000,7 +3211,152 @@
             <w:noProof/>
             <w:webHidden/>
           </w:rPr>
-          <w:instrText xml:space="preserve"> PAGEREF _Toc496646188 \h </w:instrText>
+          <w:instrText xml:space="preserve"> PAGEREF _Toc496680924 \h </w:instrText>
+        </w:r>
+        <w:r>
+          <w:rPr>
+            <w:noProof/>
+            <w:webHidden/>
+          </w:rPr>
+        </w:r>
+        <w:r>
+          <w:rPr>
+            <w:noProof/>
+            <w:webHidden/>
+          </w:rPr>
+          <w:fldChar w:fldCharType="separate"/>
+        </w:r>
+        <w:r>
+          <w:rPr>
+            <w:noProof/>
+            <w:webHidden/>
+          </w:rPr>
+          <w:t>11</w:t>
+        </w:r>
+        <w:r>
+          <w:rPr>
+            <w:noProof/>
+            <w:webHidden/>
+          </w:rPr>
+          <w:fldChar w:fldCharType="end"/>
+        </w:r>
+      </w:hyperlink>
+    </w:p>
+    <w:p>
+      <w:pPr>
+        <w:pStyle w:val="Verzeichnis4"/>
+        <w:tabs>
+          <w:tab w:val="right" w:pos="9062"/>
+        </w:tabs>
+        <w:rPr>
+          <w:rFonts w:asciiTheme="minorHAnsi" w:eastAsiaTheme="minorEastAsia" w:hAnsiTheme="minorHAnsi" w:cstheme="minorBidi"/>
+          <w:noProof/>
+          <w:sz w:val="22"/>
+          <w:szCs w:val="22"/>
+          <w:lang w:eastAsia="de-CH"/>
+        </w:rPr>
+      </w:pPr>
+      <w:hyperlink w:anchor="_Toc496680925" w:history="1">
+        <w:r>
+          <w:rPr>
+            <w:rStyle w:val="Hyperlink"/>
+            <w:noProof/>
+          </w:rPr>
+          <w:t>Verbindung zum Model</w:t>
+        </w:r>
+        <w:r>
+          <w:rPr>
+            <w:noProof/>
+            <w:webHidden/>
+          </w:rPr>
+          <w:tab/>
+        </w:r>
+        <w:r>
+          <w:rPr>
+            <w:noProof/>
+            <w:webHidden/>
+          </w:rPr>
+          <w:fldChar w:fldCharType="begin"/>
+        </w:r>
+        <w:r>
+          <w:rPr>
+            <w:noProof/>
+            <w:webHidden/>
+          </w:rPr>
+          <w:instrText xml:space="preserve"> PAGEREF _Toc496680925 \h </w:instrText>
+        </w:r>
+        <w:r>
+          <w:rPr>
+            <w:noProof/>
+            <w:webHidden/>
+          </w:rPr>
+        </w:r>
+        <w:r>
+          <w:rPr>
+            <w:noProof/>
+            <w:webHidden/>
+          </w:rPr>
+          <w:fldChar w:fldCharType="separate"/>
+        </w:r>
+        <w:r>
+          <w:rPr>
+            <w:noProof/>
+            <w:webHidden/>
+          </w:rPr>
+          <w:t>11</w:t>
+        </w:r>
+        <w:r>
+          <w:rPr>
+            <w:noProof/>
+            <w:webHidden/>
+          </w:rPr>
+          <w:fldChar w:fldCharType="end"/>
+        </w:r>
+      </w:hyperlink>
+    </w:p>
+    <w:p>
+      <w:pPr>
+        <w:pStyle w:val="Verzeichnis3"/>
+        <w:tabs>
+          <w:tab w:val="right" w:pos="9062"/>
+        </w:tabs>
+        <w:rPr>
+          <w:rFonts w:asciiTheme="minorHAnsi" w:eastAsiaTheme="minorEastAsia" w:hAnsiTheme="minorHAnsi" w:cstheme="minorBidi"/>
+          <w:noProof/>
+          <w:color w:val="auto"/>
+          <w:sz w:val="22"/>
+          <w:szCs w:val="22"/>
+          <w:lang w:eastAsia="de-CH"/>
+        </w:rPr>
+      </w:pPr>
+      <w:hyperlink w:anchor="_Toc496680926" w:history="1">
+        <w:r>
+          <w:rPr>
+            <w:rStyle w:val="Hyperlink"/>
+            <w:noProof/>
+          </w:rPr>
+          <w:t>Entwicklungsprozess</w:t>
+        </w:r>
+        <w:r>
+          <w:rPr>
+            <w:noProof/>
+            <w:webHidden/>
+          </w:rPr>
+          <w:tab/>
+        </w:r>
+        <w:r>
+          <w:rPr>
+            <w:noProof/>
+            <w:webHidden/>
+          </w:rPr>
+          <w:fldChar w:fldCharType="begin"/>
+        </w:r>
+        <w:r>
+          <w:rPr>
+            <w:noProof/>
+            <w:webHidden/>
+          </w:rPr>
+          <w:instrText xml:space="preserve"> PAGEREF _Toc496680926 \h </w:instrText>
         </w:r>
         <w:r>
           <w:rPr>
@@ -3042,7 +3398,7 @@
           <w:lang w:eastAsia="de-CH"/>
         </w:rPr>
       </w:pPr>
-      <w:hyperlink w:anchor="_Toc496646189" w:history="1">
+      <w:hyperlink w:anchor="_Toc496680927" w:history="1">
         <w:r>
           <w:rPr>
             <w:rStyle w:val="Hyperlink"/>
@@ -3065,7 +3421,7 @@
           <w:rPr>
             <w:webHidden/>
           </w:rPr>
-          <w:instrText xml:space="preserve"> PAGEREF _Toc496646189 \h </w:instrText>
+          <w:instrText xml:space="preserve"> PAGEREF _Toc496680927 \h </w:instrText>
         </w:r>
         <w:r>
           <w:rPr>
@@ -3082,7 +3438,7 @@
           <w:rPr>
             <w:webHidden/>
           </w:rPr>
-          <w:t>12</w:t>
+          <w:t>13</w:t>
         </w:r>
         <w:r>
           <w:rPr>
@@ -3093,6 +3449,11 @@
       </w:hyperlink>
     </w:p>
     <w:p>
+      <w:pPr>
+        <w:rPr>
+          <w:sz w:val="12"/>
+        </w:rPr>
+      </w:pPr>
       <w:r>
         <w:rPr>
           <w:rFonts w:asciiTheme="majorHAnsi" w:eastAsiaTheme="majorEastAsia" w:hAnsiTheme="majorHAnsi" w:cstheme="majorBidi"/>
@@ -3103,9 +3464,10 @@
         </w:rPr>
         <w:fldChar w:fldCharType="end"/>
       </w:r>
-    </w:p>
-    <w:p>
-      <w:r>
+      <w:r>
+        <w:rPr>
+          <w:sz w:val="12"/>
+        </w:rPr>
         <w:br w:type="page"/>
       </w:r>
     </w:p>
@@ -3113,7 +3475,7 @@
       <w:pPr>
         <w:pStyle w:val="berschrift1"/>
       </w:pPr>
-      <w:bookmarkStart w:id="4" w:name="_Toc496646159"/>
+      <w:bookmarkStart w:id="4" w:name="_Toc496680892"/>
       <w:r>
         <w:lastRenderedPageBreak/>
         <w:t>Vision</w:t>
@@ -3217,7 +3579,7 @@
       <w:pPr>
         <w:pStyle w:val="berschrift1"/>
       </w:pPr>
-      <w:bookmarkStart w:id="6" w:name="_Toc496646160"/>
+      <w:bookmarkStart w:id="6" w:name="_Toc496680893"/>
       <w:bookmarkEnd w:id="5"/>
       <w:r>
         <w:t>Analyse</w:t>
@@ -3228,7 +3590,7 @@
       <w:pPr>
         <w:pStyle w:val="berschrift2"/>
       </w:pPr>
-      <w:bookmarkStart w:id="7" w:name="_Toc496646161"/>
+      <w:bookmarkStart w:id="7" w:name="_Toc496680894"/>
       <w:r>
         <w:t>Anforderungen</w:t>
       </w:r>
@@ -3239,7 +3601,7 @@
         <w:pStyle w:val="berschrift3"/>
       </w:pPr>
       <w:bookmarkStart w:id="8" w:name="_Toc487807341"/>
-      <w:bookmarkStart w:id="9" w:name="_Toc496646162"/>
+      <w:bookmarkStart w:id="9" w:name="_Toc496680895"/>
       <w:r>
         <w:t>Muss-Kriterien</w:t>
       </w:r>
@@ -3346,7 +3708,13 @@
         </w:numPr>
       </w:pPr>
       <w:r>
-        <w:t>Überbegriffe der einzelnen Felder sichtbar (bsp. Price)</w:t>
+        <w:t>Überbegriffe der einzelnen Felder sichtbar (bsp</w:t>
+      </w:r>
+      <w:r>
+        <w:t>w</w:t>
+      </w:r>
+      <w:r>
+        <w:t>. Price)</w:t>
       </w:r>
     </w:p>
     <w:p>
@@ -3539,7 +3907,7 @@
           <w:szCs w:val="21"/>
         </w:rPr>
       </w:pPr>
-      <w:bookmarkStart w:id="11" w:name="_Toc496646163"/>
+      <w:bookmarkStart w:id="11" w:name="_Toc496680896"/>
       <w:r>
         <w:t>Kann-Kriterien</w:t>
       </w:r>
@@ -3707,7 +4075,7 @@
       <w:pPr>
         <w:pStyle w:val="berschrift2"/>
       </w:pPr>
-      <w:bookmarkStart w:id="12" w:name="_Toc496646164"/>
+      <w:bookmarkStart w:id="12" w:name="_Toc496680897"/>
       <w:r>
         <w:t>Use Cases</w:t>
       </w:r>
@@ -5336,6 +5704,17 @@
     <w:p/>
     <w:p>
       <w:pPr>
+        <w:pStyle w:val="berschrift2"/>
+      </w:pPr>
+      <w:bookmarkStart w:id="13" w:name="_Toc496680898"/>
+      <w:r>
+        <w:t>Story-Bord</w:t>
+      </w:r>
+      <w:bookmarkEnd w:id="13"/>
+    </w:p>
+    <w:p/>
+    <w:p>
+      <w:pPr>
         <w:rPr>
           <w:rStyle w:val="SchwacherVerweis"/>
         </w:rPr>
@@ -5344,63 +5723,39 @@
         <w:rPr>
           <w:rStyle w:val="SchwacherVerweis"/>
         </w:rPr>
-        <w:t>wenige, aber klare aus Sicht des Benutzers</w:t>
-      </w:r>
-    </w:p>
-    <w:p>
-      <w:pPr>
-        <w:pStyle w:val="berschrift2"/>
-      </w:pPr>
-      <w:bookmarkStart w:id="13" w:name="_Toc496646165"/>
-      <w:r>
-        <w:t>Story-Bord</w:t>
-      </w:r>
-      <w:bookmarkEnd w:id="13"/>
-    </w:p>
-    <w:p/>
-    <w:p>
-      <w:pPr>
+        <w:t>inklusive mockups (inklusive Dialogspezifikation</w:t>
+      </w:r>
+      <w:r>
         <w:rPr>
           <w:rStyle w:val="SchwacherVerweis"/>
         </w:rPr>
-      </w:pPr>
-      <w:r>
+        <w:t>)</w:t>
+      </w:r>
+    </w:p>
+    <w:p>
+      <w:pPr>
         <w:rPr>
           <w:rStyle w:val="SchwacherVerweis"/>
         </w:rPr>
-        <w:t>inklusive mockups (inklusive Dialogspezifikation</w:t>
-      </w:r>
+      </w:pPr>
       <w:r>
         <w:rPr>
           <w:rStyle w:val="SchwacherVerweis"/>
         </w:rPr>
-        <w:t>)</w:t>
-      </w:r>
-    </w:p>
-    <w:p>
-      <w:pPr>
+        <w:sym w:font="Wingdings" w:char="F0E0"/>
+      </w:r>
+      <w:r>
         <w:rPr>
           <w:rStyle w:val="SchwacherVerweis"/>
         </w:rPr>
-      </w:pPr>
-      <w:r>
+        <w:t xml:space="preserve"> hier erwartete Eingaben und Ausgaben genau beschreiben</w:t>
+      </w:r>
+    </w:p>
+    <w:p>
+      <w:pPr>
         <w:rPr>
           <w:rStyle w:val="SchwacherVerweis"/>
         </w:rPr>
-        <w:sym w:font="Wingdings" w:char="F0E0"/>
-      </w:r>
-      <w:r>
-        <w:rPr>
-          <w:rStyle w:val="SchwacherVerweis"/>
-        </w:rPr>
-        <w:t xml:space="preserve"> hier erwartete Eingaben und Ausgaben genau beschreiben</w:t>
-      </w:r>
-    </w:p>
-    <w:p>
-      <w:pPr>
-        <w:rPr>
-          <w:rStyle w:val="SchwacherVerweis"/>
-        </w:rPr>
       </w:pPr>
     </w:p>
     <w:p>
@@ -5412,7 +5767,7 @@
       <w:pPr>
         <w:pStyle w:val="berschrift1"/>
       </w:pPr>
-      <w:bookmarkStart w:id="14" w:name="_Toc496646166"/>
+      <w:bookmarkStart w:id="14" w:name="_Toc496680899"/>
       <w:r>
         <w:lastRenderedPageBreak/>
         <w:t>Design</w:t>
@@ -5423,7 +5778,7 @@
       <w:pPr>
         <w:pStyle w:val="berschrift2"/>
       </w:pPr>
-      <w:bookmarkStart w:id="15" w:name="_Toc496646167"/>
+      <w:bookmarkStart w:id="15" w:name="_Toc496680900"/>
       <w:r>
         <w:t>Filestruktur</w:t>
       </w:r>
@@ -5658,7 +6013,7 @@
       <w:pPr>
         <w:pStyle w:val="berschrift2"/>
       </w:pPr>
-      <w:bookmarkStart w:id="16" w:name="_Toc496646168"/>
+      <w:bookmarkStart w:id="16" w:name="_Toc496680901"/>
       <w:r>
         <w:t>Programm</w:t>
       </w:r>
@@ -5668,7 +6023,7 @@
       <w:pPr>
         <w:pStyle w:val="berschrift3"/>
       </w:pPr>
-      <w:bookmarkStart w:id="17" w:name="_Toc496646169"/>
+      <w:bookmarkStart w:id="17" w:name="_Toc496680902"/>
       <w:r>
         <w:t>Model</w:t>
       </w:r>
@@ -5686,7 +6041,7 @@
       <w:pPr>
         <w:pStyle w:val="berschrift3"/>
       </w:pPr>
-      <w:bookmarkStart w:id="18" w:name="_Toc496646170"/>
+      <w:bookmarkStart w:id="18" w:name="_Toc496680903"/>
       <w:r>
         <w:t>View</w:t>
       </w:r>
@@ -5736,7 +6091,7 @@
       <w:pPr>
         <w:pStyle w:val="berschrift3"/>
       </w:pPr>
-      <w:bookmarkStart w:id="19" w:name="_Toc496646171"/>
+      <w:bookmarkStart w:id="19" w:name="_Toc496680904"/>
       <w:r>
         <w:lastRenderedPageBreak/>
         <w:t>Controller</w:t>
@@ -5773,7 +6128,7 @@
       <w:pPr>
         <w:pStyle w:val="berschrift2"/>
       </w:pPr>
-      <w:bookmarkStart w:id="20" w:name="_Toc496646172"/>
+      <w:bookmarkStart w:id="20" w:name="_Toc496680905"/>
       <w:r>
         <w:t>Klassendiagramm</w:t>
       </w:r>
@@ -5783,7 +6138,7 @@
       <w:pPr>
         <w:pStyle w:val="berschrift3"/>
       </w:pPr>
-      <w:bookmarkStart w:id="21" w:name="_Toc496646173"/>
+      <w:bookmarkStart w:id="21" w:name="_Toc496680906"/>
       <w:r>
         <w:t>GUI</w:t>
       </w:r>
@@ -5794,7 +6149,7 @@
       <w:pPr>
         <w:pStyle w:val="berschrift3"/>
       </w:pPr>
-      <w:bookmarkStart w:id="22" w:name="_Toc496646174"/>
+      <w:bookmarkStart w:id="22" w:name="_Toc496680907"/>
       <w:r>
         <w:t>Interaktion mit Model</w:t>
       </w:r>
@@ -5810,7 +6165,7 @@
       <w:pPr>
         <w:pStyle w:val="berschrift1"/>
       </w:pPr>
-      <w:bookmarkStart w:id="23" w:name="_Toc496646175"/>
+      <w:bookmarkStart w:id="23" w:name="_Toc496680908"/>
       <w:r>
         <w:lastRenderedPageBreak/>
         <w:t>Überlegungen zum GUI</w:t>
@@ -5826,7 +6181,7 @@
       <w:pPr>
         <w:pStyle w:val="berschrift2"/>
       </w:pPr>
-      <w:bookmarkStart w:id="24" w:name="_Toc496646176"/>
+      <w:bookmarkStart w:id="24" w:name="_Toc496680909"/>
       <w:r>
         <w:t>Klärung der Ebenen</w:t>
       </w:r>
@@ -5841,7 +6196,7 @@
       <w:pPr>
         <w:pStyle w:val="berschrift3"/>
       </w:pPr>
-      <w:bookmarkStart w:id="25" w:name="_Toc496646177"/>
+      <w:bookmarkStart w:id="25" w:name="_Toc496680910"/>
       <w:r>
         <w:t>Aufgaben-Ebene</w:t>
       </w:r>
@@ -5912,7 +6267,7 @@
       <w:pPr>
         <w:pStyle w:val="berschrift3"/>
       </w:pPr>
-      <w:bookmarkStart w:id="26" w:name="_Toc496646178"/>
+      <w:bookmarkStart w:id="26" w:name="_Toc496680911"/>
       <w:r>
         <w:t>Semantische Ebene</w:t>
       </w:r>
@@ -5947,7 +6302,7 @@
       <w:pPr>
         <w:pStyle w:val="berschrift3"/>
       </w:pPr>
-      <w:bookmarkStart w:id="27" w:name="_Toc496646179"/>
+      <w:bookmarkStart w:id="27" w:name="_Toc496680912"/>
       <w:r>
         <w:t>Syntaktische Ebene</w:t>
       </w:r>
@@ -5970,7 +6325,7 @@
       <w:pPr>
         <w:pStyle w:val="berschrift3"/>
       </w:pPr>
-      <w:bookmarkStart w:id="28" w:name="_Toc496646180"/>
+      <w:bookmarkStart w:id="28" w:name="_Toc496680913"/>
       <w:r>
         <w:t>Interaktionsebene</w:t>
       </w:r>
@@ -5985,7 +6340,7 @@
       <w:pPr>
         <w:pStyle w:val="berschrift2"/>
       </w:pPr>
-      <w:bookmarkStart w:id="29" w:name="_Toc496646181"/>
+      <w:bookmarkStart w:id="29" w:name="_Toc496680914"/>
       <w:r>
         <w:lastRenderedPageBreak/>
         <w:t>Benutzer-Arten</w:t>
@@ -6029,7 +6384,7 @@
       <w:pPr>
         <w:pStyle w:val="berschrift2"/>
       </w:pPr>
-      <w:bookmarkStart w:id="30" w:name="_Toc496646182"/>
+      <w:bookmarkStart w:id="30" w:name="_Toc496680915"/>
       <w:r>
         <w:t>Weitere Aspekte</w:t>
       </w:r>
@@ -6039,9 +6394,11 @@
       <w:pPr>
         <w:pStyle w:val="berschrift3"/>
       </w:pPr>
+      <w:bookmarkStart w:id="31" w:name="_Toc496680916"/>
       <w:r>
         <w:t>Aufbau</w:t>
       </w:r>
+      <w:bookmarkEnd w:id="31"/>
     </w:p>
     <w:p>
       <w:r>
@@ -6054,7 +6411,10 @@
         <w:t>, halten wir uns an gewisse Standards. Die Menüleiste ist zuoberst zu finden</w:t>
       </w:r>
       <w:r>
-        <w:t>, unten wird das Programm mit einem Footer beendet</w:t>
+        <w:t xml:space="preserve">, unten wird das Programm mit einem Footer </w:t>
+      </w:r>
+      <w:r>
+        <w:t>abgeschlossen</w:t>
       </w:r>
       <w:r>
         <w:t>. Ganz links wird die Home-Seite eingeblendet, sie ist gleichzeitig der Einstiegspunkt. Die Kundenansicht wird nämlich jeden Morgen aufgestartet, Anpassungen am Menü werden tendenziell seltener gebraucht. Die Funktion ‘Help’ befindet sich wie bei den meisten Programmen ganz rechts in der Menüleiste.</w:t>
@@ -6072,9 +6432,11 @@
       <w:pPr>
         <w:pStyle w:val="berschrift3"/>
       </w:pPr>
+      <w:bookmarkStart w:id="32" w:name="_Toc496680917"/>
       <w:r>
         <w:t>Dialoge</w:t>
       </w:r>
+      <w:bookmarkEnd w:id="32"/>
     </w:p>
     <w:p>
       <w:r>
@@ -6088,24 +6450,18 @@
     </w:p>
     <w:p>
       <w:r>
-        <w:t xml:space="preserve">Die Menü-Option ‘Help’ öffnet einen nicht-modalen Dialog, in dem die Funktionen des Programmes erklärt sind. So kann der User im Help-Dialog nachschauen wie etwas funktioniert und es </w:t>
-      </w:r>
-      <w:r>
-        <w:t>gleichzeitig</w:t>
-      </w:r>
-      <w:r>
-        <w:t xml:space="preserve"> im GUI ausführen.</w:t>
-      </w:r>
-      <w:bookmarkStart w:id="31" w:name="_GoBack"/>
-      <w:bookmarkEnd w:id="31"/>
+        <w:t>Die Menü-Option ‘Help’ öffnet einen nicht-modalen Dialog, in dem die Funktionen des Programmes erklärt sind. So kann der User im Help-Dialog nachschauen wie etwas funktioniert und es gleichzeitig im GUI ausführen.</w:t>
+      </w:r>
     </w:p>
     <w:p>
       <w:pPr>
         <w:pStyle w:val="berschrift3"/>
       </w:pPr>
+      <w:bookmarkStart w:id="33" w:name="_Toc496680918"/>
       <w:r>
         <w:t>Styleguides</w:t>
       </w:r>
+      <w:bookmarkEnd w:id="33"/>
     </w:p>
     <w:p>
       <w:r>
@@ -6129,32 +6485,32 @@
       <w:pPr>
         <w:pStyle w:val="berschrift1"/>
       </w:pPr>
-      <w:bookmarkStart w:id="32" w:name="_Toc496646183"/>
+      <w:bookmarkStart w:id="34" w:name="_Toc496680919"/>
       <w:r>
         <w:lastRenderedPageBreak/>
         <w:t>Implementation</w:t>
       </w:r>
-      <w:bookmarkEnd w:id="32"/>
+      <w:bookmarkEnd w:id="34"/>
     </w:p>
     <w:p>
       <w:pPr>
         <w:pStyle w:val="berschrift2"/>
       </w:pPr>
-      <w:bookmarkStart w:id="33" w:name="_Toc496646184"/>
+      <w:bookmarkStart w:id="35" w:name="_Toc496680920"/>
       <w:r>
         <w:t>Implementierung</w:t>
       </w:r>
-      <w:bookmarkEnd w:id="33"/>
+      <w:bookmarkEnd w:id="35"/>
     </w:p>
     <w:p>
       <w:pPr>
         <w:pStyle w:val="berschrift3"/>
       </w:pPr>
-      <w:bookmarkStart w:id="34" w:name="_Toc496646185"/>
+      <w:bookmarkStart w:id="36" w:name="_Toc496680921"/>
       <w:r>
         <w:t>Verantwortlichkeiten</w:t>
       </w:r>
-      <w:bookmarkEnd w:id="34"/>
+      <w:bookmarkEnd w:id="36"/>
     </w:p>
     <w:p>
       <w:r>
@@ -6194,21 +6550,21 @@
       <w:pPr>
         <w:pStyle w:val="berschrift3"/>
       </w:pPr>
-      <w:bookmarkStart w:id="35" w:name="_Toc496646186"/>
+      <w:bookmarkStart w:id="37" w:name="_Toc496680922"/>
       <w:r>
         <w:t>Technischer Aufbau</w:t>
       </w:r>
-      <w:bookmarkEnd w:id="35"/>
+      <w:bookmarkEnd w:id="37"/>
     </w:p>
     <w:p>
       <w:pPr>
         <w:pStyle w:val="berschrift4"/>
       </w:pPr>
-      <w:bookmarkStart w:id="36" w:name="_Toc496646187"/>
+      <w:bookmarkStart w:id="38" w:name="_Toc496680923"/>
       <w:r>
         <w:t>GUI</w:t>
       </w:r>
-      <w:bookmarkEnd w:id="36"/>
+      <w:bookmarkEnd w:id="38"/>
     </w:p>
     <w:p>
       <w:r>
@@ -6222,11 +6578,11 @@
       <w:pPr>
         <w:pStyle w:val="berschrift4"/>
       </w:pPr>
-      <w:bookmarkStart w:id="37" w:name="_Toc496646188"/>
+      <w:bookmarkStart w:id="39" w:name="_Toc496680924"/>
       <w:r>
         <w:t>DataHolder</w:t>
       </w:r>
-      <w:bookmarkEnd w:id="37"/>
+      <w:bookmarkEnd w:id="39"/>
     </w:p>
     <w:p>
       <w:r>
@@ -6241,7 +6597,13 @@
         <w:rPr>
           <w:color w:val="FF0000"/>
         </w:rPr>
-        <w:t xml:space="preserve">ChangeItem </w:t>
+        <w:t>Modify</w:t>
+      </w:r>
+      <w:r>
+        <w:rPr>
+          <w:color w:val="FF0000"/>
+        </w:rPr>
+        <w:t xml:space="preserve"> </w:t>
       </w:r>
       <w:r>
         <w:t xml:space="preserve">verwenden diesen, um für den User sicherzustellen, dass seine Daten zwischengespeichert sind. So klickt der User beispielsweise auf Add &gt; Coffee und gibt den Namen eines neuen Produktes der Kategorie Beverage ein. Um ihm den Kategorienwechsel zu vereinfachen, werden die bereits eingegebenen Daten aus dem DataHolder in die neue Anzeige </w:t>
@@ -6253,18 +6615,101 @@
         <w:t>.</w:t>
       </w:r>
     </w:p>
-    <w:p/>
-    <w:p>
-      <w:pPr>
-        <w:rPr>
-          <w:rStyle w:val="SchwacherVerweis"/>
-        </w:rPr>
-      </w:pPr>
-      <w:r>
-        <w:rPr>
-          <w:rStyle w:val="SchwacherVerweis"/>
-        </w:rPr>
-        <w:t>Entwicklungsprozess beschreiben</w:t>
+    <w:p>
+      <w:pPr>
+        <w:pStyle w:val="berschrift4"/>
+      </w:pPr>
+      <w:bookmarkStart w:id="40" w:name="_Toc496680925"/>
+      <w:r>
+        <w:t>Verbindung zum Model</w:t>
+      </w:r>
+      <w:bookmarkEnd w:id="40"/>
+    </w:p>
+    <w:p>
+      <w:r>
+        <w:t>Die Anbindung des GUIs an das Model wird über die Klasse ‘Menu’ gestaltet. In jener Klasse war zuvor die Konsoleneingaben und -überprüfungen zu finden. Sie hat bereits vorher schon mit dem Model kommuniziert, weshalb einige bestehende Methoden nun nur noch umgebaut werden müssen.</w:t>
+      </w:r>
+    </w:p>
+    <w:p>
+      <w:pPr>
+        <w:pStyle w:val="berschrift3"/>
+      </w:pPr>
+      <w:bookmarkStart w:id="41" w:name="_Toc496680926"/>
+      <w:r>
+        <w:t>Entwicklungsprozess</w:t>
+      </w:r>
+      <w:bookmarkEnd w:id="41"/>
+    </w:p>
+    <w:p>
+      <w:r>
+        <w:t>Bei der Implementation haben wir als erstes das Template erstellt. Parallel dazu wurden die Grundstrukturen der Menüoptionen ‘Modify’ und ‘Add’ festgelegt. Anschliessend folgte die Ausarbeitung dieser beider Menüs, sowie das Erstellen unserer Kundenansicht.</w:t>
+      </w:r>
+    </w:p>
+    <w:p>
+      <w:r>
+        <w:t>Zuerst wurden die notwendigen Elemente wie Labels, Textfelder und Buttons erstellt und ungefähr in die Grundstrukturen eingefügt. Dann ging es vor allem um das Datenhandling. Es folgte die Implementation der notwendigen Überprüfungen, sodass die Daten bereits im richtigen Format an die Businesslogik eingespeist werden</w:t>
+      </w:r>
+      <w:r>
+        <w:t>.</w:t>
+      </w:r>
+    </w:p>
+    <w:p>
+      <w:r>
+        <w:lastRenderedPageBreak/>
+        <w:t xml:space="preserve">Die Überprüfung des Preises </w:t>
+      </w:r>
+      <w:r>
+        <w:t>wurde speziell implementiert. Wir bauten einen bestehenden Taschenrechner um, sodass er unseren Ansprüchen genügt. So kann nun mittels einiger Überprüfungen sichergestellt werden, dass der Preis immer als double gespeichert wird.</w:t>
+      </w:r>
+    </w:p>
+    <w:p>
+      <w:r>
+        <w:t>Je nach Useraktion müssen die Daten in verschiedenen Feldern beibehalten werden (</w:t>
+      </w:r>
+      <w:r>
+        <w:t>bspw.</w:t>
+      </w:r>
+      <w:r>
+        <w:t xml:space="preserve"> genau bei unserer Preiseingabe: der eingegebene Preis muss auf das Preis-Textfeld in der jeweiligen Ansicht übertragen werden. </w:t>
+      </w:r>
+      <w:r>
+        <w:t>Dafür haben wir eine eigene Klasse erstellt, den ‘DataHolder’. Diese ist zuständig für die Daten eines einzelnen Produktes und wurde zunächst static implementiert</w:t>
+      </w:r>
+      <w:r>
+        <w:t>. Die Überlegung dafür war, dass der DataHolder grundsätzlich nicht als einzelne Instanz benutzt wird, sondern nur die Daten darin relevant sind.</w:t>
+      </w:r>
+      <w:r>
+        <w:t xml:space="preserve"> Dies hat jedoch anschliessend nicht so funktioniert wie gedacht. Deshalb bauten wir für diesen Datenaustausch das Observer-Pattern ein. </w:t>
+      </w:r>
+      <w:r>
+        <w:t xml:space="preserve">Der DataHolder ist observable, die Views sind seine jeweiligen Observer. </w:t>
+      </w:r>
+      <w:r>
+        <w:t>So wird die Datenintegrität zwischen dem DataHolder und den Views sichergestellt.</w:t>
+      </w:r>
+    </w:p>
+    <w:p>
+      <w:r>
+        <w:t>Am Schluss folgte die definitive Anbindung an das Model, sodass das Programm am Ende auch wirklich funktioniert und die verschiedenen Elemente hinzugefügt, angezeigt, bearbeitet und gelöscht werden können.</w:t>
+      </w:r>
+    </w:p>
+    <w:p>
+      <w:r>
+        <w:t xml:space="preserve">Parallel zu diesem Prozess schrieben wir das Error-Handling mittels des Errors-Dialogs, welcher überall verwendet werden kann. So wird die Einheitlichkeit </w:t>
+      </w:r>
+      <w:r>
+        <w:t>für die Meldungen sichergestellt</w:t>
+      </w:r>
+      <w:r>
+        <w:t xml:space="preserve">. </w:t>
+      </w:r>
+      <w:r>
+        <w:t>Das Layout haben wir ebenfalls parallel zum Prozess verbessert.</w:t>
+      </w:r>
+    </w:p>
+    <w:p>
+      <w:r>
+        <w:t>Ganz am Ende fand die Implementation des ‘Help’-Dialoges statt für unerfahrene User, welche eventuell etwas nicht verstehen.</w:t>
       </w:r>
     </w:p>
     <w:p>
@@ -6276,12 +6721,12 @@
       <w:pPr>
         <w:pStyle w:val="berschrift1"/>
       </w:pPr>
-      <w:bookmarkStart w:id="38" w:name="_Toc496646189"/>
+      <w:bookmarkStart w:id="42" w:name="_Toc496680927"/>
       <w:r>
         <w:lastRenderedPageBreak/>
         <w:t>Testing</w:t>
       </w:r>
-      <w:bookmarkEnd w:id="38"/>
+      <w:bookmarkEnd w:id="42"/>
     </w:p>
     <w:p/>
     <w:p/>
@@ -6298,6 +6743,8 @@
         </w:rPr>
         <w:t>Neben Tests auch ein Benutzer-Feedback verfassen</w:t>
       </w:r>
+      <w:bookmarkStart w:id="43" w:name="_GoBack"/>
+      <w:bookmarkEnd w:id="43"/>
     </w:p>
     <w:sectPr>
       <w:pgSz w:w="11906" w:h="16838"/>
@@ -8495,7 +8942,7 @@
     <w:autoRedefine/>
     <w:uiPriority w:val="39"/>
     <w:unhideWhenUsed/>
-    <w:rsid w:val="0086083F"/>
+    <w:rsid w:val="00FD6363"/>
     <w:pPr>
       <w:pBdr>
         <w:bottom w:val="single" w:sz="2" w:space="1" w:color="A8A8A8" w:themeColor="accent1" w:themeTint="99"/>
@@ -8504,7 +8951,7 @@
       <w:tabs>
         <w:tab w:val="right" w:pos="9062"/>
       </w:tabs>
-      <w:spacing w:before="360" w:after="0"/>
+      <w:spacing w:before="240" w:after="0"/>
     </w:pPr>
     <w:rPr>
       <w:noProof/>
@@ -8956,7 +9403,7 @@
 </file>
 
 <file path=customXml/itemProps1.xml><?xml version="1.0" encoding="utf-8"?>
-<ds:datastoreItem xmlns:ds="http://schemas.openxmlformats.org/officeDocument/2006/customXml" ds:itemID="{55C76ABA-99BB-47C2-9714-434DFCCED9A6}">
+<ds:datastoreItem xmlns:ds="http://schemas.openxmlformats.org/officeDocument/2006/customXml" ds:itemID="{54ED7C64-1A9B-4F0C-83D1-D15CB466AA2C}">
   <ds:schemaRefs>
     <ds:schemaRef ds:uri="http://schemas.openxmlformats.org/officeDocument/2006/bibliography"/>
   </ds:schemaRefs>

</xml_diff>